<commit_message>
Draft of Problem/Opportunity section of POS: TH
</commit_message>
<xml_diff>
--- a/lts_requirements.docx
+++ b/lts_requirements.docx
@@ -513,9 +513,7 @@
     <w:p/>
     <w:p/>
     <w:p/>
-    <w:p>
-      <w:bookmarkStart w:id="0" w:name="_GoBack"/>
-    </w:p>
+    <w:p/>
     <w:tbl>
       <w:tblPr>
         <w:tblStyle w:val="TableGrid"/>
@@ -595,14 +593,55 @@
           </w:tcPr>
           <w:p>
             <w:r>
+              <w:rPr>
+                <w:u w:val="single"/>
+              </w:rPr>
               <w:t>Problem/Opportunity:</w:t>
             </w:r>
             <w:r>
-              <w:t xml:space="preserve"> The online language arts learning market is expected to be $17.9 billion during 2019-2023.</w:t>
+              <w:t xml:space="preserve"> </w:t>
+            </w:r>
+            <w:r>
+              <w:t>Our world is becoming ever increasingly connected across social and business landscapes as a result of internet</w:t>
+            </w:r>
+            <w:r>
+              <w:t>-</w:t>
+            </w:r>
+            <w:r>
+              <w:t xml:space="preserve">based technologies </w:t>
+            </w:r>
+            <w:r>
+              <w:t>than can</w:t>
+            </w:r>
+            <w:r>
+              <w:t xml:space="preserve"> bring together individuals from disparate communities which have traditionally been localized according to geographic constraints. Today individuals and business firms are able to connect and interact within a radius of coverage that covers most of the developed world. As a result communities have become more diverse as people coming from all cultures and locations can more easily connect, interact and transact with one another. While geographical boundaries have been broken </w:t>
+            </w:r>
+            <w:r>
+              <w:t>via</w:t>
+            </w:r>
+            <w:r>
+              <w:t xml:space="preserve"> such technologies, there still exists language barriers amongst the many connected individuals who are unable to speak and understand the native tongues of those to whom they are connected.</w:t>
+            </w:r>
+          </w:p>
+          <w:p>
+            <w:r>
+              <w:t xml:space="preserve">  </w:t>
+            </w:r>
+            <w:r>
+              <w:t xml:space="preserve">The online language arts learning market is expected to be </w:t>
+            </w:r>
+            <w:r>
+              <w:t>between $4-$8</w:t>
+            </w:r>
+            <w:r>
+              <w:t xml:space="preserve"> billion during </w:t>
+            </w:r>
+            <w:r>
+              <w:t>by 2024</w:t>
             </w:r>
             <w:sdt>
               <w:sdtPr>
-                <w:id w:val="-960415991"/>
+                <w:id w:val="428475908"/>
                 <w:citation/>
               </w:sdtPr>
               <w:sdtContent>
@@ -610,7 +649,7 @@
                   <w:fldChar w:fldCharType="begin"/>
                 </w:r>
                 <w:r>
-                  <w:instrText xml:space="preserve"> CITATION 1 \l 1033 </w:instrText>
+                  <w:instrText xml:space="preserve"> CITATION htt18 \l 1033 </w:instrText>
                 </w:r>
                 <w:r>
                   <w:fldChar w:fldCharType="separate"/>
@@ -619,13 +658,515 @@
                   <w:rPr>
                     <w:noProof/>
                   </w:rPr>
-                  <w:t xml:space="preserve"> (1)</w:t>
+                  <w:t xml:space="preserve"> </w:t>
+                </w:r>
+                <w:r>
+                  <w:rPr>
+                    <w:noProof/>
+                  </w:rPr>
+                  <w:t>[1]</w:t>
                 </w:r>
                 <w:r>
                   <w:fldChar w:fldCharType="end"/>
                 </w:r>
               </w:sdtContent>
             </w:sdt>
+            <w:sdt>
+              <w:sdtPr>
+                <w:id w:val="-2060936015"/>
+                <w:citation/>
+              </w:sdtPr>
+              <w:sdtContent>
+                <w:r>
+                  <w:fldChar w:fldCharType="begin"/>
+                </w:r>
+                <w:r>
+                  <w:instrText xml:space="preserve"> CITATION Res19 \l 1033 </w:instrText>
+                </w:r>
+                <w:r>
+                  <w:fldChar w:fldCharType="separate"/>
+                </w:r>
+                <w:r>
+                  <w:rPr>
+                    <w:noProof/>
+                  </w:rPr>
+                  <w:t xml:space="preserve"> </w:t>
+                </w:r>
+                <w:r>
+                  <w:rPr>
+                    <w:noProof/>
+                  </w:rPr>
+                  <w:t>[2]</w:t>
+                </w:r>
+                <w:r>
+                  <w:fldChar w:fldCharType="end"/>
+                </w:r>
+              </w:sdtContent>
+            </w:sdt>
+            <w:r>
+              <w:t>.</w:t>
+            </w:r>
+            <w:r>
+              <w:t xml:space="preserve"> Indeed there is a recognizable demand for language training products worldwide</w:t>
+            </w:r>
+            <w:r>
+              <w:t xml:space="preserve"> </w:t>
+            </w:r>
+            <w:proofErr w:type="spellStart"/>
+            <w:r>
+              <w:t>who’s</w:t>
+            </w:r>
+            <w:proofErr w:type="spellEnd"/>
+            <w:r>
+              <w:t xml:space="preserve"> market majority is currently shared between two firms: </w:t>
+            </w:r>
+            <w:proofErr w:type="spellStart"/>
+            <w:r>
+              <w:t>Rossetta</w:t>
+            </w:r>
+            <w:proofErr w:type="spellEnd"/>
+            <w:r>
+              <w:t xml:space="preserve"> Stone Ltd.</w:t>
+            </w:r>
+            <w:r>
+              <w:t xml:space="preserve"> </w:t>
+            </w:r>
+            <w:sdt>
+              <w:sdtPr>
+                <w:id w:val="1350454522"/>
+                <w:citation/>
+              </w:sdtPr>
+              <w:sdtContent>
+                <w:r>
+                  <w:fldChar w:fldCharType="begin"/>
+                </w:r>
+                <w:r>
+                  <w:instrText xml:space="preserve"> CITATION Ros \l 1033 </w:instrText>
+                </w:r>
+                <w:r>
+                  <w:fldChar w:fldCharType="separate"/>
+                </w:r>
+                <w:r>
+                  <w:rPr>
+                    <w:noProof/>
+                  </w:rPr>
+                  <w:t>[3]</w:t>
+                </w:r>
+                <w:r>
+                  <w:fldChar w:fldCharType="end"/>
+                </w:r>
+              </w:sdtContent>
+            </w:sdt>
+            <w:r>
+              <w:t xml:space="preserve"> and Duolingo Inc.</w:t>
+            </w:r>
+            <w:sdt>
+              <w:sdtPr>
+                <w:id w:val="526997522"/>
+                <w:citation/>
+              </w:sdtPr>
+              <w:sdtContent>
+                <w:r>
+                  <w:fldChar w:fldCharType="begin"/>
+                </w:r>
+                <w:r>
+                  <w:instrText xml:space="preserve"> CITATION Duo \l 1033 </w:instrText>
+                </w:r>
+                <w:r>
+                  <w:fldChar w:fldCharType="separate"/>
+                </w:r>
+                <w:r>
+                  <w:rPr>
+                    <w:noProof/>
+                  </w:rPr>
+                  <w:t xml:space="preserve"> </w:t>
+                </w:r>
+                <w:r>
+                  <w:rPr>
+                    <w:noProof/>
+                  </w:rPr>
+                  <w:t>[4]</w:t>
+                </w:r>
+                <w:r>
+                  <w:fldChar w:fldCharType="end"/>
+                </w:r>
+              </w:sdtContent>
+            </w:sdt>
+            <w:sdt>
+              <w:sdtPr>
+                <w:id w:val="670147562"/>
+                <w:citation/>
+              </w:sdtPr>
+              <w:sdtContent>
+                <w:r>
+                  <w:fldChar w:fldCharType="begin"/>
+                </w:r>
+                <w:r>
+                  <w:instrText xml:space="preserve"> CITATION Res19 \l 1033 </w:instrText>
+                </w:r>
+                <w:r>
+                  <w:fldChar w:fldCharType="separate"/>
+                </w:r>
+                <w:r>
+                  <w:rPr>
+                    <w:noProof/>
+                  </w:rPr>
+                  <w:t xml:space="preserve"> </w:t>
+                </w:r>
+                <w:r>
+                  <w:rPr>
+                    <w:noProof/>
+                  </w:rPr>
+                  <w:t>[2]</w:t>
+                </w:r>
+                <w:r>
+                  <w:fldChar w:fldCharType="end"/>
+                </w:r>
+              </w:sdtContent>
+            </w:sdt>
+            <w:r>
+              <w:t>.</w:t>
+            </w:r>
+            <w:r>
+              <w:t xml:space="preserve"> Rosetta Stone Ltd. offer</w:t>
+            </w:r>
+            <w:r>
+              <w:t>s</w:t>
+            </w:r>
+            <w:r>
+              <w:t xml:space="preserve"> a subscription based digital </w:t>
+            </w:r>
+            <w:r>
+              <w:t>training</w:t>
+            </w:r>
+            <w:r>
+              <w:t xml:space="preserve"> platform that covers </w:t>
+            </w:r>
+            <w:r>
+              <w:t>30</w:t>
+            </w:r>
+            <w:r>
+              <w:t xml:space="preserve"> languages</w:t>
+            </w:r>
+            <w:r>
+              <w:t xml:space="preserve"> through an online classroom styled delivery</w:t>
+            </w:r>
+            <w:r>
+              <w:t xml:space="preserve"> and </w:t>
+            </w:r>
+            <w:r>
+              <w:t xml:space="preserve">also </w:t>
+            </w:r>
+            <w:r>
+              <w:t xml:space="preserve">offers </w:t>
+            </w:r>
+            <w:r>
+              <w:t xml:space="preserve">live one-on-one </w:t>
+            </w:r>
+            <w:r>
+              <w:t>online tutoring</w:t>
+            </w:r>
+            <w:r>
+              <w:t xml:space="preserve"> via virtual web meetings</w:t>
+            </w:r>
+            <w:r>
+              <w:t xml:space="preserve"> </w:t>
+            </w:r>
+            <w:sdt>
+              <w:sdtPr>
+                <w:id w:val="-1449539530"/>
+                <w:citation/>
+              </w:sdtPr>
+              <w:sdtContent>
+                <w:r>
+                  <w:fldChar w:fldCharType="begin"/>
+                </w:r>
+                <w:r>
+                  <w:instrText xml:space="preserve"> CITATION Ros15 \l 1033 </w:instrText>
+                </w:r>
+                <w:r>
+                  <w:fldChar w:fldCharType="separate"/>
+                </w:r>
+                <w:r>
+                  <w:rPr>
+                    <w:noProof/>
+                  </w:rPr>
+                  <w:t>[5]</w:t>
+                </w:r>
+                <w:r>
+                  <w:fldChar w:fldCharType="end"/>
+                </w:r>
+              </w:sdtContent>
+            </w:sdt>
+            <w:r>
+              <w:t xml:space="preserve"> and has developed a social network presence within which users can interact on Facebook </w:t>
+            </w:r>
+            <w:sdt>
+              <w:sdtPr>
+                <w:id w:val="-158859303"/>
+                <w:citation/>
+              </w:sdtPr>
+              <w:sdtContent>
+                <w:r>
+                  <w:fldChar w:fldCharType="begin"/>
+                </w:r>
+                <w:r>
+                  <w:instrText xml:space="preserve"> CITATION Ros1 \l 1033 </w:instrText>
+                </w:r>
+                <w:r>
+                  <w:fldChar w:fldCharType="separate"/>
+                </w:r>
+                <w:r>
+                  <w:rPr>
+                    <w:noProof/>
+                  </w:rPr>
+                  <w:t>[6]</w:t>
+                </w:r>
+                <w:r>
+                  <w:fldChar w:fldCharType="end"/>
+                </w:r>
+              </w:sdtContent>
+            </w:sdt>
+            <w:r>
+              <w:t xml:space="preserve"> and Twitter </w:t>
+            </w:r>
+            <w:sdt>
+              <w:sdtPr>
+                <w:id w:val="1300110476"/>
+                <w:citation/>
+              </w:sdtPr>
+              <w:sdtContent>
+                <w:r>
+                  <w:fldChar w:fldCharType="begin"/>
+                </w:r>
+                <w:r>
+                  <w:instrText xml:space="preserve"> CITATION Ros2 \l 1033 </w:instrText>
+                </w:r>
+                <w:r>
+                  <w:fldChar w:fldCharType="separate"/>
+                </w:r>
+                <w:r>
+                  <w:rPr>
+                    <w:noProof/>
+                  </w:rPr>
+                  <w:t>[7]</w:t>
+                </w:r>
+                <w:r>
+                  <w:fldChar w:fldCharType="end"/>
+                </w:r>
+              </w:sdtContent>
+            </w:sdt>
+            <w:r>
+              <w:t xml:space="preserve">. </w:t>
+            </w:r>
+            <w:r>
+              <w:t>Duolingo Inc. covers</w:t>
+            </w:r>
+            <w:r>
+              <w:t xml:space="preserve"> 26 languages (including Klingon for avid Star Trek Fans) </w:t>
+            </w:r>
+            <w:r>
+              <w:t>using a gamification styled delivery</w:t>
+            </w:r>
+            <w:r>
+              <w:t xml:space="preserve"> which is based on both an ad-free and fee based subscription models</w:t>
+            </w:r>
+            <w:r>
+              <w:t xml:space="preserve"> and provides an integrated social community that allows users to follow and compete with others in th</w:t>
+            </w:r>
+            <w:r>
+              <w:t>ei</w:t>
+            </w:r>
+            <w:r>
+              <w:t>r</w:t>
+            </w:r>
+            <w:r>
+              <w:t xml:space="preserve"> Duolingo network</w:t>
+            </w:r>
+            <w:r>
+              <w:t xml:space="preserve"> </w:t>
+            </w:r>
+            <w:sdt>
+              <w:sdtPr>
+                <w:id w:val="459691200"/>
+                <w:citation/>
+              </w:sdtPr>
+              <w:sdtContent>
+                <w:r>
+                  <w:fldChar w:fldCharType="begin"/>
+                </w:r>
+                <w:r>
+                  <w:instrText xml:space="preserve"> CITATION Duo \l 1033 </w:instrText>
+                </w:r>
+                <w:r>
+                  <w:fldChar w:fldCharType="separate"/>
+                </w:r>
+                <w:r>
+                  <w:rPr>
+                    <w:noProof/>
+                  </w:rPr>
+                  <w:t>[4]</w:t>
+                </w:r>
+                <w:r>
+                  <w:fldChar w:fldCharType="end"/>
+                </w:r>
+              </w:sdtContent>
+            </w:sdt>
+            <w:r>
+              <w:t>.</w:t>
+            </w:r>
+          </w:p>
+          <w:p>
+            <w:r>
+              <w:t xml:space="preserve"> </w:t>
+            </w:r>
+            <w:r>
+              <w:t xml:space="preserve">  </w:t>
+            </w:r>
+            <w:r>
+              <w:t xml:space="preserve">Although the market for digital language arts training applications have been reached by several competing entities, we view opportunities to be captured within the space. </w:t>
+            </w:r>
+            <w:r>
+              <w:t xml:space="preserve">Our analysis of the products offered by </w:t>
+            </w:r>
+            <w:sdt>
+              <w:sdtPr>
+                <w:id w:val="1261492039"/>
+                <w:citation/>
+              </w:sdtPr>
+              <w:sdtContent>
+                <w:r>
+                  <w:fldChar w:fldCharType="begin"/>
+                </w:r>
+                <w:r>
+                  <w:instrText xml:space="preserve"> CITATION Duo \l 1033 </w:instrText>
+                </w:r>
+                <w:r>
+                  <w:fldChar w:fldCharType="separate"/>
+                </w:r>
+                <w:r>
+                  <w:rPr>
+                    <w:noProof/>
+                  </w:rPr>
+                  <w:t>[4]</w:t>
+                </w:r>
+                <w:r>
+                  <w:fldChar w:fldCharType="end"/>
+                </w:r>
+              </w:sdtContent>
+            </w:sdt>
+            <w:sdt>
+              <w:sdtPr>
+                <w:id w:val="-1600170025"/>
+                <w:citation/>
+              </w:sdtPr>
+              <w:sdtContent>
+                <w:r>
+                  <w:fldChar w:fldCharType="begin"/>
+                </w:r>
+                <w:r>
+                  <w:instrText xml:space="preserve"> CITATION Ros \l 1033 </w:instrText>
+                </w:r>
+                <w:r>
+                  <w:fldChar w:fldCharType="separate"/>
+                </w:r>
+                <w:r>
+                  <w:rPr>
+                    <w:noProof/>
+                  </w:rPr>
+                  <w:t xml:space="preserve"> </w:t>
+                </w:r>
+                <w:r>
+                  <w:rPr>
+                    <w:noProof/>
+                  </w:rPr>
+                  <w:t>[3]</w:t>
+                </w:r>
+                <w:r>
+                  <w:fldChar w:fldCharType="end"/>
+                </w:r>
+              </w:sdtContent>
+            </w:sdt>
+            <w:r>
+              <w:t xml:space="preserve"> are disjoint along both the personal tutoring and gamification components. </w:t>
+            </w:r>
+            <w:r>
+              <w:t xml:space="preserve">In our view there is room for significant improvement to the level of interactivity and engagement possible through a digital language arts learning platform. Namely we </w:t>
+            </w:r>
+            <w:r>
+              <w:t xml:space="preserve">recognize the potential for value to be added by </w:t>
+            </w:r>
+            <w:r>
+              <w:t>offering</w:t>
+            </w:r>
+            <w:r>
+              <w:t>, in addition to language arts training via traditional modalities offered in existing solutions,</w:t>
+            </w:r>
+            <w:r>
+              <w:t xml:space="preserve"> a cognitive computing based solution that creates an intuitive virtual tutor than can be available to the user on demand via an audio-visual-text</w:t>
+            </w:r>
+            <w:r>
+              <w:t>-social media</w:t>
+            </w:r>
+            <w:r>
+              <w:t xml:space="preserve"> based interface. </w:t>
+            </w:r>
+            <w:r>
+              <w:t xml:space="preserve">Our aim is to 1.) hybridize </w:t>
+            </w:r>
+            <w:r>
+              <w:t xml:space="preserve">traditional </w:t>
+            </w:r>
+            <w:r>
+              <w:t xml:space="preserve">digital language arts learning </w:t>
+            </w:r>
+            <w:r>
+              <w:t>modalities</w:t>
+            </w:r>
+            <w:r>
+              <w:t xml:space="preserve"> having demonstrated </w:t>
+            </w:r>
+            <w:r>
+              <w:t xml:space="preserve">market </w:t>
+            </w:r>
+            <w:r>
+              <w:t xml:space="preserve">success, 2.) expand upon current platform technologies offered using cognitive computing based solutions, and 3.) integrate </w:t>
+            </w:r>
+            <w:r>
+              <w:t xml:space="preserve">said </w:t>
+            </w:r>
+            <w:r>
+              <w:t>technologies</w:t>
+            </w:r>
+            <w:r>
+              <w:t xml:space="preserve"> into a</w:t>
+            </w:r>
+            <w:r>
+              <w:t xml:space="preserve"> uniquely defined product that offers </w:t>
+            </w:r>
+            <w:r>
+              <w:t xml:space="preserve">market leading </w:t>
+            </w:r>
+            <w:r>
+              <w:t>high quality and engaging language arts training</w:t>
+            </w:r>
+            <w:r>
+              <w:t xml:space="preserve"> that is cognizant of each individual user</w:t>
+            </w:r>
+            <w:r>
+              <w:t>.</w:t>
+            </w:r>
+            <w:bookmarkStart w:id="0" w:name="_GoBack"/>
+            <w:bookmarkEnd w:id="0"/>
+            <w:r>
+              <w:t xml:space="preserve"> </w:t>
+            </w:r>
+            <w:r>
+              <w:t xml:space="preserve"> </w:t>
+            </w:r>
+            <w:r>
+              <w:t xml:space="preserve">   </w:t>
+            </w:r>
           </w:p>
         </w:tc>
       </w:tr>
@@ -636,8 +1177,22 @@
             <w:gridSpan w:val="4"/>
           </w:tcPr>
           <w:p>
-            <w:r>
+            <w:pPr>
+              <w:rPr>
+                <w:u w:val="single"/>
+              </w:rPr>
+            </w:pPr>
+            <w:r>
+              <w:rPr>
+                <w:u w:val="single"/>
+              </w:rPr>
               <w:t>Goal:</w:t>
+            </w:r>
+            <w:r>
+              <w:rPr>
+                <w:u w:val="single"/>
+              </w:rPr>
+              <w:t xml:space="preserve"> </w:t>
             </w:r>
           </w:p>
         </w:tc>
@@ -649,7 +1204,15 @@
             <w:gridSpan w:val="4"/>
           </w:tcPr>
           <w:p>
-            <w:r>
+            <w:pPr>
+              <w:rPr>
+                <w:u w:val="single"/>
+              </w:rPr>
+            </w:pPr>
+            <w:r>
+              <w:rPr>
+                <w:u w:val="single"/>
+              </w:rPr>
               <w:t>Objectives:</w:t>
             </w:r>
           </w:p>
@@ -662,8 +1225,22 @@
             <w:gridSpan w:val="4"/>
           </w:tcPr>
           <w:p>
-            <w:r>
+            <w:pPr>
+              <w:rPr>
+                <w:u w:val="single"/>
+              </w:rPr>
+            </w:pPr>
+            <w:r>
+              <w:rPr>
+                <w:u w:val="single"/>
+              </w:rPr>
               <w:t>Success Criteria</w:t>
+            </w:r>
+            <w:r>
+              <w:rPr>
+                <w:u w:val="single"/>
+              </w:rPr>
+              <w:t xml:space="preserve">: </w:t>
             </w:r>
           </w:p>
         </w:tc>
@@ -754,27 +1331,516 @@
       </w:tr>
     </w:tbl>
     <w:p/>
-    <w:bookmarkEnd w:id="0"/>
-    <w:p/>
-    <w:p/>
-    <w:p/>
-    <w:p/>
-    <w:p/>
-    <w:p/>
-    <w:p/>
-    <w:p/>
-    <w:p/>
-    <w:p/>
-    <w:p/>
-    <w:p/>
-    <w:p/>
-    <w:p/>
-    <w:p/>
-    <w:p/>
-    <w:p/>
-    <w:p/>
-    <w:p/>
-    <w:p/>
+    <w:p/>
+    <w:p/>
+    <w:p/>
+    <w:p/>
+    <w:p/>
+    <w:p/>
+    <w:p/>
+    <w:sdt>
+      <w:sdtPr>
+        <w:id w:val="2004163948"/>
+        <w:docPartObj>
+          <w:docPartGallery w:val="Bibliographies"/>
+          <w:docPartUnique/>
+        </w:docPartObj>
+      </w:sdtPr>
+      <w:sdtEndPr>
+        <w:rPr>
+          <w:rFonts w:asciiTheme="minorHAnsi" w:eastAsiaTheme="minorHAnsi" w:hAnsiTheme="minorHAnsi" w:cstheme="minorBidi"/>
+          <w:color w:val="auto"/>
+          <w:sz w:val="22"/>
+          <w:szCs w:val="22"/>
+        </w:rPr>
+      </w:sdtEndPr>
+      <w:sdtContent>
+        <w:p>
+          <w:pPr>
+            <w:pStyle w:val="Heading1"/>
+          </w:pPr>
+          <w:r>
+            <w:t>References</w:t>
+          </w:r>
+        </w:p>
+        <w:sdt>
+          <w:sdtPr>
+            <w:id w:val="-573587230"/>
+            <w:bibliography/>
+          </w:sdtPr>
+          <w:sdtContent>
+            <w:p>
+              <w:pPr>
+                <w:rPr>
+                  <w:noProof/>
+                </w:rPr>
+              </w:pPr>
+              <w:r>
+                <w:fldChar w:fldCharType="begin"/>
+              </w:r>
+              <w:r>
+                <w:instrText xml:space="preserve"> BIBLIOGRAPHY </w:instrText>
+              </w:r>
+              <w:r>
+                <w:fldChar w:fldCharType="separate"/>
+              </w:r>
+            </w:p>
+            <w:tbl>
+              <w:tblPr>
+                <w:tblW w:w="5000" w:type="pct"/>
+                <w:tblCellSpacing w:w="15" w:type="dxa"/>
+                <w:tblCellMar>
+                  <w:top w:w="15" w:type="dxa"/>
+                  <w:left w:w="15" w:type="dxa"/>
+                  <w:bottom w:w="15" w:type="dxa"/>
+                  <w:right w:w="15" w:type="dxa"/>
+                </w:tblCellMar>
+                <w:tblLook w:val="04A0" w:firstRow="1" w:lastRow="0" w:firstColumn="1" w:lastColumn="0" w:noHBand="0" w:noVBand="1"/>
+              </w:tblPr>
+              <w:tblGrid>
+                <w:gridCol w:w="322"/>
+                <w:gridCol w:w="9038"/>
+              </w:tblGrid>
+              <w:tr>
+                <w:trPr>
+                  <w:divId w:val="438987586"/>
+                  <w:tblCellSpacing w:w="15" w:type="dxa"/>
+                </w:trPr>
+                <w:tc>
+                  <w:tcPr>
+                    <w:tcW w:w="50" w:type="pct"/>
+                    <w:hideMark/>
+                  </w:tcPr>
+                  <w:p>
+                    <w:pPr>
+                      <w:pStyle w:val="Bibliography"/>
+                      <w:rPr>
+                        <w:noProof/>
+                        <w:sz w:val="24"/>
+                        <w:szCs w:val="24"/>
+                      </w:rPr>
+                    </w:pPr>
+                    <w:r>
+                      <w:rPr>
+                        <w:noProof/>
+                      </w:rPr>
+                      <w:t xml:space="preserve">[1] </w:t>
+                    </w:r>
+                  </w:p>
+                </w:tc>
+                <w:tc>
+                  <w:tcPr>
+                    <w:tcW w:w="0" w:type="auto"/>
+                    <w:hideMark/>
+                  </w:tcPr>
+                  <w:p>
+                    <w:pPr>
+                      <w:pStyle w:val="Bibliography"/>
+                      <w:rPr>
+                        <w:noProof/>
+                      </w:rPr>
+                    </w:pPr>
+                    <w:r>
+                      <w:rPr>
+                        <w:noProof/>
+                      </w:rPr>
+                      <w:t>Technavio.com, 2018. [Online]. Available: https://www.technavio.com/report/global-online-language-learning-market-industry-analysis.</w:t>
+                    </w:r>
+                  </w:p>
+                </w:tc>
+              </w:tr>
+              <w:tr>
+                <w:trPr>
+                  <w:divId w:val="438987586"/>
+                  <w:tblCellSpacing w:w="15" w:type="dxa"/>
+                </w:trPr>
+                <w:tc>
+                  <w:tcPr>
+                    <w:tcW w:w="50" w:type="pct"/>
+                    <w:hideMark/>
+                  </w:tcPr>
+                  <w:p>
+                    <w:pPr>
+                      <w:pStyle w:val="Bibliography"/>
+                      <w:rPr>
+                        <w:noProof/>
+                      </w:rPr>
+                    </w:pPr>
+                    <w:r>
+                      <w:rPr>
+                        <w:noProof/>
+                      </w:rPr>
+                      <w:t xml:space="preserve">[2] </w:t>
+                    </w:r>
+                  </w:p>
+                </w:tc>
+                <w:tc>
+                  <w:tcPr>
+                    <w:tcW w:w="0" w:type="auto"/>
+                    <w:hideMark/>
+                  </w:tcPr>
+                  <w:p>
+                    <w:pPr>
+                      <w:pStyle w:val="Bibliography"/>
+                      <w:rPr>
+                        <w:noProof/>
+                      </w:rPr>
+                    </w:pPr>
+                    <w:r>
+                      <w:rPr>
+                        <w:noProof/>
+                      </w:rPr>
+                      <w:t>Research and Markets, "Global $8 Bn Cloud-based Language Learning Market 2019-2024: Growing Requirement of Technology-Enabled Tools that can Facilitate User Engagement, Motivation, and Collaboration," Research and Markets, 11 2 2019. [Online]. Available: https://www.prnewswire.com/news-releases/global-8-bn-cloud-based-language-learning-market-2019-2024-growing-requirement-of-technology-enabled-tools-that-can-facilitate-user-engagement-motivation-and-collaboration-300793002.html.</w:t>
+                    </w:r>
+                  </w:p>
+                </w:tc>
+              </w:tr>
+              <w:tr>
+                <w:trPr>
+                  <w:divId w:val="438987586"/>
+                  <w:tblCellSpacing w:w="15" w:type="dxa"/>
+                </w:trPr>
+                <w:tc>
+                  <w:tcPr>
+                    <w:tcW w:w="50" w:type="pct"/>
+                    <w:hideMark/>
+                  </w:tcPr>
+                  <w:p>
+                    <w:pPr>
+                      <w:pStyle w:val="Bibliography"/>
+                      <w:rPr>
+                        <w:noProof/>
+                      </w:rPr>
+                    </w:pPr>
+                    <w:r>
+                      <w:rPr>
+                        <w:noProof/>
+                      </w:rPr>
+                      <w:t xml:space="preserve">[3] </w:t>
+                    </w:r>
+                  </w:p>
+                </w:tc>
+                <w:tc>
+                  <w:tcPr>
+                    <w:tcW w:w="0" w:type="auto"/>
+                    <w:hideMark/>
+                  </w:tcPr>
+                  <w:p>
+                    <w:pPr>
+                      <w:pStyle w:val="Bibliography"/>
+                      <w:rPr>
+                        <w:noProof/>
+                      </w:rPr>
+                    </w:pPr>
+                    <w:r>
+                      <w:rPr>
+                        <w:noProof/>
+                      </w:rPr>
+                      <w:t>Rosetta Stone Ltd., "Rosetta Stone," [Online]. Available: https://www.rosettastone.com/.</w:t>
+                    </w:r>
+                  </w:p>
+                </w:tc>
+              </w:tr>
+              <w:tr>
+                <w:trPr>
+                  <w:divId w:val="438987586"/>
+                  <w:tblCellSpacing w:w="15" w:type="dxa"/>
+                </w:trPr>
+                <w:tc>
+                  <w:tcPr>
+                    <w:tcW w:w="50" w:type="pct"/>
+                    <w:hideMark/>
+                  </w:tcPr>
+                  <w:p>
+                    <w:pPr>
+                      <w:pStyle w:val="Bibliography"/>
+                      <w:rPr>
+                        <w:noProof/>
+                      </w:rPr>
+                    </w:pPr>
+                    <w:r>
+                      <w:rPr>
+                        <w:noProof/>
+                      </w:rPr>
+                      <w:t xml:space="preserve">[4] </w:t>
+                    </w:r>
+                  </w:p>
+                </w:tc>
+                <w:tc>
+                  <w:tcPr>
+                    <w:tcW w:w="0" w:type="auto"/>
+                    <w:hideMark/>
+                  </w:tcPr>
+                  <w:p>
+                    <w:pPr>
+                      <w:pStyle w:val="Bibliography"/>
+                      <w:rPr>
+                        <w:noProof/>
+                      </w:rPr>
+                    </w:pPr>
+                    <w:r>
+                      <w:rPr>
+                        <w:noProof/>
+                      </w:rPr>
+                      <w:t>Duolingo Inc., "Duolingo," [Online]. Available: https://www.duolingo.com/.</w:t>
+                    </w:r>
+                  </w:p>
+                </w:tc>
+              </w:tr>
+              <w:tr>
+                <w:trPr>
+                  <w:divId w:val="438987586"/>
+                  <w:tblCellSpacing w:w="15" w:type="dxa"/>
+                </w:trPr>
+                <w:tc>
+                  <w:tcPr>
+                    <w:tcW w:w="50" w:type="pct"/>
+                    <w:hideMark/>
+                  </w:tcPr>
+                  <w:p>
+                    <w:pPr>
+                      <w:pStyle w:val="Bibliography"/>
+                      <w:rPr>
+                        <w:noProof/>
+                      </w:rPr>
+                    </w:pPr>
+                    <w:r>
+                      <w:rPr>
+                        <w:noProof/>
+                      </w:rPr>
+                      <w:t xml:space="preserve">[5] </w:t>
+                    </w:r>
+                  </w:p>
+                </w:tc>
+                <w:tc>
+                  <w:tcPr>
+                    <w:tcW w:w="0" w:type="auto"/>
+                    <w:hideMark/>
+                  </w:tcPr>
+                  <w:p>
+                    <w:pPr>
+                      <w:pStyle w:val="Bibliography"/>
+                      <w:rPr>
+                        <w:noProof/>
+                      </w:rPr>
+                    </w:pPr>
+                    <w:r>
+                      <w:rPr>
+                        <w:noProof/>
+                      </w:rPr>
+                      <w:t>Rosetta Stone, "Rosetta Stone Language Tutoring Session," 3 11 2015. [Online]. Available: https://www.youtube.com/watch?v=kr_A1fBRIAw.</w:t>
+                    </w:r>
+                  </w:p>
+                </w:tc>
+              </w:tr>
+              <w:tr>
+                <w:trPr>
+                  <w:divId w:val="438987586"/>
+                  <w:tblCellSpacing w:w="15" w:type="dxa"/>
+                </w:trPr>
+                <w:tc>
+                  <w:tcPr>
+                    <w:tcW w:w="50" w:type="pct"/>
+                    <w:hideMark/>
+                  </w:tcPr>
+                  <w:p>
+                    <w:pPr>
+                      <w:pStyle w:val="Bibliography"/>
+                      <w:rPr>
+                        <w:noProof/>
+                      </w:rPr>
+                    </w:pPr>
+                    <w:r>
+                      <w:rPr>
+                        <w:noProof/>
+                      </w:rPr>
+                      <w:t xml:space="preserve">[6] </w:t>
+                    </w:r>
+                  </w:p>
+                </w:tc>
+                <w:tc>
+                  <w:tcPr>
+                    <w:tcW w:w="0" w:type="auto"/>
+                    <w:hideMark/>
+                  </w:tcPr>
+                  <w:p>
+                    <w:pPr>
+                      <w:pStyle w:val="Bibliography"/>
+                      <w:rPr>
+                        <w:noProof/>
+                      </w:rPr>
+                    </w:pPr>
+                    <w:r>
+                      <w:rPr>
+                        <w:noProof/>
+                      </w:rPr>
+                      <w:t>Rosetta Stone, "Rosetta Stone Home on Facebook," [Online]. Available: https://www.facebook.com/RosettaStone/.</w:t>
+                    </w:r>
+                  </w:p>
+                </w:tc>
+              </w:tr>
+              <w:tr>
+                <w:trPr>
+                  <w:divId w:val="438987586"/>
+                  <w:tblCellSpacing w:w="15" w:type="dxa"/>
+                </w:trPr>
+                <w:tc>
+                  <w:tcPr>
+                    <w:tcW w:w="50" w:type="pct"/>
+                    <w:hideMark/>
+                  </w:tcPr>
+                  <w:p>
+                    <w:pPr>
+                      <w:pStyle w:val="Bibliography"/>
+                      <w:rPr>
+                        <w:noProof/>
+                      </w:rPr>
+                    </w:pPr>
+                    <w:r>
+                      <w:rPr>
+                        <w:noProof/>
+                      </w:rPr>
+                      <w:t xml:space="preserve">[7] </w:t>
+                    </w:r>
+                  </w:p>
+                </w:tc>
+                <w:tc>
+                  <w:tcPr>
+                    <w:tcW w:w="0" w:type="auto"/>
+                    <w:hideMark/>
+                  </w:tcPr>
+                  <w:p>
+                    <w:pPr>
+                      <w:pStyle w:val="Bibliography"/>
+                      <w:rPr>
+                        <w:noProof/>
+                      </w:rPr>
+                    </w:pPr>
+                    <w:r>
+                      <w:rPr>
+                        <w:noProof/>
+                      </w:rPr>
+                      <w:t>Rosetta Stone, "Rosetta Stone on Twitter," [Online]. Available: https://twitter.com/rosettastone?ref_src=twsrc%5Egoogle%7Ctwcamp%5Eserp%7Ctwgr%5Eauthor.</w:t>
+                    </w:r>
+                  </w:p>
+                </w:tc>
+              </w:tr>
+              <w:tr>
+                <w:trPr>
+                  <w:divId w:val="438987586"/>
+                  <w:tblCellSpacing w:w="15" w:type="dxa"/>
+                </w:trPr>
+                <w:tc>
+                  <w:tcPr>
+                    <w:tcW w:w="50" w:type="pct"/>
+                    <w:hideMark/>
+                  </w:tcPr>
+                  <w:p>
+                    <w:pPr>
+                      <w:pStyle w:val="Bibliography"/>
+                      <w:rPr>
+                        <w:noProof/>
+                      </w:rPr>
+                    </w:pPr>
+                    <w:r>
+                      <w:rPr>
+                        <w:noProof/>
+                      </w:rPr>
+                      <w:t xml:space="preserve">[8] </w:t>
+                    </w:r>
+                  </w:p>
+                </w:tc>
+                <w:tc>
+                  <w:tcPr>
+                    <w:tcW w:w="0" w:type="auto"/>
+                    <w:hideMark/>
+                  </w:tcPr>
+                  <w:p>
+                    <w:pPr>
+                      <w:pStyle w:val="Bibliography"/>
+                      <w:rPr>
+                        <w:noProof/>
+                      </w:rPr>
+                    </w:pPr>
+                    <w:r>
+                      <w:rPr>
+                        <w:noProof/>
+                      </w:rPr>
+                      <w:t>P. Allan, "Language Learning Showdown: Rosetta Stone vs. Duolingo," 2017. [Online]. Available: https://lifehacker.com/language-learning-showdown-rosetta-stone-vs-duolingo-1790938306.</w:t>
+                    </w:r>
+                  </w:p>
+                </w:tc>
+              </w:tr>
+              <w:tr>
+                <w:trPr>
+                  <w:divId w:val="438987586"/>
+                  <w:tblCellSpacing w:w="15" w:type="dxa"/>
+                </w:trPr>
+                <w:tc>
+                  <w:tcPr>
+                    <w:tcW w:w="50" w:type="pct"/>
+                    <w:hideMark/>
+                  </w:tcPr>
+                  <w:p>
+                    <w:pPr>
+                      <w:pStyle w:val="Bibliography"/>
+                      <w:rPr>
+                        <w:noProof/>
+                      </w:rPr>
+                    </w:pPr>
+                    <w:r>
+                      <w:rPr>
+                        <w:noProof/>
+                      </w:rPr>
+                      <w:t xml:space="preserve">[9] </w:t>
+                    </w:r>
+                  </w:p>
+                </w:tc>
+                <w:tc>
+                  <w:tcPr>
+                    <w:tcW w:w="0" w:type="auto"/>
+                    <w:hideMark/>
+                  </w:tcPr>
+                  <w:p>
+                    <w:pPr>
+                      <w:pStyle w:val="Bibliography"/>
+                      <w:rPr>
+                        <w:noProof/>
+                      </w:rPr>
+                    </w:pPr>
+                    <w:r>
+                      <w:rPr>
+                        <w:noProof/>
+                      </w:rPr>
+                      <w:t>J. Duffy, "The Best Language-Learning Software for 2019," PC Magazine, 11 4 2019. [Online]. Available: https://www.pcmag.com/roundup/261786/the-best-language-learning-software.</w:t>
+                    </w:r>
+                  </w:p>
+                </w:tc>
+              </w:tr>
+            </w:tbl>
+            <w:p>
+              <w:pPr>
+                <w:divId w:val="438987586"/>
+                <w:rPr>
+                  <w:rFonts w:eastAsia="Times New Roman"/>
+                  <w:noProof/>
+                </w:rPr>
+              </w:pPr>
+            </w:p>
+            <w:p>
+              <w:r>
+                <w:rPr>
+                  <w:b/>
+                  <w:bCs/>
+                  <w:noProof/>
+                </w:rPr>
+                <w:fldChar w:fldCharType="end"/>
+              </w:r>
+            </w:p>
+          </w:sdtContent>
+        </w:sdt>
+      </w:sdtContent>
+    </w:sdt>
     <w:p/>
     <w:sectPr>
       <w:footerReference w:type="default" r:id="rId7"/>
@@ -1040,6 +2106,7 @@
     <w:lsdException w:name="HTML Sample" w:semiHidden="1" w:unhideWhenUsed="1"/>
     <w:lsdException w:name="HTML Typewriter" w:semiHidden="1" w:unhideWhenUsed="1"/>
     <w:lsdException w:name="HTML Variable" w:semiHidden="1" w:unhideWhenUsed="1"/>
+    <w:lsdException w:name="Normal Table" w:semiHidden="1" w:unhideWhenUsed="1"/>
     <w:lsdException w:name="annotation subject" w:semiHidden="1" w:unhideWhenUsed="1"/>
     <w:lsdException w:name="No List" w:semiHidden="1" w:unhideWhenUsed="1"/>
     <w:lsdException w:name="Outline List 1" w:semiHidden="1" w:unhideWhenUsed="1"/>
@@ -1085,9 +2152,11 @@
     <w:lsdException w:name="Table Subtle 1" w:semiHidden="1" w:unhideWhenUsed="1"/>
     <w:lsdException w:name="Table Subtle 2" w:semiHidden="1" w:unhideWhenUsed="1"/>
     <w:lsdException w:name="Table Web 1" w:semiHidden="1" w:unhideWhenUsed="1"/>
+    <w:lsdException w:name="Table Web 2" w:semiHidden="1" w:unhideWhenUsed="1"/>
     <w:lsdException w:name="Table Web 3" w:semiHidden="1" w:unhideWhenUsed="1"/>
     <w:lsdException w:name="Balloon Text" w:semiHidden="1" w:unhideWhenUsed="1"/>
     <w:lsdException w:name="Table Grid" w:uiPriority="39"/>
+    <w:lsdException w:name="Table Theme" w:semiHidden="1" w:unhideWhenUsed="1"/>
     <w:lsdException w:name="Placeholder Text" w:semiHidden="1"/>
     <w:lsdException w:name="No Spacing" w:uiPriority="1" w:qFormat="1"/>
     <w:lsdException w:name="Light Shading" w:uiPriority="60"/>
@@ -1314,6 +2383,27 @@
     <w:name w:val="Normal"/>
     <w:qFormat/>
   </w:style>
+  <w:style w:type="paragraph" w:styleId="Heading1">
+    <w:name w:val="heading 1"/>
+    <w:basedOn w:val="Normal"/>
+    <w:next w:val="Normal"/>
+    <w:link w:val="Heading1Char"/>
+    <w:uiPriority w:val="9"/>
+    <w:qFormat/>
+    <w:rsid w:val="00317A1E"/>
+    <w:pPr>
+      <w:keepNext/>
+      <w:keepLines/>
+      <w:spacing w:before="240" w:after="0"/>
+      <w:outlineLvl w:val="0"/>
+    </w:pPr>
+    <w:rPr>
+      <w:rFonts w:asciiTheme="majorHAnsi" w:eastAsiaTheme="majorEastAsia" w:hAnsiTheme="majorHAnsi" w:cstheme="majorBidi"/>
+      <w:color w:val="2F5496" w:themeColor="accent1" w:themeShade="BF"/>
+      <w:sz w:val="32"/>
+      <w:szCs w:val="32"/>
+    </w:rPr>
+  </w:style>
   <w:style w:type="character" w:default="1" w:styleId="DefaultParagraphFont">
     <w:name w:val="Default Paragraph Font"/>
     <w:uiPriority w:val="1"/>
@@ -1403,6 +2493,27 @@
     <w:link w:val="Footer"/>
     <w:uiPriority w:val="99"/>
     <w:rsid w:val="001D1558"/>
+  </w:style>
+  <w:style w:type="character" w:customStyle="1" w:styleId="Heading1Char">
+    <w:name w:val="Heading 1 Char"/>
+    <w:basedOn w:val="DefaultParagraphFont"/>
+    <w:link w:val="Heading1"/>
+    <w:uiPriority w:val="9"/>
+    <w:rsid w:val="00317A1E"/>
+    <w:rPr>
+      <w:rFonts w:asciiTheme="majorHAnsi" w:eastAsiaTheme="majorEastAsia" w:hAnsiTheme="majorHAnsi" w:cstheme="majorBidi"/>
+      <w:color w:val="2F5496" w:themeColor="accent1" w:themeShade="BF"/>
+      <w:sz w:val="32"/>
+      <w:szCs w:val="32"/>
+    </w:rPr>
+  </w:style>
+  <w:style w:type="paragraph" w:styleId="Bibliography">
+    <w:name w:val="Bibliography"/>
+    <w:basedOn w:val="Normal"/>
+    <w:next w:val="Normal"/>
+    <w:uiPriority w:val="37"/>
+    <w:unhideWhenUsed/>
+    <w:rsid w:val="00317A1E"/>
   </w:style>
 </w:styles>
 </file>
@@ -1703,31 +2814,153 @@
 </file>
 
 <file path=customXml/item1.xml><?xml version="1.0" encoding="utf-8"?>
-<b:Sources xmlns:b="http://schemas.openxmlformats.org/officeDocument/2006/bibliography" xmlns="http://schemas.openxmlformats.org/officeDocument/2006/bibliography" SelectedStyle="\MLASeventhEditionOfficeOnline.xsl" StyleName="MLA" Version="7">
+<b:Sources xmlns:b="http://schemas.openxmlformats.org/officeDocument/2006/bibliography" xmlns="http://schemas.openxmlformats.org/officeDocument/2006/bibliography" SelectedStyle="\IEEE2006OfficeOnline.xsl" StyleName="IEEE" Version="2006">
   <b:Source>
     <b:Tag>htt18</b:Tag>
     <b:SourceType>InternetSite</b:SourceType>
-    <b:Guid>{7ADC70E4-AB07-4665-B7A5-C23017ADE520}</b:Guid>
-    <b:Title>https://www.technavio.com/report/global-online-language-learning-market-industry-analysis</b:Title>
+    <b:Guid>{30197391-F851-4589-889F-4F32A6108117}</b:Guid>
     <b:Year>2018</b:Year>
+    <b:Author>
+      <b:Author>
+        <b:Corporate>Technavio.com</b:Corporate>
+      </b:Author>
+    </b:Author>
+    <b:URL>https://www.technavio.com/report/global-online-language-learning-market-industry-analysis</b:URL>
+    <b:RefOrder>1</b:RefOrder>
+  </b:Source>
+  <b:Source>
+    <b:Tag>All17</b:Tag>
+    <b:SourceType>InternetSite</b:SourceType>
+    <b:Guid>{93CBD6E9-7479-4F80-8326-1FF635813C1A}</b:Guid>
+    <b:Title>Language Learning Showdown: Rosetta Stone vs. Duolingo</b:Title>
+    <b:Year>2017</b:Year>
+    <b:Author>
+      <b:Author>
+        <b:NameList>
+          <b:Person>
+            <b:Last>Allan</b:Last>
+            <b:First>Patrick</b:First>
+          </b:Person>
+        </b:NameList>
+      </b:Author>
+    </b:Author>
+    <b:URL>https://lifehacker.com/language-learning-showdown-rosetta-stone-vs-duolingo-1790938306</b:URL>
+    <b:InternetSiteTitle>life hacker</b:InternetSiteTitle>
+    <b:Day>8</b:Day>
+    <b:RefOrder>8</b:RefOrder>
+  </b:Source>
+  <b:Source>
+    <b:Tag>Res19</b:Tag>
+    <b:SourceType>InternetSite</b:SourceType>
+    <b:Guid>{DE495DC3-F6B3-41F1-86A6-0676183F94B3}</b:Guid>
+    <b:Author>
+      <b:Author>
+        <b:Corporate>Research and Markets</b:Corporate>
+      </b:Author>
+    </b:Author>
+    <b:Title>Global $8 Bn Cloud-based Language Learning Market 2019-2024: Growing Requirement of Technology-Enabled Tools that can Facilitate User Engagement, Motivation, and Collaboration</b:Title>
+    <b:ProductionCompany>Research and Markets</b:ProductionCompany>
+    <b:Year>2019</b:Year>
+    <b:Month>2</b:Month>
+    <b:Day>11</b:Day>
+    <b:URL>https://www.prnewswire.com/news-releases/global-8-bn-cloud-based-language-learning-market-2019-2024-growing-requirement-of-technology-enabled-tools-that-can-facilitate-user-engagement-motivation-and-collaboration-300793002.html</b:URL>
     <b:RefOrder>2</b:RefOrder>
   </b:Source>
   <b:Source>
-    <b:Tag>tes</b:Tag>
+    <b:Tag>Jil19</b:Tag>
     <b:SourceType>InternetSite</b:SourceType>
-    <b:Guid>{1FD26FA3-267A-4AB2-A5AF-C991E9A6B69E}</b:Guid>
-    <b:Title>www.testpage.com</b:Title>
+    <b:Guid>{1F54B176-D6FF-4787-803F-AF105BA187BC}</b:Guid>
+    <b:Author>
+      <b:Author>
+        <b:NameList>
+          <b:Person>
+            <b:Last>Duffy</b:Last>
+            <b:First>Jill</b:First>
+          </b:Person>
+        </b:NameList>
+      </b:Author>
+    </b:Author>
+    <b:Title>The Best Language-Learning Software for 2019</b:Title>
+    <b:ProductionCompany>PC Magazine</b:ProductionCompany>
+    <b:Year>2019</b:Year>
+    <b:Month>4</b:Month>
+    <b:Day>11</b:Day>
+    <b:URL>https://www.pcmag.com/roundup/261786/the-best-language-learning-software</b:URL>
+    <b:RefOrder>9</b:RefOrder>
+  </b:Source>
+  <b:Source>
+    <b:Tag>Duo</b:Tag>
+    <b:SourceType>InternetSite</b:SourceType>
+    <b:Guid>{D0087646-4ECB-4199-AAC8-3FE20516BD49}</b:Guid>
+    <b:Author>
+      <b:Author>
+        <b:Corporate>Duolingo Inc.</b:Corporate>
+      </b:Author>
+    </b:Author>
+    <b:Title>Duolingo</b:Title>
+    <b:URL>https://www.duolingo.com/</b:URL>
+    <b:RefOrder>4</b:RefOrder>
+  </b:Source>
+  <b:Source>
+    <b:Tag>Ros</b:Tag>
+    <b:SourceType>InternetSite</b:SourceType>
+    <b:Guid>{6775D3E6-CDE1-4E91-9121-1A0D1C773C23}</b:Guid>
+    <b:Author>
+      <b:Author>
+        <b:Corporate>Rosetta Stone Ltd.</b:Corporate>
+      </b:Author>
+    </b:Author>
+    <b:Title>Rosetta Stone</b:Title>
+    <b:URL>https://www.rosettastone.com/</b:URL>
     <b:RefOrder>3</b:RefOrder>
   </b:Source>
-  <b:Source xmlns:b="http://schemas.openxmlformats.org/officeDocument/2006/bibliography" xmlns="http://schemas.openxmlformats.org/officeDocument/2006/bibliography">
-    <b:Tag>1</b:Tag>
-    <b:RefOrder>1</b:RefOrder>
+  <b:Source>
+    <b:Tag>Ros15</b:Tag>
+    <b:SourceType>InternetSite</b:SourceType>
+    <b:Guid>{56200487-FFCA-450D-A515-56F58BE5B8AA}</b:Guid>
+    <b:Author>
+      <b:Author>
+        <b:Corporate>Rosetta Stone</b:Corporate>
+      </b:Author>
+    </b:Author>
+    <b:Title>Rosetta Stone Language Tutoring Session</b:Title>
+    <b:Year>2015</b:Year>
+    <b:Month>11</b:Month>
+    <b:Day>3</b:Day>
+    <b:URL>https://www.youtube.com/watch?v=kr_A1fBRIAw</b:URL>
+    <b:RefOrder>5</b:RefOrder>
+  </b:Source>
+  <b:Source>
+    <b:Tag>Ros1</b:Tag>
+    <b:SourceType>InternetSite</b:SourceType>
+    <b:Guid>{82C56B3B-824D-4379-9EAE-F3877E0D6A75}</b:Guid>
+    <b:Author>
+      <b:Author>
+        <b:Corporate>Rosetta Stone</b:Corporate>
+      </b:Author>
+    </b:Author>
+    <b:Title>Rosetta Stone Home on Facebook</b:Title>
+    <b:URL>https://www.facebook.com/RosettaStone/</b:URL>
+    <b:RefOrder>6</b:RefOrder>
+  </b:Source>
+  <b:Source>
+    <b:Tag>Ros2</b:Tag>
+    <b:SourceType>InternetSite</b:SourceType>
+    <b:Guid>{0E12840D-A469-4D45-BC5C-8F6630E21FB8}</b:Guid>
+    <b:Author>
+      <b:Author>
+        <b:Corporate>Rosetta Stone</b:Corporate>
+      </b:Author>
+    </b:Author>
+    <b:Title>Rosetta Stone on Twitter</b:Title>
+    <b:URL>https://twitter.com/rosettastone?ref_src=twsrc%5Egoogle%7Ctwcamp%5Eserp%7Ctwgr%5Eauthor</b:URL>
+    <b:RefOrder>7</b:RefOrder>
   </b:Source>
 </b:Sources>
 </file>
 
 <file path=customXml/itemProps1.xml><?xml version="1.0" encoding="utf-8"?>
-<ds:datastoreItem xmlns:ds="http://schemas.openxmlformats.org/officeDocument/2006/customXml" ds:itemID="{BC944289-3D76-43FE-80E2-0E4D44FB1D3A}">
+<ds:datastoreItem xmlns:ds="http://schemas.openxmlformats.org/officeDocument/2006/customXml" ds:itemID="{A7F08191-D275-4BE4-A6F5-F6FD31172616}">
   <ds:schemaRefs>
     <ds:schemaRef ds:uri="http://schemas.openxmlformats.org/officeDocument/2006/bibliography"/>
   </ds:schemaRefs>

</xml_diff>

<commit_message>
Draft of Goal, Objectives and Success Criteria sections of POS: TH
</commit_message>
<xml_diff>
--- a/lts_requirements.docx
+++ b/lts_requirements.docx
@@ -17,7 +17,28 @@
           <w:sz w:val="44"/>
           <w:szCs w:val="44"/>
         </w:rPr>
-        <w:t>Language Training System</w:t>
+        <w:t xml:space="preserve">Digital </w:t>
+      </w:r>
+      <w:r>
+        <w:rPr>
+          <w:sz w:val="44"/>
+          <w:szCs w:val="44"/>
+        </w:rPr>
+        <w:t xml:space="preserve">Language </w:t>
+      </w:r>
+      <w:r>
+        <w:rPr>
+          <w:sz w:val="44"/>
+          <w:szCs w:val="44"/>
+        </w:rPr>
+        <w:t xml:space="preserve">Arts </w:t>
+      </w:r>
+      <w:r>
+        <w:rPr>
+          <w:sz w:val="44"/>
+          <w:szCs w:val="44"/>
+        </w:rPr>
+        <w:t>Training System</w:t>
       </w:r>
     </w:p>
     <w:p/>
@@ -63,11 +84,9 @@
       <w:pPr>
         <w:jc w:val="center"/>
       </w:pPr>
-      <w:proofErr w:type="spellStart"/>
       <w:r>
         <w:t>Tanay</w:t>
       </w:r>
-      <w:proofErr w:type="spellEnd"/>
       <w:r>
         <w:t xml:space="preserve"> Ghosh</w:t>
       </w:r>
@@ -84,19 +103,9 @@
       <w:pPr>
         <w:jc w:val="center"/>
       </w:pPr>
-      <w:proofErr w:type="spellStart"/>
       <w:r>
-        <w:t>Reneel</w:t>
+        <w:t>Reneel Prakerith</w:t>
       </w:r>
-      <w:proofErr w:type="spellEnd"/>
-      <w:r>
-        <w:t xml:space="preserve"> </w:t>
-      </w:r>
-      <w:proofErr w:type="spellStart"/>
-      <w:r>
-        <w:t>Prakerith</w:t>
-      </w:r>
-      <w:proofErr w:type="spellEnd"/>
     </w:p>
     <w:p>
       <w:pPr>
@@ -117,7 +126,13 @@
       </w:r>
       <w:proofErr w:type="spellStart"/>
       <w:r>
-        <w:t>Palkakar</w:t>
+        <w:t>Pal</w:t>
+      </w:r>
+      <w:r>
+        <w:t>d</w:t>
+      </w:r>
+      <w:r>
+        <w:t>akar</w:t>
       </w:r>
       <w:proofErr w:type="spellEnd"/>
     </w:p>
@@ -216,11 +231,9 @@
             <w:tcW w:w="2338" w:type="dxa"/>
           </w:tcPr>
           <w:p>
-            <w:proofErr w:type="spellStart"/>
-            <w:r>
-              <w:t>Auhor</w:t>
-            </w:r>
-            <w:proofErr w:type="spellEnd"/>
+            <w:r>
+              <w:t>Author</w:t>
+            </w:r>
           </w:p>
         </w:tc>
         <w:tc>
@@ -521,28 +534,33 @@
         <w:tblLook w:val="04A0" w:firstRow="1" w:lastRow="0" w:firstColumn="1" w:lastColumn="0" w:noHBand="0" w:noVBand="1"/>
       </w:tblPr>
       <w:tblGrid>
-        <w:gridCol w:w="2336"/>
-        <w:gridCol w:w="2338"/>
-        <w:gridCol w:w="2338"/>
-        <w:gridCol w:w="2338"/>
+        <w:gridCol w:w="3595"/>
+        <w:gridCol w:w="3510"/>
+        <w:gridCol w:w="1350"/>
+        <w:gridCol w:w="895"/>
       </w:tblGrid>
       <w:tr>
         <w:tc>
           <w:tcPr>
-            <w:tcW w:w="2337" w:type="dxa"/>
+            <w:tcW w:w="3595" w:type="dxa"/>
           </w:tcPr>
           <w:p>
+            <w:pPr>
+              <w:jc w:val="center"/>
+            </w:pPr>
             <w:r>
               <w:lastRenderedPageBreak/>
               <w:t>Project</w:t>
             </w:r>
-          </w:p>
-          <w:p>
+            <w:r>
+              <w:t xml:space="preserve"> </w:t>
+            </w:r>
             <w:r>
               <w:t>Overview</w:t>
             </w:r>
-          </w:p>
-          <w:p>
+            <w:r>
+              <w:t xml:space="preserve"> </w:t>
+            </w:r>
             <w:r>
               <w:t>Statement</w:t>
             </w:r>
@@ -550,27 +568,36 @@
         </w:tc>
         <w:tc>
           <w:tcPr>
-            <w:tcW w:w="2337" w:type="dxa"/>
+            <w:tcW w:w="3510" w:type="dxa"/>
           </w:tcPr>
           <w:p>
-            <w:r>
+            <w:pPr>
+              <w:rPr>
+                <w:u w:val="single"/>
+              </w:rPr>
+            </w:pPr>
+            <w:r>
+              <w:rPr>
+                <w:u w:val="single"/>
+              </w:rPr>
               <w:t>Project Name:</w:t>
             </w:r>
           </w:p>
           <w:p>
             <w:r>
+              <w:t xml:space="preserve">Digital </w:t>
+            </w:r>
+            <w:r>
               <w:t xml:space="preserve">Language Training </w:t>
             </w:r>
-            <w:proofErr w:type="spellStart"/>
-            <w:r>
-              <w:t>Systsem</w:t>
-            </w:r>
-            <w:proofErr w:type="spellEnd"/>
+            <w:r>
+              <w:t>System</w:t>
+            </w:r>
           </w:p>
         </w:tc>
         <w:tc>
           <w:tcPr>
-            <w:tcW w:w="2338" w:type="dxa"/>
+            <w:tcW w:w="1350" w:type="dxa"/>
           </w:tcPr>
           <w:p>
             <w:r>
@@ -580,7 +607,7 @@
         </w:tc>
         <w:tc>
           <w:tcPr>
-            <w:tcW w:w="2338" w:type="dxa"/>
+            <w:tcW w:w="895" w:type="dxa"/>
           </w:tcPr>
           <w:p/>
         </w:tc>
@@ -625,10 +652,7 @@
           </w:p>
           <w:p>
             <w:r>
-              <w:t xml:space="preserve">  </w:t>
-            </w:r>
-            <w:r>
-              <w:t xml:space="preserve">The online language arts learning market is expected to be </w:t>
+              <w:t xml:space="preserve">  The online language arts learning market is expected to be </w:t>
             </w:r>
             <w:r>
               <w:t>between $4-$8</w:t>
@@ -644,6 +668,7 @@
                 <w:id w:val="428475908"/>
                 <w:citation/>
               </w:sdtPr>
+              <w:sdtEndPr/>
               <w:sdtContent>
                 <w:r>
                   <w:fldChar w:fldCharType="begin"/>
@@ -676,6 +701,7 @@
                 <w:id w:val="-2060936015"/>
                 <w:citation/>
               </w:sdtPr>
+              <w:sdtEndPr/>
               <w:sdtContent>
                 <w:r>
                   <w:fldChar w:fldCharType="begin"/>
@@ -710,23 +736,7 @@
               <w:t xml:space="preserve"> Indeed there is a recognizable demand for language training products worldwide</w:t>
             </w:r>
             <w:r>
-              <w:t xml:space="preserve"> </w:t>
-            </w:r>
-            <w:proofErr w:type="spellStart"/>
-            <w:r>
-              <w:t>who’s</w:t>
-            </w:r>
-            <w:proofErr w:type="spellEnd"/>
-            <w:r>
-              <w:t xml:space="preserve"> market majority is currently shared between two firms: </w:t>
-            </w:r>
-            <w:proofErr w:type="spellStart"/>
-            <w:r>
-              <w:t>Rossetta</w:t>
-            </w:r>
-            <w:proofErr w:type="spellEnd"/>
-            <w:r>
-              <w:t xml:space="preserve"> Stone Ltd.</w:t>
+              <w:t xml:space="preserve"> who’s market majority is currently shared between two firms: Rosetta Stone Ltd.</w:t>
             </w:r>
             <w:r>
               <w:t xml:space="preserve"> </w:t>
@@ -736,6 +746,7 @@
                 <w:id w:val="1350454522"/>
                 <w:citation/>
               </w:sdtPr>
+              <w:sdtEndPr/>
               <w:sdtContent>
                 <w:r>
                   <w:fldChar w:fldCharType="begin"/>
@@ -765,6 +776,7 @@
                 <w:id w:val="526997522"/>
                 <w:citation/>
               </w:sdtPr>
+              <w:sdtEndPr/>
               <w:sdtContent>
                 <w:r>
                   <w:fldChar w:fldCharType="begin"/>
@@ -797,6 +809,7 @@
                 <w:id w:val="670147562"/>
                 <w:citation/>
               </w:sdtPr>
+              <w:sdtEndPr/>
               <w:sdtContent>
                 <w:r>
                   <w:fldChar w:fldCharType="begin"/>
@@ -877,6 +890,7 @@
                 <w:id w:val="-1449539530"/>
                 <w:citation/>
               </w:sdtPr>
+              <w:sdtEndPr/>
               <w:sdtContent>
                 <w:r>
                   <w:fldChar w:fldCharType="begin"/>
@@ -906,6 +920,7 @@
                 <w:id w:val="-158859303"/>
                 <w:citation/>
               </w:sdtPr>
+              <w:sdtEndPr/>
               <w:sdtContent>
                 <w:r>
                   <w:fldChar w:fldCharType="begin"/>
@@ -935,6 +950,7 @@
                 <w:id w:val="1300110476"/>
                 <w:citation/>
               </w:sdtPr>
+              <w:sdtEndPr/>
               <w:sdtContent>
                 <w:r>
                   <w:fldChar w:fldCharType="begin"/>
@@ -991,6 +1007,7 @@
                 <w:id w:val="459691200"/>
                 <w:citation/>
               </w:sdtPr>
+              <w:sdtEndPr/>
               <w:sdtContent>
                 <w:r>
                   <w:fldChar w:fldCharType="begin"/>
@@ -1029,66 +1046,11 @@
             <w:r>
               <w:t xml:space="preserve">Our analysis of the products offered by </w:t>
             </w:r>
-            <w:sdt>
-              <w:sdtPr>
-                <w:id w:val="1261492039"/>
-                <w:citation/>
-              </w:sdtPr>
-              <w:sdtContent>
-                <w:r>
-                  <w:fldChar w:fldCharType="begin"/>
-                </w:r>
-                <w:r>
-                  <w:instrText xml:space="preserve"> CITATION Duo \l 1033 </w:instrText>
-                </w:r>
-                <w:r>
-                  <w:fldChar w:fldCharType="separate"/>
-                </w:r>
-                <w:r>
-                  <w:rPr>
-                    <w:noProof/>
-                  </w:rPr>
-                  <w:t>[4]</w:t>
-                </w:r>
-                <w:r>
-                  <w:fldChar w:fldCharType="end"/>
-                </w:r>
-              </w:sdtContent>
-            </w:sdt>
-            <w:sdt>
-              <w:sdtPr>
-                <w:id w:val="-1600170025"/>
-                <w:citation/>
-              </w:sdtPr>
-              <w:sdtContent>
-                <w:r>
-                  <w:fldChar w:fldCharType="begin"/>
-                </w:r>
-                <w:r>
-                  <w:instrText xml:space="preserve"> CITATION Ros \l 1033 </w:instrText>
-                </w:r>
-                <w:r>
-                  <w:fldChar w:fldCharType="separate"/>
-                </w:r>
-                <w:r>
-                  <w:rPr>
-                    <w:noProof/>
-                  </w:rPr>
-                  <w:t xml:space="preserve"> </w:t>
-                </w:r>
-                <w:r>
-                  <w:rPr>
-                    <w:noProof/>
-                  </w:rPr>
-                  <w:t>[3]</w:t>
-                </w:r>
-                <w:r>
-                  <w:fldChar w:fldCharType="end"/>
-                </w:r>
-              </w:sdtContent>
-            </w:sdt>
-            <w:r>
-              <w:t xml:space="preserve"> are disjoint along both the personal tutoring and gamification components. </w:t>
+            <w:r>
+              <w:t xml:space="preserve">Rosetta Stone and Duolingo </w:t>
+            </w:r>
+            <w:r>
+              <w:t xml:space="preserve">are disjoint along both the personal tutoring and gamification components. </w:t>
             </w:r>
             <w:r>
               <w:t xml:space="preserve">In our view there is room for significant improvement to the level of interactivity and engagement possible through a digital language arts learning platform. Namely we </w:t>
@@ -1154,12 +1116,7 @@
               <w:t xml:space="preserve"> that is cognizant of each individual user</w:t>
             </w:r>
             <w:r>
-              <w:t>.</w:t>
-            </w:r>
-            <w:bookmarkStart w:id="0" w:name="_GoBack"/>
-            <w:bookmarkEnd w:id="0"/>
-            <w:r>
-              <w:t xml:space="preserve"> </w:t>
+              <w:t xml:space="preserve">. </w:t>
             </w:r>
             <w:r>
               <w:t xml:space="preserve"> </w:t>
@@ -1189,9 +1146,15 @@
               <w:t>Goal:</w:t>
             </w:r>
             <w:r>
-              <w:rPr>
-                <w:u w:val="single"/>
-              </w:rPr>
+              <w:t xml:space="preserve"> </w:t>
+            </w:r>
+            <w:r>
+              <w:t>Provide a multi-platform digital language arts training system that</w:t>
+            </w:r>
+            <w:r>
+              <w:t xml:space="preserve"> engages the user through a cognitively aware gamified interface. </w:t>
+            </w:r>
+            <w:r>
               <w:t xml:space="preserve"> </w:t>
             </w:r>
           </w:p>
@@ -1216,6 +1179,221 @@
               <w:t>Objectives:</w:t>
             </w:r>
           </w:p>
+          <w:p>
+            <w:pPr>
+              <w:pStyle w:val="ListParagraph"/>
+              <w:numPr>
+                <w:ilvl w:val="0"/>
+                <w:numId w:val="2"/>
+              </w:numPr>
+            </w:pPr>
+            <w:r>
+              <w:t xml:space="preserve">Provide a language arts training </w:t>
+            </w:r>
+            <w:r>
+              <w:t>regimen</w:t>
+            </w:r>
+            <w:r>
+              <w:t xml:space="preserve"> via an interactive digital interface which implements the following modalities</w:t>
+            </w:r>
+          </w:p>
+          <w:p>
+            <w:pPr>
+              <w:pStyle w:val="ListParagraph"/>
+              <w:numPr>
+                <w:ilvl w:val="0"/>
+                <w:numId w:val="3"/>
+              </w:numPr>
+            </w:pPr>
+            <w:r>
+              <w:t xml:space="preserve">Support for </w:t>
+            </w:r>
+            <w:r>
+              <w:t xml:space="preserve">text and pictographic based </w:t>
+            </w:r>
+            <w:r>
+              <w:t>multiple choice exercises</w:t>
+            </w:r>
+          </w:p>
+          <w:p>
+            <w:pPr>
+              <w:pStyle w:val="ListParagraph"/>
+              <w:numPr>
+                <w:ilvl w:val="0"/>
+                <w:numId w:val="3"/>
+              </w:numPr>
+            </w:pPr>
+            <w:r>
+              <w:t xml:space="preserve">Support for </w:t>
+            </w:r>
+            <w:r>
+              <w:t xml:space="preserve">text and pictographic based </w:t>
+            </w:r>
+            <w:r>
+              <w:t>fill in the blank exercises</w:t>
+            </w:r>
+          </w:p>
+          <w:p>
+            <w:pPr>
+              <w:pStyle w:val="ListParagraph"/>
+              <w:numPr>
+                <w:ilvl w:val="0"/>
+                <w:numId w:val="3"/>
+              </w:numPr>
+            </w:pPr>
+            <w:r>
+              <w:t xml:space="preserve">Support for “listen” and “respond” based exercises where </w:t>
+            </w:r>
+            <w:r>
+              <w:t xml:space="preserve">user </w:t>
+            </w:r>
+            <w:r>
+              <w:t>responses may be sp</w:t>
+            </w:r>
+            <w:r>
+              <w:t>eech</w:t>
+            </w:r>
+            <w:r>
+              <w:t xml:space="preserve"> or </w:t>
+            </w:r>
+            <w:r>
+              <w:t>written text</w:t>
+            </w:r>
+          </w:p>
+          <w:p>
+            <w:pPr>
+              <w:pStyle w:val="ListParagraph"/>
+              <w:numPr>
+                <w:ilvl w:val="0"/>
+                <w:numId w:val="2"/>
+              </w:numPr>
+            </w:pPr>
+            <w:r>
+              <w:t>Maintain user engagement via the following modalities</w:t>
+            </w:r>
+          </w:p>
+          <w:p>
+            <w:pPr>
+              <w:pStyle w:val="ListParagraph"/>
+              <w:numPr>
+                <w:ilvl w:val="0"/>
+                <w:numId w:val="4"/>
+              </w:numPr>
+            </w:pPr>
+            <w:r>
+              <w:t>Support for modular learning where modules are used a micro-courses focusing on one particular aspect of the language learning process</w:t>
+            </w:r>
+          </w:p>
+          <w:p>
+            <w:pPr>
+              <w:pStyle w:val="ListParagraph"/>
+              <w:numPr>
+                <w:ilvl w:val="0"/>
+                <w:numId w:val="4"/>
+              </w:numPr>
+            </w:pPr>
+            <w:r>
+              <w:t xml:space="preserve">Support for beginner, intermediate and advanced levels of difficulty for each language learning task </w:t>
+            </w:r>
+          </w:p>
+          <w:p>
+            <w:pPr>
+              <w:pStyle w:val="ListParagraph"/>
+              <w:numPr>
+                <w:ilvl w:val="0"/>
+                <w:numId w:val="4"/>
+              </w:numPr>
+            </w:pPr>
+            <w:r>
+              <w:lastRenderedPageBreak/>
+              <w:t xml:space="preserve">Support for gamified </w:t>
+            </w:r>
+            <w:r>
+              <w:t>based user performance based reward system</w:t>
+            </w:r>
+            <w:r>
+              <w:t xml:space="preserve"> </w:t>
+            </w:r>
+            <w:r>
+              <w:t>that considers the  level of difficulty, consistency and frequency</w:t>
+            </w:r>
+            <w:r>
+              <w:t xml:space="preserve"> and performance</w:t>
+            </w:r>
+            <w:r>
+              <w:t xml:space="preserve"> of the user’s engagement with the learning system</w:t>
+            </w:r>
+            <w:r>
+              <w:t xml:space="preserve"> exercises</w:t>
+            </w:r>
+            <w:r>
+              <w:t xml:space="preserve">  </w:t>
+            </w:r>
+          </w:p>
+          <w:p>
+            <w:pPr>
+              <w:pStyle w:val="ListParagraph"/>
+              <w:numPr>
+                <w:ilvl w:val="0"/>
+                <w:numId w:val="4"/>
+              </w:numPr>
+            </w:pPr>
+            <w:r>
+              <w:t>Support for in app community connectivity</w:t>
+            </w:r>
+            <w:r>
+              <w:t xml:space="preserve"> allowing for users to connect, socially interact and compete in user group created learning competitions</w:t>
+            </w:r>
+          </w:p>
+          <w:p>
+            <w:pPr>
+              <w:pStyle w:val="ListParagraph"/>
+              <w:numPr>
+                <w:ilvl w:val="0"/>
+                <w:numId w:val="4"/>
+              </w:numPr>
+            </w:pPr>
+            <w:r>
+              <w:t xml:space="preserve">Support for </w:t>
+            </w:r>
+            <w:r>
+              <w:t xml:space="preserve">an </w:t>
+            </w:r>
+            <w:r>
+              <w:t>individualized virtual cognizant tutor and learning companion</w:t>
+            </w:r>
+          </w:p>
+          <w:p>
+            <w:pPr>
+              <w:pStyle w:val="ListParagraph"/>
+              <w:numPr>
+                <w:ilvl w:val="0"/>
+                <w:numId w:val="4"/>
+              </w:numPr>
+            </w:pPr>
+            <w:r>
+              <w:t xml:space="preserve">Support for user to set </w:t>
+            </w:r>
+            <w:r>
+              <w:t xml:space="preserve">and adjust weekly </w:t>
+            </w:r>
+            <w:r>
+              <w:t xml:space="preserve">goals for performance and engagement and </w:t>
+            </w:r>
+            <w:r>
+              <w:t>continuously have access to</w:t>
+            </w:r>
+            <w:r>
+              <w:t xml:space="preserve"> feedback metrics</w:t>
+            </w:r>
+            <w:r>
+              <w:t xml:space="preserve"> related to user goals</w:t>
+            </w:r>
+            <w:r>
+              <w:t xml:space="preserve"> </w:t>
+            </w:r>
+          </w:p>
+          <w:p/>
         </w:tc>
       </w:tr>
       <w:tr>
@@ -1234,6 +1412,7 @@
               <w:rPr>
                 <w:u w:val="single"/>
               </w:rPr>
+              <w:lastRenderedPageBreak/>
               <w:t>Success Criteria</w:t>
             </w:r>
             <w:r>
@@ -1242,6 +1421,162 @@
               </w:rPr>
               <w:t xml:space="preserve">: </w:t>
             </w:r>
+          </w:p>
+          <w:p>
+            <w:pPr>
+              <w:pStyle w:val="ListParagraph"/>
+              <w:numPr>
+                <w:ilvl w:val="0"/>
+                <w:numId w:val="5"/>
+              </w:numPr>
+            </w:pPr>
+            <w:r>
+              <w:t xml:space="preserve">Aggregate and stratified user </w:t>
+            </w:r>
+            <w:r>
+              <w:t>performance according to goals set by the user</w:t>
+            </w:r>
+            <w:r>
+              <w:t xml:space="preserve"> (See Objectives: section D) being met and exceeded. We will consider our product to be successful if users consider themselves to be successful </w:t>
+            </w:r>
+            <w:r>
+              <w:t>during</w:t>
+            </w:r>
+            <w:r>
+              <w:t xml:space="preserve"> their learning journey.</w:t>
+            </w:r>
+            <w:r>
+              <w:t xml:space="preserve"> We aim to have at least 90% of our users reach at least 90% of the goals they set.</w:t>
+            </w:r>
+          </w:p>
+          <w:p>
+            <w:pPr>
+              <w:pStyle w:val="ListParagraph"/>
+              <w:numPr>
+                <w:ilvl w:val="0"/>
+                <w:numId w:val="5"/>
+              </w:numPr>
+            </w:pPr>
+            <w:r>
+              <w:t>Size of user base</w:t>
+            </w:r>
+            <w:r>
+              <w:t xml:space="preserve"> compared to current market leaders</w:t>
+            </w:r>
+          </w:p>
+          <w:p>
+            <w:pPr>
+              <w:pStyle w:val="ListParagraph"/>
+              <w:numPr>
+                <w:ilvl w:val="0"/>
+                <w:numId w:val="5"/>
+              </w:numPr>
+            </w:pPr>
+            <w:r>
+              <w:t xml:space="preserve">User </w:t>
+            </w:r>
+            <w:r>
+              <w:t xml:space="preserve">learning system </w:t>
+            </w:r>
+            <w:r>
+              <w:t xml:space="preserve">usage metrics </w:t>
+            </w:r>
+            <w:r>
+              <w:t xml:space="preserve">from </w:t>
+            </w:r>
+            <w:r>
+              <w:t>(</w:t>
+            </w:r>
+            <w:r>
+              <w:t>aggregate and stratified</w:t>
+            </w:r>
+            <w:r>
+              <w:t xml:space="preserve">) </w:t>
+            </w:r>
+            <w:r>
+              <w:t>based upon</w:t>
+            </w:r>
+          </w:p>
+          <w:p>
+            <w:pPr>
+              <w:pStyle w:val="ListParagraph"/>
+              <w:numPr>
+                <w:ilvl w:val="0"/>
+                <w:numId w:val="6"/>
+              </w:numPr>
+            </w:pPr>
+            <w:r>
+              <w:t>Frequency of weekly usage on daily scale</w:t>
+            </w:r>
+            <w:r>
+              <w:t xml:space="preserve"> &gt; 5 days per week</w:t>
+            </w:r>
+          </w:p>
+          <w:p>
+            <w:pPr>
+              <w:pStyle w:val="ListParagraph"/>
+              <w:numPr>
+                <w:ilvl w:val="0"/>
+                <w:numId w:val="6"/>
+              </w:numPr>
+            </w:pPr>
+            <w:r>
+              <w:t>Number of lessons attempted vs completed across all users</w:t>
+            </w:r>
+            <w:r>
+              <w:t xml:space="preserve"> &gt; 99%</w:t>
+            </w:r>
+            <w:r>
+              <w:t xml:space="preserve"> </w:t>
+            </w:r>
+          </w:p>
+          <w:p>
+            <w:pPr>
+              <w:pStyle w:val="ListParagraph"/>
+              <w:numPr>
+                <w:ilvl w:val="0"/>
+                <w:numId w:val="6"/>
+              </w:numPr>
+            </w:pPr>
+            <w:r>
+              <w:t>Frequency of exercises receiving correct response within the first attempt</w:t>
+            </w:r>
+            <w:r>
+              <w:t xml:space="preserve"> &gt; 80%</w:t>
+            </w:r>
+          </w:p>
+          <w:p>
+            <w:pPr>
+              <w:pStyle w:val="ListParagraph"/>
+              <w:numPr>
+                <w:ilvl w:val="0"/>
+                <w:numId w:val="6"/>
+              </w:numPr>
+            </w:pPr>
+            <w:r>
+              <w:t>User progression metrics that track for language skills development within and among beginner, intermediate and advanced levels</w:t>
+            </w:r>
+            <w:r>
+              <w:t>: We aim to see all users progress through all modules of each level of difficulty consistently according their achievement of the short</w:t>
+            </w:r>
+            <w:r>
+              <w:t>-</w:t>
+            </w:r>
+            <w:r>
+              <w:t xml:space="preserve"> term goals they set</w:t>
+            </w:r>
+            <w:r>
+              <w:t xml:space="preserve"> weekly</w:t>
+            </w:r>
+            <w:r>
+              <w:t xml:space="preserve">. </w:t>
+            </w:r>
+          </w:p>
+          <w:p>
+            <w:pPr>
+              <w:pStyle w:val="ListParagraph"/>
+              <w:ind w:left="1080"/>
+            </w:pPr>
           </w:p>
         </w:tc>
       </w:tr>
@@ -1252,8 +1587,22 @@
             <w:gridSpan w:val="4"/>
           </w:tcPr>
           <w:p>
-            <w:r>
+            <w:pPr>
+              <w:rPr>
+                <w:u w:val="single"/>
+              </w:rPr>
+            </w:pPr>
+            <w:r>
+              <w:rPr>
+                <w:u w:val="single"/>
+              </w:rPr>
               <w:t>Assumptions</w:t>
+            </w:r>
+            <w:r>
+              <w:rPr>
+                <w:u w:val="single"/>
+              </w:rPr>
+              <w:t>:</w:t>
             </w:r>
           </w:p>
         </w:tc>
@@ -1265,8 +1614,22 @@
             <w:gridSpan w:val="4"/>
           </w:tcPr>
           <w:p>
-            <w:r>
+            <w:pPr>
+              <w:rPr>
+                <w:u w:val="single"/>
+              </w:rPr>
+            </w:pPr>
+            <w:r>
+              <w:rPr>
+                <w:u w:val="single"/>
+              </w:rPr>
               <w:t>Risks</w:t>
+            </w:r>
+            <w:r>
+              <w:rPr>
+                <w:u w:val="single"/>
+              </w:rPr>
+              <w:t>:</w:t>
             </w:r>
           </w:p>
         </w:tc>
@@ -1278,7 +1641,15 @@
             <w:gridSpan w:val="4"/>
           </w:tcPr>
           <w:p>
-            <w:r>
+            <w:pPr>
+              <w:rPr>
+                <w:u w:val="single"/>
+              </w:rPr>
+            </w:pPr>
+            <w:r>
+              <w:rPr>
+                <w:u w:val="single"/>
+              </w:rPr>
               <w:t>Obstacles:</w:t>
             </w:r>
           </w:p>
@@ -1290,17 +1661,22 @@
         </w:trPr>
         <w:tc>
           <w:tcPr>
-            <w:tcW w:w="2337" w:type="dxa"/>
+            <w:tcW w:w="3595" w:type="dxa"/>
           </w:tcPr>
           <w:p>
             <w:r>
               <w:t>Prepared By:</w:t>
+            </w:r>
+          </w:p>
+          <w:p>
+            <w:r>
+              <w:t>Todd Hricik</w:t>
             </w:r>
           </w:p>
         </w:tc>
         <w:tc>
           <w:tcPr>
-            <w:tcW w:w="2338" w:type="dxa"/>
+            <w:tcW w:w="3510" w:type="dxa"/>
           </w:tcPr>
           <w:p>
             <w:r>
@@ -1310,7 +1686,7 @@
         </w:tc>
         <w:tc>
           <w:tcPr>
-            <w:tcW w:w="2337" w:type="dxa"/>
+            <w:tcW w:w="1350" w:type="dxa"/>
           </w:tcPr>
           <w:p>
             <w:r>
@@ -1320,7 +1696,7 @@
         </w:tc>
         <w:tc>
           <w:tcPr>
-            <w:tcW w:w="2338" w:type="dxa"/>
+            <w:tcW w:w="895" w:type="dxa"/>
           </w:tcPr>
           <w:p>
             <w:r>
@@ -1338,22 +1714,25 @@
     <w:p/>
     <w:p/>
     <w:p/>
+    <w:p>
+      <w:bookmarkStart w:id="0" w:name="_GoBack"/>
+      <w:bookmarkEnd w:id="0"/>
+    </w:p>
     <w:sdt>
       <w:sdtPr>
+        <w:rPr>
+          <w:rFonts w:asciiTheme="minorHAnsi" w:eastAsiaTheme="minorHAnsi" w:hAnsiTheme="minorHAnsi" w:cstheme="minorBidi"/>
+          <w:color w:val="auto"/>
+          <w:sz w:val="22"/>
+          <w:szCs w:val="22"/>
+        </w:rPr>
         <w:id w:val="2004163948"/>
         <w:docPartObj>
           <w:docPartGallery w:val="Bibliographies"/>
           <w:docPartUnique/>
         </w:docPartObj>
       </w:sdtPr>
-      <w:sdtEndPr>
-        <w:rPr>
-          <w:rFonts w:asciiTheme="minorHAnsi" w:eastAsiaTheme="minorHAnsi" w:hAnsiTheme="minorHAnsi" w:cstheme="minorBidi"/>
-          <w:color w:val="auto"/>
-          <w:sz w:val="22"/>
-          <w:szCs w:val="22"/>
-        </w:rPr>
-      </w:sdtEndPr>
+      <w:sdtEndPr/>
       <w:sdtContent>
         <w:p>
           <w:pPr>
@@ -1368,6 +1747,7 @@
             <w:id w:val="-573587230"/>
             <w:bibliography/>
           </w:sdtPr>
+          <w:sdtEndPr/>
           <w:sdtContent>
             <w:p>
               <w:pPr>
@@ -1843,7 +2223,7 @@
     </w:sdt>
     <w:p/>
     <w:sectPr>
-      <w:footerReference w:type="default" r:id="rId7"/>
+      <w:footerReference w:type="default" r:id="rId8"/>
       <w:pgSz w:w="12240" w:h="15840"/>
       <w:pgMar w:top="1440" w:right="1440" w:bottom="1440" w:left="1440" w:header="720" w:footer="720" w:gutter="0"/>
       <w:pgNumType w:start="1"/>
@@ -1981,6 +2361,563 @@
     </w:p>
   </w:footnote>
 </w:footnotes>
+</file>
+
+<file path=word/numbering.xml><?xml version="1.0" encoding="utf-8"?>
+<w:numbering xmlns:wpc="http://schemas.microsoft.com/office/word/2010/wordprocessingCanvas" xmlns:cx="http://schemas.microsoft.com/office/drawing/2014/chartex" xmlns:cx1="http://schemas.microsoft.com/office/drawing/2015/9/8/chartex" xmlns:cx2="http://schemas.microsoft.com/office/drawing/2015/10/21/chartex" xmlns:cx3="http://schemas.microsoft.com/office/drawing/2016/5/9/chartex" xmlns:cx4="http://schemas.microsoft.com/office/drawing/2016/5/10/chartex" xmlns:cx5="http://schemas.microsoft.com/office/drawing/2016/5/11/chartex" xmlns:cx6="http://schemas.microsoft.com/office/drawing/2016/5/12/chartex" xmlns:cx7="http://schemas.microsoft.com/office/drawing/2016/5/13/chartex" xmlns:cx8="http://schemas.microsoft.com/office/drawing/2016/5/14/chartex" xmlns:mc="http://schemas.openxmlformats.org/markup-compatibility/2006" xmlns:aink="http://schemas.microsoft.com/office/drawing/2016/ink" xmlns:am3d="http://schemas.microsoft.com/office/drawing/2017/model3d" xmlns:o="urn:schemas-microsoft-com:office:office" xmlns:r="http://schemas.openxmlformats.org/officeDocument/2006/relationships" xmlns:m="http://schemas.openxmlformats.org/officeDocument/2006/math" xmlns:v="urn:schemas-microsoft-com:vml" xmlns:wp14="http://schemas.microsoft.com/office/word/2010/wordprocessingDrawing" xmlns:wp="http://schemas.openxmlformats.org/drawingml/2006/wordprocessingDrawing" xmlns:w10="urn:schemas-microsoft-com:office:word" xmlns:w="http://schemas.openxmlformats.org/wordprocessingml/2006/main" xmlns:w14="http://schemas.microsoft.com/office/word/2010/wordml" xmlns:w15="http://schemas.microsoft.com/office/word/2012/wordml" xmlns:w16cid="http://schemas.microsoft.com/office/word/2016/wordml/cid" xmlns:w16se="http://schemas.microsoft.com/office/word/2015/wordml/symex" xmlns:wpg="http://schemas.microsoft.com/office/word/2010/wordprocessingGroup" xmlns:wpi="http://schemas.microsoft.com/office/word/2010/wordprocessingInk" xmlns:wne="http://schemas.microsoft.com/office/word/2006/wordml" xmlns:wps="http://schemas.microsoft.com/office/word/2010/wordprocessingShape" mc:Ignorable="w14 w15 w16se w16cid wp14">
+  <w:abstractNum w:abstractNumId="0" w15:restartNumberingAfterBreak="0">
+    <w:nsid w:val="139C7974"/>
+    <w:multiLevelType w:val="hybridMultilevel"/>
+    <w:tmpl w:val="725CBEC2"/>
+    <w:lvl w:ilvl="0" w:tplc="905EF848">
+      <w:start w:val="1"/>
+      <w:numFmt w:val="upperLetter"/>
+      <w:lvlText w:val="%1.)"/>
+      <w:lvlJc w:val="left"/>
+      <w:pPr>
+        <w:ind w:left="1080" w:hanging="360"/>
+      </w:pPr>
+      <w:rPr>
+        <w:rFonts w:hint="default"/>
+      </w:rPr>
+    </w:lvl>
+    <w:lvl w:ilvl="1" w:tplc="04090019" w:tentative="1">
+      <w:start w:val="1"/>
+      <w:numFmt w:val="lowerLetter"/>
+      <w:lvlText w:val="%2."/>
+      <w:lvlJc w:val="left"/>
+      <w:pPr>
+        <w:ind w:left="1800" w:hanging="360"/>
+      </w:pPr>
+    </w:lvl>
+    <w:lvl w:ilvl="2" w:tplc="0409001B" w:tentative="1">
+      <w:start w:val="1"/>
+      <w:numFmt w:val="lowerRoman"/>
+      <w:lvlText w:val="%3."/>
+      <w:lvlJc w:val="right"/>
+      <w:pPr>
+        <w:ind w:left="2520" w:hanging="180"/>
+      </w:pPr>
+    </w:lvl>
+    <w:lvl w:ilvl="3" w:tplc="0409000F" w:tentative="1">
+      <w:start w:val="1"/>
+      <w:numFmt w:val="decimal"/>
+      <w:lvlText w:val="%4."/>
+      <w:lvlJc w:val="left"/>
+      <w:pPr>
+        <w:ind w:left="3240" w:hanging="360"/>
+      </w:pPr>
+    </w:lvl>
+    <w:lvl w:ilvl="4" w:tplc="04090019" w:tentative="1">
+      <w:start w:val="1"/>
+      <w:numFmt w:val="lowerLetter"/>
+      <w:lvlText w:val="%5."/>
+      <w:lvlJc w:val="left"/>
+      <w:pPr>
+        <w:ind w:left="3960" w:hanging="360"/>
+      </w:pPr>
+    </w:lvl>
+    <w:lvl w:ilvl="5" w:tplc="0409001B" w:tentative="1">
+      <w:start w:val="1"/>
+      <w:numFmt w:val="lowerRoman"/>
+      <w:lvlText w:val="%6."/>
+      <w:lvlJc w:val="right"/>
+      <w:pPr>
+        <w:ind w:left="4680" w:hanging="180"/>
+      </w:pPr>
+    </w:lvl>
+    <w:lvl w:ilvl="6" w:tplc="0409000F" w:tentative="1">
+      <w:start w:val="1"/>
+      <w:numFmt w:val="decimal"/>
+      <w:lvlText w:val="%7."/>
+      <w:lvlJc w:val="left"/>
+      <w:pPr>
+        <w:ind w:left="5400" w:hanging="360"/>
+      </w:pPr>
+    </w:lvl>
+    <w:lvl w:ilvl="7" w:tplc="04090019" w:tentative="1">
+      <w:start w:val="1"/>
+      <w:numFmt w:val="lowerLetter"/>
+      <w:lvlText w:val="%8."/>
+      <w:lvlJc w:val="left"/>
+      <w:pPr>
+        <w:ind w:left="6120" w:hanging="360"/>
+      </w:pPr>
+    </w:lvl>
+    <w:lvl w:ilvl="8" w:tplc="0409001B" w:tentative="1">
+      <w:start w:val="1"/>
+      <w:numFmt w:val="lowerRoman"/>
+      <w:lvlText w:val="%9."/>
+      <w:lvlJc w:val="right"/>
+      <w:pPr>
+        <w:ind w:left="6840" w:hanging="180"/>
+      </w:pPr>
+    </w:lvl>
+  </w:abstractNum>
+  <w:abstractNum w:abstractNumId="1" w15:restartNumberingAfterBreak="0">
+    <w:nsid w:val="1BAA093F"/>
+    <w:multiLevelType w:val="hybridMultilevel"/>
+    <w:tmpl w:val="3782E70C"/>
+    <w:lvl w:ilvl="0" w:tplc="DB6A19EE">
+      <w:start w:val="1"/>
+      <w:numFmt w:val="decimal"/>
+      <w:lvlText w:val="%1.)"/>
+      <w:lvlJc w:val="left"/>
+      <w:pPr>
+        <w:ind w:left="720" w:hanging="360"/>
+      </w:pPr>
+      <w:rPr>
+        <w:rFonts w:hint="default"/>
+      </w:rPr>
+    </w:lvl>
+    <w:lvl w:ilvl="1" w:tplc="04090019">
+      <w:start w:val="1"/>
+      <w:numFmt w:val="lowerLetter"/>
+      <w:lvlText w:val="%2."/>
+      <w:lvlJc w:val="left"/>
+      <w:pPr>
+        <w:ind w:left="1440" w:hanging="360"/>
+      </w:pPr>
+    </w:lvl>
+    <w:lvl w:ilvl="2" w:tplc="0409001B" w:tentative="1">
+      <w:start w:val="1"/>
+      <w:numFmt w:val="lowerRoman"/>
+      <w:lvlText w:val="%3."/>
+      <w:lvlJc w:val="right"/>
+      <w:pPr>
+        <w:ind w:left="2160" w:hanging="180"/>
+      </w:pPr>
+    </w:lvl>
+    <w:lvl w:ilvl="3" w:tplc="0409000F" w:tentative="1">
+      <w:start w:val="1"/>
+      <w:numFmt w:val="decimal"/>
+      <w:lvlText w:val="%4."/>
+      <w:lvlJc w:val="left"/>
+      <w:pPr>
+        <w:ind w:left="2880" w:hanging="360"/>
+      </w:pPr>
+    </w:lvl>
+    <w:lvl w:ilvl="4" w:tplc="04090019" w:tentative="1">
+      <w:start w:val="1"/>
+      <w:numFmt w:val="lowerLetter"/>
+      <w:lvlText w:val="%5."/>
+      <w:lvlJc w:val="left"/>
+      <w:pPr>
+        <w:ind w:left="3600" w:hanging="360"/>
+      </w:pPr>
+    </w:lvl>
+    <w:lvl w:ilvl="5" w:tplc="0409001B" w:tentative="1">
+      <w:start w:val="1"/>
+      <w:numFmt w:val="lowerRoman"/>
+      <w:lvlText w:val="%6."/>
+      <w:lvlJc w:val="right"/>
+      <w:pPr>
+        <w:ind w:left="4320" w:hanging="180"/>
+      </w:pPr>
+    </w:lvl>
+    <w:lvl w:ilvl="6" w:tplc="0409000F" w:tentative="1">
+      <w:start w:val="1"/>
+      <w:numFmt w:val="decimal"/>
+      <w:lvlText w:val="%7."/>
+      <w:lvlJc w:val="left"/>
+      <w:pPr>
+        <w:ind w:left="5040" w:hanging="360"/>
+      </w:pPr>
+    </w:lvl>
+    <w:lvl w:ilvl="7" w:tplc="04090019" w:tentative="1">
+      <w:start w:val="1"/>
+      <w:numFmt w:val="lowerLetter"/>
+      <w:lvlText w:val="%8."/>
+      <w:lvlJc w:val="left"/>
+      <w:pPr>
+        <w:ind w:left="5760" w:hanging="360"/>
+      </w:pPr>
+    </w:lvl>
+    <w:lvl w:ilvl="8" w:tplc="0409001B" w:tentative="1">
+      <w:start w:val="1"/>
+      <w:numFmt w:val="lowerRoman"/>
+      <w:lvlText w:val="%9."/>
+      <w:lvlJc w:val="right"/>
+      <w:pPr>
+        <w:ind w:left="6480" w:hanging="180"/>
+      </w:pPr>
+    </w:lvl>
+  </w:abstractNum>
+  <w:abstractNum w:abstractNumId="2" w15:restartNumberingAfterBreak="0">
+    <w:nsid w:val="2FF046A3"/>
+    <w:multiLevelType w:val="hybridMultilevel"/>
+    <w:tmpl w:val="948C4AEA"/>
+    <w:lvl w:ilvl="0" w:tplc="BD8C485E">
+      <w:start w:val="1"/>
+      <w:numFmt w:val="decimal"/>
+      <w:lvlText w:val="%1.)"/>
+      <w:lvlJc w:val="left"/>
+      <w:pPr>
+        <w:ind w:left="720" w:hanging="360"/>
+      </w:pPr>
+      <w:rPr>
+        <w:rFonts w:hint="default"/>
+      </w:rPr>
+    </w:lvl>
+    <w:lvl w:ilvl="1" w:tplc="04090019" w:tentative="1">
+      <w:start w:val="1"/>
+      <w:numFmt w:val="lowerLetter"/>
+      <w:lvlText w:val="%2."/>
+      <w:lvlJc w:val="left"/>
+      <w:pPr>
+        <w:ind w:left="1440" w:hanging="360"/>
+      </w:pPr>
+    </w:lvl>
+    <w:lvl w:ilvl="2" w:tplc="0409001B" w:tentative="1">
+      <w:start w:val="1"/>
+      <w:numFmt w:val="lowerRoman"/>
+      <w:lvlText w:val="%3."/>
+      <w:lvlJc w:val="right"/>
+      <w:pPr>
+        <w:ind w:left="2160" w:hanging="180"/>
+      </w:pPr>
+    </w:lvl>
+    <w:lvl w:ilvl="3" w:tplc="0409000F" w:tentative="1">
+      <w:start w:val="1"/>
+      <w:numFmt w:val="decimal"/>
+      <w:lvlText w:val="%4."/>
+      <w:lvlJc w:val="left"/>
+      <w:pPr>
+        <w:ind w:left="2880" w:hanging="360"/>
+      </w:pPr>
+    </w:lvl>
+    <w:lvl w:ilvl="4" w:tplc="04090019" w:tentative="1">
+      <w:start w:val="1"/>
+      <w:numFmt w:val="lowerLetter"/>
+      <w:lvlText w:val="%5."/>
+      <w:lvlJc w:val="left"/>
+      <w:pPr>
+        <w:ind w:left="3600" w:hanging="360"/>
+      </w:pPr>
+    </w:lvl>
+    <w:lvl w:ilvl="5" w:tplc="0409001B" w:tentative="1">
+      <w:start w:val="1"/>
+      <w:numFmt w:val="lowerRoman"/>
+      <w:lvlText w:val="%6."/>
+      <w:lvlJc w:val="right"/>
+      <w:pPr>
+        <w:ind w:left="4320" w:hanging="180"/>
+      </w:pPr>
+    </w:lvl>
+    <w:lvl w:ilvl="6" w:tplc="0409000F" w:tentative="1">
+      <w:start w:val="1"/>
+      <w:numFmt w:val="decimal"/>
+      <w:lvlText w:val="%7."/>
+      <w:lvlJc w:val="left"/>
+      <w:pPr>
+        <w:ind w:left="5040" w:hanging="360"/>
+      </w:pPr>
+    </w:lvl>
+    <w:lvl w:ilvl="7" w:tplc="04090019" w:tentative="1">
+      <w:start w:val="1"/>
+      <w:numFmt w:val="lowerLetter"/>
+      <w:lvlText w:val="%8."/>
+      <w:lvlJc w:val="left"/>
+      <w:pPr>
+        <w:ind w:left="5760" w:hanging="360"/>
+      </w:pPr>
+    </w:lvl>
+    <w:lvl w:ilvl="8" w:tplc="0409001B" w:tentative="1">
+      <w:start w:val="1"/>
+      <w:numFmt w:val="lowerRoman"/>
+      <w:lvlText w:val="%9."/>
+      <w:lvlJc w:val="right"/>
+      <w:pPr>
+        <w:ind w:left="6480" w:hanging="180"/>
+      </w:pPr>
+    </w:lvl>
+  </w:abstractNum>
+  <w:abstractNum w:abstractNumId="3" w15:restartNumberingAfterBreak="0">
+    <w:nsid w:val="3D5409FB"/>
+    <w:multiLevelType w:val="hybridMultilevel"/>
+    <w:tmpl w:val="8AB6E7D2"/>
+    <w:lvl w:ilvl="0" w:tplc="0409000F">
+      <w:start w:val="1"/>
+      <w:numFmt w:val="decimal"/>
+      <w:lvlText w:val="%1."/>
+      <w:lvlJc w:val="left"/>
+      <w:pPr>
+        <w:ind w:left="720" w:hanging="360"/>
+      </w:pPr>
+      <w:rPr>
+        <w:rFonts w:hint="default"/>
+      </w:rPr>
+    </w:lvl>
+    <w:lvl w:ilvl="1" w:tplc="04090019" w:tentative="1">
+      <w:start w:val="1"/>
+      <w:numFmt w:val="lowerLetter"/>
+      <w:lvlText w:val="%2."/>
+      <w:lvlJc w:val="left"/>
+      <w:pPr>
+        <w:ind w:left="1440" w:hanging="360"/>
+      </w:pPr>
+    </w:lvl>
+    <w:lvl w:ilvl="2" w:tplc="0409001B" w:tentative="1">
+      <w:start w:val="1"/>
+      <w:numFmt w:val="lowerRoman"/>
+      <w:lvlText w:val="%3."/>
+      <w:lvlJc w:val="right"/>
+      <w:pPr>
+        <w:ind w:left="2160" w:hanging="180"/>
+      </w:pPr>
+    </w:lvl>
+    <w:lvl w:ilvl="3" w:tplc="0409000F" w:tentative="1">
+      <w:start w:val="1"/>
+      <w:numFmt w:val="decimal"/>
+      <w:lvlText w:val="%4."/>
+      <w:lvlJc w:val="left"/>
+      <w:pPr>
+        <w:ind w:left="2880" w:hanging="360"/>
+      </w:pPr>
+    </w:lvl>
+    <w:lvl w:ilvl="4" w:tplc="04090019" w:tentative="1">
+      <w:start w:val="1"/>
+      <w:numFmt w:val="lowerLetter"/>
+      <w:lvlText w:val="%5."/>
+      <w:lvlJc w:val="left"/>
+      <w:pPr>
+        <w:ind w:left="3600" w:hanging="360"/>
+      </w:pPr>
+    </w:lvl>
+    <w:lvl w:ilvl="5" w:tplc="0409001B" w:tentative="1">
+      <w:start w:val="1"/>
+      <w:numFmt w:val="lowerRoman"/>
+      <w:lvlText w:val="%6."/>
+      <w:lvlJc w:val="right"/>
+      <w:pPr>
+        <w:ind w:left="4320" w:hanging="180"/>
+      </w:pPr>
+    </w:lvl>
+    <w:lvl w:ilvl="6" w:tplc="0409000F" w:tentative="1">
+      <w:start w:val="1"/>
+      <w:numFmt w:val="decimal"/>
+      <w:lvlText w:val="%7."/>
+      <w:lvlJc w:val="left"/>
+      <w:pPr>
+        <w:ind w:left="5040" w:hanging="360"/>
+      </w:pPr>
+    </w:lvl>
+    <w:lvl w:ilvl="7" w:tplc="04090019" w:tentative="1">
+      <w:start w:val="1"/>
+      <w:numFmt w:val="lowerLetter"/>
+      <w:lvlText w:val="%8."/>
+      <w:lvlJc w:val="left"/>
+      <w:pPr>
+        <w:ind w:left="5760" w:hanging="360"/>
+      </w:pPr>
+    </w:lvl>
+    <w:lvl w:ilvl="8" w:tplc="0409001B" w:tentative="1">
+      <w:start w:val="1"/>
+      <w:numFmt w:val="lowerRoman"/>
+      <w:lvlText w:val="%9."/>
+      <w:lvlJc w:val="right"/>
+      <w:pPr>
+        <w:ind w:left="6480" w:hanging="180"/>
+      </w:pPr>
+    </w:lvl>
+  </w:abstractNum>
+  <w:abstractNum w:abstractNumId="4" w15:restartNumberingAfterBreak="0">
+    <w:nsid w:val="3DBC20C9"/>
+    <w:multiLevelType w:val="hybridMultilevel"/>
+    <w:tmpl w:val="082E41A4"/>
+    <w:lvl w:ilvl="0" w:tplc="905EF848">
+      <w:start w:val="1"/>
+      <w:numFmt w:val="upperLetter"/>
+      <w:lvlText w:val="%1.)"/>
+      <w:lvlJc w:val="left"/>
+      <w:pPr>
+        <w:ind w:left="1080" w:hanging="360"/>
+      </w:pPr>
+      <w:rPr>
+        <w:rFonts w:hint="default"/>
+      </w:rPr>
+    </w:lvl>
+    <w:lvl w:ilvl="1" w:tplc="04090019" w:tentative="1">
+      <w:start w:val="1"/>
+      <w:numFmt w:val="lowerLetter"/>
+      <w:lvlText w:val="%2."/>
+      <w:lvlJc w:val="left"/>
+      <w:pPr>
+        <w:ind w:left="1800" w:hanging="360"/>
+      </w:pPr>
+    </w:lvl>
+    <w:lvl w:ilvl="2" w:tplc="0409001B" w:tentative="1">
+      <w:start w:val="1"/>
+      <w:numFmt w:val="lowerRoman"/>
+      <w:lvlText w:val="%3."/>
+      <w:lvlJc w:val="right"/>
+      <w:pPr>
+        <w:ind w:left="2520" w:hanging="180"/>
+      </w:pPr>
+    </w:lvl>
+    <w:lvl w:ilvl="3" w:tplc="0409000F" w:tentative="1">
+      <w:start w:val="1"/>
+      <w:numFmt w:val="decimal"/>
+      <w:lvlText w:val="%4."/>
+      <w:lvlJc w:val="left"/>
+      <w:pPr>
+        <w:ind w:left="3240" w:hanging="360"/>
+      </w:pPr>
+    </w:lvl>
+    <w:lvl w:ilvl="4" w:tplc="04090019" w:tentative="1">
+      <w:start w:val="1"/>
+      <w:numFmt w:val="lowerLetter"/>
+      <w:lvlText w:val="%5."/>
+      <w:lvlJc w:val="left"/>
+      <w:pPr>
+        <w:ind w:left="3960" w:hanging="360"/>
+      </w:pPr>
+    </w:lvl>
+    <w:lvl w:ilvl="5" w:tplc="0409001B" w:tentative="1">
+      <w:start w:val="1"/>
+      <w:numFmt w:val="lowerRoman"/>
+      <w:lvlText w:val="%6."/>
+      <w:lvlJc w:val="right"/>
+      <w:pPr>
+        <w:ind w:left="4680" w:hanging="180"/>
+      </w:pPr>
+    </w:lvl>
+    <w:lvl w:ilvl="6" w:tplc="0409000F" w:tentative="1">
+      <w:start w:val="1"/>
+      <w:numFmt w:val="decimal"/>
+      <w:lvlText w:val="%7."/>
+      <w:lvlJc w:val="left"/>
+      <w:pPr>
+        <w:ind w:left="5400" w:hanging="360"/>
+      </w:pPr>
+    </w:lvl>
+    <w:lvl w:ilvl="7" w:tplc="04090019" w:tentative="1">
+      <w:start w:val="1"/>
+      <w:numFmt w:val="lowerLetter"/>
+      <w:lvlText w:val="%8."/>
+      <w:lvlJc w:val="left"/>
+      <w:pPr>
+        <w:ind w:left="6120" w:hanging="360"/>
+      </w:pPr>
+    </w:lvl>
+    <w:lvl w:ilvl="8" w:tplc="0409001B" w:tentative="1">
+      <w:start w:val="1"/>
+      <w:numFmt w:val="lowerRoman"/>
+      <w:lvlText w:val="%9."/>
+      <w:lvlJc w:val="right"/>
+      <w:pPr>
+        <w:ind w:left="6840" w:hanging="180"/>
+      </w:pPr>
+    </w:lvl>
+  </w:abstractNum>
+  <w:abstractNum w:abstractNumId="5" w15:restartNumberingAfterBreak="0">
+    <w:nsid w:val="3DC0281E"/>
+    <w:multiLevelType w:val="hybridMultilevel"/>
+    <w:tmpl w:val="725CBEC2"/>
+    <w:lvl w:ilvl="0" w:tplc="905EF848">
+      <w:start w:val="1"/>
+      <w:numFmt w:val="upperLetter"/>
+      <w:lvlText w:val="%1.)"/>
+      <w:lvlJc w:val="left"/>
+      <w:pPr>
+        <w:ind w:left="1080" w:hanging="360"/>
+      </w:pPr>
+      <w:rPr>
+        <w:rFonts w:hint="default"/>
+      </w:rPr>
+    </w:lvl>
+    <w:lvl w:ilvl="1" w:tplc="04090019" w:tentative="1">
+      <w:start w:val="1"/>
+      <w:numFmt w:val="lowerLetter"/>
+      <w:lvlText w:val="%2."/>
+      <w:lvlJc w:val="left"/>
+      <w:pPr>
+        <w:ind w:left="1800" w:hanging="360"/>
+      </w:pPr>
+    </w:lvl>
+    <w:lvl w:ilvl="2" w:tplc="0409001B" w:tentative="1">
+      <w:start w:val="1"/>
+      <w:numFmt w:val="lowerRoman"/>
+      <w:lvlText w:val="%3."/>
+      <w:lvlJc w:val="right"/>
+      <w:pPr>
+        <w:ind w:left="2520" w:hanging="180"/>
+      </w:pPr>
+    </w:lvl>
+    <w:lvl w:ilvl="3" w:tplc="0409000F" w:tentative="1">
+      <w:start w:val="1"/>
+      <w:numFmt w:val="decimal"/>
+      <w:lvlText w:val="%4."/>
+      <w:lvlJc w:val="left"/>
+      <w:pPr>
+        <w:ind w:left="3240" w:hanging="360"/>
+      </w:pPr>
+    </w:lvl>
+    <w:lvl w:ilvl="4" w:tplc="04090019" w:tentative="1">
+      <w:start w:val="1"/>
+      <w:numFmt w:val="lowerLetter"/>
+      <w:lvlText w:val="%5."/>
+      <w:lvlJc w:val="left"/>
+      <w:pPr>
+        <w:ind w:left="3960" w:hanging="360"/>
+      </w:pPr>
+    </w:lvl>
+    <w:lvl w:ilvl="5" w:tplc="0409001B" w:tentative="1">
+      <w:start w:val="1"/>
+      <w:numFmt w:val="lowerRoman"/>
+      <w:lvlText w:val="%6."/>
+      <w:lvlJc w:val="right"/>
+      <w:pPr>
+        <w:ind w:left="4680" w:hanging="180"/>
+      </w:pPr>
+    </w:lvl>
+    <w:lvl w:ilvl="6" w:tplc="0409000F" w:tentative="1">
+      <w:start w:val="1"/>
+      <w:numFmt w:val="decimal"/>
+      <w:lvlText w:val="%7."/>
+      <w:lvlJc w:val="left"/>
+      <w:pPr>
+        <w:ind w:left="5400" w:hanging="360"/>
+      </w:pPr>
+    </w:lvl>
+    <w:lvl w:ilvl="7" w:tplc="04090019" w:tentative="1">
+      <w:start w:val="1"/>
+      <w:numFmt w:val="lowerLetter"/>
+      <w:lvlText w:val="%8."/>
+      <w:lvlJc w:val="left"/>
+      <w:pPr>
+        <w:ind w:left="6120" w:hanging="360"/>
+      </w:pPr>
+    </w:lvl>
+    <w:lvl w:ilvl="8" w:tplc="0409001B" w:tentative="1">
+      <w:start w:val="1"/>
+      <w:numFmt w:val="lowerRoman"/>
+      <w:lvlText w:val="%9."/>
+      <w:lvlJc w:val="right"/>
+      <w:pPr>
+        <w:ind w:left="6840" w:hanging="180"/>
+      </w:pPr>
+    </w:lvl>
+  </w:abstractNum>
+  <w:num w:numId="1">
+    <w:abstractNumId w:val="3"/>
+  </w:num>
+  <w:num w:numId="2">
+    <w:abstractNumId w:val="2"/>
+  </w:num>
+  <w:num w:numId="3">
+    <w:abstractNumId w:val="5"/>
+  </w:num>
+  <w:num w:numId="4">
+    <w:abstractNumId w:val="0"/>
+  </w:num>
+  <w:num w:numId="5">
+    <w:abstractNumId w:val="1"/>
+  </w:num>
+  <w:num w:numId="6">
+    <w:abstractNumId w:val="4"/>
+  </w:num>
+</w:numbering>
 </file>
 
 <file path=word/styles.xml><?xml version="1.0" encoding="utf-8"?>
@@ -2515,6 +3452,17 @@
     <w:unhideWhenUsed/>
     <w:rsid w:val="00317A1E"/>
   </w:style>
+  <w:style w:type="paragraph" w:styleId="ListParagraph">
+    <w:name w:val="List Paragraph"/>
+    <w:basedOn w:val="Normal"/>
+    <w:uiPriority w:val="34"/>
+    <w:qFormat/>
+    <w:rsid w:val="0004406A"/>
+    <w:pPr>
+      <w:ind w:left="720"/>
+      <w:contextualSpacing/>
+    </w:pPr>
+  </w:style>
 </w:styles>
 </file>
 
@@ -2960,7 +3908,7 @@
 </file>
 
 <file path=customXml/itemProps1.xml><?xml version="1.0" encoding="utf-8"?>
-<ds:datastoreItem xmlns:ds="http://schemas.openxmlformats.org/officeDocument/2006/customXml" ds:itemID="{A7F08191-D275-4BE4-A6F5-F6FD31172616}">
+<ds:datastoreItem xmlns:ds="http://schemas.openxmlformats.org/officeDocument/2006/customXml" ds:itemID="{05E5E61E-366B-4003-BD57-78EA7DFB607D}">
   <ds:schemaRefs>
     <ds:schemaRef ds:uri="http://schemas.openxmlformats.org/officeDocument/2006/bibliography"/>
   </ds:schemaRefs>

</xml_diff>

<commit_message>
Draft POS no page numbers: TH
</commit_message>
<xml_diff>
--- a/lts_requirements.docx
+++ b/lts_requirements.docx
@@ -619,6 +619,7 @@
             <w:gridSpan w:val="4"/>
           </w:tcPr>
           <w:p>
+            <w:bookmarkStart w:id="0" w:name="_GoBack"/>
             <w:r>
               <w:rPr>
                 <w:u w:val="single"/>
@@ -641,7 +642,23 @@
               <w:t>than can</w:t>
             </w:r>
             <w:r>
-              <w:t xml:space="preserve"> bring together individuals from disparate communities which have traditionally been localized according to geographic constraints. Today individuals and business firms are able to connect and interact within a radius of coverage that covers most of the developed world. As a result communities have become more diverse as people coming from all cultures and locations can more easily connect, interact and transact with one another. While geographical boundaries have been broken </w:t>
+              <w:t xml:space="preserve"> bring together individuals from disparate communities which have traditionally been localized according to geographic constraints. Today individuals and business firms </w:t>
+            </w:r>
+            <w:proofErr w:type="gramStart"/>
+            <w:r>
+              <w:t>are able to</w:t>
+            </w:r>
+            <w:proofErr w:type="gramEnd"/>
+            <w:r>
+              <w:t xml:space="preserve"> connect and interact within a radius of coverage that covers most of the developed world. As a </w:t>
+            </w:r>
+            <w:proofErr w:type="gramStart"/>
+            <w:r>
+              <w:t>result</w:t>
+            </w:r>
+            <w:proofErr w:type="gramEnd"/>
+            <w:r>
+              <w:t xml:space="preserve"> communities have become more diverse as people coming from all cultures and locations can more easily connect, interact and transact with one another. While geographical boundaries have been broken </w:t>
             </w:r>
             <w:r>
               <w:t>via</w:t>
@@ -1127,6 +1144,7 @@
           </w:p>
         </w:tc>
       </w:tr>
+      <w:bookmarkEnd w:id="0"/>
       <w:tr>
         <w:tc>
           <w:tcPr>
@@ -1211,8 +1229,13 @@
             <w:r>
               <w:t xml:space="preserve">text and pictographic based </w:t>
             </w:r>
-            <w:r>
-              <w:t>multiple choice exercises</w:t>
+            <w:proofErr w:type="gramStart"/>
+            <w:r>
+              <w:t>multiple choice</w:t>
+            </w:r>
+            <w:proofErr w:type="gramEnd"/>
+            <w:r>
+              <w:t xml:space="preserve"> exercises</w:t>
             </w:r>
           </w:p>
           <w:p>
@@ -1281,7 +1304,15 @@
               </w:numPr>
             </w:pPr>
             <w:r>
-              <w:t>Support for modular learning where modules are used a micro-courses focusing on one particular aspect of the language learning process</w:t>
+              <w:t xml:space="preserve">Support for modular learning where modules are used a </w:t>
+            </w:r>
+            <w:proofErr w:type="gramStart"/>
+            <w:r>
+              <w:t>micro-courses</w:t>
+            </w:r>
+            <w:proofErr w:type="gramEnd"/>
+            <w:r>
+              <w:t xml:space="preserve"> focusing on one particular aspect of the language learning process</w:t>
             </w:r>
           </w:p>
           <w:p>
@@ -1306,16 +1337,21 @@
             </w:pPr>
             <w:r>
               <w:lastRenderedPageBreak/>
-              <w:t xml:space="preserve">Support for gamified </w:t>
-            </w:r>
-            <w:r>
-              <w:t>based user performance based reward system</w:t>
+              <w:t>Support for gamified based user performance based reward system</w:t>
             </w:r>
             <w:r>
               <w:t xml:space="preserve"> </w:t>
             </w:r>
             <w:r>
-              <w:t>that considers the  level of difficulty, consistency and frequency</w:t>
+              <w:t xml:space="preserve">that considers </w:t>
+            </w:r>
+            <w:proofErr w:type="gramStart"/>
+            <w:r>
+              <w:t>the  level</w:t>
+            </w:r>
+            <w:proofErr w:type="gramEnd"/>
+            <w:r>
+              <w:t xml:space="preserve"> of difficulty, consistency and frequency</w:t>
             </w:r>
             <w:r>
               <w:t xml:space="preserve"> and performance</w:t>
@@ -1339,10 +1375,7 @@
               </w:numPr>
             </w:pPr>
             <w:r>
-              <w:t>Support for in app community connectivity</w:t>
-            </w:r>
-            <w:r>
-              <w:t xml:space="preserve"> allowing for users to connect, socially interact and compete in user group created learning competitions</w:t>
+              <w:t>Support for in app community connectivity allowing for users to connect, socially interact and compete in user group created learning competitions</w:t>
             </w:r>
           </w:p>
           <w:p>
@@ -1354,13 +1387,7 @@
               </w:numPr>
             </w:pPr>
             <w:r>
-              <w:t xml:space="preserve">Support for </w:t>
-            </w:r>
-            <w:r>
-              <w:t xml:space="preserve">an </w:t>
-            </w:r>
-            <w:r>
-              <w:t>individualized virtual cognizant tutor and learning companion</w:t>
+              <w:t>Support for an individualized virtual cognizant tutor and learning companion</w:t>
             </w:r>
           </w:p>
           <w:p>
@@ -1482,16 +1509,7 @@
               <w:t xml:space="preserve">usage metrics </w:t>
             </w:r>
             <w:r>
-              <w:t xml:space="preserve">from </w:t>
-            </w:r>
-            <w:r>
-              <w:t>(</w:t>
-            </w:r>
-            <w:r>
-              <w:t>aggregate and stratified</w:t>
-            </w:r>
-            <w:r>
-              <w:t xml:space="preserve">) </w:t>
+              <w:t xml:space="preserve">from (aggregate and stratified) </w:t>
             </w:r>
             <w:r>
               <w:t>based upon</w:t>
@@ -1714,10 +1732,7 @@
     <w:p/>
     <w:p/>
     <w:p/>
-    <w:p>
-      <w:bookmarkStart w:id="0" w:name="_GoBack"/>
-      <w:bookmarkEnd w:id="0"/>
-    </w:p>
+    <w:p/>
     <w:sdt>
       <w:sdtPr>
         <w:rPr>
@@ -1783,7 +1798,7 @@
               </w:tblGrid>
               <w:tr>
                 <w:trPr>
-                  <w:divId w:val="438987586"/>
+                  <w:divId w:val="872621871"/>
                   <w:tblCellSpacing w:w="15" w:type="dxa"/>
                 </w:trPr>
                 <w:tc>
@@ -1831,7 +1846,7 @@
               </w:tr>
               <w:tr>
                 <w:trPr>
-                  <w:divId w:val="438987586"/>
+                  <w:divId w:val="872621871"/>
                   <w:tblCellSpacing w:w="15" w:type="dxa"/>
                 </w:trPr>
                 <w:tc>
@@ -1877,7 +1892,7 @@
               </w:tr>
               <w:tr>
                 <w:trPr>
-                  <w:divId w:val="438987586"/>
+                  <w:divId w:val="872621871"/>
                   <w:tblCellSpacing w:w="15" w:type="dxa"/>
                 </w:trPr>
                 <w:tc>
@@ -1923,7 +1938,7 @@
               </w:tr>
               <w:tr>
                 <w:trPr>
-                  <w:divId w:val="438987586"/>
+                  <w:divId w:val="872621871"/>
                   <w:tblCellSpacing w:w="15" w:type="dxa"/>
                 </w:trPr>
                 <w:tc>
@@ -1969,7 +1984,7 @@
               </w:tr>
               <w:tr>
                 <w:trPr>
-                  <w:divId w:val="438987586"/>
+                  <w:divId w:val="872621871"/>
                   <w:tblCellSpacing w:w="15" w:type="dxa"/>
                 </w:trPr>
                 <w:tc>
@@ -2015,7 +2030,7 @@
               </w:tr>
               <w:tr>
                 <w:trPr>
-                  <w:divId w:val="438987586"/>
+                  <w:divId w:val="872621871"/>
                   <w:tblCellSpacing w:w="15" w:type="dxa"/>
                 </w:trPr>
                 <w:tc>
@@ -2061,7 +2076,7 @@
               </w:tr>
               <w:tr>
                 <w:trPr>
-                  <w:divId w:val="438987586"/>
+                  <w:divId w:val="872621871"/>
                   <w:tblCellSpacing w:w="15" w:type="dxa"/>
                 </w:trPr>
                 <w:tc>
@@ -2107,7 +2122,7 @@
               </w:tr>
               <w:tr>
                 <w:trPr>
-                  <w:divId w:val="438987586"/>
+                  <w:divId w:val="872621871"/>
                   <w:tblCellSpacing w:w="15" w:type="dxa"/>
                 </w:trPr>
                 <w:tc>
@@ -2153,7 +2168,7 @@
               </w:tr>
               <w:tr>
                 <w:trPr>
-                  <w:divId w:val="438987586"/>
+                  <w:divId w:val="872621871"/>
                   <w:tblCellSpacing w:w="15" w:type="dxa"/>
                 </w:trPr>
                 <w:tc>
@@ -2200,7 +2215,7 @@
             </w:tbl>
             <w:p>
               <w:pPr>
-                <w:divId w:val="438987586"/>
+                <w:divId w:val="872621871"/>
                 <w:rPr>
                   <w:rFonts w:eastAsia="Times New Roman"/>
                   <w:noProof/>
@@ -2223,7 +2238,6 @@
     </w:sdt>
     <w:p/>
     <w:sectPr>
-      <w:footerReference w:type="default" r:id="rId8"/>
       <w:pgSz w:w="12240" w:h="15840"/>
       <w:pgMar w:top="1440" w:right="1440" w:bottom="1440" w:left="1440" w:header="720" w:footer="720" w:gutter="0"/>
       <w:pgNumType w:start="1"/>
@@ -2258,84 +2272,6 @@
     </w:p>
   </w:endnote>
 </w:endnotes>
-</file>
-
-<file path=word/footer1.xml><?xml version="1.0" encoding="utf-8"?>
-<w:ftr xmlns:wpc="http://schemas.microsoft.com/office/word/2010/wordprocessingCanvas" xmlns:cx="http://schemas.microsoft.com/office/drawing/2014/chartex" xmlns:cx1="http://schemas.microsoft.com/office/drawing/2015/9/8/chartex" xmlns:cx2="http://schemas.microsoft.com/office/drawing/2015/10/21/chartex" xmlns:cx3="http://schemas.microsoft.com/office/drawing/2016/5/9/chartex" xmlns:cx4="http://schemas.microsoft.com/office/drawing/2016/5/10/chartex" xmlns:cx5="http://schemas.microsoft.com/office/drawing/2016/5/11/chartex" xmlns:cx6="http://schemas.microsoft.com/office/drawing/2016/5/12/chartex" xmlns:cx7="http://schemas.microsoft.com/office/drawing/2016/5/13/chartex" xmlns:cx8="http://schemas.microsoft.com/office/drawing/2016/5/14/chartex" xmlns:mc="http://schemas.openxmlformats.org/markup-compatibility/2006" xmlns:aink="http://schemas.microsoft.com/office/drawing/2016/ink" xmlns:am3d="http://schemas.microsoft.com/office/drawing/2017/model3d" xmlns:o="urn:schemas-microsoft-com:office:office" xmlns:r="http://schemas.openxmlformats.org/officeDocument/2006/relationships" xmlns:m="http://schemas.openxmlformats.org/officeDocument/2006/math" xmlns:v="urn:schemas-microsoft-com:vml" xmlns:wp14="http://schemas.microsoft.com/office/word/2010/wordprocessingDrawing" xmlns:wp="http://schemas.openxmlformats.org/drawingml/2006/wordprocessingDrawing" xmlns:w10="urn:schemas-microsoft-com:office:word" xmlns:w="http://schemas.openxmlformats.org/wordprocessingml/2006/main" xmlns:w14="http://schemas.microsoft.com/office/word/2010/wordml" xmlns:w15="http://schemas.microsoft.com/office/word/2012/wordml" xmlns:w16cid="http://schemas.microsoft.com/office/word/2016/wordml/cid" xmlns:w16se="http://schemas.microsoft.com/office/word/2015/wordml/symex" xmlns:wpg="http://schemas.microsoft.com/office/word/2010/wordprocessingGroup" xmlns:wpi="http://schemas.microsoft.com/office/word/2010/wordprocessingInk" xmlns:wne="http://schemas.microsoft.com/office/word/2006/wordml" xmlns:wps="http://schemas.microsoft.com/office/word/2010/wordprocessingShape" mc:Ignorable="w14 w15 w16se w16cid wp14">
-  <w:sdt>
-    <w:sdtPr>
-      <w:id w:val="-982229376"/>
-      <w:docPartObj>
-        <w:docPartGallery w:val="Page Numbers (Bottom of Page)"/>
-        <w:docPartUnique/>
-      </w:docPartObj>
-    </w:sdtPr>
-    <w:sdtEndPr>
-      <w:rPr>
-        <w:color w:val="7F7F7F" w:themeColor="background1" w:themeShade="7F"/>
-        <w:spacing w:val="60"/>
-      </w:rPr>
-    </w:sdtEndPr>
-    <w:sdtContent>
-      <w:p>
-        <w:pPr>
-          <w:pStyle w:val="Footer"/>
-          <w:pBdr>
-            <w:top w:val="single" w:sz="4" w:space="1" w:color="D9D9D9" w:themeColor="background1" w:themeShade="D9"/>
-          </w:pBdr>
-          <w:rPr>
-            <w:b/>
-            <w:bCs/>
-          </w:rPr>
-        </w:pPr>
-        <w:r>
-          <w:fldChar w:fldCharType="begin"/>
-        </w:r>
-        <w:r>
-          <w:instrText xml:space="preserve"> PAGE   \* MERGEFORMAT </w:instrText>
-        </w:r>
-        <w:r>
-          <w:fldChar w:fldCharType="separate"/>
-        </w:r>
-        <w:r>
-          <w:rPr>
-            <w:b/>
-            <w:bCs/>
-            <w:noProof/>
-          </w:rPr>
-          <w:t>2</w:t>
-        </w:r>
-        <w:r>
-          <w:rPr>
-            <w:b/>
-            <w:bCs/>
-            <w:noProof/>
-          </w:rPr>
-          <w:fldChar w:fldCharType="end"/>
-        </w:r>
-        <w:r>
-          <w:rPr>
-            <w:b/>
-            <w:bCs/>
-          </w:rPr>
-          <w:t xml:space="preserve"> | </w:t>
-        </w:r>
-        <w:r>
-          <w:rPr>
-            <w:color w:val="7F7F7F" w:themeColor="background1" w:themeShade="7F"/>
-            <w:spacing w:val="60"/>
-          </w:rPr>
-          <w:t>Page</w:t>
-        </w:r>
-      </w:p>
-    </w:sdtContent>
-  </w:sdt>
-  <w:p>
-    <w:pPr>
-      <w:pStyle w:val="Footer"/>
-    </w:pPr>
-  </w:p>
-</w:ftr>
 </file>
 
 <file path=word/footnotes.xml><?xml version="1.0" encoding="utf-8"?>
@@ -3908,7 +3844,7 @@
 </file>
 
 <file path=customXml/itemProps1.xml><?xml version="1.0" encoding="utf-8"?>
-<ds:datastoreItem xmlns:ds="http://schemas.openxmlformats.org/officeDocument/2006/customXml" ds:itemID="{05E5E61E-366B-4003-BD57-78EA7DFB607D}">
+<ds:datastoreItem xmlns:ds="http://schemas.openxmlformats.org/officeDocument/2006/customXml" ds:itemID="{830029D4-8B23-40E2-A174-E55943442F24}">
   <ds:schemaRefs>
     <ds:schemaRef ds:uri="http://schemas.openxmlformats.org/officeDocument/2006/bibliography"/>
   </ds:schemaRefs>

</xml_diff>

<commit_message>
Draft POS assumptions, risks and obstacles added: TG/RP
</commit_message>
<xml_diff>
--- a/lts_requirements.docx
+++ b/lts_requirements.docx
@@ -84,9 +84,11 @@
       <w:pPr>
         <w:jc w:val="center"/>
       </w:pPr>
+      <w:proofErr w:type="spellStart"/>
       <w:r>
         <w:t>Tanay</w:t>
       </w:r>
+      <w:proofErr w:type="spellEnd"/>
       <w:r>
         <w:t xml:space="preserve"> Ghosh</w:t>
       </w:r>
@@ -103,9 +105,19 @@
       <w:pPr>
         <w:jc w:val="center"/>
       </w:pPr>
+      <w:proofErr w:type="spellStart"/>
       <w:r>
-        <w:t>Reneel Prakerith</w:t>
+        <w:t>Reneel</w:t>
       </w:r>
+      <w:proofErr w:type="spellEnd"/>
+      <w:r>
+        <w:t xml:space="preserve"> </w:t>
+      </w:r>
+      <w:proofErr w:type="spellStart"/>
+      <w:r>
+        <w:t>Prakerith</w:t>
+      </w:r>
+      <w:proofErr w:type="spellEnd"/>
     </w:p>
     <w:p>
       <w:pPr>
@@ -619,7 +631,6 @@
             <w:gridSpan w:val="4"/>
           </w:tcPr>
           <w:p>
-            <w:bookmarkStart w:id="0" w:name="_GoBack"/>
             <w:r>
               <w:rPr>
                 <w:u w:val="single"/>
@@ -639,24 +650,20 @@
               <w:t xml:space="preserve">based technologies </w:t>
             </w:r>
             <w:r>
-              <w:t>than can</w:t>
-            </w:r>
-            <w:r>
-              <w:t xml:space="preserve"> bring together individuals from disparate communities which have traditionally been localized according to geographic constraints. Today individuals and business firms </w:t>
-            </w:r>
-            <w:proofErr w:type="gramStart"/>
-            <w:r>
-              <w:t>are able to</w:t>
-            </w:r>
-            <w:proofErr w:type="gramEnd"/>
-            <w:r>
-              <w:t xml:space="preserve"> connect and interact within a radius of coverage that covers most of the developed world. As a </w:t>
-            </w:r>
-            <w:proofErr w:type="gramStart"/>
-            <w:r>
-              <w:t>result</w:t>
-            </w:r>
-            <w:proofErr w:type="gramEnd"/>
+              <w:t>tha</w:t>
+            </w:r>
+            <w:r>
+              <w:t>t</w:t>
+            </w:r>
+            <w:r>
+              <w:t xml:space="preserve"> can</w:t>
+            </w:r>
+            <w:r>
+              <w:t xml:space="preserve"> bring together individuals from disparate communities which have traditionally been localized according to geographic constraints. Today individuals and business firms are able to connect and interact within a radius of coverage that covers most of the developed world. As a </w:t>
+            </w:r>
+            <w:r>
+              <w:t>result,</w:t>
+            </w:r>
             <w:r>
               <w:t xml:space="preserve"> communities have become more diverse as people coming from all cultures and locations can more easily connect, interact and transact with one another. While geographical boundaries have been broken </w:t>
             </w:r>
@@ -1144,7 +1151,6 @@
           </w:p>
         </w:tc>
       </w:tr>
-      <w:bookmarkEnd w:id="0"/>
       <w:tr>
         <w:tc>
           <w:tcPr>
@@ -1229,13 +1235,8 @@
             <w:r>
               <w:t xml:space="preserve">text and pictographic based </w:t>
             </w:r>
-            <w:proofErr w:type="gramStart"/>
-            <w:r>
-              <w:t>multiple choice</w:t>
-            </w:r>
-            <w:proofErr w:type="gramEnd"/>
-            <w:r>
-              <w:t xml:space="preserve"> exercises</w:t>
+            <w:r>
+              <w:t>multiple choice exercises</w:t>
             </w:r>
           </w:p>
           <w:p>
@@ -1304,15 +1305,7 @@
               </w:numPr>
             </w:pPr>
             <w:r>
-              <w:t xml:space="preserve">Support for modular learning where modules are used a </w:t>
-            </w:r>
-            <w:proofErr w:type="gramStart"/>
-            <w:r>
-              <w:t>micro-courses</w:t>
-            </w:r>
-            <w:proofErr w:type="gramEnd"/>
-            <w:r>
-              <w:t xml:space="preserve"> focusing on one particular aspect of the language learning process</w:t>
+              <w:t>Support for modular learning where modules are used a micro-courses focusing on one particular aspect of the language learning process</w:t>
             </w:r>
           </w:p>
           <w:p>
@@ -1343,18 +1336,22 @@
               <w:t xml:space="preserve"> </w:t>
             </w:r>
             <w:r>
-              <w:t xml:space="preserve">that considers </w:t>
-            </w:r>
-            <w:proofErr w:type="gramStart"/>
-            <w:r>
-              <w:t>the  level</w:t>
-            </w:r>
-            <w:proofErr w:type="gramEnd"/>
-            <w:r>
-              <w:t xml:space="preserve"> of difficulty, consistency and frequency</w:t>
-            </w:r>
-            <w:r>
-              <w:t xml:space="preserve"> and performance</w:t>
+              <w:t>that considers the  level of difficulty, consistency</w:t>
+            </w:r>
+            <w:r>
+              <w:t>,</w:t>
+            </w:r>
+            <w:r>
+              <w:t xml:space="preserve"> frequency</w:t>
+            </w:r>
+            <w:r>
+              <w:t xml:space="preserve"> </w:t>
+            </w:r>
+            <w:r>
+              <w:t xml:space="preserve">of </w:t>
+            </w:r>
+            <w:r>
+              <w:t>and performance</w:t>
             </w:r>
             <w:r>
               <w:t xml:space="preserve"> of the user’s engagement with the learning system</w:t>
@@ -1542,7 +1539,13 @@
               <w:t>Number of lessons attempted vs completed across all users</w:t>
             </w:r>
             <w:r>
-              <w:t xml:space="preserve"> &gt; 99%</w:t>
+              <w:t xml:space="preserve"> &gt; 9</w:t>
+            </w:r>
+            <w:r>
+              <w:t>0</w:t>
+            </w:r>
+            <w:r>
+              <w:t>%</w:t>
             </w:r>
             <w:r>
               <w:t xml:space="preserve"> </w:t>
@@ -1589,12 +1592,8 @@
             <w:r>
               <w:t xml:space="preserve">. </w:t>
             </w:r>
-          </w:p>
-          <w:p>
-            <w:pPr>
-              <w:pStyle w:val="ListParagraph"/>
-              <w:ind w:left="1080"/>
-            </w:pPr>
+            <w:bookmarkStart w:id="0" w:name="_GoBack"/>
+            <w:bookmarkEnd w:id="0"/>
           </w:p>
         </w:tc>
       </w:tr>
@@ -1605,11 +1604,6 @@
             <w:gridSpan w:val="4"/>
           </w:tcPr>
           <w:p>
-            <w:pPr>
-              <w:rPr>
-                <w:u w:val="single"/>
-              </w:rPr>
-            </w:pPr>
             <w:r>
               <w:rPr>
                 <w:u w:val="single"/>
@@ -1621,6 +1615,69 @@
                 <w:u w:val="single"/>
               </w:rPr>
               <w:t>:</w:t>
+            </w:r>
+          </w:p>
+          <w:p>
+            <w:pPr>
+              <w:pStyle w:val="ListParagraph"/>
+              <w:numPr>
+                <w:ilvl w:val="0"/>
+                <w:numId w:val="9"/>
+              </w:numPr>
+            </w:pPr>
+            <w:r>
+              <w:t>The development and QA team are well equipped to build and deliver the software that can run even on the low-end devices with relatively slow internet speed.</w:t>
+            </w:r>
+          </w:p>
+          <w:p>
+            <w:pPr>
+              <w:pStyle w:val="ListParagraph"/>
+              <w:numPr>
+                <w:ilvl w:val="0"/>
+                <w:numId w:val="9"/>
+              </w:numPr>
+            </w:pPr>
+            <w:r>
+              <w:t xml:space="preserve">There is a bug reporting system in place where users can report issues that they run into while using the application. These bug reports need to be read, analyzed and assigned to the correct team so that the issues can be fixed in a timely manner. </w:t>
+            </w:r>
+          </w:p>
+          <w:p>
+            <w:pPr>
+              <w:pStyle w:val="ListParagraph"/>
+              <w:numPr>
+                <w:ilvl w:val="0"/>
+                <w:numId w:val="9"/>
+              </w:numPr>
+            </w:pPr>
+            <w:r>
+              <w:t>There will exist</w:t>
+            </w:r>
+            <w:r>
+              <w:t xml:space="preserve"> team</w:t>
+            </w:r>
+            <w:r>
+              <w:t>s</w:t>
+            </w:r>
+            <w:r>
+              <w:t xml:space="preserve"> of language experts</w:t>
+            </w:r>
+            <w:r>
+              <w:t xml:space="preserve">, </w:t>
+            </w:r>
+            <w:r>
+              <w:t>gamification experts</w:t>
+            </w:r>
+            <w:r>
+              <w:t xml:space="preserve">, and social media designers who will work with all relevant UI, machine learning and database </w:t>
+            </w:r>
+            <w:r>
+              <w:t>developer</w:t>
+            </w:r>
+            <w:r>
+              <w:t>s</w:t>
+            </w:r>
+            <w:r>
+              <w:t xml:space="preserve"> iteratively throughout the development and launch processes.</w:t>
             </w:r>
           </w:p>
         </w:tc>
@@ -1632,11 +1689,6 @@
             <w:gridSpan w:val="4"/>
           </w:tcPr>
           <w:p>
-            <w:pPr>
-              <w:rPr>
-                <w:u w:val="single"/>
-              </w:rPr>
-            </w:pPr>
             <w:r>
               <w:rPr>
                 <w:u w:val="single"/>
@@ -1648,6 +1700,48 @@
                 <w:u w:val="single"/>
               </w:rPr>
               <w:t>:</w:t>
+            </w:r>
+          </w:p>
+          <w:p>
+            <w:pPr>
+              <w:pStyle w:val="ListParagraph"/>
+              <w:numPr>
+                <w:ilvl w:val="0"/>
+                <w:numId w:val="8"/>
+              </w:numPr>
+            </w:pPr>
+            <w:r>
+              <w:t>All requirements not being identified at the beginning of the development phase leading to a requirement inflation at the later stages of the project</w:t>
+            </w:r>
+            <w:r>
+              <w:t xml:space="preserve"> and could threaten the budget estimates and deadlines</w:t>
+            </w:r>
+            <w:r>
+              <w:t>.</w:t>
+            </w:r>
+          </w:p>
+          <w:p>
+            <w:pPr>
+              <w:pStyle w:val="ListParagraph"/>
+              <w:numPr>
+                <w:ilvl w:val="0"/>
+                <w:numId w:val="8"/>
+              </w:numPr>
+            </w:pPr>
+            <w:r>
+              <w:t>The system might be prone to hacking and can lead to theft of user information and loss of data.</w:t>
+            </w:r>
+          </w:p>
+          <w:p>
+            <w:pPr>
+              <w:pStyle w:val="ListParagraph"/>
+              <w:numPr>
+                <w:ilvl w:val="0"/>
+                <w:numId w:val="8"/>
+              </w:numPr>
+            </w:pPr>
+            <w:r>
+              <w:t>Server breakdown could lead to loss of data if there are no backup servers in place.</w:t>
             </w:r>
           </w:p>
         </w:tc>
@@ -1669,6 +1763,82 @@
                 <w:u w:val="single"/>
               </w:rPr>
               <w:t>Obstacles:</w:t>
+            </w:r>
+          </w:p>
+          <w:p>
+            <w:pPr>
+              <w:pStyle w:val="ListParagraph"/>
+              <w:numPr>
+                <w:ilvl w:val="0"/>
+                <w:numId w:val="7"/>
+              </w:numPr>
+            </w:pPr>
+            <w:r>
+              <w:t xml:space="preserve">Designing the </w:t>
+            </w:r>
+            <w:r>
+              <w:t>application</w:t>
+            </w:r>
+            <w:r>
+              <w:t xml:space="preserve"> in such a manner that the reading, writing and speaking skills of the user learning a new language is </w:t>
+            </w:r>
+            <w:r>
+              <w:t>fully</w:t>
+            </w:r>
+            <w:r>
+              <w:t xml:space="preserve"> tested.</w:t>
+            </w:r>
+          </w:p>
+          <w:p>
+            <w:pPr>
+              <w:pStyle w:val="ListParagraph"/>
+              <w:numPr>
+                <w:ilvl w:val="0"/>
+                <w:numId w:val="7"/>
+              </w:numPr>
+            </w:pPr>
+            <w:r>
+              <w:t>Designing the translation algorithm such that it presents the most appropriate translation to words and phrases depending on the context.</w:t>
+            </w:r>
+          </w:p>
+          <w:p>
+            <w:pPr>
+              <w:pStyle w:val="ListParagraph"/>
+              <w:numPr>
+                <w:ilvl w:val="0"/>
+                <w:numId w:val="7"/>
+              </w:numPr>
+            </w:pPr>
+            <w:r>
+              <w:t>Monitoring and analyzing the usage metrics and figure out if user activity has dropped and coming up with new features to make the application more engaging for the users.</w:t>
+            </w:r>
+          </w:p>
+          <w:p>
+            <w:pPr>
+              <w:pStyle w:val="ListParagraph"/>
+              <w:numPr>
+                <w:ilvl w:val="0"/>
+                <w:numId w:val="7"/>
+              </w:numPr>
+            </w:pPr>
+            <w:r>
+              <w:t>Designing the system in such a manner that it can be used offline</w:t>
+            </w:r>
+            <w:r>
+              <w:t>.</w:t>
+            </w:r>
+          </w:p>
+          <w:p>
+            <w:pPr>
+              <w:pStyle w:val="ListParagraph"/>
+              <w:numPr>
+                <w:ilvl w:val="0"/>
+                <w:numId w:val="7"/>
+              </w:numPr>
+            </w:pPr>
+            <w:r>
+              <w:lastRenderedPageBreak/>
+              <w:t>Making the system platform independent so that the user experience is uniform regardless of the device the user is using to run the application.</w:t>
             </w:r>
           </w:p>
         </w:tc>
@@ -1683,12 +1853,16 @@
           </w:tcPr>
           <w:p>
             <w:r>
+              <w:lastRenderedPageBreak/>
               <w:t>Prepared By:</w:t>
             </w:r>
           </w:p>
           <w:p>
             <w:r>
-              <w:t>Todd Hricik</w:t>
+              <w:t>T</w:t>
+            </w:r>
+            <w:r>
+              <w:t>eam Red</w:t>
             </w:r>
           </w:p>
         </w:tc>
@@ -1724,6 +1898,21 @@
         </w:tc>
       </w:tr>
     </w:tbl>
+    <w:p/>
+    <w:p/>
+    <w:p/>
+    <w:p/>
+    <w:p/>
+    <w:p/>
+    <w:p/>
+    <w:p/>
+    <w:p/>
+    <w:p/>
+    <w:p/>
+    <w:p/>
+    <w:p/>
+    <w:p/>
+    <w:p/>
     <w:p/>
     <w:p/>
     <w:p/>
@@ -1798,7 +1987,7 @@
               </w:tblGrid>
               <w:tr>
                 <w:trPr>
-                  <w:divId w:val="872621871"/>
+                  <w:divId w:val="438987586"/>
                   <w:tblCellSpacing w:w="15" w:type="dxa"/>
                 </w:trPr>
                 <w:tc>
@@ -1846,7 +2035,7 @@
               </w:tr>
               <w:tr>
                 <w:trPr>
-                  <w:divId w:val="872621871"/>
+                  <w:divId w:val="438987586"/>
                   <w:tblCellSpacing w:w="15" w:type="dxa"/>
                 </w:trPr>
                 <w:tc>
@@ -1892,7 +2081,7 @@
               </w:tr>
               <w:tr>
                 <w:trPr>
-                  <w:divId w:val="872621871"/>
+                  <w:divId w:val="438987586"/>
                   <w:tblCellSpacing w:w="15" w:type="dxa"/>
                 </w:trPr>
                 <w:tc>
@@ -1938,7 +2127,7 @@
               </w:tr>
               <w:tr>
                 <w:trPr>
-                  <w:divId w:val="872621871"/>
+                  <w:divId w:val="438987586"/>
                   <w:tblCellSpacing w:w="15" w:type="dxa"/>
                 </w:trPr>
                 <w:tc>
@@ -1984,7 +2173,7 @@
               </w:tr>
               <w:tr>
                 <w:trPr>
-                  <w:divId w:val="872621871"/>
+                  <w:divId w:val="438987586"/>
                   <w:tblCellSpacing w:w="15" w:type="dxa"/>
                 </w:trPr>
                 <w:tc>
@@ -2030,7 +2219,7 @@
               </w:tr>
               <w:tr>
                 <w:trPr>
-                  <w:divId w:val="872621871"/>
+                  <w:divId w:val="438987586"/>
                   <w:tblCellSpacing w:w="15" w:type="dxa"/>
                 </w:trPr>
                 <w:tc>
@@ -2076,7 +2265,7 @@
               </w:tr>
               <w:tr>
                 <w:trPr>
-                  <w:divId w:val="872621871"/>
+                  <w:divId w:val="438987586"/>
                   <w:tblCellSpacing w:w="15" w:type="dxa"/>
                 </w:trPr>
                 <w:tc>
@@ -2122,7 +2311,7 @@
               </w:tr>
               <w:tr>
                 <w:trPr>
-                  <w:divId w:val="872621871"/>
+                  <w:divId w:val="438987586"/>
                   <w:tblCellSpacing w:w="15" w:type="dxa"/>
                 </w:trPr>
                 <w:tc>
@@ -2168,7 +2357,7 @@
               </w:tr>
               <w:tr>
                 <w:trPr>
-                  <w:divId w:val="872621871"/>
+                  <w:divId w:val="438987586"/>
                   <w:tblCellSpacing w:w="15" w:type="dxa"/>
                 </w:trPr>
                 <w:tc>
@@ -2215,7 +2404,7 @@
             </w:tbl>
             <w:p>
               <w:pPr>
-                <w:divId w:val="872621871"/>
+                <w:divId w:val="438987586"/>
                 <w:rPr>
                   <w:rFonts w:eastAsia="Times New Roman"/>
                   <w:noProof/>
@@ -2238,6 +2427,7 @@
     </w:sdt>
     <w:p/>
     <w:sectPr>
+      <w:footerReference w:type="default" r:id="rId8"/>
       <w:pgSz w:w="12240" w:h="15840"/>
       <w:pgMar w:top="1440" w:right="1440" w:bottom="1440" w:left="1440" w:header="720" w:footer="720" w:gutter="0"/>
       <w:pgNumType w:start="1"/>
@@ -2274,6 +2464,16 @@
 </w:endnotes>
 </file>
 
+<file path=word/footer1.xml><?xml version="1.0" encoding="utf-8"?>
+<w:ftr xmlns:wpc="http://schemas.microsoft.com/office/word/2010/wordprocessingCanvas" xmlns:cx="http://schemas.microsoft.com/office/drawing/2014/chartex" xmlns:cx1="http://schemas.microsoft.com/office/drawing/2015/9/8/chartex" xmlns:cx2="http://schemas.microsoft.com/office/drawing/2015/10/21/chartex" xmlns:cx3="http://schemas.microsoft.com/office/drawing/2016/5/9/chartex" xmlns:cx4="http://schemas.microsoft.com/office/drawing/2016/5/10/chartex" xmlns:cx5="http://schemas.microsoft.com/office/drawing/2016/5/11/chartex" xmlns:cx6="http://schemas.microsoft.com/office/drawing/2016/5/12/chartex" xmlns:cx7="http://schemas.microsoft.com/office/drawing/2016/5/13/chartex" xmlns:cx8="http://schemas.microsoft.com/office/drawing/2016/5/14/chartex" xmlns:mc="http://schemas.openxmlformats.org/markup-compatibility/2006" xmlns:aink="http://schemas.microsoft.com/office/drawing/2016/ink" xmlns:am3d="http://schemas.microsoft.com/office/drawing/2017/model3d" xmlns:o="urn:schemas-microsoft-com:office:office" xmlns:r="http://schemas.openxmlformats.org/officeDocument/2006/relationships" xmlns:m="http://schemas.openxmlformats.org/officeDocument/2006/math" xmlns:v="urn:schemas-microsoft-com:vml" xmlns:wp14="http://schemas.microsoft.com/office/word/2010/wordprocessingDrawing" xmlns:wp="http://schemas.openxmlformats.org/drawingml/2006/wordprocessingDrawing" xmlns:w10="urn:schemas-microsoft-com:office:word" xmlns:w="http://schemas.openxmlformats.org/wordprocessingml/2006/main" xmlns:w14="http://schemas.microsoft.com/office/word/2010/wordml" xmlns:w15="http://schemas.microsoft.com/office/word/2012/wordml" xmlns:w16cid="http://schemas.microsoft.com/office/word/2016/wordml/cid" xmlns:w16se="http://schemas.microsoft.com/office/word/2015/wordml/symex" xmlns:wpg="http://schemas.microsoft.com/office/word/2010/wordprocessingGroup" xmlns:wpi="http://schemas.microsoft.com/office/word/2010/wordprocessingInk" xmlns:wne="http://schemas.microsoft.com/office/word/2006/wordml" xmlns:wps="http://schemas.microsoft.com/office/word/2010/wordprocessingShape" mc:Ignorable="w14 w15 w16se w16cid wp14">
+  <w:p>
+    <w:pPr>
+      <w:pStyle w:val="Footer"/>
+    </w:pPr>
+  </w:p>
+</w:ftr>
+</file>
+
 <file path=word/footnotes.xml><?xml version="1.0" encoding="utf-8"?>
 <w:footnotes xmlns:wpc="http://schemas.microsoft.com/office/word/2010/wordprocessingCanvas" xmlns:cx="http://schemas.microsoft.com/office/drawing/2014/chartex" xmlns:cx1="http://schemas.microsoft.com/office/drawing/2015/9/8/chartex" xmlns:cx2="http://schemas.microsoft.com/office/drawing/2015/10/21/chartex" xmlns:cx3="http://schemas.microsoft.com/office/drawing/2016/5/9/chartex" xmlns:cx4="http://schemas.microsoft.com/office/drawing/2016/5/10/chartex" xmlns:cx5="http://schemas.microsoft.com/office/drawing/2016/5/11/chartex" xmlns:cx6="http://schemas.microsoft.com/office/drawing/2016/5/12/chartex" xmlns:cx7="http://schemas.microsoft.com/office/drawing/2016/5/13/chartex" xmlns:cx8="http://schemas.microsoft.com/office/drawing/2016/5/14/chartex" xmlns:mc="http://schemas.openxmlformats.org/markup-compatibility/2006" xmlns:aink="http://schemas.microsoft.com/office/drawing/2016/ink" xmlns:am3d="http://schemas.microsoft.com/office/drawing/2017/model3d" xmlns:o="urn:schemas-microsoft-com:office:office" xmlns:r="http://schemas.openxmlformats.org/officeDocument/2006/relationships" xmlns:m="http://schemas.openxmlformats.org/officeDocument/2006/math" xmlns:v="urn:schemas-microsoft-com:vml" xmlns:wp14="http://schemas.microsoft.com/office/word/2010/wordprocessingDrawing" xmlns:wp="http://schemas.openxmlformats.org/drawingml/2006/wordprocessingDrawing" xmlns:w10="urn:schemas-microsoft-com:office:word" xmlns:w="http://schemas.openxmlformats.org/wordprocessingml/2006/main" xmlns:w14="http://schemas.microsoft.com/office/word/2010/wordml" xmlns:w15="http://schemas.microsoft.com/office/word/2012/wordml" xmlns:w16cid="http://schemas.microsoft.com/office/word/2016/wordml/cid" xmlns:w16se="http://schemas.microsoft.com/office/word/2015/wordml/symex" xmlns:wpg="http://schemas.microsoft.com/office/word/2010/wordprocessingGroup" xmlns:wpi="http://schemas.microsoft.com/office/word/2010/wordprocessingInk" xmlns:wne="http://schemas.microsoft.com/office/word/2006/wordml" xmlns:wps="http://schemas.microsoft.com/office/word/2010/wordprocessingShape" mc:Ignorable="w14 w15 w16se w16cid wp14">
   <w:footnote w:type="separator" w:id="-1">
@@ -2832,6 +3032,273 @@
       <w:lvlJc w:val="right"/>
       <w:pPr>
         <w:ind w:left="6840" w:hanging="180"/>
+      </w:pPr>
+    </w:lvl>
+  </w:abstractNum>
+  <w:abstractNum w:abstractNumId="6" w15:restartNumberingAfterBreak="0">
+    <w:nsid w:val="57C312DB"/>
+    <w:multiLevelType w:val="hybridMultilevel"/>
+    <w:tmpl w:val="F5F078F8"/>
+    <w:lvl w:ilvl="0" w:tplc="B1F8F080">
+      <w:start w:val="1"/>
+      <w:numFmt w:val="decimal"/>
+      <w:lvlText w:val="%1.)"/>
+      <w:lvlJc w:val="left"/>
+      <w:pPr>
+        <w:ind w:left="720" w:hanging="360"/>
+      </w:pPr>
+      <w:rPr>
+        <w:rFonts w:hint="default"/>
+      </w:rPr>
+    </w:lvl>
+    <w:lvl w:ilvl="1" w:tplc="40090019" w:tentative="1">
+      <w:start w:val="1"/>
+      <w:numFmt w:val="lowerLetter"/>
+      <w:lvlText w:val="%2."/>
+      <w:lvlJc w:val="left"/>
+      <w:pPr>
+        <w:ind w:left="1440" w:hanging="360"/>
+      </w:pPr>
+    </w:lvl>
+    <w:lvl w:ilvl="2" w:tplc="4009001B" w:tentative="1">
+      <w:start w:val="1"/>
+      <w:numFmt w:val="lowerRoman"/>
+      <w:lvlText w:val="%3."/>
+      <w:lvlJc w:val="right"/>
+      <w:pPr>
+        <w:ind w:left="2160" w:hanging="180"/>
+      </w:pPr>
+    </w:lvl>
+    <w:lvl w:ilvl="3" w:tplc="4009000F" w:tentative="1">
+      <w:start w:val="1"/>
+      <w:numFmt w:val="decimal"/>
+      <w:lvlText w:val="%4."/>
+      <w:lvlJc w:val="left"/>
+      <w:pPr>
+        <w:ind w:left="2880" w:hanging="360"/>
+      </w:pPr>
+    </w:lvl>
+    <w:lvl w:ilvl="4" w:tplc="40090019" w:tentative="1">
+      <w:start w:val="1"/>
+      <w:numFmt w:val="lowerLetter"/>
+      <w:lvlText w:val="%5."/>
+      <w:lvlJc w:val="left"/>
+      <w:pPr>
+        <w:ind w:left="3600" w:hanging="360"/>
+      </w:pPr>
+    </w:lvl>
+    <w:lvl w:ilvl="5" w:tplc="4009001B" w:tentative="1">
+      <w:start w:val="1"/>
+      <w:numFmt w:val="lowerRoman"/>
+      <w:lvlText w:val="%6."/>
+      <w:lvlJc w:val="right"/>
+      <w:pPr>
+        <w:ind w:left="4320" w:hanging="180"/>
+      </w:pPr>
+    </w:lvl>
+    <w:lvl w:ilvl="6" w:tplc="4009000F" w:tentative="1">
+      <w:start w:val="1"/>
+      <w:numFmt w:val="decimal"/>
+      <w:lvlText w:val="%7."/>
+      <w:lvlJc w:val="left"/>
+      <w:pPr>
+        <w:ind w:left="5040" w:hanging="360"/>
+      </w:pPr>
+    </w:lvl>
+    <w:lvl w:ilvl="7" w:tplc="40090019" w:tentative="1">
+      <w:start w:val="1"/>
+      <w:numFmt w:val="lowerLetter"/>
+      <w:lvlText w:val="%8."/>
+      <w:lvlJc w:val="left"/>
+      <w:pPr>
+        <w:ind w:left="5760" w:hanging="360"/>
+      </w:pPr>
+    </w:lvl>
+    <w:lvl w:ilvl="8" w:tplc="4009001B" w:tentative="1">
+      <w:start w:val="1"/>
+      <w:numFmt w:val="lowerRoman"/>
+      <w:lvlText w:val="%9."/>
+      <w:lvlJc w:val="right"/>
+      <w:pPr>
+        <w:ind w:left="6480" w:hanging="180"/>
+      </w:pPr>
+    </w:lvl>
+  </w:abstractNum>
+  <w:abstractNum w:abstractNumId="7" w15:restartNumberingAfterBreak="0">
+    <w:nsid w:val="6E2428BE"/>
+    <w:multiLevelType w:val="hybridMultilevel"/>
+    <w:tmpl w:val="BFCCA220"/>
+    <w:lvl w:ilvl="0" w:tplc="91AE2F38">
+      <w:start w:val="1"/>
+      <w:numFmt w:val="decimal"/>
+      <w:lvlText w:val="%1.)"/>
+      <w:lvlJc w:val="left"/>
+      <w:pPr>
+        <w:ind w:left="720" w:hanging="360"/>
+      </w:pPr>
+      <w:rPr>
+        <w:rFonts w:hint="default"/>
+      </w:rPr>
+    </w:lvl>
+    <w:lvl w:ilvl="1" w:tplc="40090019" w:tentative="1">
+      <w:start w:val="1"/>
+      <w:numFmt w:val="lowerLetter"/>
+      <w:lvlText w:val="%2."/>
+      <w:lvlJc w:val="left"/>
+      <w:pPr>
+        <w:ind w:left="1440" w:hanging="360"/>
+      </w:pPr>
+    </w:lvl>
+    <w:lvl w:ilvl="2" w:tplc="4009001B" w:tentative="1">
+      <w:start w:val="1"/>
+      <w:numFmt w:val="lowerRoman"/>
+      <w:lvlText w:val="%3."/>
+      <w:lvlJc w:val="right"/>
+      <w:pPr>
+        <w:ind w:left="2160" w:hanging="180"/>
+      </w:pPr>
+    </w:lvl>
+    <w:lvl w:ilvl="3" w:tplc="4009000F" w:tentative="1">
+      <w:start w:val="1"/>
+      <w:numFmt w:val="decimal"/>
+      <w:lvlText w:val="%4."/>
+      <w:lvlJc w:val="left"/>
+      <w:pPr>
+        <w:ind w:left="2880" w:hanging="360"/>
+      </w:pPr>
+    </w:lvl>
+    <w:lvl w:ilvl="4" w:tplc="40090019" w:tentative="1">
+      <w:start w:val="1"/>
+      <w:numFmt w:val="lowerLetter"/>
+      <w:lvlText w:val="%5."/>
+      <w:lvlJc w:val="left"/>
+      <w:pPr>
+        <w:ind w:left="3600" w:hanging="360"/>
+      </w:pPr>
+    </w:lvl>
+    <w:lvl w:ilvl="5" w:tplc="4009001B" w:tentative="1">
+      <w:start w:val="1"/>
+      <w:numFmt w:val="lowerRoman"/>
+      <w:lvlText w:val="%6."/>
+      <w:lvlJc w:val="right"/>
+      <w:pPr>
+        <w:ind w:left="4320" w:hanging="180"/>
+      </w:pPr>
+    </w:lvl>
+    <w:lvl w:ilvl="6" w:tplc="4009000F" w:tentative="1">
+      <w:start w:val="1"/>
+      <w:numFmt w:val="decimal"/>
+      <w:lvlText w:val="%7."/>
+      <w:lvlJc w:val="left"/>
+      <w:pPr>
+        <w:ind w:left="5040" w:hanging="360"/>
+      </w:pPr>
+    </w:lvl>
+    <w:lvl w:ilvl="7" w:tplc="40090019" w:tentative="1">
+      <w:start w:val="1"/>
+      <w:numFmt w:val="lowerLetter"/>
+      <w:lvlText w:val="%8."/>
+      <w:lvlJc w:val="left"/>
+      <w:pPr>
+        <w:ind w:left="5760" w:hanging="360"/>
+      </w:pPr>
+    </w:lvl>
+    <w:lvl w:ilvl="8" w:tplc="4009001B" w:tentative="1">
+      <w:start w:val="1"/>
+      <w:numFmt w:val="lowerRoman"/>
+      <w:lvlText w:val="%9."/>
+      <w:lvlJc w:val="right"/>
+      <w:pPr>
+        <w:ind w:left="6480" w:hanging="180"/>
+      </w:pPr>
+    </w:lvl>
+  </w:abstractNum>
+  <w:abstractNum w:abstractNumId="8" w15:restartNumberingAfterBreak="0">
+    <w:nsid w:val="731A08EB"/>
+    <w:multiLevelType w:val="hybridMultilevel"/>
+    <w:tmpl w:val="88A6C672"/>
+    <w:lvl w:ilvl="0" w:tplc="500E778A">
+      <w:start w:val="1"/>
+      <w:numFmt w:val="decimal"/>
+      <w:lvlText w:val="%1.)"/>
+      <w:lvlJc w:val="left"/>
+      <w:pPr>
+        <w:ind w:left="720" w:hanging="360"/>
+      </w:pPr>
+      <w:rPr>
+        <w:rFonts w:hint="default"/>
+      </w:rPr>
+    </w:lvl>
+    <w:lvl w:ilvl="1" w:tplc="40090019" w:tentative="1">
+      <w:start w:val="1"/>
+      <w:numFmt w:val="lowerLetter"/>
+      <w:lvlText w:val="%2."/>
+      <w:lvlJc w:val="left"/>
+      <w:pPr>
+        <w:ind w:left="1440" w:hanging="360"/>
+      </w:pPr>
+    </w:lvl>
+    <w:lvl w:ilvl="2" w:tplc="4009001B" w:tentative="1">
+      <w:start w:val="1"/>
+      <w:numFmt w:val="lowerRoman"/>
+      <w:lvlText w:val="%3."/>
+      <w:lvlJc w:val="right"/>
+      <w:pPr>
+        <w:ind w:left="2160" w:hanging="180"/>
+      </w:pPr>
+    </w:lvl>
+    <w:lvl w:ilvl="3" w:tplc="4009000F" w:tentative="1">
+      <w:start w:val="1"/>
+      <w:numFmt w:val="decimal"/>
+      <w:lvlText w:val="%4."/>
+      <w:lvlJc w:val="left"/>
+      <w:pPr>
+        <w:ind w:left="2880" w:hanging="360"/>
+      </w:pPr>
+    </w:lvl>
+    <w:lvl w:ilvl="4" w:tplc="40090019" w:tentative="1">
+      <w:start w:val="1"/>
+      <w:numFmt w:val="lowerLetter"/>
+      <w:lvlText w:val="%5."/>
+      <w:lvlJc w:val="left"/>
+      <w:pPr>
+        <w:ind w:left="3600" w:hanging="360"/>
+      </w:pPr>
+    </w:lvl>
+    <w:lvl w:ilvl="5" w:tplc="4009001B" w:tentative="1">
+      <w:start w:val="1"/>
+      <w:numFmt w:val="lowerRoman"/>
+      <w:lvlText w:val="%6."/>
+      <w:lvlJc w:val="right"/>
+      <w:pPr>
+        <w:ind w:left="4320" w:hanging="180"/>
+      </w:pPr>
+    </w:lvl>
+    <w:lvl w:ilvl="6" w:tplc="4009000F" w:tentative="1">
+      <w:start w:val="1"/>
+      <w:numFmt w:val="decimal"/>
+      <w:lvlText w:val="%7."/>
+      <w:lvlJc w:val="left"/>
+      <w:pPr>
+        <w:ind w:left="5040" w:hanging="360"/>
+      </w:pPr>
+    </w:lvl>
+    <w:lvl w:ilvl="7" w:tplc="40090019" w:tentative="1">
+      <w:start w:val="1"/>
+      <w:numFmt w:val="lowerLetter"/>
+      <w:lvlText w:val="%8."/>
+      <w:lvlJc w:val="left"/>
+      <w:pPr>
+        <w:ind w:left="5760" w:hanging="360"/>
+      </w:pPr>
+    </w:lvl>
+    <w:lvl w:ilvl="8" w:tplc="4009001B" w:tentative="1">
+      <w:start w:val="1"/>
+      <w:numFmt w:val="lowerRoman"/>
+      <w:lvlText w:val="%9."/>
+      <w:lvlJc w:val="right"/>
+      <w:pPr>
+        <w:ind w:left="6480" w:hanging="180"/>
       </w:pPr>
     </w:lvl>
   </w:abstractNum>
@@ -2852,6 +3319,15 @@
   </w:num>
   <w:num w:numId="6">
     <w:abstractNumId w:val="4"/>
+  </w:num>
+  <w:num w:numId="7">
+    <w:abstractNumId w:val="8"/>
+  </w:num>
+  <w:num w:numId="8">
+    <w:abstractNumId w:val="7"/>
+  </w:num>
+  <w:num w:numId="9">
+    <w:abstractNumId w:val="6"/>
   </w:num>
 </w:numbering>
 </file>
@@ -3731,7 +4207,7 @@
     <b:URL>https://lifehacker.com/language-learning-showdown-rosetta-stone-vs-duolingo-1790938306</b:URL>
     <b:InternetSiteTitle>life hacker</b:InternetSiteTitle>
     <b:Day>8</b:Day>
-    <b:RefOrder>8</b:RefOrder>
+    <b:RefOrder>9</b:RefOrder>
   </b:Source>
   <b:Source>
     <b:Tag>Res19</b:Tag>
@@ -3770,7 +4246,7 @@
     <b:Month>4</b:Month>
     <b:Day>11</b:Day>
     <b:URL>https://www.pcmag.com/roundup/261786/the-best-language-learning-software</b:URL>
-    <b:RefOrder>9</b:RefOrder>
+    <b:RefOrder>10</b:RefOrder>
   </b:Source>
   <b:Source>
     <b:Tag>Duo</b:Tag>
@@ -3840,11 +4316,47 @@
     <b:URL>https://twitter.com/rosettastone?ref_src=twsrc%5Egoogle%7Ctwcamp%5Eserp%7Ctwgr%5Eauthor</b:URL>
     <b:RefOrder>7</b:RefOrder>
   </b:Source>
+  <b:Source>
+    <b:Tag>Wha</b:Tag>
+    <b:SourceType>InternetSite</b:SourceType>
+    <b:Guid>{5400D6D0-5918-4380-95D4-EC7712597067}</b:Guid>
+    <b:Author>
+      <b:Author>
+        <b:NameList>
+          <b:Person>
+            <b:Last>Risk</b:Last>
+            <b:First>What</b:First>
+            <b:Middle>Is Software Risk And Software</b:Middle>
+          </b:Person>
+        </b:NameList>
+      </b:Author>
+    </b:Author>
+    <b:URL>https://www.test-institute.org/What_Is_Software_Risk_And_Software_Risk_Management.php</b:URL>
+    <b:RefOrder>11</b:RefOrder>
+  </b:Source>
+  <b:Source>
+    <b:Tag>Wha1</b:Tag>
+    <b:SourceType>InternetSite</b:SourceType>
+    <b:Guid>{F62DD508-AA05-4346-9C05-0637FBDE210D}</b:Guid>
+    <b:Author>
+      <b:Author>
+        <b:NameList>
+          <b:Person>
+            <b:Last>Management</b:Last>
+            <b:First>What</b:First>
+            <b:Middle>Is Software Risk And Software Risk</b:Middle>
+          </b:Person>
+        </b:NameList>
+      </b:Author>
+    </b:Author>
+    <b:URL>https://www.test-institute.org/What_Is_Software_Risk_And_Software_Risk_Management.php</b:URL>
+    <b:RefOrder>8</b:RefOrder>
+  </b:Source>
 </b:Sources>
 </file>
 
 <file path=customXml/itemProps1.xml><?xml version="1.0" encoding="utf-8"?>
-<ds:datastoreItem xmlns:ds="http://schemas.openxmlformats.org/officeDocument/2006/customXml" ds:itemID="{830029D4-8B23-40E2-A174-E55943442F24}">
+<ds:datastoreItem xmlns:ds="http://schemas.openxmlformats.org/officeDocument/2006/customXml" ds:itemID="{DDAB9F1F-3C99-4614-B0B3-17FF84FF281E}">
   <ds:schemaRefs>
     <ds:schemaRef ds:uri="http://schemas.openxmlformats.org/officeDocument/2006/bibliography"/>
   </ds:schemaRefs>

</xml_diff>

<commit_message>
Project requirement doc V1.0: POS Alpha
</commit_message>
<xml_diff>
--- a/lts_requirements.docx
+++ b/lts_requirements.docx
@@ -65,7 +65,13 @@
         <w:jc w:val="center"/>
       </w:pPr>
       <w:r>
-        <w:t>&lt;Version &gt;</w:t>
+        <w:t>&lt;</w:t>
+      </w:r>
+      <w:r>
+        <w:t>Version 1.0</w:t>
+      </w:r>
+      <w:r>
+        <w:t xml:space="preserve"> &gt;</w:t>
       </w:r>
     </w:p>
     <w:p>
@@ -73,7 +79,13 @@
         <w:jc w:val="center"/>
       </w:pPr>
       <w:r>
-        <w:t>&lt;Date&gt;</w:t>
+        <w:t>&lt;</w:t>
+      </w:r>
+      <w:r>
+        <w:t>09-23-2019</w:t>
+      </w:r>
+      <w:r>
+        <w:t>&gt;</w:t>
       </w:r>
     </w:p>
     <w:p/>
@@ -84,11 +96,9 @@
       <w:pPr>
         <w:jc w:val="center"/>
       </w:pPr>
-      <w:proofErr w:type="spellStart"/>
       <w:r>
         <w:t>Tanay</w:t>
       </w:r>
-      <w:proofErr w:type="spellEnd"/>
       <w:r>
         <w:t xml:space="preserve"> Ghosh</w:t>
       </w:r>
@@ -105,19 +115,12 @@
       <w:pPr>
         <w:jc w:val="center"/>
       </w:pPr>
-      <w:proofErr w:type="spellStart"/>
       <w:r>
-        <w:t>Reneel</w:t>
+        <w:t xml:space="preserve">Reneel </w:t>
       </w:r>
-      <w:proofErr w:type="spellEnd"/>
       <w:r>
-        <w:t xml:space="preserve"> </w:t>
+        <w:t>Pamarthi</w:t>
       </w:r>
-      <w:proofErr w:type="spellStart"/>
-      <w:r>
-        <w:t>Prakerith</w:t>
-      </w:r>
-      <w:proofErr w:type="spellEnd"/>
     </w:p>
     <w:p>
       <w:pPr>
@@ -134,11 +137,7 @@
         <w:jc w:val="center"/>
       </w:pPr>
       <w:r>
-        <w:t xml:space="preserve">Prepared for: Dr. Samir </w:t>
-      </w:r>
-      <w:proofErr w:type="spellStart"/>
-      <w:r>
-        <w:t>Pal</w:t>
+        <w:t>Prepared for: Dr. Samir Pal</w:t>
       </w:r>
       <w:r>
         <w:t>d</w:t>
@@ -146,7 +145,6 @@
       <w:r>
         <w:t>akar</w:t>
       </w:r>
-      <w:proofErr w:type="spellEnd"/>
     </w:p>
     <w:p>
       <w:pPr>
@@ -200,7 +198,17 @@
       </w:pPr>
     </w:p>
     <w:p>
+      <w:pPr>
+        <w:rPr>
+          <w:sz w:val="48"/>
+          <w:szCs w:val="48"/>
+        </w:rPr>
+      </w:pPr>
       <w:r>
+        <w:rPr>
+          <w:sz w:val="48"/>
+          <w:szCs w:val="48"/>
+        </w:rPr>
         <w:lastRenderedPageBreak/>
         <w:t>Revision History</w:t>
       </w:r>
@@ -264,25 +272,53 @@
           <w:tcPr>
             <w:tcW w:w="2337" w:type="dxa"/>
           </w:tcPr>
-          <w:p/>
+          <w:p>
+            <w:r>
+              <w:t>09/23/2019</w:t>
+            </w:r>
+          </w:p>
         </w:tc>
         <w:tc>
           <w:tcPr>
             <w:tcW w:w="2337" w:type="dxa"/>
           </w:tcPr>
-          <w:p/>
+          <w:p>
+            <w:r>
+              <w:t>1</w:t>
+            </w:r>
+          </w:p>
         </w:tc>
         <w:tc>
           <w:tcPr>
             <w:tcW w:w="2338" w:type="dxa"/>
           </w:tcPr>
-          <w:p/>
+          <w:p>
+            <w:r>
+              <w:t>Tanay</w:t>
+            </w:r>
+          </w:p>
+          <w:p>
+            <w:r>
+              <w:t>Todd</w:t>
+            </w:r>
+            <w:bookmarkStart w:id="0" w:name="_GoBack"/>
+            <w:bookmarkEnd w:id="0"/>
+          </w:p>
+          <w:p>
+            <w:r>
+              <w:t>Reneel</w:t>
+            </w:r>
+          </w:p>
         </w:tc>
         <w:tc>
           <w:tcPr>
             <w:tcW w:w="2338" w:type="dxa"/>
           </w:tcPr>
-          <w:p/>
+          <w:p>
+            <w:r>
+              <w:t>Initial Version</w:t>
+            </w:r>
+          </w:p>
         </w:tc>
       </w:tr>
       <w:tr>
@@ -344,7 +380,6 @@
           <w:sz w:val="48"/>
           <w:szCs w:val="48"/>
         </w:rPr>
-        <w:lastRenderedPageBreak/>
         <w:t>Document Approval</w:t>
       </w:r>
     </w:p>
@@ -503,10 +538,18 @@
     <w:p/>
     <w:p/>
     <w:p/>
-    <w:p/>
-    <w:p/>
     <w:p>
+      <w:pPr>
+        <w:rPr>
+          <w:sz w:val="48"/>
+          <w:szCs w:val="48"/>
+        </w:rPr>
+      </w:pPr>
       <w:r>
+        <w:rPr>
+          <w:sz w:val="48"/>
+          <w:szCs w:val="48"/>
+        </w:rPr>
         <w:lastRenderedPageBreak/>
         <w:t>Table of Contents</w:t>
       </w:r>
@@ -559,21 +602,44 @@
           <w:p>
             <w:pPr>
               <w:jc w:val="center"/>
+              <w:rPr>
+                <w:b/>
+                <w:bCs/>
+              </w:rPr>
             </w:pPr>
             <w:r>
-              <w:lastRenderedPageBreak/>
+              <w:rPr>
+                <w:b/>
+                <w:bCs/>
+              </w:rPr>
               <w:t>Project</w:t>
             </w:r>
             <w:r>
+              <w:rPr>
+                <w:b/>
+                <w:bCs/>
+              </w:rPr>
               <w:t xml:space="preserve"> </w:t>
             </w:r>
             <w:r>
+              <w:rPr>
+                <w:b/>
+                <w:bCs/>
+              </w:rPr>
               <w:t>Overview</w:t>
             </w:r>
             <w:r>
+              <w:rPr>
+                <w:b/>
+                <w:bCs/>
+              </w:rPr>
               <w:t xml:space="preserve"> </w:t>
             </w:r>
             <w:r>
+              <w:rPr>
+                <w:b/>
+                <w:bCs/>
+              </w:rPr>
               <w:t>Statement</w:t>
             </w:r>
           </w:p>
@@ -1317,6 +1383,7 @@
               </w:numPr>
             </w:pPr>
             <w:r>
+              <w:lastRenderedPageBreak/>
               <w:t xml:space="preserve">Support for beginner, intermediate and advanced levels of difficulty for each language learning task </w:t>
             </w:r>
           </w:p>
@@ -1329,7 +1396,6 @@
               </w:numPr>
             </w:pPr>
             <w:r>
-              <w:lastRenderedPageBreak/>
               <w:t>Support for gamified based user performance based reward system</w:t>
             </w:r>
             <w:r>
@@ -1592,8 +1658,6 @@
             <w:r>
               <w:t xml:space="preserve">. </w:t>
             </w:r>
-            <w:bookmarkStart w:id="0" w:name="_GoBack"/>
-            <w:bookmarkEnd w:id="0"/>
           </w:p>
         </w:tc>
       </w:tr>
@@ -1665,10 +1729,7 @@
               <w:t xml:space="preserve">, </w:t>
             </w:r>
             <w:r>
-              <w:t>gamification experts</w:t>
-            </w:r>
-            <w:r>
-              <w:t xml:space="preserve">, and social media designers who will work with all relevant UI, machine learning and database </w:t>
+              <w:t xml:space="preserve">gamification experts, and social media designers who will work with all relevant UI, machine learning and database </w:t>
             </w:r>
             <w:r>
               <w:t>developer</w:t>
@@ -1822,6 +1883,7 @@
               </w:numPr>
             </w:pPr>
             <w:r>
+              <w:lastRenderedPageBreak/>
               <w:t>Designing the system in such a manner that it can be used offline</w:t>
             </w:r>
             <w:r>
@@ -1837,7 +1899,6 @@
               </w:numPr>
             </w:pPr>
             <w:r>
-              <w:lastRenderedPageBreak/>
               <w:t>Making the system platform independent so that the user experience is uniform regardless of the device the user is using to run the application.</w:t>
             </w:r>
           </w:p>
@@ -4356,7 +4417,7 @@
 </file>
 
 <file path=customXml/itemProps1.xml><?xml version="1.0" encoding="utf-8"?>
-<ds:datastoreItem xmlns:ds="http://schemas.openxmlformats.org/officeDocument/2006/customXml" ds:itemID="{DDAB9F1F-3C99-4614-B0B3-17FF84FF281E}">
+<ds:datastoreItem xmlns:ds="http://schemas.openxmlformats.org/officeDocument/2006/customXml" ds:itemID="{85F81A1B-40D9-46AC-ADA0-8BB4A1B2D214}">
   <ds:schemaRefs>
     <ds:schemaRef ds:uri="http://schemas.openxmlformats.org/officeDocument/2006/bibliography"/>
   </ds:schemaRefs>

</xml_diff>

<commit_message>
diagrams folder and Functional reuquirements updated TH
</commit_message>
<xml_diff>
--- a/lts_requirements.docx
+++ b/lts_requirements.docx
@@ -1928,6 +1928,7 @@
                 <w:id w:val="1361233841"/>
                 <w:citation/>
               </w:sdtPr>
+              <w:sdtEndPr/>
               <w:sdtContent>
                 <w:r>
                   <w:rPr>
@@ -1982,6 +1983,7 @@
                 <w:id w:val="1179549368"/>
                 <w:citation/>
               </w:sdtPr>
+              <w:sdtEndPr/>
               <w:sdtContent>
                 <w:r>
                   <w:rPr>
@@ -2044,6 +2046,7 @@
                 <w:id w:val="-1175420010"/>
                 <w:citation/>
               </w:sdtPr>
+              <w:sdtEndPr/>
               <w:sdtContent>
                 <w:r>
                   <w:rPr>
@@ -2106,6 +2109,7 @@
                 <w:id w:val="2117017486"/>
                 <w:citation/>
               </w:sdtPr>
+              <w:sdtEndPr/>
               <w:sdtContent>
                 <w:r>
                   <w:rPr>
@@ -2160,6 +2164,7 @@
                 <w:id w:val="-518856110"/>
                 <w:citation/>
               </w:sdtPr>
+              <w:sdtEndPr/>
               <w:sdtContent>
                 <w:r>
                   <w:rPr>
@@ -2222,6 +2227,7 @@
                 <w:id w:val="-1073120394"/>
                 <w:citation/>
               </w:sdtPr>
+              <w:sdtEndPr/>
               <w:sdtContent>
                 <w:r>
                   <w:rPr>
@@ -2284,6 +2290,7 @@
                 <w:id w:val="-1234313701"/>
                 <w:citation/>
               </w:sdtPr>
+              <w:sdtEndPr/>
               <w:sdtContent>
                 <w:r>
                   <w:rPr>
@@ -2346,6 +2353,7 @@
                 <w:id w:val="312230255"/>
                 <w:citation/>
               </w:sdtPr>
+              <w:sdtEndPr/>
               <w:sdtContent>
                 <w:r>
                   <w:rPr>
@@ -2408,6 +2416,7 @@
                 <w:id w:val="-1905600753"/>
                 <w:citation/>
               </w:sdtPr>
+              <w:sdtEndPr/>
               <w:sdtContent>
                 <w:r>
                   <w:rPr>
@@ -3732,210 +3741,6 @@
     </w:p>
     <w:p>
       <w:pPr>
-        <w:pStyle w:val="ListParagraph"/>
-        <w:ind w:left="360"/>
-        <w:rPr>
-          <w:rFonts w:cstheme="minorHAnsi"/>
-          <w:sz w:val="20"/>
-          <w:szCs w:val="20"/>
-        </w:rPr>
-      </w:pPr>
-      <w:r>
-        <w:rPr>
-          <w:rFonts w:cstheme="minorHAnsi"/>
-          <w:sz w:val="20"/>
-          <w:szCs w:val="20"/>
-        </w:rPr>
-        <w:t>Main Window</w:t>
-      </w:r>
-    </w:p>
-    <w:p>
-      <w:pPr>
-        <w:pStyle w:val="ListParagraph"/>
-        <w:ind w:left="360"/>
-        <w:rPr>
-          <w:rFonts w:cstheme="minorHAnsi"/>
-          <w:sz w:val="20"/>
-          <w:szCs w:val="20"/>
-        </w:rPr>
-      </w:pPr>
-      <w:r>
-        <w:rPr>
-          <w:rFonts w:cstheme="minorHAnsi"/>
-          <w:sz w:val="20"/>
-          <w:szCs w:val="20"/>
-        </w:rPr>
-        <w:t>Module</w:t>
-      </w:r>
-    </w:p>
-    <w:p>
-      <w:pPr>
-        <w:pStyle w:val="ListParagraph"/>
-        <w:ind w:left="360"/>
-        <w:rPr>
-          <w:rFonts w:cstheme="minorHAnsi"/>
-          <w:sz w:val="20"/>
-          <w:szCs w:val="20"/>
-        </w:rPr>
-      </w:pPr>
-      <w:r>
-        <w:rPr>
-          <w:rFonts w:cstheme="minorHAnsi"/>
-          <w:sz w:val="20"/>
-          <w:szCs w:val="20"/>
-        </w:rPr>
-        <w:t>Node</w:t>
-      </w:r>
-    </w:p>
-    <w:p>
-      <w:pPr>
-        <w:pStyle w:val="ListParagraph"/>
-        <w:ind w:left="360"/>
-        <w:rPr>
-          <w:rFonts w:cstheme="minorHAnsi"/>
-          <w:sz w:val="20"/>
-          <w:szCs w:val="20"/>
-        </w:rPr>
-      </w:pPr>
-      <w:r>
-        <w:rPr>
-          <w:rFonts w:cstheme="minorHAnsi"/>
-          <w:sz w:val="20"/>
-          <w:szCs w:val="20"/>
-        </w:rPr>
-        <w:t>Edge</w:t>
-      </w:r>
-    </w:p>
-    <w:p>
-      <w:pPr>
-        <w:pStyle w:val="ListParagraph"/>
-        <w:ind w:left="360"/>
-        <w:rPr>
-          <w:rFonts w:cstheme="minorHAnsi"/>
-          <w:sz w:val="20"/>
-          <w:szCs w:val="20"/>
-        </w:rPr>
-      </w:pPr>
-      <w:r>
-        <w:rPr>
-          <w:rFonts w:cstheme="minorHAnsi"/>
-          <w:sz w:val="20"/>
-          <w:szCs w:val="20"/>
-        </w:rPr>
-        <w:t>Graph</w:t>
-      </w:r>
-    </w:p>
-    <w:p>
-      <w:pPr>
-        <w:pStyle w:val="ListParagraph"/>
-        <w:ind w:left="360"/>
-        <w:rPr>
-          <w:rFonts w:cstheme="minorHAnsi"/>
-          <w:sz w:val="20"/>
-          <w:szCs w:val="20"/>
-        </w:rPr>
-      </w:pPr>
-      <w:r>
-        <w:rPr>
-          <w:rFonts w:cstheme="minorHAnsi"/>
-          <w:sz w:val="20"/>
-          <w:szCs w:val="20"/>
-        </w:rPr>
-        <w:t>Training Program</w:t>
-      </w:r>
-    </w:p>
-    <w:p>
-      <w:pPr>
-        <w:pStyle w:val="ListParagraph"/>
-        <w:ind w:left="360"/>
-        <w:rPr>
-          <w:rFonts w:cstheme="minorHAnsi"/>
-          <w:sz w:val="20"/>
-          <w:szCs w:val="20"/>
-        </w:rPr>
-      </w:pPr>
-      <w:r>
-        <w:rPr>
-          <w:rFonts w:cstheme="minorHAnsi"/>
-          <w:sz w:val="20"/>
-          <w:szCs w:val="20"/>
-        </w:rPr>
-        <w:t>Translation Exercise</w:t>
-      </w:r>
-    </w:p>
-    <w:p>
-      <w:pPr>
-        <w:pStyle w:val="ListParagraph"/>
-        <w:ind w:left="360"/>
-        <w:rPr>
-          <w:rFonts w:cstheme="minorHAnsi"/>
-          <w:sz w:val="20"/>
-          <w:szCs w:val="20"/>
-        </w:rPr>
-      </w:pPr>
-      <w:r>
-        <w:rPr>
-          <w:rFonts w:cstheme="minorHAnsi"/>
-          <w:sz w:val="20"/>
-          <w:szCs w:val="20"/>
-        </w:rPr>
-        <w:t>Rewards Points</w:t>
-      </w:r>
-    </w:p>
-    <w:p>
-      <w:pPr>
-        <w:pStyle w:val="ListParagraph"/>
-        <w:ind w:left="360"/>
-        <w:rPr>
-          <w:rFonts w:cstheme="minorHAnsi"/>
-          <w:sz w:val="20"/>
-          <w:szCs w:val="20"/>
-        </w:rPr>
-      </w:pPr>
-      <w:r>
-        <w:rPr>
-          <w:rFonts w:cstheme="minorHAnsi"/>
-          <w:sz w:val="20"/>
-          <w:szCs w:val="20"/>
-        </w:rPr>
-        <w:t>League</w:t>
-      </w:r>
-    </w:p>
-    <w:p>
-      <w:pPr>
-        <w:pStyle w:val="ListParagraph"/>
-        <w:ind w:left="360"/>
-        <w:rPr>
-          <w:rFonts w:cstheme="minorHAnsi"/>
-          <w:sz w:val="20"/>
-          <w:szCs w:val="20"/>
-        </w:rPr>
-      </w:pPr>
-    </w:p>
-    <w:p>
-      <w:pPr>
-        <w:pStyle w:val="ListParagraph"/>
-        <w:ind w:left="360"/>
-        <w:rPr>
-          <w:rFonts w:cstheme="minorHAnsi"/>
-          <w:sz w:val="20"/>
-          <w:szCs w:val="20"/>
-        </w:rPr>
-      </w:pPr>
-    </w:p>
-    <w:p>
-      <w:pPr>
-        <w:pStyle w:val="ListParagraph"/>
-        <w:ind w:left="360"/>
-        <w:rPr>
-          <w:rFonts w:cstheme="minorHAnsi"/>
-          <w:sz w:val="20"/>
-          <w:szCs w:val="20"/>
-        </w:rPr>
-      </w:pPr>
-    </w:p>
-    <w:p>
-      <w:pPr>
         <w:rPr>
           <w:rFonts w:cstheme="minorHAnsi"/>
           <w:sz w:val="20"/>
@@ -4140,15 +3945,7 @@
           <w:sz w:val="20"/>
           <w:szCs w:val="20"/>
         </w:rPr>
-        <w:t xml:space="preserve">3.0.3 Upon successful application launch by an existing user, the user will be presented </w:t>
-      </w:r>
-      <w:r>
-        <w:rPr>
-          <w:rFonts w:cstheme="minorHAnsi"/>
-          <w:sz w:val="20"/>
-          <w:szCs w:val="20"/>
-        </w:rPr>
-        <w:t>with the training program interface (Diagram 2)(See 3.4)</w:t>
+        <w:t>3.0.3 Upon successful application launch by an existing user, the user will be presented with the training program interface (Diagram 2)(See 3.4)</w:t>
       </w:r>
     </w:p>
     <w:p>
@@ -4795,7 +4592,6 @@
           <w:sz w:val="20"/>
           <w:szCs w:val="20"/>
         </w:rPr>
-        <w:lastRenderedPageBreak/>
         <w:tab/>
       </w:r>
       <w:r>
@@ -5416,7 +5212,23 @@
           <w:sz w:val="20"/>
           <w:szCs w:val="20"/>
         </w:rPr>
-        <w:t xml:space="preserve">3.0.3.4 Upon first entry to the Language Training </w:t>
+        <w:t>3.0.3.4 Upon first entry to the Language Training Applicat</w:t>
+      </w:r>
+      <w:r>
+        <w:rPr>
+          <w:rFonts w:cstheme="minorHAnsi"/>
+          <w:sz w:val="20"/>
+          <w:szCs w:val="20"/>
+        </w:rPr>
+        <w:t>i</w:t>
+      </w:r>
+      <w:r>
+        <w:rPr>
+          <w:rFonts w:cstheme="minorHAnsi"/>
+          <w:sz w:val="20"/>
+          <w:szCs w:val="20"/>
+        </w:rPr>
+        <w:t xml:space="preserve">on, User will be allowed to navigate among Interfaces as shown in (Diagram </w:t>
       </w:r>
       <w:proofErr w:type="spellStart"/>
       <w:r>
@@ -5425,16 +5237,15 @@
           <w:sz w:val="20"/>
           <w:szCs w:val="20"/>
         </w:rPr>
-        <w:t>Applicatoin</w:t>
-      </w:r>
-      <w:proofErr w:type="spellEnd"/>
-      <w:r>
-        <w:rPr>
-          <w:rFonts w:cstheme="minorHAnsi"/>
-          <w:sz w:val="20"/>
-          <w:szCs w:val="20"/>
-        </w:rPr>
-        <w:t>, User will be all</w:t>
+        <w:t>globa</w:t>
+      </w:r>
+      <w:r>
+        <w:rPr>
+          <w:rFonts w:cstheme="minorHAnsi"/>
+          <w:sz w:val="20"/>
+          <w:szCs w:val="20"/>
+        </w:rPr>
+        <w:t>l</w:t>
       </w:r>
       <w:bookmarkStart w:id="0" w:name="_GoBack"/>
       <w:bookmarkEnd w:id="0"/>
@@ -5444,16 +5255,7 @@
           <w:sz w:val="20"/>
           <w:szCs w:val="20"/>
         </w:rPr>
-        <w:t xml:space="preserve">owed to navigate among Interfaces as shown in (Diagram </w:t>
-      </w:r>
-      <w:proofErr w:type="spellStart"/>
-      <w:r>
-        <w:rPr>
-          <w:rFonts w:cstheme="minorHAnsi"/>
-          <w:sz w:val="20"/>
-          <w:szCs w:val="20"/>
-        </w:rPr>
-        <w:t>globa_interface_navigatoin_paths</w:t>
+        <w:t>_interface_navigatoin_paths</w:t>
       </w:r>
       <w:proofErr w:type="spellEnd"/>
       <w:r>
@@ -5480,6 +5282,7 @@
           <w:sz w:val="20"/>
           <w:szCs w:val="20"/>
         </w:rPr>
+        <w:lastRenderedPageBreak/>
         <w:t>3.1 Language(s) Selection</w:t>
       </w:r>
       <w:r>
@@ -6412,7 +6215,6 @@
           <w:sz w:val="20"/>
           <w:szCs w:val="20"/>
         </w:rPr>
-        <w:lastRenderedPageBreak/>
         <w:t xml:space="preserve">3.4.2.3 Satisfactory completion of a lesson is defined as user having provided correct responses to all exercises within a single lesson attempt. </w:t>
       </w:r>
     </w:p>
@@ -6961,6 +6763,7 @@
           <w:sz w:val="20"/>
           <w:szCs w:val="20"/>
         </w:rPr>
+        <w:lastRenderedPageBreak/>
         <w:t xml:space="preserve"> present all Levels of a Training Program</w:t>
       </w:r>
       <w:r>
@@ -7524,39 +7327,7 @@
           <w:sz w:val="20"/>
           <w:szCs w:val="20"/>
         </w:rPr>
-        <w:t>4.</w:t>
-      </w:r>
-      <w:r>
-        <w:rPr>
-          <w:rFonts w:cstheme="minorHAnsi"/>
-          <w:sz w:val="20"/>
-          <w:szCs w:val="20"/>
-        </w:rPr>
-        <w:t>5</w:t>
-      </w:r>
-      <w:r>
-        <w:rPr>
-          <w:rFonts w:cstheme="minorHAnsi"/>
-          <w:sz w:val="20"/>
-          <w:szCs w:val="20"/>
-        </w:rPr>
-        <w:t>.</w:t>
-      </w:r>
-      <w:r>
-        <w:rPr>
-          <w:rFonts w:cstheme="minorHAnsi"/>
-          <w:sz w:val="20"/>
-          <w:szCs w:val="20"/>
-        </w:rPr>
-        <w:t>1</w:t>
-      </w:r>
-      <w:r>
-        <w:rPr>
-          <w:rFonts w:cstheme="minorHAnsi"/>
-          <w:sz w:val="20"/>
-          <w:szCs w:val="20"/>
-        </w:rPr>
-        <w:t xml:space="preserve"> </w:t>
+        <w:t xml:space="preserve">4.5.1 </w:t>
       </w:r>
       <w:r>
         <w:rPr>
@@ -7598,23 +7369,7 @@
           <w:sz w:val="20"/>
           <w:szCs w:val="20"/>
         </w:rPr>
-        <w:t>4.</w:t>
-      </w:r>
-      <w:r>
-        <w:rPr>
-          <w:rFonts w:cstheme="minorHAnsi"/>
-          <w:sz w:val="20"/>
-          <w:szCs w:val="20"/>
-        </w:rPr>
-        <w:t>5</w:t>
-      </w:r>
-      <w:r>
-        <w:rPr>
-          <w:rFonts w:cstheme="minorHAnsi"/>
-          <w:sz w:val="20"/>
-          <w:szCs w:val="20"/>
-        </w:rPr>
-        <w:t>.2</w:t>
+        <w:t>4.5.2</w:t>
       </w:r>
       <w:r>
         <w:rPr>
@@ -7877,7 +7632,6 @@
           <w:sz w:val="20"/>
           <w:szCs w:val="20"/>
         </w:rPr>
-        <w:lastRenderedPageBreak/>
         <w:tab/>
       </w:r>
       <w:r>
@@ -8201,6 +7955,7 @@
           <w:sz w:val="20"/>
           <w:szCs w:val="20"/>
         </w:rPr>
+        <w:lastRenderedPageBreak/>
         <w:t>3.</w:t>
       </w:r>
       <w:r>
@@ -8257,7 +8012,223 @@
           <w:sz w:val="20"/>
           <w:szCs w:val="20"/>
         </w:rPr>
-        <w:t>2.</w:t>
+        <w:t>2.2</w:t>
+      </w:r>
+      <w:r>
+        <w:rPr>
+          <w:rFonts w:cstheme="minorHAnsi"/>
+          <w:sz w:val="20"/>
+          <w:szCs w:val="20"/>
+        </w:rPr>
+        <w:t xml:space="preserve"> Textual Challenge/Multiple Choice Response</w:t>
+      </w:r>
+      <w:r>
+        <w:rPr>
+          <w:rFonts w:cstheme="minorHAnsi"/>
+          <w:sz w:val="20"/>
+          <w:szCs w:val="20"/>
+        </w:rPr>
+        <w:t xml:space="preserve">: User will be asked to read a Challenge Sentence and </w:t>
+      </w:r>
+      <w:r>
+        <w:rPr>
+          <w:rFonts w:cstheme="minorHAnsi"/>
+          <w:sz w:val="20"/>
+          <w:szCs w:val="20"/>
+        </w:rPr>
+        <w:t xml:space="preserve">several potentially correct textual translations, each embedded within a button. User will select their guess </w:t>
+      </w:r>
+      <w:r>
+        <w:rPr>
+          <w:rFonts w:cstheme="minorHAnsi"/>
+          <w:sz w:val="20"/>
+          <w:szCs w:val="20"/>
+        </w:rPr>
+        <w:t>as to the correct translation by</w:t>
+      </w:r>
+      <w:r>
+        <w:rPr>
+          <w:rFonts w:cstheme="minorHAnsi"/>
+          <w:sz w:val="20"/>
+          <w:szCs w:val="20"/>
+        </w:rPr>
+        <w:t xml:space="preserve"> </w:t>
+      </w:r>
+      <w:r>
+        <w:rPr>
+          <w:rFonts w:cstheme="minorHAnsi"/>
+          <w:sz w:val="20"/>
+          <w:szCs w:val="20"/>
+        </w:rPr>
+        <w:t>tap</w:t>
+      </w:r>
+      <w:r>
+        <w:rPr>
+          <w:rFonts w:cstheme="minorHAnsi"/>
+          <w:sz w:val="20"/>
+          <w:szCs w:val="20"/>
+        </w:rPr>
+        <w:t>ping</w:t>
+      </w:r>
+      <w:r>
+        <w:rPr>
+          <w:rFonts w:cstheme="minorHAnsi"/>
+          <w:sz w:val="20"/>
+          <w:szCs w:val="20"/>
+        </w:rPr>
+        <w:t xml:space="preserve"> </w:t>
+      </w:r>
+      <w:r>
+        <w:rPr>
+          <w:rFonts w:cstheme="minorHAnsi"/>
+          <w:sz w:val="20"/>
+          <w:szCs w:val="20"/>
+        </w:rPr>
+        <w:t>the button</w:t>
+      </w:r>
+      <w:r>
+        <w:rPr>
+          <w:rFonts w:cstheme="minorHAnsi"/>
+          <w:sz w:val="20"/>
+          <w:szCs w:val="20"/>
+        </w:rPr>
+        <w:t xml:space="preserve"> containing the text representing the correct translation.</w:t>
+      </w:r>
+      <w:r>
+        <w:rPr>
+          <w:rFonts w:cstheme="minorHAnsi"/>
+          <w:sz w:val="20"/>
+          <w:szCs w:val="20"/>
+        </w:rPr>
+        <w:t xml:space="preserve"> The Challenge Sentence may be written in either the Training Program Language or the user’s native language.</w:t>
+      </w:r>
+    </w:p>
+    <w:p>
+      <w:pPr>
+        <w:ind w:left="4320"/>
+        <w:rPr>
+          <w:rFonts w:cstheme="minorHAnsi"/>
+          <w:sz w:val="20"/>
+          <w:szCs w:val="20"/>
+        </w:rPr>
+      </w:pPr>
+      <w:r>
+        <w:rPr>
+          <w:rFonts w:cstheme="minorHAnsi"/>
+          <w:sz w:val="20"/>
+          <w:szCs w:val="20"/>
+        </w:rPr>
+        <w:t>3.4.5.2.2.2.1 User will tap the translation button which they believe is correct which will be highlighted.</w:t>
+      </w:r>
+    </w:p>
+    <w:p>
+      <w:pPr>
+        <w:ind w:left="4320"/>
+        <w:rPr>
+          <w:rFonts w:cstheme="minorHAnsi"/>
+          <w:sz w:val="20"/>
+          <w:szCs w:val="20"/>
+        </w:rPr>
+      </w:pPr>
+      <w:r>
+        <w:rPr>
+          <w:rFonts w:cstheme="minorHAnsi"/>
+          <w:sz w:val="20"/>
+          <w:szCs w:val="20"/>
+        </w:rPr>
+        <w:t>3.4.5.2.2.2.2 User will click NEXT button and will</w:t>
+      </w:r>
+      <w:r>
+        <w:rPr>
+          <w:rFonts w:cstheme="minorHAnsi"/>
+          <w:sz w:val="20"/>
+          <w:szCs w:val="20"/>
+        </w:rPr>
+        <w:t xml:space="preserve"> then</w:t>
+      </w:r>
+      <w:r>
+        <w:rPr>
+          <w:rFonts w:cstheme="minorHAnsi"/>
+          <w:sz w:val="20"/>
+          <w:szCs w:val="20"/>
+        </w:rPr>
+        <w:t xml:space="preserve"> be notified as to whether their response is correct or incorrect as shown in (Diagram </w:t>
+      </w:r>
+      <w:proofErr w:type="spellStart"/>
+      <w:r>
+        <w:rPr>
+          <w:rFonts w:cstheme="minorHAnsi"/>
+          <w:sz w:val="20"/>
+          <w:szCs w:val="20"/>
+        </w:rPr>
+        <w:t>exercise_textual_challenge_mult_choice</w:t>
+      </w:r>
+      <w:proofErr w:type="spellEnd"/>
+      <w:r>
+        <w:rPr>
+          <w:rFonts w:cstheme="minorHAnsi"/>
+          <w:sz w:val="20"/>
+          <w:szCs w:val="20"/>
+        </w:rPr>
+        <w:t xml:space="preserve"> _results).</w:t>
+      </w:r>
+      <w:r>
+        <w:rPr>
+          <w:rFonts w:cstheme="minorHAnsi"/>
+          <w:sz w:val="20"/>
+          <w:szCs w:val="20"/>
+        </w:rPr>
+        <w:t xml:space="preserve"> Correct answer will be highlighted.</w:t>
+      </w:r>
+    </w:p>
+    <w:p>
+      <w:pPr>
+        <w:ind w:left="3600"/>
+        <w:rPr>
+          <w:rFonts w:cstheme="minorHAnsi"/>
+          <w:sz w:val="20"/>
+          <w:szCs w:val="20"/>
+        </w:rPr>
+      </w:pPr>
+      <w:r>
+        <w:rPr>
+          <w:rFonts w:cstheme="minorHAnsi"/>
+          <w:sz w:val="20"/>
+          <w:szCs w:val="20"/>
+        </w:rPr>
+        <w:t>3.</w:t>
+      </w:r>
+      <w:r>
+        <w:rPr>
+          <w:rFonts w:cstheme="minorHAnsi"/>
+          <w:sz w:val="20"/>
+          <w:szCs w:val="20"/>
+        </w:rPr>
+        <w:t>4</w:t>
+      </w:r>
+      <w:r>
+        <w:rPr>
+          <w:rFonts w:cstheme="minorHAnsi"/>
+          <w:sz w:val="20"/>
+          <w:szCs w:val="20"/>
+        </w:rPr>
+        <w:t>.</w:t>
+      </w:r>
+      <w:r>
+        <w:rPr>
+          <w:rFonts w:cstheme="minorHAnsi"/>
+          <w:sz w:val="20"/>
+          <w:szCs w:val="20"/>
+        </w:rPr>
+        <w:t>5</w:t>
+      </w:r>
+      <w:r>
+        <w:rPr>
+          <w:rFonts w:cstheme="minorHAnsi"/>
+          <w:sz w:val="20"/>
+          <w:szCs w:val="20"/>
+        </w:rPr>
+        <w:t>.</w:t>
       </w:r>
       <w:r>
         <w:rPr>
@@ -8273,39 +8244,149 @@
           <w:sz w:val="20"/>
           <w:szCs w:val="20"/>
         </w:rPr>
-        <w:t xml:space="preserve"> Textual Challenge/Multiple Choice Response</w:t>
-      </w:r>
-      <w:r>
-        <w:rPr>
-          <w:rFonts w:cstheme="minorHAnsi"/>
-          <w:sz w:val="20"/>
-          <w:szCs w:val="20"/>
-        </w:rPr>
-        <w:t xml:space="preserve">: </w:t>
-      </w:r>
-      <w:r>
-        <w:rPr>
-          <w:rFonts w:cstheme="minorHAnsi"/>
-          <w:sz w:val="20"/>
-          <w:szCs w:val="20"/>
-        </w:rPr>
-        <w:t xml:space="preserve">User will be asked to read a Challenge Sentence and </w:t>
-      </w:r>
-      <w:r>
-        <w:rPr>
-          <w:rFonts w:cstheme="minorHAnsi"/>
-          <w:sz w:val="20"/>
-          <w:szCs w:val="20"/>
-        </w:rPr>
-        <w:t xml:space="preserve">several potentially correct textual translations, each embedded within a button. User will select their guess </w:t>
-      </w:r>
-      <w:r>
-        <w:rPr>
-          <w:rFonts w:cstheme="minorHAnsi"/>
-          <w:sz w:val="20"/>
-          <w:szCs w:val="20"/>
-        </w:rPr>
-        <w:t>as to the correct translation by</w:t>
+        <w:t>.</w:t>
+      </w:r>
+      <w:r>
+        <w:rPr>
+          <w:rFonts w:cstheme="minorHAnsi"/>
+          <w:sz w:val="20"/>
+          <w:szCs w:val="20"/>
+        </w:rPr>
+        <w:t>2.3</w:t>
+      </w:r>
+      <w:r>
+        <w:rPr>
+          <w:rFonts w:cstheme="minorHAnsi"/>
+          <w:sz w:val="20"/>
+          <w:szCs w:val="20"/>
+        </w:rPr>
+        <w:t xml:space="preserve"> Audio Challenge/Textual Response</w:t>
+      </w:r>
+      <w:r>
+        <w:rPr>
+          <w:rFonts w:cstheme="minorHAnsi"/>
+          <w:sz w:val="20"/>
+          <w:szCs w:val="20"/>
+        </w:rPr>
+        <w:t xml:space="preserve">: User will be asked to </w:t>
+      </w:r>
+      <w:r>
+        <w:rPr>
+          <w:rFonts w:cstheme="minorHAnsi"/>
+          <w:sz w:val="20"/>
+          <w:szCs w:val="20"/>
+        </w:rPr>
+        <w:t xml:space="preserve">listen to an audio </w:t>
+      </w:r>
+      <w:r>
+        <w:rPr>
+          <w:rFonts w:cstheme="minorHAnsi"/>
+          <w:sz w:val="20"/>
+          <w:szCs w:val="20"/>
+        </w:rPr>
+        <w:t>clip</w:t>
+      </w:r>
+      <w:r>
+        <w:rPr>
+          <w:rFonts w:cstheme="minorHAnsi"/>
+          <w:sz w:val="20"/>
+          <w:szCs w:val="20"/>
+        </w:rPr>
+        <w:t xml:space="preserve"> of a phrase spoken in the Training Program Language. User will then enter their translation via the keyboard. </w:t>
+      </w:r>
+    </w:p>
+    <w:p>
+      <w:pPr>
+        <w:ind w:left="4320"/>
+        <w:rPr>
+          <w:rFonts w:cstheme="minorHAnsi"/>
+          <w:sz w:val="20"/>
+          <w:szCs w:val="20"/>
+        </w:rPr>
+      </w:pPr>
+      <w:r>
+        <w:rPr>
+          <w:rFonts w:cstheme="minorHAnsi"/>
+          <w:sz w:val="20"/>
+          <w:szCs w:val="20"/>
+        </w:rPr>
+        <w:t>3.4.5.</w:t>
+      </w:r>
+      <w:r>
+        <w:rPr>
+          <w:rFonts w:cstheme="minorHAnsi"/>
+          <w:sz w:val="20"/>
+          <w:szCs w:val="20"/>
+        </w:rPr>
+        <w:t>2.2.3.1</w:t>
+      </w:r>
+      <w:r>
+        <w:rPr>
+          <w:rFonts w:cstheme="minorHAnsi"/>
+          <w:sz w:val="20"/>
+          <w:szCs w:val="20"/>
+        </w:rPr>
+        <w:t xml:space="preserve"> Audio recording may be played by User </w:t>
+      </w:r>
+      <w:r>
+        <w:rPr>
+          <w:rFonts w:cstheme="minorHAnsi"/>
+          <w:sz w:val="20"/>
+          <w:szCs w:val="20"/>
+        </w:rPr>
+        <w:t>via tapping an Audio Challenge Button which activates the audio clip based Challenge Sentence.</w:t>
+      </w:r>
+    </w:p>
+    <w:p>
+      <w:pPr>
+        <w:ind w:left="4320"/>
+        <w:rPr>
+          <w:rFonts w:cstheme="minorHAnsi"/>
+          <w:sz w:val="20"/>
+          <w:szCs w:val="20"/>
+        </w:rPr>
+      </w:pPr>
+      <w:r>
+        <w:rPr>
+          <w:rFonts w:cstheme="minorHAnsi"/>
+          <w:sz w:val="20"/>
+          <w:szCs w:val="20"/>
+        </w:rPr>
+        <w:t>3.4.5</w:t>
+      </w:r>
+      <w:r>
+        <w:rPr>
+          <w:rFonts w:cstheme="minorHAnsi"/>
+          <w:sz w:val="20"/>
+          <w:szCs w:val="20"/>
+        </w:rPr>
+        <w:t>.2.2.3.2</w:t>
+      </w:r>
+      <w:r>
+        <w:rPr>
+          <w:rFonts w:cstheme="minorHAnsi"/>
+          <w:sz w:val="20"/>
+          <w:szCs w:val="20"/>
+        </w:rPr>
+        <w:t xml:space="preserve"> Audio clip may be played repeatedly via tapping the Audio Challenge Button until User inputs their response and submits their answer. </w:t>
+      </w:r>
+    </w:p>
+    <w:p>
+      <w:pPr>
+        <w:ind w:left="3600"/>
+        <w:rPr>
+          <w:rFonts w:cstheme="minorHAnsi"/>
+          <w:sz w:val="20"/>
+          <w:szCs w:val="20"/>
+        </w:rPr>
+      </w:pPr>
+      <w:r>
+        <w:rPr>
+          <w:rFonts w:cstheme="minorHAnsi"/>
+          <w:sz w:val="20"/>
+          <w:szCs w:val="20"/>
+        </w:rPr>
+        <w:t>3.4.5.2.2.4 Textual Challenge/Audio Response:</w:t>
       </w:r>
       <w:r>
         <w:rPr>
@@ -8321,15 +8402,250 @@
           <w:sz w:val="20"/>
           <w:szCs w:val="20"/>
         </w:rPr>
-        <w:t>tap</w:t>
-      </w:r>
-      <w:r>
-        <w:rPr>
-          <w:rFonts w:cstheme="minorHAnsi"/>
-          <w:sz w:val="20"/>
-          <w:szCs w:val="20"/>
-        </w:rPr>
-        <w:t>ping</w:t>
+        <w:t xml:space="preserve">User will be asked to read a textual Challenge Sentence and provide the correct translation via the microphone (Diagram </w:t>
+      </w:r>
+      <w:proofErr w:type="spellStart"/>
+      <w:r>
+        <w:rPr>
+          <w:rFonts w:cstheme="minorHAnsi"/>
+          <w:sz w:val="20"/>
+          <w:szCs w:val="20"/>
+        </w:rPr>
+        <w:t>textual_challenge_voice_response</w:t>
+      </w:r>
+      <w:proofErr w:type="spellEnd"/>
+      <w:r>
+        <w:rPr>
+          <w:rFonts w:cstheme="minorHAnsi"/>
+          <w:sz w:val="20"/>
+          <w:szCs w:val="20"/>
+        </w:rPr>
+        <w:t xml:space="preserve">. </w:t>
+      </w:r>
+    </w:p>
+    <w:p>
+      <w:pPr>
+        <w:ind w:left="3600"/>
+        <w:rPr>
+          <w:rFonts w:cstheme="minorHAnsi"/>
+          <w:sz w:val="20"/>
+          <w:szCs w:val="20"/>
+        </w:rPr>
+      </w:pPr>
+      <w:r>
+        <w:rPr>
+          <w:rFonts w:cstheme="minorHAnsi"/>
+          <w:sz w:val="20"/>
+          <w:szCs w:val="20"/>
+        </w:rPr>
+        <w:tab/>
+        <w:t xml:space="preserve">3.4.5.2.2.4.1 User will tap the Microphone Button when prepared to record their translation. User will speak their translation into the microphone and tap the Microphone Button again to finish recording. If recording is verified to contain machine translatable speech, a SUBMIT button </w:t>
+      </w:r>
+      <w:proofErr w:type="spellStart"/>
+      <w:r>
+        <w:rPr>
+          <w:rFonts w:cstheme="minorHAnsi"/>
+          <w:sz w:val="20"/>
+          <w:szCs w:val="20"/>
+        </w:rPr>
+        <w:t>wll</w:t>
+      </w:r>
+      <w:proofErr w:type="spellEnd"/>
+      <w:r>
+        <w:rPr>
+          <w:rFonts w:cstheme="minorHAnsi"/>
+          <w:sz w:val="20"/>
+          <w:szCs w:val="20"/>
+        </w:rPr>
+        <w:t xml:space="preserve"> be activated and User may proceed to receive results. If recording is not verified to contain machine translatable speech, USER will be brought back to initial Exercise state so that User may repeat the recording process.</w:t>
+      </w:r>
+    </w:p>
+    <w:p>
+      <w:pPr>
+        <w:ind w:left="3600"/>
+        <w:rPr>
+          <w:rFonts w:cstheme="minorHAnsi"/>
+          <w:sz w:val="20"/>
+          <w:szCs w:val="20"/>
+        </w:rPr>
+      </w:pPr>
+      <w:r>
+        <w:rPr>
+          <w:rFonts w:cstheme="minorHAnsi"/>
+          <w:sz w:val="20"/>
+          <w:szCs w:val="20"/>
+        </w:rPr>
+        <w:t>3.</w:t>
+      </w:r>
+      <w:r>
+        <w:rPr>
+          <w:rFonts w:cstheme="minorHAnsi"/>
+          <w:sz w:val="20"/>
+          <w:szCs w:val="20"/>
+        </w:rPr>
+        <w:t>4</w:t>
+      </w:r>
+      <w:r>
+        <w:rPr>
+          <w:rFonts w:cstheme="minorHAnsi"/>
+          <w:sz w:val="20"/>
+          <w:szCs w:val="20"/>
+        </w:rPr>
+        <w:t>.</w:t>
+      </w:r>
+      <w:r>
+        <w:rPr>
+          <w:rFonts w:cstheme="minorHAnsi"/>
+          <w:sz w:val="20"/>
+          <w:szCs w:val="20"/>
+        </w:rPr>
+        <w:t>5</w:t>
+      </w:r>
+      <w:r>
+        <w:rPr>
+          <w:rFonts w:cstheme="minorHAnsi"/>
+          <w:sz w:val="20"/>
+          <w:szCs w:val="20"/>
+        </w:rPr>
+        <w:t>.</w:t>
+      </w:r>
+      <w:r>
+        <w:rPr>
+          <w:rFonts w:cstheme="minorHAnsi"/>
+          <w:sz w:val="20"/>
+          <w:szCs w:val="20"/>
+        </w:rPr>
+        <w:t>2.2.</w:t>
+      </w:r>
+      <w:r>
+        <w:rPr>
+          <w:rFonts w:cstheme="minorHAnsi"/>
+          <w:sz w:val="20"/>
+          <w:szCs w:val="20"/>
+        </w:rPr>
+        <w:t>5</w:t>
+      </w:r>
+      <w:r>
+        <w:rPr>
+          <w:rFonts w:cstheme="minorHAnsi"/>
+          <w:sz w:val="20"/>
+          <w:szCs w:val="20"/>
+        </w:rPr>
+        <w:t xml:space="preserve"> Audio Challenge/Audio Response</w:t>
+      </w:r>
+      <w:r>
+        <w:rPr>
+          <w:rFonts w:cstheme="minorHAnsi"/>
+          <w:sz w:val="20"/>
+          <w:szCs w:val="20"/>
+        </w:rPr>
+        <w:t>: User will be asked to listen to an audio clip of a phrase spoken in the Training Program Language. User will then enter their translation by speaking their translation into the microphone. Requirements 3.4.5.2.2.3.1</w:t>
+      </w:r>
+      <w:r>
+        <w:rPr>
+          <w:rFonts w:cstheme="minorHAnsi"/>
+          <w:sz w:val="20"/>
+          <w:szCs w:val="20"/>
+        </w:rPr>
+        <w:t xml:space="preserve">, </w:t>
+      </w:r>
+      <w:r>
+        <w:rPr>
+          <w:rFonts w:cstheme="minorHAnsi"/>
+          <w:sz w:val="20"/>
+          <w:szCs w:val="20"/>
+        </w:rPr>
+        <w:t xml:space="preserve">3.4.5.2.2.3.2 </w:t>
+      </w:r>
+      <w:r>
+        <w:rPr>
+          <w:rFonts w:cstheme="minorHAnsi"/>
+          <w:sz w:val="20"/>
+          <w:szCs w:val="20"/>
+        </w:rPr>
+        <w:t xml:space="preserve">and 3.4.5.2.2.4.1 </w:t>
+      </w:r>
+      <w:r>
+        <w:rPr>
+          <w:rFonts w:cstheme="minorHAnsi"/>
+          <w:sz w:val="20"/>
+          <w:szCs w:val="20"/>
+        </w:rPr>
+        <w:t>apply.</w:t>
+      </w:r>
+    </w:p>
+    <w:p>
+      <w:pPr>
+        <w:ind w:left="2880"/>
+        <w:rPr>
+          <w:rFonts w:cstheme="minorHAnsi"/>
+          <w:sz w:val="20"/>
+          <w:szCs w:val="20"/>
+        </w:rPr>
+      </w:pPr>
+      <w:r>
+        <w:rPr>
+          <w:rFonts w:cstheme="minorHAnsi"/>
+          <w:sz w:val="20"/>
+          <w:szCs w:val="20"/>
+        </w:rPr>
+        <w:t>3.</w:t>
+      </w:r>
+      <w:r>
+        <w:rPr>
+          <w:rFonts w:cstheme="minorHAnsi"/>
+          <w:sz w:val="20"/>
+          <w:szCs w:val="20"/>
+        </w:rPr>
+        <w:t>4</w:t>
+      </w:r>
+      <w:r>
+        <w:rPr>
+          <w:rFonts w:cstheme="minorHAnsi"/>
+          <w:sz w:val="20"/>
+          <w:szCs w:val="20"/>
+        </w:rPr>
+        <w:t>.</w:t>
+      </w:r>
+      <w:r>
+        <w:rPr>
+          <w:rFonts w:cstheme="minorHAnsi"/>
+          <w:sz w:val="20"/>
+          <w:szCs w:val="20"/>
+        </w:rPr>
+        <w:t>5</w:t>
+      </w:r>
+      <w:r>
+        <w:rPr>
+          <w:rFonts w:cstheme="minorHAnsi"/>
+          <w:sz w:val="20"/>
+          <w:szCs w:val="20"/>
+        </w:rPr>
+        <w:t>.</w:t>
+      </w:r>
+      <w:r>
+        <w:rPr>
+          <w:rFonts w:cstheme="minorHAnsi"/>
+          <w:sz w:val="20"/>
+          <w:szCs w:val="20"/>
+        </w:rPr>
+        <w:t>3</w:t>
+      </w:r>
+      <w:r>
+        <w:rPr>
+          <w:rFonts w:cstheme="minorHAnsi"/>
+          <w:sz w:val="20"/>
+          <w:szCs w:val="20"/>
+        </w:rPr>
+        <w:t>.</w:t>
+      </w:r>
+      <w:r>
+        <w:rPr>
+          <w:rFonts w:cstheme="minorHAnsi"/>
+          <w:sz w:val="20"/>
+          <w:szCs w:val="20"/>
+        </w:rPr>
+        <w:t>2</w:t>
       </w:r>
       <w:r>
         <w:rPr>
@@ -8345,149 +8661,65 @@
           <w:sz w:val="20"/>
           <w:szCs w:val="20"/>
         </w:rPr>
-        <w:t>the button</w:t>
-      </w:r>
-      <w:r>
-        <w:rPr>
-          <w:rFonts w:cstheme="minorHAnsi"/>
-          <w:sz w:val="20"/>
-          <w:szCs w:val="20"/>
-        </w:rPr>
-        <w:t xml:space="preserve"> containing the text representing the correct translation.</w:t>
-      </w:r>
-      <w:r>
-        <w:rPr>
-          <w:rFonts w:cstheme="minorHAnsi"/>
-          <w:sz w:val="20"/>
-          <w:szCs w:val="20"/>
-        </w:rPr>
-        <w:t xml:space="preserve"> The Challenge Sentence may be written in either the Training Program Language or the user’s native language.</w:t>
-      </w:r>
-    </w:p>
-    <w:p>
-      <w:pPr>
-        <w:ind w:left="4320"/>
-        <w:rPr>
-          <w:rFonts w:cstheme="minorHAnsi"/>
-          <w:sz w:val="20"/>
-          <w:szCs w:val="20"/>
-        </w:rPr>
-      </w:pPr>
-      <w:r>
-        <w:rPr>
-          <w:rFonts w:cstheme="minorHAnsi"/>
-          <w:sz w:val="20"/>
-          <w:szCs w:val="20"/>
-        </w:rPr>
-        <w:t>3.4.5.2.2.2.</w:t>
-      </w:r>
-      <w:r>
-        <w:rPr>
-          <w:rFonts w:cstheme="minorHAnsi"/>
-          <w:sz w:val="20"/>
-          <w:szCs w:val="20"/>
-        </w:rPr>
-        <w:t>1 User will tap the translation button which they believe is correct which will be highlighted.</w:t>
-      </w:r>
-    </w:p>
-    <w:p>
-      <w:pPr>
-        <w:ind w:left="4320"/>
-        <w:rPr>
-          <w:rFonts w:cstheme="minorHAnsi"/>
-          <w:sz w:val="20"/>
-          <w:szCs w:val="20"/>
-        </w:rPr>
-      </w:pPr>
-      <w:r>
-        <w:rPr>
-          <w:rFonts w:cstheme="minorHAnsi"/>
-          <w:sz w:val="20"/>
-          <w:szCs w:val="20"/>
-        </w:rPr>
-        <w:t xml:space="preserve">3.4.5.2.2.2.2 </w:t>
-      </w:r>
-      <w:r>
-        <w:rPr>
-          <w:rFonts w:cstheme="minorHAnsi"/>
-          <w:sz w:val="20"/>
-          <w:szCs w:val="20"/>
-        </w:rPr>
-        <w:t xml:space="preserve">User </w:t>
-      </w:r>
-      <w:r>
-        <w:rPr>
-          <w:rFonts w:cstheme="minorHAnsi"/>
-          <w:sz w:val="20"/>
-          <w:szCs w:val="20"/>
-        </w:rPr>
-        <w:t xml:space="preserve">will click NEXT button and </w:t>
-      </w:r>
-      <w:r>
-        <w:rPr>
-          <w:rFonts w:cstheme="minorHAnsi"/>
-          <w:sz w:val="20"/>
-          <w:szCs w:val="20"/>
-        </w:rPr>
-        <w:t>will</w:t>
-      </w:r>
-      <w:r>
-        <w:rPr>
-          <w:rFonts w:cstheme="minorHAnsi"/>
-          <w:sz w:val="20"/>
-          <w:szCs w:val="20"/>
-        </w:rPr>
-        <w:t xml:space="preserve"> then</w:t>
-      </w:r>
-      <w:r>
-        <w:rPr>
-          <w:rFonts w:cstheme="minorHAnsi"/>
-          <w:sz w:val="20"/>
-          <w:szCs w:val="20"/>
-        </w:rPr>
-        <w:t xml:space="preserve"> be notified as to whether their response is correct or incorrect as shown in (Diagram </w:t>
-      </w:r>
-      <w:proofErr w:type="spellStart"/>
-      <w:r>
-        <w:rPr>
-          <w:rFonts w:cstheme="minorHAnsi"/>
-          <w:sz w:val="20"/>
-          <w:szCs w:val="20"/>
-        </w:rPr>
-        <w:t>exercise_textual_challenge_</w:t>
-      </w:r>
-      <w:r>
-        <w:rPr>
-          <w:rFonts w:cstheme="minorHAnsi"/>
-          <w:sz w:val="20"/>
-          <w:szCs w:val="20"/>
-        </w:rPr>
-        <w:t>mult_choice</w:t>
-      </w:r>
-      <w:proofErr w:type="spellEnd"/>
-      <w:r>
-        <w:rPr>
-          <w:rFonts w:cstheme="minorHAnsi"/>
-          <w:sz w:val="20"/>
-          <w:szCs w:val="20"/>
-        </w:rPr>
-        <w:t xml:space="preserve"> _</w:t>
-      </w:r>
-      <w:r>
-        <w:rPr>
-          <w:rFonts w:cstheme="minorHAnsi"/>
-          <w:sz w:val="20"/>
-          <w:szCs w:val="20"/>
-        </w:rPr>
-        <w:t>results).</w:t>
-      </w:r>
-      <w:r>
-        <w:rPr>
-          <w:rFonts w:cstheme="minorHAnsi"/>
-          <w:sz w:val="20"/>
-          <w:szCs w:val="20"/>
-        </w:rPr>
-        <w:t xml:space="preserve"> Correct answer will be highlighted.</w:t>
+        <w:t>Exercise Tools</w:t>
+      </w:r>
+      <w:r>
+        <w:rPr>
+          <w:rFonts w:cstheme="minorHAnsi"/>
+          <w:sz w:val="20"/>
+          <w:szCs w:val="20"/>
+        </w:rPr>
+        <w:t xml:space="preserve">: Once User has submitted their response and received the results for a particular exercise, two Exercise Tools Buttons allowing User to </w:t>
+      </w:r>
+      <w:r>
+        <w:rPr>
+          <w:rFonts w:cstheme="minorHAnsi"/>
+          <w:sz w:val="20"/>
+          <w:szCs w:val="20"/>
+        </w:rPr>
+        <w:t>access the Cognizant Language Tutor and or flag the exercise to the application maintainers</w:t>
+      </w:r>
+      <w:r>
+        <w:rPr>
+          <w:rFonts w:cstheme="minorHAnsi"/>
+          <w:sz w:val="20"/>
+          <w:szCs w:val="20"/>
+        </w:rPr>
+        <w:t xml:space="preserve"> </w:t>
+      </w:r>
+      <w:r>
+        <w:rPr>
+          <w:rFonts w:cstheme="minorHAnsi"/>
+          <w:sz w:val="20"/>
+          <w:szCs w:val="20"/>
+        </w:rPr>
+        <w:t>for potential problems (Diagram Exercise Tools).</w:t>
+      </w:r>
+    </w:p>
+    <w:p>
+      <w:pPr>
+        <w:ind w:left="2880" w:firstLine="720"/>
+        <w:rPr>
+          <w:rFonts w:cstheme="minorHAnsi"/>
+          <w:sz w:val="20"/>
+          <w:szCs w:val="20"/>
+        </w:rPr>
+      </w:pPr>
+      <w:r>
+        <w:rPr>
+          <w:rFonts w:cstheme="minorHAnsi"/>
+          <w:sz w:val="20"/>
+          <w:szCs w:val="20"/>
+        </w:rPr>
+        <w:t>3.4.5.3.2.1 Cognizant Language</w:t>
+      </w:r>
+      <w:r>
+        <w:rPr>
+          <w:rFonts w:cstheme="minorHAnsi"/>
+          <w:sz w:val="20"/>
+          <w:szCs w:val="20"/>
+        </w:rPr>
+        <w:t xml:space="preserve"> Tutor</w:t>
       </w:r>
     </w:p>
     <w:p>
@@ -8505,644 +8737,8 @@
           <w:sz w:val="20"/>
           <w:szCs w:val="20"/>
         </w:rPr>
-        <w:t>3.</w:t>
-      </w:r>
-      <w:r>
-        <w:rPr>
-          <w:rFonts w:cstheme="minorHAnsi"/>
-          <w:sz w:val="20"/>
-          <w:szCs w:val="20"/>
-        </w:rPr>
-        <w:t>4</w:t>
-      </w:r>
-      <w:r>
-        <w:rPr>
-          <w:rFonts w:cstheme="minorHAnsi"/>
-          <w:sz w:val="20"/>
-          <w:szCs w:val="20"/>
-        </w:rPr>
-        <w:t>.</w:t>
-      </w:r>
-      <w:r>
-        <w:rPr>
-          <w:rFonts w:cstheme="minorHAnsi"/>
-          <w:sz w:val="20"/>
-          <w:szCs w:val="20"/>
-        </w:rPr>
-        <w:t>5</w:t>
-      </w:r>
-      <w:r>
-        <w:rPr>
-          <w:rFonts w:cstheme="minorHAnsi"/>
-          <w:sz w:val="20"/>
-          <w:szCs w:val="20"/>
-        </w:rPr>
-        <w:t>.</w:t>
-      </w:r>
-      <w:r>
-        <w:rPr>
-          <w:rFonts w:cstheme="minorHAnsi"/>
-          <w:sz w:val="20"/>
-          <w:szCs w:val="20"/>
-        </w:rPr>
-        <w:t>2</w:t>
-      </w:r>
-      <w:r>
-        <w:rPr>
-          <w:rFonts w:cstheme="minorHAnsi"/>
-          <w:sz w:val="20"/>
-          <w:szCs w:val="20"/>
-        </w:rPr>
-        <w:t>.</w:t>
-      </w:r>
-      <w:r>
-        <w:rPr>
-          <w:rFonts w:cstheme="minorHAnsi"/>
-          <w:sz w:val="20"/>
-          <w:szCs w:val="20"/>
-        </w:rPr>
-        <w:t>2.</w:t>
-      </w:r>
-      <w:r>
-        <w:rPr>
-          <w:rFonts w:cstheme="minorHAnsi"/>
-          <w:sz w:val="20"/>
-          <w:szCs w:val="20"/>
-        </w:rPr>
-        <w:t>3</w:t>
-      </w:r>
-      <w:r>
-        <w:rPr>
-          <w:rFonts w:cstheme="minorHAnsi"/>
-          <w:sz w:val="20"/>
-          <w:szCs w:val="20"/>
-        </w:rPr>
-        <w:t xml:space="preserve"> Audio Challenge/Textual Response</w:t>
-      </w:r>
-      <w:r>
-        <w:rPr>
-          <w:rFonts w:cstheme="minorHAnsi"/>
-          <w:sz w:val="20"/>
-          <w:szCs w:val="20"/>
-        </w:rPr>
-        <w:t xml:space="preserve">: </w:t>
-      </w:r>
-      <w:r>
-        <w:rPr>
-          <w:rFonts w:cstheme="minorHAnsi"/>
-          <w:sz w:val="20"/>
-          <w:szCs w:val="20"/>
-        </w:rPr>
-        <w:t xml:space="preserve">User will be asked to </w:t>
-      </w:r>
-      <w:r>
-        <w:rPr>
-          <w:rFonts w:cstheme="minorHAnsi"/>
-          <w:sz w:val="20"/>
-          <w:szCs w:val="20"/>
-        </w:rPr>
-        <w:t xml:space="preserve">listen to an audio </w:t>
-      </w:r>
-      <w:r>
-        <w:rPr>
-          <w:rFonts w:cstheme="minorHAnsi"/>
-          <w:sz w:val="20"/>
-          <w:szCs w:val="20"/>
-        </w:rPr>
-        <w:t>clip</w:t>
-      </w:r>
-      <w:r>
-        <w:rPr>
-          <w:rFonts w:cstheme="minorHAnsi"/>
-          <w:sz w:val="20"/>
-          <w:szCs w:val="20"/>
-        </w:rPr>
-        <w:t xml:space="preserve"> of a phrase spoken in the Training Program Language. User will then enter their translation via the keyboard. </w:t>
-      </w:r>
-    </w:p>
-    <w:p>
-      <w:pPr>
-        <w:ind w:left="4320"/>
-        <w:rPr>
-          <w:rFonts w:cstheme="minorHAnsi"/>
-          <w:sz w:val="20"/>
-          <w:szCs w:val="20"/>
-        </w:rPr>
-      </w:pPr>
-      <w:r>
-        <w:rPr>
-          <w:rFonts w:cstheme="minorHAnsi"/>
-          <w:sz w:val="20"/>
-          <w:szCs w:val="20"/>
-        </w:rPr>
-        <w:t>3.4.5.</w:t>
-      </w:r>
-      <w:r>
-        <w:rPr>
-          <w:rFonts w:cstheme="minorHAnsi"/>
-          <w:sz w:val="20"/>
-          <w:szCs w:val="20"/>
-        </w:rPr>
-        <w:t>2.2.3.1</w:t>
-      </w:r>
-      <w:r>
-        <w:rPr>
-          <w:rFonts w:cstheme="minorHAnsi"/>
-          <w:sz w:val="20"/>
-          <w:szCs w:val="20"/>
-        </w:rPr>
-        <w:t xml:space="preserve"> Audio recording may be played by User </w:t>
-      </w:r>
-      <w:r>
-        <w:rPr>
-          <w:rFonts w:cstheme="minorHAnsi"/>
-          <w:sz w:val="20"/>
-          <w:szCs w:val="20"/>
-        </w:rPr>
-        <w:t>via tapping an Audio Challenge Button which activates the audio clip based Challenge Sentence.</w:t>
-      </w:r>
-    </w:p>
-    <w:p>
-      <w:pPr>
-        <w:ind w:left="4320"/>
-        <w:rPr>
-          <w:rFonts w:cstheme="minorHAnsi"/>
-          <w:sz w:val="20"/>
-          <w:szCs w:val="20"/>
-        </w:rPr>
-      </w:pPr>
-      <w:r>
-        <w:rPr>
-          <w:rFonts w:cstheme="minorHAnsi"/>
-          <w:sz w:val="20"/>
-          <w:szCs w:val="20"/>
-        </w:rPr>
-        <w:t>3.4.5</w:t>
-      </w:r>
-      <w:r>
-        <w:rPr>
-          <w:rFonts w:cstheme="minorHAnsi"/>
-          <w:sz w:val="20"/>
-          <w:szCs w:val="20"/>
-        </w:rPr>
-        <w:t>.2.2.3.2</w:t>
-      </w:r>
-      <w:r>
-        <w:rPr>
-          <w:rFonts w:cstheme="minorHAnsi"/>
-          <w:sz w:val="20"/>
-          <w:szCs w:val="20"/>
-        </w:rPr>
-        <w:t xml:space="preserve"> Audio clip may be played repeatedly via tapping the Audio Challenge Button until User inputs their response and submits their answer. </w:t>
-      </w:r>
-    </w:p>
-    <w:p>
-      <w:pPr>
-        <w:ind w:left="3600"/>
-        <w:rPr>
-          <w:rFonts w:cstheme="minorHAnsi"/>
-          <w:sz w:val="20"/>
-          <w:szCs w:val="20"/>
-        </w:rPr>
-      </w:pPr>
-      <w:r>
-        <w:rPr>
-          <w:rFonts w:cstheme="minorHAnsi"/>
-          <w:sz w:val="20"/>
-          <w:szCs w:val="20"/>
-        </w:rPr>
-        <w:t>3.4.5.2.2.4 Textual Challenge/Audio Response:</w:t>
-      </w:r>
-      <w:r>
-        <w:rPr>
-          <w:rFonts w:cstheme="minorHAnsi"/>
-          <w:sz w:val="20"/>
-          <w:szCs w:val="20"/>
-        </w:rPr>
-        <w:t xml:space="preserve"> </w:t>
-      </w:r>
-      <w:r>
-        <w:rPr>
-          <w:rFonts w:cstheme="minorHAnsi"/>
-          <w:sz w:val="20"/>
-          <w:szCs w:val="20"/>
-        </w:rPr>
-        <w:t>User will be asked to read a textual Challenge Sentence and provide the correct translation via the microphone</w:t>
-      </w:r>
-      <w:r>
-        <w:rPr>
-          <w:rFonts w:cstheme="minorHAnsi"/>
-          <w:sz w:val="20"/>
-          <w:szCs w:val="20"/>
-        </w:rPr>
-        <w:t xml:space="preserve"> (Diagram </w:t>
-      </w:r>
-      <w:proofErr w:type="spellStart"/>
-      <w:r>
-        <w:rPr>
-          <w:rFonts w:cstheme="minorHAnsi"/>
-          <w:sz w:val="20"/>
-          <w:szCs w:val="20"/>
-        </w:rPr>
-        <w:t>textual_challenge_voice_response</w:t>
-      </w:r>
-      <w:proofErr w:type="spellEnd"/>
-      <w:r>
-        <w:rPr>
-          <w:rFonts w:cstheme="minorHAnsi"/>
-          <w:sz w:val="20"/>
-          <w:szCs w:val="20"/>
-        </w:rPr>
-        <w:t xml:space="preserve">. </w:t>
-      </w:r>
-    </w:p>
-    <w:p>
-      <w:pPr>
-        <w:ind w:left="3600"/>
-        <w:rPr>
-          <w:rFonts w:cstheme="minorHAnsi"/>
-          <w:sz w:val="20"/>
-          <w:szCs w:val="20"/>
-        </w:rPr>
-      </w:pPr>
-      <w:r>
-        <w:rPr>
-          <w:rFonts w:cstheme="minorHAnsi"/>
-          <w:sz w:val="20"/>
-          <w:szCs w:val="20"/>
-        </w:rPr>
-        <w:tab/>
-      </w:r>
-      <w:r>
-        <w:rPr>
-          <w:rFonts w:cstheme="minorHAnsi"/>
-          <w:sz w:val="20"/>
-          <w:szCs w:val="20"/>
-        </w:rPr>
-        <w:t xml:space="preserve">3.4.5.2.2.4.1 User will tap the Microphone Button when prepared to record their translation. User will speak their translation into the microphone and tap the Microphone Button again to finish recording. If recording is verified to contain machine translatable speech, a SUBMIT button </w:t>
-      </w:r>
-      <w:proofErr w:type="spellStart"/>
-      <w:r>
-        <w:rPr>
-          <w:rFonts w:cstheme="minorHAnsi"/>
-          <w:sz w:val="20"/>
-          <w:szCs w:val="20"/>
-        </w:rPr>
-        <w:t>wll</w:t>
-      </w:r>
-      <w:proofErr w:type="spellEnd"/>
-      <w:r>
-        <w:rPr>
-          <w:rFonts w:cstheme="minorHAnsi"/>
-          <w:sz w:val="20"/>
-          <w:szCs w:val="20"/>
-        </w:rPr>
-        <w:t xml:space="preserve"> be activated and User may proceed to receive results. If recording is not verified to contain machine </w:t>
-      </w:r>
-      <w:r>
-        <w:rPr>
-          <w:rFonts w:cstheme="minorHAnsi"/>
-          <w:sz w:val="20"/>
-          <w:szCs w:val="20"/>
-        </w:rPr>
         <w:lastRenderedPageBreak/>
-        <w:t>translatable speech, USER will be brought back to initial Exercise state so that User may repeat the recording process.</w:t>
-      </w:r>
-    </w:p>
-    <w:p>
-      <w:pPr>
-        <w:ind w:left="3600"/>
-        <w:rPr>
-          <w:rFonts w:cstheme="minorHAnsi"/>
-          <w:sz w:val="20"/>
-          <w:szCs w:val="20"/>
-        </w:rPr>
-      </w:pPr>
-      <w:r>
-        <w:rPr>
-          <w:rFonts w:cstheme="minorHAnsi"/>
-          <w:sz w:val="20"/>
-          <w:szCs w:val="20"/>
-        </w:rPr>
-        <w:t>3.</w:t>
-      </w:r>
-      <w:r>
-        <w:rPr>
-          <w:rFonts w:cstheme="minorHAnsi"/>
-          <w:sz w:val="20"/>
-          <w:szCs w:val="20"/>
-        </w:rPr>
-        <w:t>4</w:t>
-      </w:r>
-      <w:r>
-        <w:rPr>
-          <w:rFonts w:cstheme="minorHAnsi"/>
-          <w:sz w:val="20"/>
-          <w:szCs w:val="20"/>
-        </w:rPr>
-        <w:t>.</w:t>
-      </w:r>
-      <w:r>
-        <w:rPr>
-          <w:rFonts w:cstheme="minorHAnsi"/>
-          <w:sz w:val="20"/>
-          <w:szCs w:val="20"/>
-        </w:rPr>
-        <w:t>5</w:t>
-      </w:r>
-      <w:r>
-        <w:rPr>
-          <w:rFonts w:cstheme="minorHAnsi"/>
-          <w:sz w:val="20"/>
-          <w:szCs w:val="20"/>
-        </w:rPr>
-        <w:t>.</w:t>
-      </w:r>
-      <w:r>
-        <w:rPr>
-          <w:rFonts w:cstheme="minorHAnsi"/>
-          <w:sz w:val="20"/>
-          <w:szCs w:val="20"/>
-        </w:rPr>
-        <w:t>2.2.</w:t>
-      </w:r>
-      <w:r>
-        <w:rPr>
-          <w:rFonts w:cstheme="minorHAnsi"/>
-          <w:sz w:val="20"/>
-          <w:szCs w:val="20"/>
-        </w:rPr>
-        <w:t>5</w:t>
-      </w:r>
-      <w:r>
-        <w:rPr>
-          <w:rFonts w:cstheme="minorHAnsi"/>
-          <w:sz w:val="20"/>
-          <w:szCs w:val="20"/>
-        </w:rPr>
-        <w:t xml:space="preserve"> Audio Challenge/Audio Response</w:t>
-      </w:r>
-      <w:r>
-        <w:rPr>
-          <w:rFonts w:cstheme="minorHAnsi"/>
-          <w:sz w:val="20"/>
-          <w:szCs w:val="20"/>
-        </w:rPr>
-        <w:t xml:space="preserve">: User will be asked </w:t>
-      </w:r>
-      <w:r>
-        <w:rPr>
-          <w:rFonts w:cstheme="minorHAnsi"/>
-          <w:sz w:val="20"/>
-          <w:szCs w:val="20"/>
-        </w:rPr>
-        <w:t xml:space="preserve">to listen to an audio clip of a phrase spoken in the Training Program Language. User will then enter their translation </w:t>
-      </w:r>
-      <w:r>
-        <w:rPr>
-          <w:rFonts w:cstheme="minorHAnsi"/>
-          <w:sz w:val="20"/>
-          <w:szCs w:val="20"/>
-        </w:rPr>
-        <w:t>by speaking their translation into the microphone</w:t>
-      </w:r>
-      <w:r>
-        <w:rPr>
-          <w:rFonts w:cstheme="minorHAnsi"/>
-          <w:sz w:val="20"/>
-          <w:szCs w:val="20"/>
-        </w:rPr>
-        <w:t>.</w:t>
-      </w:r>
-      <w:r>
-        <w:rPr>
-          <w:rFonts w:cstheme="minorHAnsi"/>
-          <w:sz w:val="20"/>
-          <w:szCs w:val="20"/>
-        </w:rPr>
-        <w:t xml:space="preserve"> Requirements </w:t>
-      </w:r>
-      <w:r>
-        <w:rPr>
-          <w:rFonts w:cstheme="minorHAnsi"/>
-          <w:sz w:val="20"/>
-          <w:szCs w:val="20"/>
-        </w:rPr>
-        <w:t>3.4.5.2.2.3.1</w:t>
-      </w:r>
-      <w:r>
-        <w:rPr>
-          <w:rFonts w:cstheme="minorHAnsi"/>
-          <w:sz w:val="20"/>
-          <w:szCs w:val="20"/>
-        </w:rPr>
-        <w:t xml:space="preserve">, </w:t>
-      </w:r>
-      <w:r>
-        <w:rPr>
-          <w:rFonts w:cstheme="minorHAnsi"/>
-          <w:sz w:val="20"/>
-          <w:szCs w:val="20"/>
-        </w:rPr>
-        <w:t>3.4.5.2.2.3.</w:t>
-      </w:r>
-      <w:r>
-        <w:rPr>
-          <w:rFonts w:cstheme="minorHAnsi"/>
-          <w:sz w:val="20"/>
-          <w:szCs w:val="20"/>
-        </w:rPr>
-        <w:t xml:space="preserve">2 </w:t>
-      </w:r>
-      <w:r>
-        <w:rPr>
-          <w:rFonts w:cstheme="minorHAnsi"/>
-          <w:sz w:val="20"/>
-          <w:szCs w:val="20"/>
-        </w:rPr>
-        <w:t xml:space="preserve">and 3.4.5.2.2.4.1 </w:t>
-      </w:r>
-      <w:r>
-        <w:rPr>
-          <w:rFonts w:cstheme="minorHAnsi"/>
-          <w:sz w:val="20"/>
-          <w:szCs w:val="20"/>
-        </w:rPr>
-        <w:t>apply.</w:t>
-      </w:r>
-    </w:p>
-    <w:p>
-      <w:pPr>
-        <w:ind w:left="2880"/>
-        <w:rPr>
-          <w:rFonts w:cstheme="minorHAnsi"/>
-          <w:sz w:val="20"/>
-          <w:szCs w:val="20"/>
-        </w:rPr>
-      </w:pPr>
-      <w:r>
-        <w:rPr>
-          <w:rFonts w:cstheme="minorHAnsi"/>
-          <w:sz w:val="20"/>
-          <w:szCs w:val="20"/>
-        </w:rPr>
-        <w:t>3.</w:t>
-      </w:r>
-      <w:r>
-        <w:rPr>
-          <w:rFonts w:cstheme="minorHAnsi"/>
-          <w:sz w:val="20"/>
-          <w:szCs w:val="20"/>
-        </w:rPr>
-        <w:t>4</w:t>
-      </w:r>
-      <w:r>
-        <w:rPr>
-          <w:rFonts w:cstheme="minorHAnsi"/>
-          <w:sz w:val="20"/>
-          <w:szCs w:val="20"/>
-        </w:rPr>
-        <w:t>.</w:t>
-      </w:r>
-      <w:r>
-        <w:rPr>
-          <w:rFonts w:cstheme="minorHAnsi"/>
-          <w:sz w:val="20"/>
-          <w:szCs w:val="20"/>
-        </w:rPr>
-        <w:t>5</w:t>
-      </w:r>
-      <w:r>
-        <w:rPr>
-          <w:rFonts w:cstheme="minorHAnsi"/>
-          <w:sz w:val="20"/>
-          <w:szCs w:val="20"/>
-        </w:rPr>
-        <w:t>.</w:t>
-      </w:r>
-      <w:r>
-        <w:rPr>
-          <w:rFonts w:cstheme="minorHAnsi"/>
-          <w:sz w:val="20"/>
-          <w:szCs w:val="20"/>
-        </w:rPr>
-        <w:t>3</w:t>
-      </w:r>
-      <w:r>
-        <w:rPr>
-          <w:rFonts w:cstheme="minorHAnsi"/>
-          <w:sz w:val="20"/>
-          <w:szCs w:val="20"/>
-        </w:rPr>
-        <w:t>.</w:t>
-      </w:r>
-      <w:r>
-        <w:rPr>
-          <w:rFonts w:cstheme="minorHAnsi"/>
-          <w:sz w:val="20"/>
-          <w:szCs w:val="20"/>
-        </w:rPr>
-        <w:t>2</w:t>
-      </w:r>
-      <w:r>
-        <w:rPr>
-          <w:rFonts w:cstheme="minorHAnsi"/>
-          <w:sz w:val="20"/>
-          <w:szCs w:val="20"/>
-        </w:rPr>
-        <w:t xml:space="preserve"> </w:t>
-      </w:r>
-      <w:r>
-        <w:rPr>
-          <w:rFonts w:cstheme="minorHAnsi"/>
-          <w:sz w:val="20"/>
-          <w:szCs w:val="20"/>
-        </w:rPr>
-        <w:t>Exercise Tools</w:t>
-      </w:r>
-      <w:r>
-        <w:rPr>
-          <w:rFonts w:cstheme="minorHAnsi"/>
-          <w:sz w:val="20"/>
-          <w:szCs w:val="20"/>
-        </w:rPr>
-        <w:t xml:space="preserve">: Once User has submitted their response and received the results for a particular exercise, two Exercise Tools Buttons allowing User to </w:t>
-      </w:r>
-      <w:r>
-        <w:rPr>
-          <w:rFonts w:cstheme="minorHAnsi"/>
-          <w:sz w:val="20"/>
-          <w:szCs w:val="20"/>
-        </w:rPr>
-        <w:t>access the Cognizant Language Tutor and or flag the exercise to the application maintainers</w:t>
-      </w:r>
-      <w:r>
-        <w:rPr>
-          <w:rFonts w:cstheme="minorHAnsi"/>
-          <w:sz w:val="20"/>
-          <w:szCs w:val="20"/>
-        </w:rPr>
-        <w:t xml:space="preserve"> </w:t>
-      </w:r>
-      <w:r>
-        <w:rPr>
-          <w:rFonts w:cstheme="minorHAnsi"/>
-          <w:sz w:val="20"/>
-          <w:szCs w:val="20"/>
-        </w:rPr>
-        <w:t>for potential problems (Diagram Exercise Tools).</w:t>
-      </w:r>
-    </w:p>
-    <w:p>
-      <w:pPr>
-        <w:ind w:left="2880" w:firstLine="720"/>
-        <w:rPr>
-          <w:rFonts w:cstheme="minorHAnsi"/>
-          <w:sz w:val="20"/>
-          <w:szCs w:val="20"/>
-        </w:rPr>
-      </w:pPr>
-      <w:r>
-        <w:rPr>
-          <w:rFonts w:cstheme="minorHAnsi"/>
-          <w:sz w:val="20"/>
-          <w:szCs w:val="20"/>
-        </w:rPr>
-        <w:t>3.4.5.3.2.1 Cognizant Language</w:t>
-      </w:r>
-      <w:r>
-        <w:rPr>
-          <w:rFonts w:cstheme="minorHAnsi"/>
-          <w:sz w:val="20"/>
-          <w:szCs w:val="20"/>
-        </w:rPr>
-        <w:t xml:space="preserve"> Tutor</w:t>
-      </w:r>
-    </w:p>
-    <w:p>
-      <w:pPr>
-        <w:ind w:left="3600"/>
-        <w:rPr>
-          <w:rFonts w:cstheme="minorHAnsi"/>
-          <w:sz w:val="20"/>
-          <w:szCs w:val="20"/>
-        </w:rPr>
-      </w:pPr>
-      <w:r>
-        <w:rPr>
-          <w:rFonts w:cstheme="minorHAnsi"/>
-          <w:sz w:val="20"/>
-          <w:szCs w:val="20"/>
-        </w:rPr>
-        <w:t>3.4.5.3.2.</w:t>
-      </w:r>
-      <w:r>
-        <w:rPr>
-          <w:rFonts w:cstheme="minorHAnsi"/>
-          <w:sz w:val="20"/>
-          <w:szCs w:val="20"/>
-        </w:rPr>
-        <w:t>2</w:t>
+        <w:t>3.4.5.3.2.2</w:t>
       </w:r>
       <w:r>
         <w:rPr>
@@ -9636,7 +9232,6 @@
           <w:sz w:val="20"/>
           <w:szCs w:val="20"/>
         </w:rPr>
-        <w:lastRenderedPageBreak/>
         <w:t>3.2.1.4 Night Hawk</w:t>
       </w:r>
       <w:r>
@@ -9922,6 +9517,7 @@
           <w:sz w:val="20"/>
           <w:szCs w:val="20"/>
         </w:rPr>
+        <w:lastRenderedPageBreak/>
         <w:t>3.2.1.7</w:t>
       </w:r>
       <w:r>
@@ -10425,6 +10021,7 @@
           <w:docPartUnique/>
         </w:docPartObj>
       </w:sdtPr>
+      <w:sdtEndPr/>
       <w:sdtContent>
         <w:p>
           <w:pPr>
@@ -10455,6 +10052,7 @@
             <w:id w:val="-573587230"/>
             <w:bibliography/>
           </w:sdtPr>
+          <w:sdtEndPr/>
           <w:sdtContent>
             <w:p>
               <w:pPr>
@@ -10649,7 +10247,6 @@
                         <w:sz w:val="20"/>
                         <w:szCs w:val="20"/>
                       </w:rPr>
-                      <w:lastRenderedPageBreak/>
                       <w:t xml:space="preserve">[3] </w:t>
                     </w:r>
                   </w:p>
@@ -10998,6 +10595,7 @@
                         <w:sz w:val="20"/>
                         <w:szCs w:val="20"/>
                       </w:rPr>
+                      <w:lastRenderedPageBreak/>
                       <w:t xml:space="preserve">[9] </w:t>
                     </w:r>
                   </w:p>
@@ -13841,7 +13439,7 @@
 </file>
 
 <file path=customXml/itemProps1.xml><?xml version="1.0" encoding="utf-8"?>
-<ds:datastoreItem xmlns:ds="http://schemas.openxmlformats.org/officeDocument/2006/customXml" ds:itemID="{01256D21-7639-4C6E-A009-793736A73165}">
+<ds:datastoreItem xmlns:ds="http://schemas.openxmlformats.org/officeDocument/2006/customXml" ds:itemID="{91C17029-86AF-40D4-8486-A345D378A384}">
   <ds:schemaRefs>
     <ds:schemaRef ds:uri="http://schemas.openxmlformats.org/officeDocument/2006/bibliography"/>
   </ds:schemaRefs>

</xml_diff>

<commit_message>
system architecture annd summary added
</commit_message>
<xml_diff>
--- a/lts_requirements.docx
+++ b/lts_requirements.docx
@@ -857,6 +857,182 @@
           </w:p>
         </w:tc>
       </w:tr>
+      <w:tr>
+        <w:tc>
+          <w:tcPr>
+            <w:tcW w:w="2337" w:type="dxa"/>
+          </w:tcPr>
+          <w:p>
+            <w:pPr>
+              <w:jc w:val="center"/>
+              <w:rPr>
+                <w:rFonts w:cstheme="minorHAnsi"/>
+                <w:sz w:val="20"/>
+                <w:szCs w:val="20"/>
+              </w:rPr>
+            </w:pPr>
+            <w:r>
+              <w:rPr>
+                <w:rFonts w:cstheme="minorHAnsi"/>
+                <w:sz w:val="20"/>
+                <w:szCs w:val="20"/>
+              </w:rPr>
+              <w:t>10/7/19</w:t>
+            </w:r>
+          </w:p>
+        </w:tc>
+        <w:tc>
+          <w:tcPr>
+            <w:tcW w:w="2337" w:type="dxa"/>
+          </w:tcPr>
+          <w:p>
+            <w:pPr>
+              <w:rPr>
+                <w:rFonts w:cstheme="minorHAnsi"/>
+                <w:sz w:val="20"/>
+                <w:szCs w:val="20"/>
+              </w:rPr>
+            </w:pPr>
+            <w:r>
+              <w:rPr>
+                <w:rFonts w:cstheme="minorHAnsi"/>
+                <w:sz w:val="20"/>
+                <w:szCs w:val="20"/>
+              </w:rPr>
+              <w:t>3</w:t>
+            </w:r>
+          </w:p>
+        </w:tc>
+        <w:tc>
+          <w:tcPr>
+            <w:tcW w:w="2338" w:type="dxa"/>
+          </w:tcPr>
+          <w:p>
+            <w:pPr>
+              <w:rPr>
+                <w:rFonts w:cstheme="minorHAnsi"/>
+                <w:sz w:val="20"/>
+                <w:szCs w:val="20"/>
+              </w:rPr>
+            </w:pPr>
+            <w:r>
+              <w:rPr>
+                <w:rFonts w:cstheme="minorHAnsi"/>
+                <w:sz w:val="20"/>
+                <w:szCs w:val="20"/>
+              </w:rPr>
+              <w:t>Tanay</w:t>
+            </w:r>
+          </w:p>
+          <w:p>
+            <w:pPr>
+              <w:rPr>
+                <w:rFonts w:cstheme="minorHAnsi"/>
+                <w:sz w:val="20"/>
+                <w:szCs w:val="20"/>
+              </w:rPr>
+            </w:pPr>
+            <w:r>
+              <w:rPr>
+                <w:rFonts w:cstheme="minorHAnsi"/>
+                <w:sz w:val="20"/>
+                <w:szCs w:val="20"/>
+              </w:rPr>
+              <w:t>Todd</w:t>
+            </w:r>
+          </w:p>
+          <w:p>
+            <w:pPr>
+              <w:rPr>
+                <w:rFonts w:cstheme="minorHAnsi"/>
+                <w:sz w:val="20"/>
+                <w:szCs w:val="20"/>
+              </w:rPr>
+            </w:pPr>
+            <w:r>
+              <w:rPr>
+                <w:rFonts w:cstheme="minorHAnsi"/>
+                <w:sz w:val="20"/>
+                <w:szCs w:val="20"/>
+              </w:rPr>
+              <w:t>Reneel</w:t>
+            </w:r>
+          </w:p>
+        </w:tc>
+        <w:tc>
+          <w:tcPr>
+            <w:tcW w:w="2338" w:type="dxa"/>
+          </w:tcPr>
+          <w:p>
+            <w:pPr>
+              <w:rPr>
+                <w:rFonts w:cstheme="minorHAnsi"/>
+                <w:sz w:val="20"/>
+                <w:szCs w:val="20"/>
+              </w:rPr>
+            </w:pPr>
+            <w:r>
+              <w:rPr>
+                <w:rFonts w:cstheme="minorHAnsi"/>
+                <w:sz w:val="20"/>
+                <w:szCs w:val="20"/>
+              </w:rPr>
+              <w:t>Added-</w:t>
+            </w:r>
+          </w:p>
+          <w:p>
+            <w:pPr>
+              <w:rPr>
+                <w:rFonts w:cstheme="minorHAnsi"/>
+                <w:sz w:val="20"/>
+                <w:szCs w:val="20"/>
+              </w:rPr>
+            </w:pPr>
+            <w:r>
+              <w:rPr>
+                <w:rFonts w:cstheme="minorHAnsi"/>
+                <w:sz w:val="20"/>
+                <w:szCs w:val="20"/>
+              </w:rPr>
+              <w:t>System Architecture Diagram and Summary</w:t>
+            </w:r>
+          </w:p>
+          <w:p>
+            <w:pPr>
+              <w:rPr>
+                <w:rFonts w:cstheme="minorHAnsi"/>
+                <w:sz w:val="20"/>
+                <w:szCs w:val="20"/>
+              </w:rPr>
+            </w:pPr>
+            <w:r>
+              <w:rPr>
+                <w:rFonts w:cstheme="minorHAnsi"/>
+                <w:sz w:val="20"/>
+                <w:szCs w:val="20"/>
+              </w:rPr>
+              <w:t>Use Cases</w:t>
+            </w:r>
+          </w:p>
+          <w:p>
+            <w:pPr>
+              <w:rPr>
+                <w:rFonts w:cstheme="minorHAnsi"/>
+                <w:sz w:val="20"/>
+                <w:szCs w:val="20"/>
+              </w:rPr>
+            </w:pPr>
+            <w:r>
+              <w:rPr>
+                <w:rFonts w:cstheme="minorHAnsi"/>
+                <w:sz w:val="20"/>
+                <w:szCs w:val="20"/>
+              </w:rPr>
+              <w:t>POS edits</w:t>
+            </w:r>
+          </w:p>
+        </w:tc>
+      </w:tr>
     </w:tbl>
     <w:p>
       <w:pPr>
@@ -1079,7 +1255,6 @@
           <w:sz w:val="36"/>
           <w:szCs w:val="36"/>
         </w:rPr>
-        <w:lastRenderedPageBreak/>
         <w:t>Document Approval</w:t>
       </w:r>
     </w:p>
@@ -1544,7 +1719,6 @@
           <w:sz w:val="36"/>
           <w:szCs w:val="36"/>
         </w:rPr>
-        <w:lastRenderedPageBreak/>
         <w:t>Table of Contents</w:t>
       </w:r>
     </w:p>
@@ -1665,8 +1839,10 @@
               <w:sz w:val="20"/>
               <w:szCs w:val="20"/>
             </w:rPr>
-            <w:t>Use Cases</w:t>
+            <w:t>System Architecture</w:t>
           </w:r>
+          <w:bookmarkStart w:id="0" w:name="_GoBack"/>
+          <w:bookmarkEnd w:id="0"/>
         </w:p>
         <w:p>
           <w:pPr>
@@ -1683,7 +1859,7 @@
               <w:sz w:val="20"/>
               <w:szCs w:val="20"/>
             </w:rPr>
-            <w:t>System Architecture</w:t>
+            <w:t>Use Cases</w:t>
           </w:r>
         </w:p>
         <w:p>
@@ -1708,10 +1884,8 @@
           <w:pPr>
             <w:pStyle w:val="TOC1"/>
             <w:rPr>
-              <w:rFonts w:cstheme="minorHAnsi"/>
+              <w:rFonts w:eastAsiaTheme="minorEastAsia"/>
               <w:noProof/>
-              <w:sz w:val="20"/>
-              <w:szCs w:val="20"/>
             </w:rPr>
           </w:pPr>
           <w:r>
@@ -1738,16 +1912,62 @@
             </w:rPr>
             <w:fldChar w:fldCharType="separate"/>
           </w:r>
-          <w:hyperlink w:anchor="_Toc20144721" w:history="1">
+          <w:hyperlink w:anchor="_Toc21349652" w:history="1">
             <w:r>
               <w:rPr>
                 <w:rStyle w:val="Hyperlink"/>
                 <w:rFonts w:cstheme="minorHAnsi"/>
                 <w:noProof/>
-                <w:sz w:val="20"/>
-                <w:szCs w:val="20"/>
               </w:rPr>
               <w:t>References</w:t>
+            </w:r>
+            <w:r>
+              <w:rPr>
+                <w:noProof/>
+                <w:webHidden/>
+              </w:rPr>
+              <w:tab/>
+            </w:r>
+            <w:r>
+              <w:rPr>
+                <w:noProof/>
+                <w:webHidden/>
+              </w:rPr>
+              <w:fldChar w:fldCharType="begin"/>
+            </w:r>
+            <w:r>
+              <w:rPr>
+                <w:noProof/>
+                <w:webHidden/>
+              </w:rPr>
+              <w:instrText xml:space="preserve"> PAGEREF _Toc21349652 \h </w:instrText>
+            </w:r>
+            <w:r>
+              <w:rPr>
+                <w:noProof/>
+                <w:webHidden/>
+              </w:rPr>
+            </w:r>
+            <w:r>
+              <w:rPr>
+                <w:noProof/>
+                <w:webHidden/>
+              </w:rPr>
+              <w:fldChar w:fldCharType="separate"/>
+            </w:r>
+            <w:r>
+              <w:rPr>
+                <w:noProof/>
+                <w:webHidden/>
+              </w:rPr>
+              <w:t>26</w:t>
+            </w:r>
+            <w:r>
+              <w:rPr>
+                <w:noProof/>
+                <w:webHidden/>
+              </w:rPr>
+              <w:fldChar w:fldCharType="end"/>
             </w:r>
           </w:hyperlink>
         </w:p>
@@ -1990,7 +2210,6 @@
                 <w:sz w:val="20"/>
                 <w:szCs w:val="20"/>
               </w:rPr>
-              <w:lastRenderedPageBreak/>
               <w:t>Project Overview Statement</w:t>
             </w:r>
           </w:p>
@@ -2102,25 +2321,7 @@
                 <w:sz w:val="20"/>
                 <w:szCs w:val="20"/>
               </w:rPr>
-              <w:t xml:space="preserve"> Our world is becoming ever increasingly connected across social and business landscapes as a result of internet-based technologies that can bring together individuals from disparate communities which have traditionally been localized according to geographic constraints. Today individuals and business firms </w:t>
-            </w:r>
-            <w:proofErr w:type="gramStart"/>
-            <w:r>
-              <w:rPr>
-                <w:rFonts w:cstheme="minorHAnsi"/>
-                <w:sz w:val="20"/>
-                <w:szCs w:val="20"/>
-              </w:rPr>
-              <w:t>are able to</w:t>
-            </w:r>
-            <w:proofErr w:type="gramEnd"/>
-            <w:r>
-              <w:rPr>
-                <w:rFonts w:cstheme="minorHAnsi"/>
-                <w:sz w:val="20"/>
-                <w:szCs w:val="20"/>
-              </w:rPr>
-              <w:t xml:space="preserve"> connect and interact within a radius of coverage that covers most of the developed world. As a result, communities have become more diverse as people coming from all cultures and locations can more easily connect, interact and transact with one another. While geographical boundaries have been broken via such technologies, there still exists language barriers amongst the many connected individuals who are unable to speak and understand the native tongues of those to whom they are connected.</w:t>
+              <w:t xml:space="preserve"> Our world is becoming ever increasingly connected across social and business landscapes as a result of internet-based technologies that can bring together individuals from disparate communities which have traditionally been localized according to geographic constraints. Today individuals and business firms are able to connect and interact within a radius of coverage that covers most of the developed world. As a result, communities have become more diverse as people coming from all cultures and locations can more easily connect, interact and transact with one another. While geographical boundaries have been broken via such technologies, there still exists language barriers amongst the many connected individuals who are unable to speak and understand the native tongues of those to whom they are connected.</w:t>
             </w:r>
           </w:p>
           <w:p>
@@ -2802,25 +3003,7 @@
                 <w:sz w:val="20"/>
                 <w:szCs w:val="20"/>
               </w:rPr>
-              <w:t xml:space="preserve">Support for text and pictographic based </w:t>
-            </w:r>
-            <w:proofErr w:type="gramStart"/>
-            <w:r>
-              <w:rPr>
-                <w:rFonts w:cstheme="minorHAnsi"/>
-                <w:sz w:val="20"/>
-                <w:szCs w:val="20"/>
-              </w:rPr>
-              <w:t>multiple choice</w:t>
-            </w:r>
-            <w:proofErr w:type="gramEnd"/>
-            <w:r>
-              <w:rPr>
-                <w:rFonts w:cstheme="minorHAnsi"/>
-                <w:sz w:val="20"/>
-                <w:szCs w:val="20"/>
-              </w:rPr>
-              <w:t xml:space="preserve"> exercises</w:t>
+              <w:t>Support for text and pictographic based multiple choice exercises</w:t>
             </w:r>
           </w:p>
           <w:p>
@@ -2908,25 +3091,7 @@
                 <w:sz w:val="20"/>
                 <w:szCs w:val="20"/>
               </w:rPr>
-              <w:t xml:space="preserve">Support for modular learning where modules are used a </w:t>
-            </w:r>
-            <w:proofErr w:type="gramStart"/>
-            <w:r>
-              <w:rPr>
-                <w:rFonts w:cstheme="minorHAnsi"/>
-                <w:sz w:val="20"/>
-                <w:szCs w:val="20"/>
-              </w:rPr>
-              <w:t>micro-courses</w:t>
-            </w:r>
-            <w:proofErr w:type="gramEnd"/>
-            <w:r>
-              <w:rPr>
-                <w:rFonts w:cstheme="minorHAnsi"/>
-                <w:sz w:val="20"/>
-                <w:szCs w:val="20"/>
-              </w:rPr>
-              <w:t xml:space="preserve"> focusing on one particular aspect of the language learning process</w:t>
+              <w:t>Support for modular learning where modules are used a micro-courses focusing on one particular aspect of the language learning process</w:t>
             </w:r>
           </w:p>
           <w:p>
@@ -2970,25 +3135,7 @@
                 <w:sz w:val="20"/>
                 <w:szCs w:val="20"/>
               </w:rPr>
-              <w:t xml:space="preserve">Support for gamified based user performance based reward system that considers </w:t>
-            </w:r>
-            <w:proofErr w:type="gramStart"/>
-            <w:r>
-              <w:rPr>
-                <w:rFonts w:cstheme="minorHAnsi"/>
-                <w:sz w:val="20"/>
-                <w:szCs w:val="20"/>
-              </w:rPr>
-              <w:t>the  level</w:t>
-            </w:r>
-            <w:proofErr w:type="gramEnd"/>
-            <w:r>
-              <w:rPr>
-                <w:rFonts w:cstheme="minorHAnsi"/>
-                <w:sz w:val="20"/>
-                <w:szCs w:val="20"/>
-              </w:rPr>
-              <w:t xml:space="preserve"> of difficulty, consistency, frequency of and performance of the user’s engagement with the learning system exercises  </w:t>
+              <w:t xml:space="preserve">Support for gamified based user performance based reward system that considers the  level of difficulty, consistency, frequency of and performance of the user’s engagement with the learning system exercises  </w:t>
             </w:r>
           </w:p>
           <w:p>
@@ -3010,6 +3157,7 @@
                 <w:sz w:val="20"/>
                 <w:szCs w:val="20"/>
               </w:rPr>
+              <w:lastRenderedPageBreak/>
               <w:t>Support for in app community connectivity allowing for users to connect, socially interact and compete in user group created learning competitions</w:t>
             </w:r>
           </w:p>
@@ -3801,7 +3949,6 @@
           <w:sz w:val="36"/>
           <w:szCs w:val="36"/>
         </w:rPr>
-        <w:lastRenderedPageBreak/>
         <w:t>Overvi</w:t>
       </w:r>
       <w:r>
@@ -4157,6 +4304,7 @@
           <w:sz w:val="20"/>
           <w:szCs w:val="20"/>
         </w:rPr>
+        <w:lastRenderedPageBreak/>
         <w:drawing>
           <wp:inline distT="0" distB="0" distL="0" distR="0" wp14:anchorId="3C050521" wp14:editId="1476AEEB">
             <wp:extent cx="2364827" cy="4225410"/>
@@ -4243,117 +4391,107 @@
           <w:sz w:val="20"/>
           <w:szCs w:val="20"/>
         </w:rPr>
+        <w:t>3.</w:t>
+      </w:r>
+      <w:r>
+        <w:rPr>
+          <w:rFonts w:cstheme="minorHAnsi"/>
+          <w:sz w:val="20"/>
+          <w:szCs w:val="20"/>
+        </w:rPr>
+        <w:t>0</w:t>
+      </w:r>
+      <w:r>
+        <w:rPr>
+          <w:rFonts w:cstheme="minorHAnsi"/>
+          <w:sz w:val="20"/>
+          <w:szCs w:val="20"/>
+        </w:rPr>
+        <w:t xml:space="preserve">.2 </w:t>
+      </w:r>
+      <w:r>
+        <w:rPr>
+          <w:rFonts w:cstheme="minorHAnsi"/>
+          <w:sz w:val="20"/>
+          <w:szCs w:val="20"/>
+        </w:rPr>
+        <w:t>A</w:t>
+      </w:r>
+      <w:r>
+        <w:rPr>
+          <w:rFonts w:cstheme="minorHAnsi"/>
+          <w:sz w:val="20"/>
+          <w:szCs w:val="20"/>
+        </w:rPr>
+        <w:t xml:space="preserve"> new </w:t>
+      </w:r>
+      <w:r>
+        <w:rPr>
+          <w:rFonts w:cstheme="minorHAnsi"/>
+          <w:sz w:val="20"/>
+          <w:szCs w:val="20"/>
+        </w:rPr>
+        <w:t>user will be presented</w:t>
+      </w:r>
+      <w:r>
+        <w:rPr>
+          <w:rFonts w:cstheme="minorHAnsi"/>
+          <w:sz w:val="20"/>
+          <w:szCs w:val="20"/>
+        </w:rPr>
+        <w:t xml:space="preserve"> with the New User Account Setup Interface</w:t>
+      </w:r>
+    </w:p>
+    <w:p>
+      <w:pPr>
+        <w:ind w:left="1440"/>
+        <w:rPr>
+          <w:rFonts w:cstheme="minorHAnsi"/>
+          <w:sz w:val="20"/>
+          <w:szCs w:val="20"/>
+        </w:rPr>
+      </w:pPr>
+      <w:r>
+        <w:rPr>
+          <w:rFonts w:cstheme="minorHAnsi"/>
+          <w:sz w:val="20"/>
+          <w:szCs w:val="20"/>
+        </w:rPr>
+        <w:t xml:space="preserve">3.0.3 </w:t>
+      </w:r>
+      <w:r>
+        <w:rPr>
+          <w:rFonts w:cstheme="minorHAnsi"/>
+          <w:sz w:val="20"/>
+          <w:szCs w:val="20"/>
+        </w:rPr>
+        <w:t>An existing</w:t>
+      </w:r>
+      <w:r>
+        <w:rPr>
+          <w:rFonts w:cstheme="minorHAnsi"/>
+          <w:sz w:val="20"/>
+          <w:szCs w:val="20"/>
+        </w:rPr>
+        <w:t xml:space="preserve"> user will be presented with the training program interface (Diagram 2)(See 3.4)</w:t>
+      </w:r>
+    </w:p>
+    <w:p>
+      <w:pPr>
+        <w:rPr>
+          <w:rFonts w:cstheme="minorHAnsi"/>
+          <w:sz w:val="20"/>
+          <w:szCs w:val="20"/>
+        </w:rPr>
+      </w:pPr>
+      <w:r>
+        <w:rPr>
+          <w:rFonts w:cstheme="minorHAnsi"/>
+          <w:noProof/>
+          <w:sz w:val="20"/>
+          <w:szCs w:val="20"/>
+        </w:rPr>
         <w:lastRenderedPageBreak/>
-        <w:t>3.</w:t>
-      </w:r>
-      <w:r>
-        <w:rPr>
-          <w:rFonts w:cstheme="minorHAnsi"/>
-          <w:sz w:val="20"/>
-          <w:szCs w:val="20"/>
-        </w:rPr>
-        <w:t>0</w:t>
-      </w:r>
-      <w:r>
-        <w:rPr>
-          <w:rFonts w:cstheme="minorHAnsi"/>
-          <w:sz w:val="20"/>
-          <w:szCs w:val="20"/>
-        </w:rPr>
-        <w:t>.2 Upon successful application launch</w:t>
-      </w:r>
-      <w:r>
-        <w:rPr>
-          <w:rFonts w:cstheme="minorHAnsi"/>
-          <w:sz w:val="20"/>
-          <w:szCs w:val="20"/>
-        </w:rPr>
-        <w:t xml:space="preserve"> by a new user</w:t>
-      </w:r>
-      <w:r>
-        <w:rPr>
-          <w:rFonts w:cstheme="minorHAnsi"/>
-          <w:sz w:val="20"/>
-          <w:szCs w:val="20"/>
-        </w:rPr>
-        <w:t xml:space="preserve">, </w:t>
-      </w:r>
-      <w:r>
-        <w:rPr>
-          <w:rFonts w:cstheme="minorHAnsi"/>
-          <w:sz w:val="20"/>
-          <w:szCs w:val="20"/>
-        </w:rPr>
-        <w:t xml:space="preserve">the new </w:t>
-      </w:r>
-      <w:r>
-        <w:rPr>
-          <w:rFonts w:cstheme="minorHAnsi"/>
-          <w:sz w:val="20"/>
-          <w:szCs w:val="20"/>
-        </w:rPr>
-        <w:t>user will be presented</w:t>
-      </w:r>
-      <w:r>
-        <w:rPr>
-          <w:rFonts w:cstheme="minorHAnsi"/>
-          <w:sz w:val="20"/>
-          <w:szCs w:val="20"/>
-        </w:rPr>
-        <w:t xml:space="preserve"> with the New User Account Setup Interface</w:t>
-      </w:r>
-    </w:p>
-    <w:p>
-      <w:pPr>
-        <w:ind w:left="1440"/>
-        <w:rPr>
-          <w:rFonts w:cstheme="minorHAnsi"/>
-          <w:sz w:val="20"/>
-          <w:szCs w:val="20"/>
-        </w:rPr>
-      </w:pPr>
-      <w:r>
-        <w:rPr>
-          <w:rFonts w:cstheme="minorHAnsi"/>
-          <w:sz w:val="20"/>
-          <w:szCs w:val="20"/>
-        </w:rPr>
-        <w:t xml:space="preserve">3.0.3 Upon successful application launch by an existing user, the user will be presented with the training program interface (Diagram </w:t>
-      </w:r>
-      <w:proofErr w:type="gramStart"/>
-      <w:r>
-        <w:rPr>
-          <w:rFonts w:cstheme="minorHAnsi"/>
-          <w:sz w:val="20"/>
-          <w:szCs w:val="20"/>
-        </w:rPr>
-        <w:t>2)(</w:t>
-      </w:r>
-      <w:proofErr w:type="gramEnd"/>
-      <w:r>
-        <w:rPr>
-          <w:rFonts w:cstheme="minorHAnsi"/>
-          <w:sz w:val="20"/>
-          <w:szCs w:val="20"/>
-        </w:rPr>
-        <w:t>See 3.4)</w:t>
-      </w:r>
-    </w:p>
-    <w:p>
-      <w:pPr>
-        <w:rPr>
-          <w:rFonts w:cstheme="minorHAnsi"/>
-          <w:sz w:val="20"/>
-          <w:szCs w:val="20"/>
-        </w:rPr>
-      </w:pPr>
-      <w:r>
-        <w:rPr>
-          <w:rFonts w:cstheme="minorHAnsi"/>
-          <w:noProof/>
-          <w:sz w:val="20"/>
-          <w:szCs w:val="20"/>
-        </w:rPr>
         <w:drawing>
           <wp:inline distT="0" distB="0" distL="0" distR="0" wp14:anchorId="6847652D" wp14:editId="4AF2778F">
             <wp:extent cx="5943600" cy="4479290"/>
@@ -5006,60 +5144,60 @@
           <w:sz w:val="20"/>
           <w:szCs w:val="20"/>
         </w:rPr>
+        <w:t>Case 2) User is in Social Media Interface (Orange)</w:t>
+      </w:r>
+    </w:p>
+    <w:p>
+      <w:pPr>
+        <w:ind w:left="2880" w:firstLine="720"/>
+        <w:rPr>
+          <w:rFonts w:cstheme="minorHAnsi"/>
+          <w:sz w:val="20"/>
+          <w:szCs w:val="20"/>
+        </w:rPr>
+      </w:pPr>
+      <w:r>
+        <w:rPr>
+          <w:rFonts w:cstheme="minorHAnsi"/>
+          <w:sz w:val="20"/>
+          <w:szCs w:val="20"/>
+        </w:rPr>
+        <w:t>Case 3) User is in Weekly League Standings Interface (Yellow)</w:t>
+      </w:r>
+    </w:p>
+    <w:p>
+      <w:pPr>
+        <w:ind w:left="2880" w:firstLine="720"/>
+        <w:rPr>
+          <w:rFonts w:cstheme="minorHAnsi"/>
+          <w:sz w:val="20"/>
+          <w:szCs w:val="20"/>
+        </w:rPr>
+      </w:pPr>
+      <w:r>
+        <w:rPr>
+          <w:rFonts w:cstheme="minorHAnsi"/>
+          <w:sz w:val="20"/>
+          <w:szCs w:val="20"/>
+        </w:rPr>
+        <w:t>Case 4) User is in App Store Interface (Black)</w:t>
+      </w:r>
+    </w:p>
+    <w:p>
+      <w:pPr>
+        <w:rPr>
+          <w:rFonts w:cstheme="minorHAnsi"/>
+          <w:sz w:val="20"/>
+          <w:szCs w:val="20"/>
+        </w:rPr>
+      </w:pPr>
+      <w:r>
+        <w:rPr>
+          <w:rFonts w:cstheme="minorHAnsi"/>
+          <w:sz w:val="20"/>
+          <w:szCs w:val="20"/>
+        </w:rPr>
         <w:lastRenderedPageBreak/>
-        <w:t>Case 2) User is in Social Media Interface (Orange)</w:t>
-      </w:r>
-    </w:p>
-    <w:p>
-      <w:pPr>
-        <w:ind w:left="2880" w:firstLine="720"/>
-        <w:rPr>
-          <w:rFonts w:cstheme="minorHAnsi"/>
-          <w:sz w:val="20"/>
-          <w:szCs w:val="20"/>
-        </w:rPr>
-      </w:pPr>
-      <w:r>
-        <w:rPr>
-          <w:rFonts w:cstheme="minorHAnsi"/>
-          <w:sz w:val="20"/>
-          <w:szCs w:val="20"/>
-        </w:rPr>
-        <w:t>Case 3) User is in Weekly League Standings Interface (Yellow)</w:t>
-      </w:r>
-    </w:p>
-    <w:p>
-      <w:pPr>
-        <w:ind w:left="2880" w:firstLine="720"/>
-        <w:rPr>
-          <w:rFonts w:cstheme="minorHAnsi"/>
-          <w:sz w:val="20"/>
-          <w:szCs w:val="20"/>
-        </w:rPr>
-      </w:pPr>
-      <w:r>
-        <w:rPr>
-          <w:rFonts w:cstheme="minorHAnsi"/>
-          <w:sz w:val="20"/>
-          <w:szCs w:val="20"/>
-        </w:rPr>
-        <w:t>Case 4) User is in App Store Interface (Black)</w:t>
-      </w:r>
-    </w:p>
-    <w:p>
-      <w:pPr>
-        <w:rPr>
-          <w:rFonts w:cstheme="minorHAnsi"/>
-          <w:sz w:val="20"/>
-          <w:szCs w:val="20"/>
-        </w:rPr>
-      </w:pPr>
-      <w:r>
-        <w:rPr>
-          <w:rFonts w:cstheme="minorHAnsi"/>
-          <w:sz w:val="20"/>
-          <w:szCs w:val="20"/>
-        </w:rPr>
         <w:tab/>
       </w:r>
       <w:r>
@@ -7866,25 +8004,7 @@
           <w:sz w:val="20"/>
           <w:szCs w:val="20"/>
         </w:rPr>
-        <w:t xml:space="preserve"> After tapping a module (node) a </w:t>
-      </w:r>
-      <w:proofErr w:type="gramStart"/>
-      <w:r>
-        <w:rPr>
-          <w:rFonts w:cstheme="minorHAnsi"/>
-          <w:sz w:val="20"/>
-          <w:szCs w:val="20"/>
-        </w:rPr>
-        <w:t>pop up</w:t>
-      </w:r>
-      <w:proofErr w:type="gramEnd"/>
-      <w:r>
-        <w:rPr>
-          <w:rFonts w:cstheme="minorHAnsi"/>
-          <w:sz w:val="20"/>
-          <w:szCs w:val="20"/>
-        </w:rPr>
-        <w:t xml:space="preserve"> window will provide the following</w:t>
+        <w:t xml:space="preserve"> After tapping a module (node) a pop up window will provide the following</w:t>
       </w:r>
       <w:r>
         <w:rPr>
@@ -9809,25 +9929,7 @@
           <w:sz w:val="20"/>
           <w:szCs w:val="20"/>
         </w:rPr>
-        <w:t xml:space="preserve">via tapping an Audio Challenge Button which activates the audio </w:t>
-      </w:r>
-      <w:proofErr w:type="gramStart"/>
-      <w:r>
-        <w:rPr>
-          <w:rFonts w:cstheme="minorHAnsi"/>
-          <w:sz w:val="20"/>
-          <w:szCs w:val="20"/>
-        </w:rPr>
-        <w:t>clip based</w:t>
-      </w:r>
-      <w:proofErr w:type="gramEnd"/>
-      <w:r>
-        <w:rPr>
-          <w:rFonts w:cstheme="minorHAnsi"/>
-          <w:sz w:val="20"/>
-          <w:szCs w:val="20"/>
-        </w:rPr>
-        <w:t xml:space="preserve"> Challenge Sentence.</w:t>
+        <w:t>via tapping an Audio Challenge Button which activates the audio clip based Challenge Sentence.</w:t>
       </w:r>
     </w:p>
     <w:p>
@@ -10339,25 +10441,7 @@
           <w:sz w:val="20"/>
           <w:szCs w:val="20"/>
         </w:rPr>
-        <w:t xml:space="preserve">: Once User has submitted their response and received the results for a </w:t>
-      </w:r>
-      <w:proofErr w:type="gramStart"/>
-      <w:r>
-        <w:rPr>
-          <w:rFonts w:cstheme="minorHAnsi"/>
-          <w:sz w:val="20"/>
-          <w:szCs w:val="20"/>
-        </w:rPr>
-        <w:t>particular exercise</w:t>
-      </w:r>
-      <w:proofErr w:type="gramEnd"/>
-      <w:r>
-        <w:rPr>
-          <w:rFonts w:cstheme="minorHAnsi"/>
-          <w:sz w:val="20"/>
-          <w:szCs w:val="20"/>
-        </w:rPr>
-        <w:t xml:space="preserve">, two Exercise Tools Buttons allowing User to </w:t>
+        <w:t xml:space="preserve">: Once User has submitted their response and received the results for a particular exercise, two Exercise Tools Buttons allowing User to </w:t>
       </w:r>
       <w:r>
         <w:rPr>
@@ -13568,6 +13652,26 @@
     </w:p>
     <w:p>
       <w:pPr>
+        <w:spacing w:after="0"/>
+        <w:rPr>
+          <w:rFonts w:cstheme="minorHAnsi"/>
+          <w:sz w:val="20"/>
+          <w:szCs w:val="20"/>
+        </w:rPr>
+      </w:pPr>
+    </w:p>
+    <w:p>
+      <w:pPr>
+        <w:spacing w:after="0"/>
+        <w:rPr>
+          <w:rFonts w:cstheme="minorHAnsi"/>
+          <w:sz w:val="20"/>
+          <w:szCs w:val="20"/>
+        </w:rPr>
+      </w:pPr>
+    </w:p>
+    <w:p>
+      <w:pPr>
         <w:rPr>
           <w:rFonts w:cstheme="minorHAnsi"/>
           <w:sz w:val="20"/>
@@ -13608,11 +13712,162 @@
           <w:sz w:val="36"/>
           <w:szCs w:val="36"/>
         </w:rPr>
+        <w:t>5.</w:t>
+      </w:r>
+      <w:r>
+        <w:rPr>
+          <w:rFonts w:cstheme="minorHAnsi"/>
+          <w:sz w:val="36"/>
+          <w:szCs w:val="36"/>
+        </w:rPr>
+        <w:t xml:space="preserve"> </w:t>
+      </w:r>
+      <w:r>
+        <w:rPr>
+          <w:rFonts w:cstheme="minorHAnsi"/>
+          <w:sz w:val="36"/>
+          <w:szCs w:val="36"/>
+        </w:rPr>
+        <w:t>System Architecture</w:t>
+      </w:r>
+    </w:p>
+    <w:p>
+      <w:pPr>
+        <w:ind w:firstLine="720"/>
+      </w:pPr>
+      <w:r>
+        <w:t>The language training system will implement the MVC model wherein the user will interact with the system through a mobile app front end that provides application Views. All application Views will be presented to the user according to the Presentation Logic which provides the implementation of all methods and constraints related to delivering any requested application View. Within the Middle Layer, a Controller will accept message requests from the current application View and call the appropriate local and/or remote data using the appropriate services and pass the completed request back to the User via the application View. Workflows will include the application interface navigation constraints found in functional requirement 3.0.3.4 and the methods constraining the training progression concepts (functional requirement 3.2.2). All methods connecting the training program interface (functional requirements 3.2.4-3.5) to user data and services will be defined in Components and specific instances of those Components will be stored as Entities on the User device. Local Data will consist of all User specific data related to functional requirements 3.2-3.5. Local Data Accessors will interface among Controller requests, Local Data and any Remote Data requested by local Data Services and returned by Remote Data Access functions. Remote Data Services will provide methods for the selection and aggregation of the requested. Data Utilities will ensure that all appropriate Data Service methods are properly constrained.   Common application development based configurations including necessary libraries, global application parameterizations and any other application dependencies will be provided by Configuration. Additionally Security will provide all security policies and security functionalities required in non-functional requirements. Means of all communications between the User via the Front End Views, the Middle Layer and any local/remote data will be contained within communications including all audio codecs used during lessons and/or cognizant tutoring sessions, all network related infrastructure functions/configurations required for accessing Remote Server Data</w:t>
+      </w:r>
+      <w:sdt>
+        <w:sdtPr>
+          <w:id w:val="-952015868"/>
+          <w:citation/>
+        </w:sdtPr>
+        <w:sdtContent>
+          <w:r>
+            <w:fldChar w:fldCharType="begin"/>
+          </w:r>
+          <w:r>
+            <w:instrText xml:space="preserve"> CITATION Has \l 1033 </w:instrText>
+          </w:r>
+          <w:r>
+            <w:fldChar w:fldCharType="separate"/>
+          </w:r>
+          <w:r>
+            <w:rPr>
+              <w:noProof/>
+            </w:rPr>
+            <w:t xml:space="preserve"> </w:t>
+          </w:r>
+          <w:r>
+            <w:rPr>
+              <w:noProof/>
+            </w:rPr>
+            <w:t>[8]</w:t>
+          </w:r>
+          <w:r>
+            <w:fldChar w:fldCharType="end"/>
+          </w:r>
+        </w:sdtContent>
+      </w:sdt>
+      <w:r>
+        <w:t>.</w:t>
+      </w:r>
+    </w:p>
+    <w:p>
+      <w:pPr>
+        <w:ind w:firstLine="720"/>
+        <w:jc w:val="center"/>
+        <w:rPr>
+          <w:rFonts w:cstheme="minorHAnsi"/>
+          <w:sz w:val="36"/>
+          <w:szCs w:val="36"/>
+        </w:rPr>
+      </w:pPr>
+      <w:r>
+        <w:rPr>
+          <w:rFonts w:cstheme="minorHAnsi"/>
+          <w:noProof/>
+          <w:sz w:val="36"/>
+          <w:szCs w:val="36"/>
+        </w:rPr>
+        <w:drawing>
+          <wp:inline distT="0" distB="0" distL="0" distR="0" wp14:anchorId="5C309FDA" wp14:editId="2FB53073">
+            <wp:extent cx="4558352" cy="2903514"/>
+            <wp:effectExtent l="0" t="0" r="0" b="0"/>
+            <wp:docPr id="1" name="Picture 1" descr="A screenshot of a cell phone&#10;&#10;Description automatically generated"/>
+            <wp:cNvGraphicFramePr>
+              <a:graphicFrameLocks xmlns:a="http://schemas.openxmlformats.org/drawingml/2006/main" noChangeAspect="1"/>
+            </wp:cNvGraphicFramePr>
+            <a:graphic xmlns:a="http://schemas.openxmlformats.org/drawingml/2006/main">
+              <a:graphicData uri="http://schemas.openxmlformats.org/drawingml/2006/picture">
+                <pic:pic xmlns:pic="http://schemas.openxmlformats.org/drawingml/2006/picture">
+                  <pic:nvPicPr>
+                    <pic:cNvPr id="1" name="system_architecture_diagram.jpg"/>
+                    <pic:cNvPicPr/>
+                  </pic:nvPicPr>
+                  <pic:blipFill>
+                    <a:blip r:embed="rId19" cstate="print">
+                      <a:extLst>
+                        <a:ext uri="{28A0092B-C50C-407E-A947-70E740481C1C}">
+                          <a14:useLocalDpi xmlns:a14="http://schemas.microsoft.com/office/drawing/2010/main" val="0"/>
+                        </a:ext>
+                      </a:extLst>
+                    </a:blip>
+                    <a:stretch>
+                      <a:fillRect/>
+                    </a:stretch>
+                  </pic:blipFill>
+                  <pic:spPr>
+                    <a:xfrm>
+                      <a:off x="0" y="0"/>
+                      <a:ext cx="4567721" cy="2909482"/>
+                    </a:xfrm>
+                    <a:prstGeom prst="rect">
+                      <a:avLst/>
+                    </a:prstGeom>
+                  </pic:spPr>
+                </pic:pic>
+              </a:graphicData>
+            </a:graphic>
+          </wp:inline>
+        </w:drawing>
+      </w:r>
+    </w:p>
+    <w:p>
+      <w:pPr>
+        <w:rPr>
+          <w:rFonts w:cstheme="minorHAnsi"/>
+          <w:sz w:val="36"/>
+          <w:szCs w:val="36"/>
+        </w:rPr>
+      </w:pPr>
+    </w:p>
+    <w:p>
+      <w:pPr>
+        <w:rPr>
+          <w:rFonts w:cstheme="minorHAnsi"/>
+          <w:sz w:val="36"/>
+          <w:szCs w:val="36"/>
+        </w:rPr>
+      </w:pPr>
+      <w:r>
+        <w:rPr>
+          <w:rFonts w:cstheme="minorHAnsi"/>
+          <w:sz w:val="36"/>
+          <w:szCs w:val="36"/>
+        </w:rPr>
         <w:lastRenderedPageBreak/>
-        <w:t>5. Use Cases</w:t>
-      </w:r>
-      <w:bookmarkStart w:id="0" w:name="_GoBack"/>
-      <w:bookmarkEnd w:id="0"/>
+        <w:t>6</w:t>
+      </w:r>
+      <w:r>
+        <w:rPr>
+          <w:rFonts w:cstheme="minorHAnsi"/>
+          <w:sz w:val="36"/>
+          <w:szCs w:val="36"/>
+        </w:rPr>
+        <w:t>. Use Cases</w:t>
+      </w:r>
     </w:p>
     <w:p>
       <w:pPr>
@@ -13629,7 +13884,22 @@
           <w:szCs w:val="24"/>
         </w:rPr>
         <w:tab/>
-        <w:t>5.1 User management use cases</w:t>
+      </w:r>
+      <w:r>
+        <w:rPr>
+          <w:rFonts w:cstheme="minorHAnsi"/>
+          <w:sz w:val="24"/>
+          <w:szCs w:val="24"/>
+        </w:rPr>
+        <w:t>6</w:t>
+      </w:r>
+      <w:r>
+        <w:rPr>
+          <w:rFonts w:cstheme="minorHAnsi"/>
+          <w:sz w:val="24"/>
+          <w:szCs w:val="24"/>
+        </w:rPr>
+        <w:t>.1 User management use cases</w:t>
       </w:r>
     </w:p>
     <w:tbl>
@@ -14975,7 +15245,22 @@
           <w:szCs w:val="24"/>
         </w:rPr>
         <w:tab/>
-        <w:t>5.2 Training program interface use cases</w:t>
+      </w:r>
+      <w:r>
+        <w:rPr>
+          <w:rFonts w:cstheme="minorHAnsi"/>
+          <w:sz w:val="24"/>
+          <w:szCs w:val="24"/>
+        </w:rPr>
+        <w:t>6</w:t>
+      </w:r>
+      <w:r>
+        <w:rPr>
+          <w:rFonts w:cstheme="minorHAnsi"/>
+          <w:sz w:val="24"/>
+          <w:szCs w:val="24"/>
+        </w:rPr>
+        <w:t>.2 Training program interface use cases</w:t>
       </w:r>
     </w:p>
     <w:tbl>
@@ -15024,15 +15309,7 @@
                 <w:sz w:val="20"/>
                 <w:szCs w:val="20"/>
               </w:rPr>
-              <w:t xml:space="preserve"> </w:t>
-            </w:r>
-            <w:r>
-              <w:rPr>
-                <w:rFonts w:cstheme="minorHAnsi"/>
-                <w:sz w:val="20"/>
-                <w:szCs w:val="20"/>
-              </w:rPr>
-              <w:t>Language selection</w:t>
+              <w:t xml:space="preserve"> Language selection</w:t>
             </w:r>
           </w:p>
         </w:tc>
@@ -15066,15 +15343,7 @@
                 <w:sz w:val="20"/>
                 <w:szCs w:val="20"/>
               </w:rPr>
-              <w:t xml:space="preserve"> </w:t>
-            </w:r>
-            <w:r>
-              <w:rPr>
-                <w:rFonts w:cstheme="minorHAnsi"/>
-                <w:sz w:val="20"/>
-                <w:szCs w:val="20"/>
-              </w:rPr>
-              <w:t>The user can select languages that he is interested to learn</w:t>
+              <w:t xml:space="preserve"> The user can select languages that he is interested to learn</w:t>
             </w:r>
           </w:p>
         </w:tc>
@@ -15108,15 +15377,7 @@
                 <w:sz w:val="20"/>
                 <w:szCs w:val="20"/>
               </w:rPr>
-              <w:t xml:space="preserve"> </w:t>
-            </w:r>
-            <w:r>
-              <w:rPr>
-                <w:rFonts w:cstheme="minorHAnsi"/>
-                <w:sz w:val="20"/>
-                <w:szCs w:val="20"/>
-              </w:rPr>
-              <w:t>Registered user</w:t>
+              <w:t xml:space="preserve"> Registered user</w:t>
             </w:r>
           </w:p>
         </w:tc>
@@ -15847,15 +16108,7 @@
                 <w:sz w:val="20"/>
                 <w:szCs w:val="20"/>
               </w:rPr>
-              <w:t xml:space="preserve"> </w:t>
-            </w:r>
-            <w:r>
-              <w:rPr>
-                <w:rFonts w:cstheme="minorHAnsi"/>
-                <w:sz w:val="20"/>
-                <w:szCs w:val="20"/>
-              </w:rPr>
-              <w:t>Lessons page</w:t>
+              <w:t xml:space="preserve"> Lessons page</w:t>
             </w:r>
           </w:p>
         </w:tc>
@@ -15889,15 +16142,7 @@
                 <w:sz w:val="20"/>
                 <w:szCs w:val="20"/>
               </w:rPr>
-              <w:t xml:space="preserve"> </w:t>
-            </w:r>
-            <w:r>
-              <w:rPr>
-                <w:rFonts w:cstheme="minorHAnsi"/>
-                <w:sz w:val="20"/>
-                <w:szCs w:val="20"/>
-              </w:rPr>
-              <w:t>The user selects and take a lesson on this page.</w:t>
+              <w:t xml:space="preserve"> The user selects and take a lesson on this page.</w:t>
             </w:r>
           </w:p>
         </w:tc>
@@ -16324,15 +16569,7 @@
                 <w:sz w:val="20"/>
                 <w:szCs w:val="20"/>
               </w:rPr>
-              <w:t xml:space="preserve"> </w:t>
-            </w:r>
-            <w:r>
-              <w:rPr>
-                <w:rFonts w:cstheme="minorHAnsi"/>
-                <w:sz w:val="20"/>
-                <w:szCs w:val="20"/>
-              </w:rPr>
-              <w:t>Trophy collection page</w:t>
+              <w:t xml:space="preserve"> Trophy collection page</w:t>
             </w:r>
           </w:p>
         </w:tc>
@@ -16705,15 +16942,7 @@
                 <w:sz w:val="20"/>
                 <w:szCs w:val="20"/>
               </w:rPr>
-              <w:t xml:space="preserve"> </w:t>
-            </w:r>
-            <w:r>
-              <w:rPr>
-                <w:rFonts w:cstheme="minorHAnsi"/>
-                <w:sz w:val="20"/>
-                <w:szCs w:val="20"/>
-              </w:rPr>
-              <w:t>League standing page</w:t>
+              <w:t xml:space="preserve"> League standing page</w:t>
             </w:r>
           </w:p>
         </w:tc>
@@ -16747,15 +16976,7 @@
                 <w:sz w:val="20"/>
                 <w:szCs w:val="20"/>
               </w:rPr>
-              <w:t xml:space="preserve"> </w:t>
-            </w:r>
-            <w:r>
-              <w:rPr>
-                <w:rFonts w:cstheme="minorHAnsi"/>
-                <w:sz w:val="20"/>
-                <w:szCs w:val="20"/>
-              </w:rPr>
-              <w:t>Users can compare their performance with other users learning the same language.</w:t>
+              <w:t xml:space="preserve"> Users can compare their performance with other users learning the same language.</w:t>
             </w:r>
           </w:p>
         </w:tc>
@@ -16789,15 +17010,7 @@
                 <w:sz w:val="20"/>
                 <w:szCs w:val="20"/>
               </w:rPr>
-              <w:t xml:space="preserve"> </w:t>
-            </w:r>
-            <w:r>
-              <w:rPr>
-                <w:rFonts w:cstheme="minorHAnsi"/>
-                <w:sz w:val="20"/>
-                <w:szCs w:val="20"/>
-              </w:rPr>
-              <w:t>Registered user</w:t>
+              <w:t xml:space="preserve"> Registered user</w:t>
             </w:r>
           </w:p>
         </w:tc>
@@ -17463,7 +17676,7 @@
         </w:rPr>
       </w:pPr>
     </w:p>
-    <w:bookmarkStart w:id="1" w:name="_Toc20144721" w:displacedByCustomXml="next"/>
+    <w:bookmarkStart w:id="1" w:name="_Toc21349652" w:displacedByCustomXml="next"/>
     <w:sdt>
       <w:sdtPr>
         <w:rPr>
@@ -17495,15 +17708,6 @@
               <w:szCs w:val="36"/>
             </w:rPr>
           </w:pPr>
-          <w:r>
-            <w:rPr>
-              <w:rFonts w:asciiTheme="minorHAnsi" w:eastAsiaTheme="minorHAnsi" w:hAnsiTheme="minorHAnsi" w:cstheme="minorHAnsi"/>
-              <w:color w:val="auto"/>
-              <w:sz w:val="36"/>
-              <w:szCs w:val="36"/>
-            </w:rPr>
-            <w:t xml:space="preserve">6. </w:t>
-          </w:r>
           <w:r>
             <w:rPr>
               <w:rFonts w:asciiTheme="minorHAnsi" w:hAnsiTheme="minorHAnsi" w:cstheme="minorHAnsi"/>
@@ -22094,13 +22298,31 @@
       </b:Author>
     </b:Author>
     <b:URL>https://www.test-institute.org/What_Is_Software_Risk_And_Software_Risk_Management.php</b:URL>
+    <b:RefOrder>12</b:RefOrder>
+  </b:Source>
+  <b:Source>
+    <b:Tag>Has</b:Tag>
+    <b:SourceType>InternetSite</b:SourceType>
+    <b:Guid>{CC22EA8B-4EBB-4354-AE28-102013CF7E3D}</b:Guid>
+    <b:Author>
+      <b:Author>
+        <b:NameList>
+          <b:Person>
+            <b:Last>Dar</b:Last>
+            <b:First>Hassan</b:First>
+          </b:Person>
+        </b:NameList>
+      </b:Author>
+    </b:Author>
+    <b:Title>LinkedIn SlideShare</b:Title>
+    <b:URL>https://www.slideshare.net/hassandar18/architecture-of-mobile-software-applications</b:URL>
     <b:RefOrder>8</b:RefOrder>
   </b:Source>
 </b:Sources>
 </file>
 
 <file path=customXml/itemProps1.xml><?xml version="1.0" encoding="utf-8"?>
-<ds:datastoreItem xmlns:ds="http://schemas.openxmlformats.org/officeDocument/2006/customXml" ds:itemID="{6D5BD3A7-18E9-4ECC-9BB9-6EBD7F22DEE1}">
+<ds:datastoreItem xmlns:ds="http://schemas.openxmlformats.org/officeDocument/2006/customXml" ds:itemID="{7FBE4EA8-79E5-401D-BFE1-ADCCAC887305}">
   <ds:schemaRefs>
     <ds:schemaRef ds:uri="http://schemas.openxmlformats.org/officeDocument/2006/bibliography"/>
   </ds:schemaRefs>

</xml_diff>

<commit_message>
Initial Work Breakdown Structure added.
</commit_message>
<xml_diff>
--- a/lts_requirements.docx
+++ b/lts_requirements.docx
@@ -244,54 +244,56 @@
           <w:sz w:val="24"/>
           <w:szCs w:val="24"/>
         </w:rPr>
-        <w:t>Todd Hricik</w:t>
-      </w:r>
-    </w:p>
-    <w:p>
-      <w:pPr>
-        <w:jc w:val="center"/>
+        <w:t xml:space="preserve">Todd </w:t>
+      </w:r>
+      <w:proofErr w:type="spellStart"/>
+      <w:r>
         <w:rPr>
           <w:rFonts w:cstheme="minorHAnsi"/>
           <w:sz w:val="24"/>
           <w:szCs w:val="24"/>
         </w:rPr>
-      </w:pPr>
-      <w:r>
+        <w:t>Hricik</w:t>
+      </w:r>
+      <w:proofErr w:type="spellEnd"/>
+    </w:p>
+    <w:p>
+      <w:pPr>
+        <w:jc w:val="center"/>
         <w:rPr>
           <w:rFonts w:cstheme="minorHAnsi"/>
           <w:sz w:val="24"/>
           <w:szCs w:val="24"/>
         </w:rPr>
-        <w:t xml:space="preserve">Reneel </w:t>
-      </w:r>
+      </w:pPr>
+      <w:proofErr w:type="spellStart"/>
       <w:r>
         <w:rPr>
           <w:rFonts w:cstheme="minorHAnsi"/>
           <w:sz w:val="24"/>
           <w:szCs w:val="24"/>
         </w:rPr>
-        <w:t>Pamarthi</w:t>
-      </w:r>
-    </w:p>
-    <w:p>
-      <w:pPr>
-        <w:jc w:val="center"/>
+        <w:t>Reneel</w:t>
+      </w:r>
+      <w:proofErr w:type="spellEnd"/>
+      <w:r>
         <w:rPr>
           <w:rFonts w:cstheme="minorHAnsi"/>
           <w:sz w:val="24"/>
           <w:szCs w:val="24"/>
         </w:rPr>
-      </w:pPr>
-    </w:p>
-    <w:p>
-      <w:pPr>
-        <w:jc w:val="center"/>
+        <w:t xml:space="preserve"> </w:t>
+      </w:r>
+      <w:proofErr w:type="spellStart"/>
+      <w:r>
         <w:rPr>
           <w:rFonts w:cstheme="minorHAnsi"/>
           <w:sz w:val="24"/>
           <w:szCs w:val="24"/>
         </w:rPr>
-      </w:pPr>
+        <w:t>Pamarthi</w:t>
+      </w:r>
+      <w:proofErr w:type="spellEnd"/>
     </w:p>
     <w:p>
       <w:pPr>
@@ -302,37 +304,42 @@
           <w:szCs w:val="24"/>
         </w:rPr>
       </w:pPr>
-      <w:r>
+    </w:p>
+    <w:p>
+      <w:pPr>
+        <w:jc w:val="center"/>
         <w:rPr>
           <w:rFonts w:cstheme="minorHAnsi"/>
           <w:sz w:val="24"/>
           <w:szCs w:val="24"/>
         </w:rPr>
-        <w:t>Prepared for: Dr. Samir Pa</w:t>
-      </w:r>
-      <w:r>
+      </w:pPr>
+    </w:p>
+    <w:p>
+      <w:pPr>
+        <w:jc w:val="center"/>
         <w:rPr>
           <w:rFonts w:cstheme="minorHAnsi"/>
           <w:sz w:val="24"/>
           <w:szCs w:val="24"/>
         </w:rPr>
-        <w:t>d</w:t>
-      </w:r>
+      </w:pPr>
       <w:r>
         <w:rPr>
           <w:rFonts w:cstheme="minorHAnsi"/>
           <w:sz w:val="24"/>
           <w:szCs w:val="24"/>
         </w:rPr>
-        <w:t>a</w:t>
-      </w:r>
+        <w:t xml:space="preserve">Prepared for: Dr. Samir </w:t>
+      </w:r>
+      <w:proofErr w:type="spellStart"/>
       <w:r>
         <w:rPr>
           <w:rFonts w:cstheme="minorHAnsi"/>
           <w:sz w:val="24"/>
           <w:szCs w:val="24"/>
         </w:rPr>
-        <w:t>l</w:t>
+        <w:t>Pa</w:t>
       </w:r>
       <w:r>
         <w:rPr>
@@ -340,8 +347,33 @@
           <w:sz w:val="24"/>
           <w:szCs w:val="24"/>
         </w:rPr>
+        <w:t>d</w:t>
+      </w:r>
+      <w:r>
+        <w:rPr>
+          <w:rFonts w:cstheme="minorHAnsi"/>
+          <w:sz w:val="24"/>
+          <w:szCs w:val="24"/>
+        </w:rPr>
+        <w:t>a</w:t>
+      </w:r>
+      <w:r>
+        <w:rPr>
+          <w:rFonts w:cstheme="minorHAnsi"/>
+          <w:sz w:val="24"/>
+          <w:szCs w:val="24"/>
+        </w:rPr>
+        <w:t>l</w:t>
+      </w:r>
+      <w:r>
+        <w:rPr>
+          <w:rFonts w:cstheme="minorHAnsi"/>
+          <w:sz w:val="24"/>
+          <w:szCs w:val="24"/>
+        </w:rPr>
         <w:t>kar</w:t>
       </w:r>
+      <w:proofErr w:type="spellEnd"/>
     </w:p>
     <w:p>
       <w:pPr>
@@ -649,6 +681,7 @@
                 <w:szCs w:val="20"/>
               </w:rPr>
             </w:pPr>
+            <w:proofErr w:type="spellStart"/>
             <w:r>
               <w:rPr>
                 <w:rFonts w:cstheme="minorHAnsi"/>
@@ -657,6 +690,7 @@
               </w:rPr>
               <w:t>Reneel</w:t>
             </w:r>
+            <w:proofErr w:type="spellEnd"/>
           </w:p>
         </w:tc>
         <w:tc>
@@ -773,6 +807,7 @@
                 <w:szCs w:val="20"/>
               </w:rPr>
             </w:pPr>
+            <w:proofErr w:type="spellStart"/>
             <w:r>
               <w:rPr>
                 <w:rFonts w:cstheme="minorHAnsi"/>
@@ -781,6 +816,7 @@
               </w:rPr>
               <w:t>Reneel</w:t>
             </w:r>
+            <w:proofErr w:type="spellEnd"/>
           </w:p>
         </w:tc>
         <w:tc>
@@ -864,20 +900,35 @@
           </w:tcPr>
           <w:p>
             <w:pPr>
-              <w:jc w:val="center"/>
-              <w:rPr>
-                <w:rFonts w:cstheme="minorHAnsi"/>
-                <w:sz w:val="20"/>
-                <w:szCs w:val="20"/>
-              </w:rPr>
-            </w:pPr>
-            <w:r>
-              <w:rPr>
-                <w:rFonts w:cstheme="minorHAnsi"/>
-                <w:sz w:val="20"/>
-                <w:szCs w:val="20"/>
-              </w:rPr>
-              <w:t>10/7/19</w:t>
+              <w:rPr>
+                <w:rFonts w:cstheme="minorHAnsi"/>
+                <w:sz w:val="20"/>
+                <w:szCs w:val="20"/>
+              </w:rPr>
+            </w:pPr>
+            <w:r>
+              <w:rPr>
+                <w:rFonts w:cstheme="minorHAnsi"/>
+                <w:sz w:val="20"/>
+                <w:szCs w:val="20"/>
+              </w:rPr>
+              <w:t>10/</w:t>
+            </w:r>
+            <w:r>
+              <w:rPr>
+                <w:rFonts w:cstheme="minorHAnsi"/>
+                <w:sz w:val="20"/>
+                <w:szCs w:val="20"/>
+              </w:rPr>
+              <w:t>0</w:t>
+            </w:r>
+            <w:r>
+              <w:rPr>
+                <w:rFonts w:cstheme="minorHAnsi"/>
+                <w:sz w:val="20"/>
+                <w:szCs w:val="20"/>
+              </w:rPr>
+              <w:t>7/19</w:t>
             </w:r>
           </w:p>
         </w:tc>
@@ -949,6 +1000,7 @@
                 <w:szCs w:val="20"/>
               </w:rPr>
             </w:pPr>
+            <w:proofErr w:type="spellStart"/>
             <w:r>
               <w:rPr>
                 <w:rFonts w:cstheme="minorHAnsi"/>
@@ -957,6 +1009,7 @@
               </w:rPr>
               <w:t>Reneel</w:t>
             </w:r>
+            <w:proofErr w:type="spellEnd"/>
           </w:p>
         </w:tc>
         <w:tc>
@@ -1841,8 +1894,6 @@
             </w:rPr>
             <w:t>System Architecture</w:t>
           </w:r>
-          <w:bookmarkStart w:id="0" w:name="_GoBack"/>
-          <w:bookmarkEnd w:id="0"/>
         </w:p>
         <w:p>
           <w:pPr>
@@ -2897,7 +2948,23 @@
                 <w:sz w:val="20"/>
                 <w:szCs w:val="20"/>
               </w:rPr>
-              <w:t xml:space="preserve">   Although the market for digital language arts training applications have been reached by several competing entities, we view opportunities to be captured within the space. Our analysis of the products offered by Rosetta Stone and Duolingo are disjoint along both the personal tutoring and gamification components. In our view there is room for significant improvement to the level of interactivity and engagement possible through a digital language arts learning platform. Namely we recognize the potential for value to be added by offering, in addition to language arts training via traditional modalities offered in existing solutions, a cognitive computing based solution that creates an intuitive virtual tutor than can be available to the user on demand via an audio-visual-text-social media based interface. Our aim is to 1.) hybridize traditional digital language arts learning modalities having demonstrated market success, 2.) expand upon current platform technologies offered using cognitive computing based solutions, and 3.) integrate said technologies into a uniquely defined product that offers market leading high quality and engaging language arts training that is cognizant of each individual user.     </w:t>
+              <w:t xml:space="preserve">   Although the market for digital language arts training applications have been reached by several competing entities, we view opportunities to be captured within the space. Our analysis of the products offered by Rosetta Stone and Duolingo are disjoint along both the personal tutoring and gamification components. In our view there is room for significant improvement to the level of interactivity and engagement possible through a </w:t>
+            </w:r>
+            <w:r>
+              <w:rPr>
+                <w:rFonts w:cstheme="minorHAnsi"/>
+                <w:sz w:val="20"/>
+                <w:szCs w:val="20"/>
+              </w:rPr>
+              <w:t>digital language art</w:t>
+            </w:r>
+            <w:r>
+              <w:rPr>
+                <w:rFonts w:cstheme="minorHAnsi"/>
+                <w:sz w:val="20"/>
+                <w:szCs w:val="20"/>
+              </w:rPr>
+              <w:t xml:space="preserve"> learning platform. Namely we recognize the potential for value to be added by offering, in addition to language arts training via traditional modalities offered in existing solutions, a cognitive computing based solution that creates an intuitive virtual tutor than can be available to the user on demand via an audio-visual-text-social media based interface. Our aim is to 1.) hybridize traditional digital language arts learning modalities having demonstrated market success, 2.) expand upon current platform technologies offered using cognitive computing based solutions, and 3.) integrate said technologies into a uniquely defined product that offers market leading high quality and engaging language arts training that is cognizant of each individual user.     </w:t>
             </w:r>
           </w:p>
         </w:tc>
@@ -2932,7 +2999,7 @@
                 <w:sz w:val="20"/>
                 <w:szCs w:val="20"/>
               </w:rPr>
-              <w:t xml:space="preserve"> Provide a multi-platform digital language arts training system that engages the user through a cognitively aware gamified interface.  </w:t>
+              <w:t xml:space="preserve"> Provide a multi-platform digital language training system that engages the user through a cognitively aware gamified interface.  </w:t>
             </w:r>
           </w:p>
         </w:tc>
@@ -3003,7 +3070,23 @@
                 <w:sz w:val="20"/>
                 <w:szCs w:val="20"/>
               </w:rPr>
-              <w:t>Support for text and pictographic based multiple choice exercises</w:t>
+              <w:t xml:space="preserve">Support for text and pictographic based </w:t>
+            </w:r>
+            <w:r>
+              <w:rPr>
+                <w:rFonts w:cstheme="minorHAnsi"/>
+                <w:sz w:val="20"/>
+                <w:szCs w:val="20"/>
+              </w:rPr>
+              <w:t>multiple-choice</w:t>
+            </w:r>
+            <w:r>
+              <w:rPr>
+                <w:rFonts w:cstheme="minorHAnsi"/>
+                <w:sz w:val="20"/>
+                <w:szCs w:val="20"/>
+              </w:rPr>
+              <w:t xml:space="preserve"> exercises</w:t>
             </w:r>
           </w:p>
           <w:p>
@@ -3091,7 +3174,39 @@
                 <w:sz w:val="20"/>
                 <w:szCs w:val="20"/>
               </w:rPr>
-              <w:t>Support for modular learning where modules are used a micro-courses focusing on one particular aspect of the language learning process</w:t>
+              <w:t xml:space="preserve">Support for modular learning where modules are used a </w:t>
+            </w:r>
+            <w:r>
+              <w:rPr>
+                <w:rFonts w:cstheme="minorHAnsi"/>
+                <w:sz w:val="20"/>
+                <w:szCs w:val="20"/>
+              </w:rPr>
+              <w:t>micro-course</w:t>
+            </w:r>
+            <w:r>
+              <w:rPr>
+                <w:rFonts w:cstheme="minorHAnsi"/>
+                <w:sz w:val="20"/>
+                <w:szCs w:val="20"/>
+              </w:rPr>
+              <w:t xml:space="preserve"> focusing on one </w:t>
+            </w:r>
+            <w:r>
+              <w:rPr>
+                <w:rFonts w:cstheme="minorHAnsi"/>
+                <w:sz w:val="20"/>
+                <w:szCs w:val="20"/>
+              </w:rPr>
+              <w:t>aspect</w:t>
+            </w:r>
+            <w:r>
+              <w:rPr>
+                <w:rFonts w:cstheme="minorHAnsi"/>
+                <w:sz w:val="20"/>
+                <w:szCs w:val="20"/>
+              </w:rPr>
+              <w:t xml:space="preserve"> of the language learning process</w:t>
             </w:r>
           </w:p>
           <w:p>
@@ -3135,7 +3250,39 @@
                 <w:sz w:val="20"/>
                 <w:szCs w:val="20"/>
               </w:rPr>
-              <w:t xml:space="preserve">Support for gamified based user performance based reward system that considers the  level of difficulty, consistency, frequency of and performance of the user’s engagement with the learning system exercises  </w:t>
+              <w:t xml:space="preserve">Support for gamified based user </w:t>
+            </w:r>
+            <w:r>
+              <w:rPr>
+                <w:rFonts w:cstheme="minorHAnsi"/>
+                <w:sz w:val="20"/>
+                <w:szCs w:val="20"/>
+              </w:rPr>
+              <w:t>performance-based</w:t>
+            </w:r>
+            <w:r>
+              <w:rPr>
+                <w:rFonts w:cstheme="minorHAnsi"/>
+                <w:sz w:val="20"/>
+                <w:szCs w:val="20"/>
+              </w:rPr>
+              <w:t xml:space="preserve"> reward system that considers </w:t>
+            </w:r>
+            <w:r>
+              <w:rPr>
+                <w:rFonts w:cstheme="minorHAnsi"/>
+                <w:sz w:val="20"/>
+                <w:szCs w:val="20"/>
+              </w:rPr>
+              <w:t>the level</w:t>
+            </w:r>
+            <w:r>
+              <w:rPr>
+                <w:rFonts w:cstheme="minorHAnsi"/>
+                <w:sz w:val="20"/>
+                <w:szCs w:val="20"/>
+              </w:rPr>
+              <w:t xml:space="preserve"> of difficulty, consistency, frequency of and performance of the user’s engagement with the learning system exercises  </w:t>
             </w:r>
           </w:p>
           <w:p>
@@ -3971,27 +4118,28 @@
     <w:p>
       <w:pPr>
         <w:ind w:left="720"/>
-        <w:rPr>
-          <w:rFonts w:cstheme="minorHAnsi"/>
-          <w:sz w:val="20"/>
-          <w:szCs w:val="20"/>
-        </w:rPr>
-      </w:pPr>
-      <w:r>
-        <w:rPr>
-          <w:rFonts w:cstheme="minorHAnsi"/>
-          <w:sz w:val="20"/>
-          <w:szCs w:val="20"/>
-        </w:rPr>
-        <w:t xml:space="preserve">The purpose of </w:t>
-      </w:r>
-      <w:r>
-        <w:rPr>
-          <w:rFonts w:cstheme="minorHAnsi"/>
-          <w:sz w:val="20"/>
-          <w:szCs w:val="20"/>
-        </w:rPr>
-        <w:t xml:space="preserve">Part I of </w:t>
+        <w:jc w:val="both"/>
+        <w:rPr>
+          <w:rFonts w:cstheme="minorHAnsi"/>
+          <w:sz w:val="20"/>
+          <w:szCs w:val="20"/>
+        </w:rPr>
+      </w:pPr>
+      <w:r>
+        <w:rPr>
+          <w:rFonts w:cstheme="minorHAnsi"/>
+          <w:sz w:val="20"/>
+          <w:szCs w:val="20"/>
+        </w:rPr>
+        <w:t xml:space="preserve">The purpose </w:t>
+      </w:r>
+      <w:r>
+        <w:rPr>
+          <w:rFonts w:cstheme="minorHAnsi"/>
+          <w:sz w:val="20"/>
+          <w:szCs w:val="20"/>
+        </w:rPr>
+        <w:t xml:space="preserve">of </w:t>
       </w:r>
       <w:r>
         <w:rPr>
@@ -4055,7 +4203,23 @@
           <w:sz w:val="20"/>
           <w:szCs w:val="20"/>
         </w:rPr>
-        <w:t xml:space="preserve">. Part II of this document will </w:t>
+        <w:t xml:space="preserve">. </w:t>
+      </w:r>
+      <w:r>
+        <w:rPr>
+          <w:rFonts w:cstheme="minorHAnsi"/>
+          <w:sz w:val="20"/>
+          <w:szCs w:val="20"/>
+        </w:rPr>
+        <w:t>T</w:t>
+      </w:r>
+      <w:r>
+        <w:rPr>
+          <w:rFonts w:cstheme="minorHAnsi"/>
+          <w:sz w:val="20"/>
+          <w:szCs w:val="20"/>
+        </w:rPr>
+        <w:t xml:space="preserve">his document will </w:t>
       </w:r>
       <w:r>
         <w:rPr>
@@ -4095,7 +4259,7 @@
           <w:sz w:val="20"/>
           <w:szCs w:val="20"/>
         </w:rPr>
-        <w:t xml:space="preserve">language learning arts system development process and includes details </w:t>
+        <w:t xml:space="preserve">language learning system development process and includes details </w:t>
       </w:r>
       <w:r>
         <w:rPr>
@@ -4119,7 +4283,23 @@
           <w:sz w:val="20"/>
           <w:szCs w:val="20"/>
         </w:rPr>
-        <w:t>. Part III of this document analyzes and quantifies the factors</w:t>
+        <w:t xml:space="preserve">. </w:t>
+      </w:r>
+      <w:r>
+        <w:rPr>
+          <w:rFonts w:cstheme="minorHAnsi"/>
+          <w:sz w:val="20"/>
+          <w:szCs w:val="20"/>
+        </w:rPr>
+        <w:t>T</w:t>
+      </w:r>
+      <w:r>
+        <w:rPr>
+          <w:rFonts w:cstheme="minorHAnsi"/>
+          <w:sz w:val="20"/>
+          <w:szCs w:val="20"/>
+        </w:rPr>
+        <w:t>his document analyzes and quantifies the factors</w:t>
       </w:r>
       <w:r>
         <w:rPr>
@@ -5919,7 +6099,16 @@
           <w:sz w:val="20"/>
           <w:szCs w:val="20"/>
         </w:rPr>
-        <w:t>on, User will be allowed to navigate among Interfaces as shown in (Diagram globa</w:t>
+        <w:t xml:space="preserve">on, User will be allowed to navigate among Interfaces as shown in (Diagram </w:t>
+      </w:r>
+      <w:proofErr w:type="spellStart"/>
+      <w:r>
+        <w:rPr>
+          <w:rFonts w:cstheme="minorHAnsi"/>
+          <w:sz w:val="20"/>
+          <w:szCs w:val="20"/>
+        </w:rPr>
+        <w:t>globa</w:t>
       </w:r>
       <w:r>
         <w:rPr>
@@ -5951,7 +6140,16 @@
           <w:sz w:val="20"/>
           <w:szCs w:val="20"/>
         </w:rPr>
-        <w:t>n_paths)</w:t>
+        <w:t>n_paths</w:t>
+      </w:r>
+      <w:proofErr w:type="spellEnd"/>
+      <w:r>
+        <w:rPr>
+          <w:rFonts w:cstheme="minorHAnsi"/>
+          <w:sz w:val="20"/>
+          <w:szCs w:val="20"/>
+        </w:rPr>
+        <w:t>)</w:t>
       </w:r>
     </w:p>
     <w:p>
@@ -6031,6 +6229,7 @@
           <w:szCs w:val="20"/>
         </w:rPr>
       </w:pPr>
+      <w:proofErr w:type="spellStart"/>
       <w:r>
         <w:rPr>
           <w:rFonts w:cstheme="minorHAnsi"/>
@@ -6053,8 +6252,27 @@
           <w:sz w:val="20"/>
           <w:szCs w:val="20"/>
         </w:rPr>
-        <w:t>agam global_interface_navigation_paths</w:t>
-      </w:r>
+        <w:t>agam</w:t>
+      </w:r>
+      <w:proofErr w:type="spellEnd"/>
+      <w:r>
+        <w:rPr>
+          <w:rFonts w:cstheme="minorHAnsi"/>
+          <w:sz w:val="20"/>
+          <w:szCs w:val="20"/>
+        </w:rPr>
+        <w:t xml:space="preserve"> </w:t>
+      </w:r>
+      <w:proofErr w:type="spellStart"/>
+      <w:r>
+        <w:rPr>
+          <w:rFonts w:cstheme="minorHAnsi"/>
+          <w:sz w:val="20"/>
+          <w:szCs w:val="20"/>
+        </w:rPr>
+        <w:t>global_interface_navigation_paths</w:t>
+      </w:r>
+      <w:proofErr w:type="spellEnd"/>
     </w:p>
     <w:p>
       <w:pPr>
@@ -8012,7 +8230,25 @@
           <w:sz w:val="20"/>
           <w:szCs w:val="20"/>
         </w:rPr>
-        <w:t xml:space="preserve"> (Diagram selected module pop_up_window)</w:t>
+        <w:t xml:space="preserve"> (Diagram selected module </w:t>
+      </w:r>
+      <w:proofErr w:type="spellStart"/>
+      <w:r>
+        <w:rPr>
+          <w:rFonts w:cstheme="minorHAnsi"/>
+          <w:sz w:val="20"/>
+          <w:szCs w:val="20"/>
+        </w:rPr>
+        <w:t>pop_up_window</w:t>
+      </w:r>
+      <w:proofErr w:type="spellEnd"/>
+      <w:r>
+        <w:rPr>
+          <w:rFonts w:cstheme="minorHAnsi"/>
+          <w:sz w:val="20"/>
+          <w:szCs w:val="20"/>
+        </w:rPr>
+        <w:t>)</w:t>
       </w:r>
     </w:p>
     <w:p>
@@ -8089,8 +8325,18 @@
           <w:sz w:val="20"/>
           <w:szCs w:val="20"/>
         </w:rPr>
-        <w:t>Diagram selected_module_pop_up_window</w:t>
-      </w:r>
+        <w:t xml:space="preserve">Diagram </w:t>
+      </w:r>
+      <w:proofErr w:type="spellStart"/>
+      <w:r>
+        <w:rPr>
+          <w:rFonts w:cstheme="minorHAnsi"/>
+          <w:sz w:val="20"/>
+          <w:szCs w:val="20"/>
+        </w:rPr>
+        <w:t>selected_module_pop_up_window</w:t>
+      </w:r>
+      <w:proofErr w:type="spellEnd"/>
     </w:p>
     <w:p>
       <w:pPr>
@@ -8697,7 +8943,25 @@
           <w:sz w:val="20"/>
           <w:szCs w:val="20"/>
         </w:rPr>
-        <w:t xml:space="preserve"> (Diagram lesson_attempt_global_elements)</w:t>
+        <w:t xml:space="preserve"> (Diagram </w:t>
+      </w:r>
+      <w:proofErr w:type="spellStart"/>
+      <w:r>
+        <w:rPr>
+          <w:rFonts w:cstheme="minorHAnsi"/>
+          <w:sz w:val="20"/>
+          <w:szCs w:val="20"/>
+        </w:rPr>
+        <w:t>lesson_attempt_global_elements</w:t>
+      </w:r>
+      <w:proofErr w:type="spellEnd"/>
+      <w:r>
+        <w:rPr>
+          <w:rFonts w:cstheme="minorHAnsi"/>
+          <w:sz w:val="20"/>
+          <w:szCs w:val="20"/>
+        </w:rPr>
+        <w:t>)</w:t>
       </w:r>
       <w:r>
         <w:rPr>
@@ -8789,8 +9053,18 @@
           <w:sz w:val="20"/>
           <w:szCs w:val="20"/>
         </w:rPr>
-        <w:t>Diagram lesson_attempt_global_elements</w:t>
-      </w:r>
+        <w:t xml:space="preserve">Diagram </w:t>
+      </w:r>
+      <w:proofErr w:type="spellStart"/>
+      <w:r>
+        <w:rPr>
+          <w:rFonts w:cstheme="minorHAnsi"/>
+          <w:sz w:val="20"/>
+          <w:szCs w:val="20"/>
+        </w:rPr>
+        <w:t>lesson_attempt_global_elements</w:t>
+      </w:r>
+      <w:proofErr w:type="spellEnd"/>
     </w:p>
     <w:p>
       <w:pPr>
@@ -9278,7 +9552,25 @@
           <w:sz w:val="20"/>
           <w:szCs w:val="20"/>
         </w:rPr>
-        <w:t xml:space="preserve"> User will be notified as to whether their response is correct or incorrect as shown in (Diagram exercise_textual_challenge_textual_response_results).</w:t>
+        <w:t xml:space="preserve"> User will be notified as to whether their response is correct or incorrect as shown in (Diagram </w:t>
+      </w:r>
+      <w:proofErr w:type="spellStart"/>
+      <w:r>
+        <w:rPr>
+          <w:rFonts w:cstheme="minorHAnsi"/>
+          <w:sz w:val="20"/>
+          <w:szCs w:val="20"/>
+        </w:rPr>
+        <w:t>exercise_textual_challenge_textual_response_results</w:t>
+      </w:r>
+      <w:proofErr w:type="spellEnd"/>
+      <w:r>
+        <w:rPr>
+          <w:rFonts w:cstheme="minorHAnsi"/>
+          <w:sz w:val="20"/>
+          <w:szCs w:val="20"/>
+        </w:rPr>
+        <w:t>).</w:t>
       </w:r>
     </w:p>
     <w:p>
@@ -9363,8 +9655,18 @@
           <w:sz w:val="20"/>
           <w:szCs w:val="20"/>
         </w:rPr>
-        <w:t>Diagram exercise_textual_challenge_textual_response_results</w:t>
-      </w:r>
+        <w:t xml:space="preserve">Diagram </w:t>
+      </w:r>
+      <w:proofErr w:type="spellStart"/>
+      <w:r>
+        <w:rPr>
+          <w:rFonts w:cstheme="minorHAnsi"/>
+          <w:sz w:val="20"/>
+          <w:szCs w:val="20"/>
+        </w:rPr>
+        <w:t>exercise_textual_challenge_textual_response_results</w:t>
+      </w:r>
+      <w:proofErr w:type="spellEnd"/>
     </w:p>
     <w:p>
       <w:pPr>
@@ -9637,7 +9939,25 @@
           <w:sz w:val="20"/>
           <w:szCs w:val="20"/>
         </w:rPr>
-        <w:t xml:space="preserve"> be notified as to whether their response is correct or incorrect as shown in (Diagram exercise_textual_challenge_mult_choice _results).</w:t>
+        <w:t xml:space="preserve"> be notified as to whether their response is correct or incorrect as shown in (Diagram </w:t>
+      </w:r>
+      <w:proofErr w:type="spellStart"/>
+      <w:r>
+        <w:rPr>
+          <w:rFonts w:cstheme="minorHAnsi"/>
+          <w:sz w:val="20"/>
+          <w:szCs w:val="20"/>
+        </w:rPr>
+        <w:t>exercise_textual_challenge_mult_choice</w:t>
+      </w:r>
+      <w:proofErr w:type="spellEnd"/>
+      <w:r>
+        <w:rPr>
+          <w:rFonts w:cstheme="minorHAnsi"/>
+          <w:sz w:val="20"/>
+          <w:szCs w:val="20"/>
+        </w:rPr>
+        <w:t xml:space="preserve"> _results).</w:t>
       </w:r>
       <w:r>
         <w:rPr>
@@ -9739,7 +10059,25 @@
           <w:sz w:val="20"/>
           <w:szCs w:val="20"/>
         </w:rPr>
-        <w:t>Diagram exercise_textual_challenge_mult_choice _results</w:t>
+        <w:t xml:space="preserve">Diagram </w:t>
+      </w:r>
+      <w:proofErr w:type="spellStart"/>
+      <w:r>
+        <w:rPr>
+          <w:rFonts w:cstheme="minorHAnsi"/>
+          <w:sz w:val="20"/>
+          <w:szCs w:val="20"/>
+        </w:rPr>
+        <w:t>exercise_textual_challenge_mult_choice</w:t>
+      </w:r>
+      <w:proofErr w:type="spellEnd"/>
+      <w:r>
+        <w:rPr>
+          <w:rFonts w:cstheme="minorHAnsi"/>
+          <w:sz w:val="20"/>
+          <w:szCs w:val="20"/>
+        </w:rPr>
+        <w:t xml:space="preserve"> _results</w:t>
       </w:r>
     </w:p>
     <w:p>
@@ -10029,8 +10367,18 @@
           <w:sz w:val="20"/>
           <w:szCs w:val="20"/>
         </w:rPr>
-        <w:t>User will be asked to read a textual Challenge Sentence and provide the correct translation via the microphone (Diagram textual_challenge_voice_response</w:t>
-      </w:r>
+        <w:t xml:space="preserve">User will be asked to read a textual Challenge Sentence and provide the correct translation via the microphone (Diagram </w:t>
+      </w:r>
+      <w:proofErr w:type="spellStart"/>
+      <w:r>
+        <w:rPr>
+          <w:rFonts w:cstheme="minorHAnsi"/>
+          <w:sz w:val="20"/>
+          <w:szCs w:val="20"/>
+        </w:rPr>
+        <w:t>textual_challenge_voice_response</w:t>
+      </w:r>
+      <w:proofErr w:type="spellEnd"/>
       <w:r>
         <w:rPr>
           <w:rFonts w:cstheme="minorHAnsi"/>
@@ -10130,7 +10478,25 @@
           <w:sz w:val="20"/>
           <w:szCs w:val="20"/>
         </w:rPr>
-        <w:t>Diagram exercise_textual_challenge_mult_choice _results</w:t>
+        <w:t xml:space="preserve">Diagram </w:t>
+      </w:r>
+      <w:proofErr w:type="spellStart"/>
+      <w:r>
+        <w:rPr>
+          <w:rFonts w:cstheme="minorHAnsi"/>
+          <w:sz w:val="20"/>
+          <w:szCs w:val="20"/>
+        </w:rPr>
+        <w:t>exercise_textual_challenge_mult_choice</w:t>
+      </w:r>
+      <w:proofErr w:type="spellEnd"/>
+      <w:r>
+        <w:rPr>
+          <w:rFonts w:cstheme="minorHAnsi"/>
+          <w:sz w:val="20"/>
+          <w:szCs w:val="20"/>
+        </w:rPr>
+        <w:t xml:space="preserve"> _results</w:t>
       </w:r>
     </w:p>
     <w:p>
@@ -10666,8 +11032,18 @@
           <w:sz w:val="20"/>
           <w:szCs w:val="20"/>
         </w:rPr>
-        <w:t>Diagram exercise_tools</w:t>
-      </w:r>
+        <w:t xml:space="preserve">Diagram </w:t>
+      </w:r>
+      <w:proofErr w:type="spellStart"/>
+      <w:r>
+        <w:rPr>
+          <w:rFonts w:cstheme="minorHAnsi"/>
+          <w:sz w:val="20"/>
+          <w:szCs w:val="20"/>
+        </w:rPr>
+        <w:t>exercise_tools</w:t>
+      </w:r>
+      <w:proofErr w:type="spellEnd"/>
     </w:p>
     <w:p>
       <w:pPr>
@@ -17664,6 +18040,3743 @@
           <w:rFonts w:cstheme="minorHAnsi"/>
           <w:sz w:val="20"/>
           <w:szCs w:val="20"/>
+        </w:rPr>
+      </w:pPr>
+    </w:p>
+    <w:p>
+      <w:pPr>
+        <w:rPr>
+          <w:rFonts w:cstheme="minorHAnsi"/>
+          <w:sz w:val="20"/>
+          <w:szCs w:val="20"/>
+        </w:rPr>
+      </w:pPr>
+    </w:p>
+    <w:p>
+      <w:pPr>
+        <w:rPr>
+          <w:rFonts w:cstheme="minorHAnsi"/>
+          <w:sz w:val="36"/>
+          <w:szCs w:val="36"/>
+        </w:rPr>
+      </w:pPr>
+      <w:r>
+        <w:rPr>
+          <w:rFonts w:cstheme="minorHAnsi"/>
+          <w:sz w:val="36"/>
+          <w:szCs w:val="36"/>
+        </w:rPr>
+        <w:t>7.</w:t>
+      </w:r>
+      <w:r>
+        <w:rPr>
+          <w:rFonts w:cstheme="minorHAnsi"/>
+          <w:sz w:val="36"/>
+          <w:szCs w:val="36"/>
+        </w:rPr>
+        <w:t xml:space="preserve"> Work Breakdown Structure</w:t>
+      </w:r>
+    </w:p>
+    <w:p>
+      <w:pPr>
+        <w:rPr>
+          <w:rFonts w:cstheme="minorHAnsi"/>
+          <w:sz w:val="28"/>
+          <w:szCs w:val="28"/>
+        </w:rPr>
+      </w:pPr>
+      <w:r>
+        <w:rPr>
+          <w:rFonts w:cstheme="minorHAnsi"/>
+          <w:sz w:val="28"/>
+          <w:szCs w:val="28"/>
+        </w:rPr>
+        <w:tab/>
+        <w:t>7.1 Overall WBS</w:t>
+      </w:r>
+    </w:p>
+    <w:tbl>
+      <w:tblPr>
+        <w:tblW w:w="9351" w:type="dxa"/>
+        <w:tblLook w:val="04A0" w:firstRow="1" w:lastRow="0" w:firstColumn="1" w:lastColumn="0" w:noHBand="0" w:noVBand="1"/>
+      </w:tblPr>
+      <w:tblGrid>
+        <w:gridCol w:w="988"/>
+        <w:gridCol w:w="1134"/>
+        <w:gridCol w:w="2409"/>
+        <w:gridCol w:w="4820"/>
+      </w:tblGrid>
+      <w:tr>
+        <w:trPr>
+          <w:trHeight w:val="290"/>
+        </w:trPr>
+        <w:tc>
+          <w:tcPr>
+            <w:tcW w:w="988" w:type="dxa"/>
+            <w:tcBorders>
+              <w:top w:val="single" w:sz="4" w:space="0" w:color="auto"/>
+              <w:left w:val="single" w:sz="4" w:space="0" w:color="auto"/>
+              <w:bottom w:val="single" w:sz="4" w:space="0" w:color="auto"/>
+              <w:right w:val="single" w:sz="4" w:space="0" w:color="auto"/>
+            </w:tcBorders>
+            <w:shd w:val="clear" w:color="auto" w:fill="auto"/>
+            <w:noWrap/>
+            <w:hideMark/>
+          </w:tcPr>
+          <w:p>
+            <w:pPr>
+              <w:spacing w:after="0" w:line="240" w:lineRule="auto"/>
+              <w:rPr>
+                <w:rFonts w:ascii="Calibri" w:eastAsia="Times New Roman" w:hAnsi="Calibri" w:cs="Calibri"/>
+                <w:b/>
+                <w:bCs/>
+                <w:color w:val="000000"/>
+                <w:lang w:val="en-IN" w:eastAsia="en-IN"/>
+              </w:rPr>
+            </w:pPr>
+            <w:r>
+              <w:rPr>
+                <w:rFonts w:ascii="Calibri" w:eastAsia="Times New Roman" w:hAnsi="Calibri" w:cs="Calibri"/>
+                <w:b/>
+                <w:bCs/>
+                <w:color w:val="000000"/>
+                <w:lang w:val="en-IN" w:eastAsia="en-IN"/>
+              </w:rPr>
+              <w:t>Level</w:t>
+            </w:r>
+          </w:p>
+        </w:tc>
+        <w:tc>
+          <w:tcPr>
+            <w:tcW w:w="1134" w:type="dxa"/>
+            <w:tcBorders>
+              <w:top w:val="single" w:sz="4" w:space="0" w:color="auto"/>
+              <w:left w:val="nil"/>
+              <w:bottom w:val="single" w:sz="4" w:space="0" w:color="auto"/>
+              <w:right w:val="single" w:sz="4" w:space="0" w:color="auto"/>
+            </w:tcBorders>
+            <w:shd w:val="clear" w:color="auto" w:fill="auto"/>
+            <w:noWrap/>
+            <w:hideMark/>
+          </w:tcPr>
+          <w:p>
+            <w:pPr>
+              <w:spacing w:after="0" w:line="240" w:lineRule="auto"/>
+              <w:rPr>
+                <w:rFonts w:ascii="Calibri" w:eastAsia="Times New Roman" w:hAnsi="Calibri" w:cs="Calibri"/>
+                <w:b/>
+                <w:bCs/>
+                <w:color w:val="000000"/>
+                <w:lang w:val="en-IN" w:eastAsia="en-IN"/>
+              </w:rPr>
+            </w:pPr>
+            <w:r>
+              <w:rPr>
+                <w:rFonts w:ascii="Calibri" w:eastAsia="Times New Roman" w:hAnsi="Calibri" w:cs="Calibri"/>
+                <w:b/>
+                <w:bCs/>
+                <w:color w:val="000000"/>
+                <w:lang w:val="en-IN" w:eastAsia="en-IN"/>
+              </w:rPr>
+              <w:t>WBS Code</w:t>
+            </w:r>
+          </w:p>
+        </w:tc>
+        <w:tc>
+          <w:tcPr>
+            <w:tcW w:w="2409" w:type="dxa"/>
+            <w:tcBorders>
+              <w:top w:val="single" w:sz="4" w:space="0" w:color="auto"/>
+              <w:left w:val="nil"/>
+              <w:bottom w:val="single" w:sz="4" w:space="0" w:color="auto"/>
+              <w:right w:val="single" w:sz="4" w:space="0" w:color="auto"/>
+            </w:tcBorders>
+            <w:shd w:val="clear" w:color="auto" w:fill="auto"/>
+            <w:hideMark/>
+          </w:tcPr>
+          <w:p>
+            <w:pPr>
+              <w:spacing w:after="0" w:line="240" w:lineRule="auto"/>
+              <w:rPr>
+                <w:rFonts w:ascii="Calibri" w:eastAsia="Times New Roman" w:hAnsi="Calibri" w:cs="Calibri"/>
+                <w:b/>
+                <w:bCs/>
+                <w:color w:val="000000"/>
+                <w:lang w:val="en-IN" w:eastAsia="en-IN"/>
+              </w:rPr>
+            </w:pPr>
+            <w:r>
+              <w:rPr>
+                <w:rFonts w:ascii="Calibri" w:eastAsia="Times New Roman" w:hAnsi="Calibri" w:cs="Calibri"/>
+                <w:b/>
+                <w:bCs/>
+                <w:color w:val="000000"/>
+                <w:lang w:val="en-IN" w:eastAsia="en-IN"/>
+              </w:rPr>
+              <w:t>Element Name</w:t>
+            </w:r>
+          </w:p>
+        </w:tc>
+        <w:tc>
+          <w:tcPr>
+            <w:tcW w:w="4820" w:type="dxa"/>
+            <w:tcBorders>
+              <w:top w:val="single" w:sz="4" w:space="0" w:color="auto"/>
+              <w:left w:val="nil"/>
+              <w:bottom w:val="single" w:sz="4" w:space="0" w:color="auto"/>
+              <w:right w:val="single" w:sz="4" w:space="0" w:color="auto"/>
+            </w:tcBorders>
+            <w:shd w:val="clear" w:color="auto" w:fill="auto"/>
+            <w:hideMark/>
+          </w:tcPr>
+          <w:p>
+            <w:pPr>
+              <w:spacing w:after="0" w:line="240" w:lineRule="auto"/>
+              <w:rPr>
+                <w:rFonts w:ascii="Calibri" w:eastAsia="Times New Roman" w:hAnsi="Calibri" w:cs="Calibri"/>
+                <w:b/>
+                <w:bCs/>
+                <w:color w:val="000000"/>
+                <w:lang w:val="en-IN" w:eastAsia="en-IN"/>
+              </w:rPr>
+            </w:pPr>
+            <w:r>
+              <w:rPr>
+                <w:rFonts w:ascii="Calibri" w:eastAsia="Times New Roman" w:hAnsi="Calibri" w:cs="Calibri"/>
+                <w:b/>
+                <w:bCs/>
+                <w:color w:val="000000"/>
+                <w:lang w:val="en-IN" w:eastAsia="en-IN"/>
+              </w:rPr>
+              <w:t>Description</w:t>
+            </w:r>
+          </w:p>
+        </w:tc>
+      </w:tr>
+      <w:tr>
+        <w:trPr>
+          <w:trHeight w:val="1740"/>
+        </w:trPr>
+        <w:tc>
+          <w:tcPr>
+            <w:tcW w:w="988" w:type="dxa"/>
+            <w:tcBorders>
+              <w:top w:val="nil"/>
+              <w:left w:val="single" w:sz="4" w:space="0" w:color="auto"/>
+              <w:bottom w:val="single" w:sz="4" w:space="0" w:color="auto"/>
+              <w:right w:val="single" w:sz="4" w:space="0" w:color="auto"/>
+            </w:tcBorders>
+            <w:shd w:val="clear" w:color="auto" w:fill="auto"/>
+            <w:noWrap/>
+            <w:hideMark/>
+          </w:tcPr>
+          <w:p>
+            <w:pPr>
+              <w:spacing w:after="0" w:line="240" w:lineRule="auto"/>
+              <w:rPr>
+                <w:rFonts w:ascii="Calibri" w:eastAsia="Times New Roman" w:hAnsi="Calibri" w:cs="Calibri"/>
+                <w:color w:val="000000"/>
+                <w:lang w:val="en-IN" w:eastAsia="en-IN"/>
+              </w:rPr>
+            </w:pPr>
+            <w:r>
+              <w:rPr>
+                <w:rFonts w:ascii="Calibri" w:eastAsia="Times New Roman" w:hAnsi="Calibri" w:cs="Calibri"/>
+                <w:color w:val="000000"/>
+                <w:lang w:val="en-IN" w:eastAsia="en-IN"/>
+              </w:rPr>
+              <w:t>1</w:t>
+            </w:r>
+          </w:p>
+        </w:tc>
+        <w:tc>
+          <w:tcPr>
+            <w:tcW w:w="1134" w:type="dxa"/>
+            <w:tcBorders>
+              <w:top w:val="nil"/>
+              <w:left w:val="nil"/>
+              <w:bottom w:val="single" w:sz="4" w:space="0" w:color="auto"/>
+              <w:right w:val="single" w:sz="4" w:space="0" w:color="auto"/>
+            </w:tcBorders>
+            <w:shd w:val="clear" w:color="auto" w:fill="auto"/>
+            <w:noWrap/>
+            <w:hideMark/>
+          </w:tcPr>
+          <w:p>
+            <w:pPr>
+              <w:spacing w:after="0" w:line="240" w:lineRule="auto"/>
+              <w:rPr>
+                <w:rFonts w:ascii="Calibri" w:eastAsia="Times New Roman" w:hAnsi="Calibri" w:cs="Calibri"/>
+                <w:color w:val="000000"/>
+                <w:lang w:val="en-IN" w:eastAsia="en-IN"/>
+              </w:rPr>
+            </w:pPr>
+            <w:r>
+              <w:rPr>
+                <w:rFonts w:ascii="Calibri" w:eastAsia="Times New Roman" w:hAnsi="Calibri" w:cs="Calibri"/>
+                <w:color w:val="000000"/>
+                <w:lang w:val="en-IN" w:eastAsia="en-IN"/>
+              </w:rPr>
+              <w:t>1</w:t>
+            </w:r>
+          </w:p>
+        </w:tc>
+        <w:tc>
+          <w:tcPr>
+            <w:tcW w:w="2409" w:type="dxa"/>
+            <w:tcBorders>
+              <w:top w:val="nil"/>
+              <w:left w:val="nil"/>
+              <w:bottom w:val="single" w:sz="4" w:space="0" w:color="auto"/>
+              <w:right w:val="single" w:sz="4" w:space="0" w:color="auto"/>
+            </w:tcBorders>
+            <w:shd w:val="clear" w:color="auto" w:fill="auto"/>
+            <w:hideMark/>
+          </w:tcPr>
+          <w:p>
+            <w:pPr>
+              <w:spacing w:after="0" w:line="240" w:lineRule="auto"/>
+              <w:rPr>
+                <w:rFonts w:ascii="Calibri" w:eastAsia="Times New Roman" w:hAnsi="Calibri" w:cs="Calibri"/>
+                <w:color w:val="000000"/>
+                <w:lang w:val="en-IN" w:eastAsia="en-IN"/>
+              </w:rPr>
+            </w:pPr>
+            <w:r>
+              <w:rPr>
+                <w:rFonts w:ascii="Calibri" w:eastAsia="Times New Roman" w:hAnsi="Calibri" w:cs="Calibri"/>
+                <w:color w:val="000000"/>
+                <w:lang w:val="en-IN" w:eastAsia="en-IN"/>
+              </w:rPr>
+              <w:t>Digital Language Training System</w:t>
+            </w:r>
+          </w:p>
+        </w:tc>
+        <w:tc>
+          <w:tcPr>
+            <w:tcW w:w="4820" w:type="dxa"/>
+            <w:tcBorders>
+              <w:top w:val="nil"/>
+              <w:left w:val="nil"/>
+              <w:bottom w:val="single" w:sz="4" w:space="0" w:color="auto"/>
+              <w:right w:val="single" w:sz="4" w:space="0" w:color="auto"/>
+            </w:tcBorders>
+            <w:shd w:val="clear" w:color="auto" w:fill="auto"/>
+            <w:hideMark/>
+          </w:tcPr>
+          <w:p>
+            <w:pPr>
+              <w:spacing w:after="0" w:line="240" w:lineRule="auto"/>
+              <w:rPr>
+                <w:rFonts w:ascii="Calibri" w:eastAsia="Times New Roman" w:hAnsi="Calibri" w:cs="Calibri"/>
+                <w:color w:val="000000"/>
+                <w:lang w:val="en-IN" w:eastAsia="en-IN"/>
+              </w:rPr>
+            </w:pPr>
+            <w:r>
+              <w:rPr>
+                <w:rFonts w:ascii="Calibri" w:eastAsia="Times New Roman" w:hAnsi="Calibri" w:cs="Calibri"/>
+                <w:color w:val="000000"/>
+                <w:lang w:val="en-IN" w:eastAsia="en-IN"/>
+              </w:rPr>
+              <w:t xml:space="preserve">All work to implement a multi-platform digital language training system that engages the user through a cognitively aware gamified interface.  </w:t>
+            </w:r>
+          </w:p>
+        </w:tc>
+      </w:tr>
+      <w:tr>
+        <w:trPr>
+          <w:trHeight w:val="580"/>
+        </w:trPr>
+        <w:tc>
+          <w:tcPr>
+            <w:tcW w:w="988" w:type="dxa"/>
+            <w:tcBorders>
+              <w:top w:val="nil"/>
+              <w:left w:val="single" w:sz="4" w:space="0" w:color="auto"/>
+              <w:bottom w:val="single" w:sz="4" w:space="0" w:color="auto"/>
+              <w:right w:val="single" w:sz="4" w:space="0" w:color="auto"/>
+            </w:tcBorders>
+            <w:shd w:val="clear" w:color="auto" w:fill="auto"/>
+            <w:noWrap/>
+            <w:hideMark/>
+          </w:tcPr>
+          <w:p>
+            <w:pPr>
+              <w:spacing w:after="0" w:line="240" w:lineRule="auto"/>
+              <w:rPr>
+                <w:rFonts w:ascii="Calibri" w:eastAsia="Times New Roman" w:hAnsi="Calibri" w:cs="Calibri"/>
+                <w:color w:val="000000"/>
+                <w:lang w:val="en-IN" w:eastAsia="en-IN"/>
+              </w:rPr>
+            </w:pPr>
+            <w:r>
+              <w:rPr>
+                <w:rFonts w:ascii="Calibri" w:eastAsia="Times New Roman" w:hAnsi="Calibri" w:cs="Calibri"/>
+                <w:color w:val="000000"/>
+                <w:lang w:val="en-IN" w:eastAsia="en-IN"/>
+              </w:rPr>
+              <w:t>2</w:t>
+            </w:r>
+          </w:p>
+        </w:tc>
+        <w:tc>
+          <w:tcPr>
+            <w:tcW w:w="1134" w:type="dxa"/>
+            <w:tcBorders>
+              <w:top w:val="nil"/>
+              <w:left w:val="nil"/>
+              <w:bottom w:val="single" w:sz="4" w:space="0" w:color="auto"/>
+              <w:right w:val="single" w:sz="4" w:space="0" w:color="auto"/>
+            </w:tcBorders>
+            <w:shd w:val="clear" w:color="auto" w:fill="auto"/>
+            <w:noWrap/>
+            <w:hideMark/>
+          </w:tcPr>
+          <w:p>
+            <w:pPr>
+              <w:spacing w:after="0" w:line="240" w:lineRule="auto"/>
+              <w:rPr>
+                <w:rFonts w:ascii="Calibri" w:eastAsia="Times New Roman" w:hAnsi="Calibri" w:cs="Calibri"/>
+                <w:color w:val="000000"/>
+                <w:lang w:val="en-IN" w:eastAsia="en-IN"/>
+              </w:rPr>
+            </w:pPr>
+            <w:r>
+              <w:rPr>
+                <w:rFonts w:ascii="Calibri" w:eastAsia="Times New Roman" w:hAnsi="Calibri" w:cs="Calibri"/>
+                <w:color w:val="000000"/>
+                <w:lang w:val="en-IN" w:eastAsia="en-IN"/>
+              </w:rPr>
+              <w:t>1.1</w:t>
+            </w:r>
+          </w:p>
+        </w:tc>
+        <w:tc>
+          <w:tcPr>
+            <w:tcW w:w="2409" w:type="dxa"/>
+            <w:tcBorders>
+              <w:top w:val="nil"/>
+              <w:left w:val="nil"/>
+              <w:bottom w:val="single" w:sz="4" w:space="0" w:color="auto"/>
+              <w:right w:val="single" w:sz="4" w:space="0" w:color="auto"/>
+            </w:tcBorders>
+            <w:shd w:val="clear" w:color="auto" w:fill="auto"/>
+            <w:hideMark/>
+          </w:tcPr>
+          <w:p>
+            <w:pPr>
+              <w:spacing w:after="0" w:line="240" w:lineRule="auto"/>
+              <w:rPr>
+                <w:rFonts w:ascii="Calibri" w:eastAsia="Times New Roman" w:hAnsi="Calibri" w:cs="Calibri"/>
+                <w:color w:val="000000"/>
+                <w:lang w:val="en-IN" w:eastAsia="en-IN"/>
+              </w:rPr>
+            </w:pPr>
+            <w:r>
+              <w:rPr>
+                <w:rFonts w:ascii="Calibri" w:eastAsia="Times New Roman" w:hAnsi="Calibri" w:cs="Calibri"/>
+                <w:color w:val="000000"/>
+                <w:lang w:val="en-IN" w:eastAsia="en-IN"/>
+              </w:rPr>
+              <w:t>Initiation</w:t>
+            </w:r>
+          </w:p>
+        </w:tc>
+        <w:tc>
+          <w:tcPr>
+            <w:tcW w:w="4820" w:type="dxa"/>
+            <w:tcBorders>
+              <w:top w:val="nil"/>
+              <w:left w:val="nil"/>
+              <w:bottom w:val="single" w:sz="4" w:space="0" w:color="auto"/>
+              <w:right w:val="single" w:sz="4" w:space="0" w:color="auto"/>
+            </w:tcBorders>
+            <w:shd w:val="clear" w:color="auto" w:fill="auto"/>
+            <w:hideMark/>
+          </w:tcPr>
+          <w:p>
+            <w:pPr>
+              <w:spacing w:after="0" w:line="240" w:lineRule="auto"/>
+              <w:rPr>
+                <w:rFonts w:ascii="Calibri" w:eastAsia="Times New Roman" w:hAnsi="Calibri" w:cs="Calibri"/>
+                <w:color w:val="000000"/>
+                <w:lang w:val="en-IN" w:eastAsia="en-IN"/>
+              </w:rPr>
+            </w:pPr>
+            <w:r>
+              <w:rPr>
+                <w:rFonts w:ascii="Calibri" w:eastAsia="Times New Roman" w:hAnsi="Calibri" w:cs="Calibri"/>
+                <w:color w:val="000000"/>
+                <w:lang w:val="en-IN" w:eastAsia="en-IN"/>
+              </w:rPr>
+              <w:t xml:space="preserve">The work to </w:t>
+            </w:r>
+            <w:r>
+              <w:rPr>
+                <w:rFonts w:ascii="Calibri" w:eastAsia="Times New Roman" w:hAnsi="Calibri" w:cs="Calibri"/>
+                <w:color w:val="000000"/>
+                <w:lang w:val="en-IN" w:eastAsia="en-IN"/>
+              </w:rPr>
+              <w:t>initiate</w:t>
+            </w:r>
+            <w:r>
+              <w:rPr>
+                <w:rFonts w:ascii="Calibri" w:eastAsia="Times New Roman" w:hAnsi="Calibri" w:cs="Calibri"/>
+                <w:color w:val="000000"/>
+                <w:lang w:val="en-IN" w:eastAsia="en-IN"/>
+              </w:rPr>
+              <w:t xml:space="preserve"> project.</w:t>
+            </w:r>
+          </w:p>
+        </w:tc>
+      </w:tr>
+      <w:tr>
+        <w:trPr>
+          <w:trHeight w:val="290"/>
+        </w:trPr>
+        <w:tc>
+          <w:tcPr>
+            <w:tcW w:w="988" w:type="dxa"/>
+            <w:tcBorders>
+              <w:top w:val="nil"/>
+              <w:left w:val="single" w:sz="4" w:space="0" w:color="auto"/>
+              <w:bottom w:val="single" w:sz="4" w:space="0" w:color="auto"/>
+              <w:right w:val="single" w:sz="4" w:space="0" w:color="auto"/>
+            </w:tcBorders>
+            <w:shd w:val="clear" w:color="auto" w:fill="auto"/>
+            <w:noWrap/>
+            <w:hideMark/>
+          </w:tcPr>
+          <w:p>
+            <w:pPr>
+              <w:spacing w:after="0" w:line="240" w:lineRule="auto"/>
+              <w:rPr>
+                <w:rFonts w:ascii="Calibri" w:eastAsia="Times New Roman" w:hAnsi="Calibri" w:cs="Calibri"/>
+                <w:color w:val="000000"/>
+                <w:lang w:val="en-IN" w:eastAsia="en-IN"/>
+              </w:rPr>
+            </w:pPr>
+            <w:r>
+              <w:rPr>
+                <w:rFonts w:ascii="Calibri" w:eastAsia="Times New Roman" w:hAnsi="Calibri" w:cs="Calibri"/>
+                <w:color w:val="000000"/>
+                <w:lang w:val="en-IN" w:eastAsia="en-IN"/>
+              </w:rPr>
+              <w:t>3</w:t>
+            </w:r>
+          </w:p>
+        </w:tc>
+        <w:tc>
+          <w:tcPr>
+            <w:tcW w:w="1134" w:type="dxa"/>
+            <w:tcBorders>
+              <w:top w:val="nil"/>
+              <w:left w:val="nil"/>
+              <w:bottom w:val="single" w:sz="4" w:space="0" w:color="auto"/>
+              <w:right w:val="single" w:sz="4" w:space="0" w:color="auto"/>
+            </w:tcBorders>
+            <w:shd w:val="clear" w:color="auto" w:fill="auto"/>
+            <w:noWrap/>
+            <w:hideMark/>
+          </w:tcPr>
+          <w:p>
+            <w:pPr>
+              <w:spacing w:after="0" w:line="240" w:lineRule="auto"/>
+              <w:rPr>
+                <w:rFonts w:ascii="Calibri" w:eastAsia="Times New Roman" w:hAnsi="Calibri" w:cs="Calibri"/>
+                <w:color w:val="000000"/>
+                <w:lang w:val="en-IN" w:eastAsia="en-IN"/>
+              </w:rPr>
+            </w:pPr>
+            <w:r>
+              <w:rPr>
+                <w:rFonts w:ascii="Calibri" w:eastAsia="Times New Roman" w:hAnsi="Calibri" w:cs="Calibri"/>
+                <w:color w:val="000000"/>
+                <w:lang w:val="en-IN" w:eastAsia="en-IN"/>
+              </w:rPr>
+              <w:t>1.1.1</w:t>
+            </w:r>
+          </w:p>
+        </w:tc>
+        <w:tc>
+          <w:tcPr>
+            <w:tcW w:w="2409" w:type="dxa"/>
+            <w:tcBorders>
+              <w:top w:val="nil"/>
+              <w:left w:val="nil"/>
+              <w:bottom w:val="single" w:sz="4" w:space="0" w:color="auto"/>
+              <w:right w:val="single" w:sz="4" w:space="0" w:color="auto"/>
+            </w:tcBorders>
+            <w:shd w:val="clear" w:color="auto" w:fill="auto"/>
+            <w:hideMark/>
+          </w:tcPr>
+          <w:p>
+            <w:pPr>
+              <w:spacing w:after="0" w:line="240" w:lineRule="auto"/>
+              <w:rPr>
+                <w:rFonts w:ascii="Calibri" w:eastAsia="Times New Roman" w:hAnsi="Calibri" w:cs="Calibri"/>
+                <w:color w:val="000000"/>
+                <w:lang w:val="en-IN" w:eastAsia="en-IN"/>
+              </w:rPr>
+            </w:pPr>
+            <w:r>
+              <w:rPr>
+                <w:rFonts w:ascii="Calibri" w:eastAsia="Times New Roman" w:hAnsi="Calibri" w:cs="Calibri"/>
+                <w:color w:val="000000"/>
+                <w:lang w:val="en-IN" w:eastAsia="en-IN"/>
+              </w:rPr>
+              <w:t xml:space="preserve">Develop </w:t>
+            </w:r>
+            <w:r>
+              <w:rPr>
+                <w:rFonts w:ascii="Calibri" w:eastAsia="Times New Roman" w:hAnsi="Calibri" w:cs="Calibri"/>
+                <w:color w:val="000000"/>
+                <w:lang w:val="en-IN" w:eastAsia="en-IN"/>
+              </w:rPr>
+              <w:t>Business</w:t>
+            </w:r>
+            <w:r>
+              <w:rPr>
+                <w:rFonts w:ascii="Calibri" w:eastAsia="Times New Roman" w:hAnsi="Calibri" w:cs="Calibri"/>
+                <w:color w:val="000000"/>
+                <w:lang w:val="en-IN" w:eastAsia="en-IN"/>
+              </w:rPr>
+              <w:t xml:space="preserve"> Case</w:t>
+            </w:r>
+          </w:p>
+        </w:tc>
+        <w:tc>
+          <w:tcPr>
+            <w:tcW w:w="4820" w:type="dxa"/>
+            <w:tcBorders>
+              <w:top w:val="nil"/>
+              <w:left w:val="nil"/>
+              <w:bottom w:val="single" w:sz="4" w:space="0" w:color="auto"/>
+              <w:right w:val="single" w:sz="4" w:space="0" w:color="auto"/>
+            </w:tcBorders>
+            <w:shd w:val="clear" w:color="auto" w:fill="auto"/>
+            <w:hideMark/>
+          </w:tcPr>
+          <w:p>
+            <w:pPr>
+              <w:spacing w:after="0" w:line="240" w:lineRule="auto"/>
+              <w:rPr>
+                <w:rFonts w:ascii="Calibri" w:eastAsia="Times New Roman" w:hAnsi="Calibri" w:cs="Calibri"/>
+                <w:color w:val="000000"/>
+                <w:lang w:val="en-IN" w:eastAsia="en-IN"/>
+              </w:rPr>
+            </w:pPr>
+            <w:r>
+              <w:rPr>
+                <w:rFonts w:ascii="Calibri" w:eastAsia="Times New Roman" w:hAnsi="Calibri" w:cs="Calibri"/>
+                <w:color w:val="000000"/>
+                <w:lang w:val="en-IN" w:eastAsia="en-IN"/>
+              </w:rPr>
+              <w:t>Project sponsor creates and owns the Business Case.</w:t>
+            </w:r>
+          </w:p>
+        </w:tc>
+      </w:tr>
+      <w:tr>
+        <w:trPr>
+          <w:trHeight w:val="580"/>
+        </w:trPr>
+        <w:tc>
+          <w:tcPr>
+            <w:tcW w:w="988" w:type="dxa"/>
+            <w:tcBorders>
+              <w:top w:val="nil"/>
+              <w:left w:val="single" w:sz="4" w:space="0" w:color="auto"/>
+              <w:bottom w:val="single" w:sz="4" w:space="0" w:color="auto"/>
+              <w:right w:val="single" w:sz="4" w:space="0" w:color="auto"/>
+            </w:tcBorders>
+            <w:shd w:val="clear" w:color="auto" w:fill="auto"/>
+            <w:noWrap/>
+            <w:hideMark/>
+          </w:tcPr>
+          <w:p>
+            <w:pPr>
+              <w:spacing w:after="0" w:line="240" w:lineRule="auto"/>
+              <w:rPr>
+                <w:rFonts w:ascii="Calibri" w:eastAsia="Times New Roman" w:hAnsi="Calibri" w:cs="Calibri"/>
+                <w:color w:val="000000"/>
+                <w:lang w:val="en-IN" w:eastAsia="en-IN"/>
+              </w:rPr>
+            </w:pPr>
+            <w:r>
+              <w:rPr>
+                <w:rFonts w:ascii="Calibri" w:eastAsia="Times New Roman" w:hAnsi="Calibri" w:cs="Calibri"/>
+                <w:color w:val="000000"/>
+                <w:lang w:val="en-IN" w:eastAsia="en-IN"/>
+              </w:rPr>
+              <w:t>3</w:t>
+            </w:r>
+          </w:p>
+        </w:tc>
+        <w:tc>
+          <w:tcPr>
+            <w:tcW w:w="1134" w:type="dxa"/>
+            <w:tcBorders>
+              <w:top w:val="nil"/>
+              <w:left w:val="nil"/>
+              <w:bottom w:val="single" w:sz="4" w:space="0" w:color="auto"/>
+              <w:right w:val="single" w:sz="4" w:space="0" w:color="auto"/>
+            </w:tcBorders>
+            <w:shd w:val="clear" w:color="auto" w:fill="auto"/>
+            <w:noWrap/>
+            <w:hideMark/>
+          </w:tcPr>
+          <w:p>
+            <w:pPr>
+              <w:spacing w:after="0" w:line="240" w:lineRule="auto"/>
+              <w:rPr>
+                <w:rFonts w:ascii="Calibri" w:eastAsia="Times New Roman" w:hAnsi="Calibri" w:cs="Calibri"/>
+                <w:color w:val="000000"/>
+                <w:lang w:val="en-IN" w:eastAsia="en-IN"/>
+              </w:rPr>
+            </w:pPr>
+            <w:r>
+              <w:rPr>
+                <w:rFonts w:ascii="Calibri" w:eastAsia="Times New Roman" w:hAnsi="Calibri" w:cs="Calibri"/>
+                <w:color w:val="000000"/>
+                <w:lang w:val="en-IN" w:eastAsia="en-IN"/>
+              </w:rPr>
+              <w:t>1.1.2</w:t>
+            </w:r>
+          </w:p>
+        </w:tc>
+        <w:tc>
+          <w:tcPr>
+            <w:tcW w:w="2409" w:type="dxa"/>
+            <w:tcBorders>
+              <w:top w:val="nil"/>
+              <w:left w:val="nil"/>
+              <w:bottom w:val="single" w:sz="4" w:space="0" w:color="auto"/>
+              <w:right w:val="single" w:sz="4" w:space="0" w:color="auto"/>
+            </w:tcBorders>
+            <w:shd w:val="clear" w:color="auto" w:fill="auto"/>
+            <w:hideMark/>
+          </w:tcPr>
+          <w:p>
+            <w:pPr>
+              <w:spacing w:after="0" w:line="240" w:lineRule="auto"/>
+              <w:rPr>
+                <w:rFonts w:ascii="Calibri" w:eastAsia="Times New Roman" w:hAnsi="Calibri" w:cs="Calibri"/>
+                <w:color w:val="000000"/>
+                <w:lang w:val="en-IN" w:eastAsia="en-IN"/>
+              </w:rPr>
+            </w:pPr>
+            <w:r>
+              <w:rPr>
+                <w:rFonts w:ascii="Calibri" w:eastAsia="Times New Roman" w:hAnsi="Calibri" w:cs="Calibri"/>
+                <w:color w:val="000000"/>
+                <w:lang w:val="en-IN" w:eastAsia="en-IN"/>
+              </w:rPr>
+              <w:t>Assign a Project Manager</w:t>
+            </w:r>
+          </w:p>
+        </w:tc>
+        <w:tc>
+          <w:tcPr>
+            <w:tcW w:w="4820" w:type="dxa"/>
+            <w:tcBorders>
+              <w:top w:val="nil"/>
+              <w:left w:val="nil"/>
+              <w:bottom w:val="single" w:sz="4" w:space="0" w:color="auto"/>
+              <w:right w:val="single" w:sz="4" w:space="0" w:color="auto"/>
+            </w:tcBorders>
+            <w:shd w:val="clear" w:color="auto" w:fill="auto"/>
+            <w:hideMark/>
+          </w:tcPr>
+          <w:p>
+            <w:pPr>
+              <w:spacing w:after="0" w:line="240" w:lineRule="auto"/>
+              <w:rPr>
+                <w:rFonts w:ascii="Calibri" w:eastAsia="Times New Roman" w:hAnsi="Calibri" w:cs="Calibri"/>
+                <w:color w:val="000000"/>
+                <w:lang w:val="en-IN" w:eastAsia="en-IN"/>
+              </w:rPr>
+            </w:pPr>
+            <w:r>
+              <w:rPr>
+                <w:rFonts w:ascii="Calibri" w:eastAsia="Times New Roman" w:hAnsi="Calibri" w:cs="Calibri"/>
+                <w:color w:val="000000"/>
+                <w:lang w:val="en-IN" w:eastAsia="en-IN"/>
+              </w:rPr>
+              <w:t>Assign a Project manager who will develop the Project Overview Statement.</w:t>
+            </w:r>
+          </w:p>
+        </w:tc>
+      </w:tr>
+      <w:tr>
+        <w:trPr>
+          <w:trHeight w:val="580"/>
+        </w:trPr>
+        <w:tc>
+          <w:tcPr>
+            <w:tcW w:w="988" w:type="dxa"/>
+            <w:tcBorders>
+              <w:top w:val="nil"/>
+              <w:left w:val="single" w:sz="4" w:space="0" w:color="auto"/>
+              <w:bottom w:val="single" w:sz="4" w:space="0" w:color="auto"/>
+              <w:right w:val="single" w:sz="4" w:space="0" w:color="auto"/>
+            </w:tcBorders>
+            <w:shd w:val="clear" w:color="auto" w:fill="auto"/>
+            <w:noWrap/>
+            <w:hideMark/>
+          </w:tcPr>
+          <w:p>
+            <w:pPr>
+              <w:spacing w:after="0" w:line="240" w:lineRule="auto"/>
+              <w:rPr>
+                <w:rFonts w:ascii="Calibri" w:eastAsia="Times New Roman" w:hAnsi="Calibri" w:cs="Calibri"/>
+                <w:color w:val="000000"/>
+                <w:lang w:val="en-IN" w:eastAsia="en-IN"/>
+              </w:rPr>
+            </w:pPr>
+            <w:r>
+              <w:rPr>
+                <w:rFonts w:ascii="Calibri" w:eastAsia="Times New Roman" w:hAnsi="Calibri" w:cs="Calibri"/>
+                <w:color w:val="000000"/>
+                <w:lang w:val="en-IN" w:eastAsia="en-IN"/>
+              </w:rPr>
+              <w:t>3</w:t>
+            </w:r>
+          </w:p>
+        </w:tc>
+        <w:tc>
+          <w:tcPr>
+            <w:tcW w:w="1134" w:type="dxa"/>
+            <w:tcBorders>
+              <w:top w:val="nil"/>
+              <w:left w:val="nil"/>
+              <w:bottom w:val="single" w:sz="4" w:space="0" w:color="auto"/>
+              <w:right w:val="single" w:sz="4" w:space="0" w:color="auto"/>
+            </w:tcBorders>
+            <w:shd w:val="clear" w:color="auto" w:fill="auto"/>
+            <w:noWrap/>
+            <w:hideMark/>
+          </w:tcPr>
+          <w:p>
+            <w:pPr>
+              <w:spacing w:after="0" w:line="240" w:lineRule="auto"/>
+              <w:rPr>
+                <w:rFonts w:ascii="Calibri" w:eastAsia="Times New Roman" w:hAnsi="Calibri" w:cs="Calibri"/>
+                <w:color w:val="000000"/>
+                <w:lang w:val="en-IN" w:eastAsia="en-IN"/>
+              </w:rPr>
+            </w:pPr>
+            <w:r>
+              <w:rPr>
+                <w:rFonts w:ascii="Calibri" w:eastAsia="Times New Roman" w:hAnsi="Calibri" w:cs="Calibri"/>
+                <w:color w:val="000000"/>
+                <w:lang w:val="en-IN" w:eastAsia="en-IN"/>
+              </w:rPr>
+              <w:t>1.1.3</w:t>
+            </w:r>
+          </w:p>
+        </w:tc>
+        <w:tc>
+          <w:tcPr>
+            <w:tcW w:w="2409" w:type="dxa"/>
+            <w:tcBorders>
+              <w:top w:val="nil"/>
+              <w:left w:val="nil"/>
+              <w:bottom w:val="single" w:sz="4" w:space="0" w:color="auto"/>
+              <w:right w:val="single" w:sz="4" w:space="0" w:color="auto"/>
+            </w:tcBorders>
+            <w:shd w:val="clear" w:color="auto" w:fill="auto"/>
+            <w:hideMark/>
+          </w:tcPr>
+          <w:p>
+            <w:pPr>
+              <w:spacing w:after="0" w:line="240" w:lineRule="auto"/>
+              <w:rPr>
+                <w:rFonts w:ascii="Calibri" w:eastAsia="Times New Roman" w:hAnsi="Calibri" w:cs="Calibri"/>
+                <w:color w:val="000000"/>
+                <w:lang w:val="en-IN" w:eastAsia="en-IN"/>
+              </w:rPr>
+            </w:pPr>
+            <w:r>
+              <w:rPr>
+                <w:rFonts w:ascii="Calibri" w:eastAsia="Times New Roman" w:hAnsi="Calibri" w:cs="Calibri"/>
+                <w:color w:val="000000"/>
+                <w:lang w:val="en-IN" w:eastAsia="en-IN"/>
+              </w:rPr>
+              <w:t>Evaluation and Recommendations</w:t>
+            </w:r>
+          </w:p>
+        </w:tc>
+        <w:tc>
+          <w:tcPr>
+            <w:tcW w:w="4820" w:type="dxa"/>
+            <w:tcBorders>
+              <w:top w:val="nil"/>
+              <w:left w:val="nil"/>
+              <w:bottom w:val="single" w:sz="4" w:space="0" w:color="auto"/>
+              <w:right w:val="single" w:sz="4" w:space="0" w:color="auto"/>
+            </w:tcBorders>
+            <w:shd w:val="clear" w:color="auto" w:fill="auto"/>
+            <w:hideMark/>
+          </w:tcPr>
+          <w:p>
+            <w:pPr>
+              <w:spacing w:after="0" w:line="240" w:lineRule="auto"/>
+              <w:rPr>
+                <w:rFonts w:ascii="Calibri" w:eastAsia="Times New Roman" w:hAnsi="Calibri" w:cs="Calibri"/>
+                <w:color w:val="000000"/>
+                <w:lang w:val="en-IN" w:eastAsia="en-IN"/>
+              </w:rPr>
+            </w:pPr>
+            <w:r>
+              <w:rPr>
+                <w:rFonts w:ascii="Calibri" w:eastAsia="Times New Roman" w:hAnsi="Calibri" w:cs="Calibri"/>
+                <w:color w:val="000000"/>
+                <w:lang w:val="en-IN" w:eastAsia="en-IN"/>
+              </w:rPr>
+              <w:t>The project manager will evaluate the business case and give valid recommendations.</w:t>
+            </w:r>
+          </w:p>
+        </w:tc>
+      </w:tr>
+      <w:tr>
+        <w:trPr>
+          <w:trHeight w:val="870"/>
+        </w:trPr>
+        <w:tc>
+          <w:tcPr>
+            <w:tcW w:w="988" w:type="dxa"/>
+            <w:tcBorders>
+              <w:top w:val="nil"/>
+              <w:left w:val="single" w:sz="4" w:space="0" w:color="auto"/>
+              <w:bottom w:val="single" w:sz="4" w:space="0" w:color="auto"/>
+              <w:right w:val="single" w:sz="4" w:space="0" w:color="auto"/>
+            </w:tcBorders>
+            <w:shd w:val="clear" w:color="auto" w:fill="auto"/>
+            <w:noWrap/>
+            <w:hideMark/>
+          </w:tcPr>
+          <w:p>
+            <w:pPr>
+              <w:spacing w:after="0" w:line="240" w:lineRule="auto"/>
+              <w:rPr>
+                <w:rFonts w:ascii="Calibri" w:eastAsia="Times New Roman" w:hAnsi="Calibri" w:cs="Calibri"/>
+                <w:color w:val="000000"/>
+                <w:lang w:val="en-IN" w:eastAsia="en-IN"/>
+              </w:rPr>
+            </w:pPr>
+            <w:r>
+              <w:rPr>
+                <w:rFonts w:ascii="Calibri" w:eastAsia="Times New Roman" w:hAnsi="Calibri" w:cs="Calibri"/>
+                <w:color w:val="000000"/>
+                <w:lang w:val="en-IN" w:eastAsia="en-IN"/>
+              </w:rPr>
+              <w:t>3</w:t>
+            </w:r>
+          </w:p>
+        </w:tc>
+        <w:tc>
+          <w:tcPr>
+            <w:tcW w:w="1134" w:type="dxa"/>
+            <w:tcBorders>
+              <w:top w:val="nil"/>
+              <w:left w:val="nil"/>
+              <w:bottom w:val="single" w:sz="4" w:space="0" w:color="auto"/>
+              <w:right w:val="single" w:sz="4" w:space="0" w:color="auto"/>
+            </w:tcBorders>
+            <w:shd w:val="clear" w:color="auto" w:fill="auto"/>
+            <w:noWrap/>
+            <w:hideMark/>
+          </w:tcPr>
+          <w:p>
+            <w:pPr>
+              <w:spacing w:after="0" w:line="240" w:lineRule="auto"/>
+              <w:rPr>
+                <w:rFonts w:ascii="Calibri" w:eastAsia="Times New Roman" w:hAnsi="Calibri" w:cs="Calibri"/>
+                <w:color w:val="000000"/>
+                <w:lang w:val="en-IN" w:eastAsia="en-IN"/>
+              </w:rPr>
+            </w:pPr>
+            <w:r>
+              <w:rPr>
+                <w:rFonts w:ascii="Calibri" w:eastAsia="Times New Roman" w:hAnsi="Calibri" w:cs="Calibri"/>
+                <w:color w:val="000000"/>
+                <w:lang w:val="en-IN" w:eastAsia="en-IN"/>
+              </w:rPr>
+              <w:t>1.1.4</w:t>
+            </w:r>
+          </w:p>
+        </w:tc>
+        <w:tc>
+          <w:tcPr>
+            <w:tcW w:w="2409" w:type="dxa"/>
+            <w:tcBorders>
+              <w:top w:val="nil"/>
+              <w:left w:val="nil"/>
+              <w:bottom w:val="single" w:sz="4" w:space="0" w:color="auto"/>
+              <w:right w:val="single" w:sz="4" w:space="0" w:color="auto"/>
+            </w:tcBorders>
+            <w:shd w:val="clear" w:color="auto" w:fill="auto"/>
+            <w:hideMark/>
+          </w:tcPr>
+          <w:p>
+            <w:pPr>
+              <w:spacing w:after="0" w:line="240" w:lineRule="auto"/>
+              <w:rPr>
+                <w:rFonts w:ascii="Calibri" w:eastAsia="Times New Roman" w:hAnsi="Calibri" w:cs="Calibri"/>
+                <w:color w:val="000000"/>
+                <w:lang w:val="en-IN" w:eastAsia="en-IN"/>
+              </w:rPr>
+            </w:pPr>
+            <w:r>
+              <w:rPr>
+                <w:rFonts w:ascii="Calibri" w:eastAsia="Times New Roman" w:hAnsi="Calibri" w:cs="Calibri"/>
+                <w:color w:val="000000"/>
+                <w:lang w:val="en-IN" w:eastAsia="en-IN"/>
+              </w:rPr>
+              <w:t>Develop Project Overview Statement</w:t>
+            </w:r>
+          </w:p>
+        </w:tc>
+        <w:tc>
+          <w:tcPr>
+            <w:tcW w:w="4820" w:type="dxa"/>
+            <w:tcBorders>
+              <w:top w:val="nil"/>
+              <w:left w:val="nil"/>
+              <w:bottom w:val="single" w:sz="4" w:space="0" w:color="auto"/>
+              <w:right w:val="single" w:sz="4" w:space="0" w:color="auto"/>
+            </w:tcBorders>
+            <w:shd w:val="clear" w:color="auto" w:fill="auto"/>
+            <w:hideMark/>
+          </w:tcPr>
+          <w:p>
+            <w:pPr>
+              <w:spacing w:after="0" w:line="240" w:lineRule="auto"/>
+              <w:rPr>
+                <w:rFonts w:ascii="Calibri" w:eastAsia="Times New Roman" w:hAnsi="Calibri" w:cs="Calibri"/>
+                <w:color w:val="000000"/>
+                <w:lang w:val="en-IN" w:eastAsia="en-IN"/>
+              </w:rPr>
+            </w:pPr>
+            <w:r>
+              <w:rPr>
+                <w:rFonts w:ascii="Calibri" w:eastAsia="Times New Roman" w:hAnsi="Calibri" w:cs="Calibri"/>
+                <w:color w:val="000000"/>
+                <w:lang w:val="en-IN" w:eastAsia="en-IN"/>
+              </w:rPr>
+              <w:t xml:space="preserve">Project Manager develops a project overview </w:t>
+            </w:r>
+            <w:r>
+              <w:rPr>
+                <w:rFonts w:ascii="Calibri" w:eastAsia="Times New Roman" w:hAnsi="Calibri" w:cs="Calibri"/>
+                <w:color w:val="000000"/>
+                <w:lang w:val="en-IN" w:eastAsia="en-IN"/>
+              </w:rPr>
+              <w:t>statement,</w:t>
+            </w:r>
+            <w:r>
+              <w:rPr>
+                <w:rFonts w:ascii="Calibri" w:eastAsia="Times New Roman" w:hAnsi="Calibri" w:cs="Calibri"/>
+                <w:color w:val="000000"/>
+                <w:lang w:val="en-IN" w:eastAsia="en-IN"/>
+              </w:rPr>
+              <w:t xml:space="preserve"> or a project charter based on the approved business case document.</w:t>
+            </w:r>
+          </w:p>
+        </w:tc>
+      </w:tr>
+      <w:tr>
+        <w:trPr>
+          <w:trHeight w:val="580"/>
+        </w:trPr>
+        <w:tc>
+          <w:tcPr>
+            <w:tcW w:w="988" w:type="dxa"/>
+            <w:tcBorders>
+              <w:top w:val="nil"/>
+              <w:left w:val="single" w:sz="4" w:space="0" w:color="auto"/>
+              <w:bottom w:val="single" w:sz="4" w:space="0" w:color="auto"/>
+              <w:right w:val="single" w:sz="4" w:space="0" w:color="auto"/>
+            </w:tcBorders>
+            <w:shd w:val="clear" w:color="auto" w:fill="auto"/>
+            <w:noWrap/>
+            <w:hideMark/>
+          </w:tcPr>
+          <w:p>
+            <w:pPr>
+              <w:spacing w:after="0" w:line="240" w:lineRule="auto"/>
+              <w:rPr>
+                <w:rFonts w:ascii="Calibri" w:eastAsia="Times New Roman" w:hAnsi="Calibri" w:cs="Calibri"/>
+                <w:color w:val="000000"/>
+                <w:lang w:val="en-IN" w:eastAsia="en-IN"/>
+              </w:rPr>
+            </w:pPr>
+            <w:r>
+              <w:rPr>
+                <w:rFonts w:ascii="Calibri" w:eastAsia="Times New Roman" w:hAnsi="Calibri" w:cs="Calibri"/>
+                <w:color w:val="000000"/>
+                <w:lang w:val="en-IN" w:eastAsia="en-IN"/>
+              </w:rPr>
+              <w:t>3</w:t>
+            </w:r>
+          </w:p>
+        </w:tc>
+        <w:tc>
+          <w:tcPr>
+            <w:tcW w:w="1134" w:type="dxa"/>
+            <w:tcBorders>
+              <w:top w:val="nil"/>
+              <w:left w:val="nil"/>
+              <w:bottom w:val="single" w:sz="4" w:space="0" w:color="auto"/>
+              <w:right w:val="single" w:sz="4" w:space="0" w:color="auto"/>
+            </w:tcBorders>
+            <w:shd w:val="clear" w:color="auto" w:fill="auto"/>
+            <w:noWrap/>
+            <w:hideMark/>
+          </w:tcPr>
+          <w:p>
+            <w:pPr>
+              <w:spacing w:after="0" w:line="240" w:lineRule="auto"/>
+              <w:rPr>
+                <w:rFonts w:ascii="Calibri" w:eastAsia="Times New Roman" w:hAnsi="Calibri" w:cs="Calibri"/>
+                <w:color w:val="000000"/>
+                <w:lang w:val="en-IN" w:eastAsia="en-IN"/>
+              </w:rPr>
+            </w:pPr>
+            <w:r>
+              <w:rPr>
+                <w:rFonts w:ascii="Calibri" w:eastAsia="Times New Roman" w:hAnsi="Calibri" w:cs="Calibri"/>
+                <w:color w:val="000000"/>
+                <w:lang w:val="en-IN" w:eastAsia="en-IN"/>
+              </w:rPr>
+              <w:t>1.1.5</w:t>
+            </w:r>
+          </w:p>
+        </w:tc>
+        <w:tc>
+          <w:tcPr>
+            <w:tcW w:w="2409" w:type="dxa"/>
+            <w:tcBorders>
+              <w:top w:val="nil"/>
+              <w:left w:val="nil"/>
+              <w:bottom w:val="single" w:sz="4" w:space="0" w:color="auto"/>
+              <w:right w:val="single" w:sz="4" w:space="0" w:color="auto"/>
+            </w:tcBorders>
+            <w:shd w:val="clear" w:color="auto" w:fill="auto"/>
+            <w:hideMark/>
+          </w:tcPr>
+          <w:p>
+            <w:pPr>
+              <w:spacing w:after="0" w:line="240" w:lineRule="auto"/>
+              <w:rPr>
+                <w:rFonts w:ascii="Calibri" w:eastAsia="Times New Roman" w:hAnsi="Calibri" w:cs="Calibri"/>
+                <w:color w:val="000000"/>
+                <w:lang w:val="en-IN" w:eastAsia="en-IN"/>
+              </w:rPr>
+            </w:pPr>
+            <w:r>
+              <w:rPr>
+                <w:rFonts w:ascii="Calibri" w:eastAsia="Times New Roman" w:hAnsi="Calibri" w:cs="Calibri"/>
+                <w:color w:val="000000"/>
+                <w:lang w:val="en-IN" w:eastAsia="en-IN"/>
+              </w:rPr>
+              <w:t>Project overview statement review</w:t>
+            </w:r>
+          </w:p>
+        </w:tc>
+        <w:tc>
+          <w:tcPr>
+            <w:tcW w:w="4820" w:type="dxa"/>
+            <w:tcBorders>
+              <w:top w:val="nil"/>
+              <w:left w:val="nil"/>
+              <w:bottom w:val="single" w:sz="4" w:space="0" w:color="auto"/>
+              <w:right w:val="single" w:sz="4" w:space="0" w:color="auto"/>
+            </w:tcBorders>
+            <w:shd w:val="clear" w:color="auto" w:fill="auto"/>
+            <w:hideMark/>
+          </w:tcPr>
+          <w:p>
+            <w:pPr>
+              <w:spacing w:after="0" w:line="240" w:lineRule="auto"/>
+              <w:rPr>
+                <w:rFonts w:ascii="Calibri" w:eastAsia="Times New Roman" w:hAnsi="Calibri" w:cs="Calibri"/>
+                <w:color w:val="000000"/>
+                <w:lang w:val="en-IN" w:eastAsia="en-IN"/>
+              </w:rPr>
+            </w:pPr>
+            <w:r>
+              <w:rPr>
+                <w:rFonts w:ascii="Calibri" w:eastAsia="Times New Roman" w:hAnsi="Calibri" w:cs="Calibri"/>
+                <w:color w:val="000000"/>
+                <w:lang w:val="en-IN" w:eastAsia="en-IN"/>
+              </w:rPr>
+              <w:t>The project sponsor reviews the POS document and makes recommendations.</w:t>
+            </w:r>
+          </w:p>
+        </w:tc>
+      </w:tr>
+      <w:tr>
+        <w:trPr>
+          <w:trHeight w:val="870"/>
+        </w:trPr>
+        <w:tc>
+          <w:tcPr>
+            <w:tcW w:w="988" w:type="dxa"/>
+            <w:tcBorders>
+              <w:top w:val="nil"/>
+              <w:left w:val="single" w:sz="4" w:space="0" w:color="auto"/>
+              <w:bottom w:val="single" w:sz="4" w:space="0" w:color="auto"/>
+              <w:right w:val="single" w:sz="4" w:space="0" w:color="auto"/>
+            </w:tcBorders>
+            <w:shd w:val="clear" w:color="auto" w:fill="auto"/>
+            <w:noWrap/>
+            <w:hideMark/>
+          </w:tcPr>
+          <w:p>
+            <w:pPr>
+              <w:spacing w:after="0" w:line="240" w:lineRule="auto"/>
+              <w:rPr>
+                <w:rFonts w:ascii="Calibri" w:eastAsia="Times New Roman" w:hAnsi="Calibri" w:cs="Calibri"/>
+                <w:color w:val="000000"/>
+                <w:lang w:val="en-IN" w:eastAsia="en-IN"/>
+              </w:rPr>
+            </w:pPr>
+            <w:r>
+              <w:rPr>
+                <w:rFonts w:ascii="Calibri" w:eastAsia="Times New Roman" w:hAnsi="Calibri" w:cs="Calibri"/>
+                <w:color w:val="000000"/>
+                <w:lang w:val="en-IN" w:eastAsia="en-IN"/>
+              </w:rPr>
+              <w:t>3</w:t>
+            </w:r>
+          </w:p>
+        </w:tc>
+        <w:tc>
+          <w:tcPr>
+            <w:tcW w:w="1134" w:type="dxa"/>
+            <w:tcBorders>
+              <w:top w:val="nil"/>
+              <w:left w:val="nil"/>
+              <w:bottom w:val="single" w:sz="4" w:space="0" w:color="auto"/>
+              <w:right w:val="single" w:sz="4" w:space="0" w:color="auto"/>
+            </w:tcBorders>
+            <w:shd w:val="clear" w:color="auto" w:fill="auto"/>
+            <w:noWrap/>
+            <w:hideMark/>
+          </w:tcPr>
+          <w:p>
+            <w:pPr>
+              <w:spacing w:after="0" w:line="240" w:lineRule="auto"/>
+              <w:rPr>
+                <w:rFonts w:ascii="Calibri" w:eastAsia="Times New Roman" w:hAnsi="Calibri" w:cs="Calibri"/>
+                <w:color w:val="000000"/>
+                <w:lang w:val="en-IN" w:eastAsia="en-IN"/>
+              </w:rPr>
+            </w:pPr>
+            <w:r>
+              <w:rPr>
+                <w:rFonts w:ascii="Calibri" w:eastAsia="Times New Roman" w:hAnsi="Calibri" w:cs="Calibri"/>
+                <w:color w:val="000000"/>
+                <w:lang w:val="en-IN" w:eastAsia="en-IN"/>
+              </w:rPr>
+              <w:t>1.1.6</w:t>
+            </w:r>
+          </w:p>
+        </w:tc>
+        <w:tc>
+          <w:tcPr>
+            <w:tcW w:w="2409" w:type="dxa"/>
+            <w:tcBorders>
+              <w:top w:val="nil"/>
+              <w:left w:val="nil"/>
+              <w:bottom w:val="single" w:sz="4" w:space="0" w:color="auto"/>
+              <w:right w:val="single" w:sz="4" w:space="0" w:color="auto"/>
+            </w:tcBorders>
+            <w:shd w:val="clear" w:color="auto" w:fill="auto"/>
+            <w:hideMark/>
+          </w:tcPr>
+          <w:p>
+            <w:pPr>
+              <w:spacing w:after="0" w:line="240" w:lineRule="auto"/>
+              <w:rPr>
+                <w:rFonts w:ascii="Calibri" w:eastAsia="Times New Roman" w:hAnsi="Calibri" w:cs="Calibri"/>
+                <w:color w:val="000000"/>
+                <w:lang w:val="en-IN" w:eastAsia="en-IN"/>
+              </w:rPr>
+            </w:pPr>
+            <w:r>
+              <w:rPr>
+                <w:rFonts w:ascii="Calibri" w:eastAsia="Times New Roman" w:hAnsi="Calibri" w:cs="Calibri"/>
+                <w:color w:val="000000"/>
+                <w:lang w:val="en-IN" w:eastAsia="en-IN"/>
+              </w:rPr>
+              <w:t>Sign off Project Overview Statement</w:t>
+            </w:r>
+          </w:p>
+        </w:tc>
+        <w:tc>
+          <w:tcPr>
+            <w:tcW w:w="4820" w:type="dxa"/>
+            <w:tcBorders>
+              <w:top w:val="nil"/>
+              <w:left w:val="nil"/>
+              <w:bottom w:val="single" w:sz="4" w:space="0" w:color="auto"/>
+              <w:right w:val="single" w:sz="4" w:space="0" w:color="auto"/>
+            </w:tcBorders>
+            <w:shd w:val="clear" w:color="auto" w:fill="auto"/>
+            <w:hideMark/>
+          </w:tcPr>
+          <w:p>
+            <w:pPr>
+              <w:spacing w:after="0" w:line="240" w:lineRule="auto"/>
+              <w:rPr>
+                <w:rFonts w:ascii="Calibri" w:eastAsia="Times New Roman" w:hAnsi="Calibri" w:cs="Calibri"/>
+                <w:color w:val="000000"/>
+                <w:lang w:val="en-IN" w:eastAsia="en-IN"/>
+              </w:rPr>
+            </w:pPr>
+            <w:r>
+              <w:rPr>
+                <w:rFonts w:ascii="Calibri" w:eastAsia="Times New Roman" w:hAnsi="Calibri" w:cs="Calibri"/>
+                <w:color w:val="000000"/>
+                <w:lang w:val="en-IN" w:eastAsia="en-IN"/>
+              </w:rPr>
+              <w:t>The project manager works on the POS document based on the recommendations from the project sponsor and gets the sign off on the final document.</w:t>
+            </w:r>
+          </w:p>
+        </w:tc>
+      </w:tr>
+      <w:tr>
+        <w:trPr>
+          <w:trHeight w:val="290"/>
+        </w:trPr>
+        <w:tc>
+          <w:tcPr>
+            <w:tcW w:w="988" w:type="dxa"/>
+            <w:tcBorders>
+              <w:top w:val="nil"/>
+              <w:left w:val="single" w:sz="4" w:space="0" w:color="auto"/>
+              <w:bottom w:val="single" w:sz="4" w:space="0" w:color="auto"/>
+              <w:right w:val="single" w:sz="4" w:space="0" w:color="auto"/>
+            </w:tcBorders>
+            <w:shd w:val="clear" w:color="auto" w:fill="auto"/>
+            <w:noWrap/>
+            <w:hideMark/>
+          </w:tcPr>
+          <w:p>
+            <w:pPr>
+              <w:spacing w:after="0" w:line="240" w:lineRule="auto"/>
+              <w:rPr>
+                <w:rFonts w:ascii="Calibri" w:eastAsia="Times New Roman" w:hAnsi="Calibri" w:cs="Calibri"/>
+                <w:color w:val="000000"/>
+                <w:lang w:val="en-IN" w:eastAsia="en-IN"/>
+              </w:rPr>
+            </w:pPr>
+            <w:r>
+              <w:rPr>
+                <w:rFonts w:ascii="Calibri" w:eastAsia="Times New Roman" w:hAnsi="Calibri" w:cs="Calibri"/>
+                <w:color w:val="000000"/>
+                <w:lang w:val="en-IN" w:eastAsia="en-IN"/>
+              </w:rPr>
+              <w:t>2</w:t>
+            </w:r>
+          </w:p>
+        </w:tc>
+        <w:tc>
+          <w:tcPr>
+            <w:tcW w:w="1134" w:type="dxa"/>
+            <w:tcBorders>
+              <w:top w:val="nil"/>
+              <w:left w:val="nil"/>
+              <w:bottom w:val="single" w:sz="4" w:space="0" w:color="auto"/>
+              <w:right w:val="single" w:sz="4" w:space="0" w:color="auto"/>
+            </w:tcBorders>
+            <w:shd w:val="clear" w:color="auto" w:fill="auto"/>
+            <w:noWrap/>
+            <w:hideMark/>
+          </w:tcPr>
+          <w:p>
+            <w:pPr>
+              <w:spacing w:after="0" w:line="240" w:lineRule="auto"/>
+              <w:rPr>
+                <w:rFonts w:ascii="Calibri" w:eastAsia="Times New Roman" w:hAnsi="Calibri" w:cs="Calibri"/>
+                <w:color w:val="000000"/>
+                <w:lang w:val="en-IN" w:eastAsia="en-IN"/>
+              </w:rPr>
+            </w:pPr>
+            <w:r>
+              <w:rPr>
+                <w:rFonts w:ascii="Calibri" w:eastAsia="Times New Roman" w:hAnsi="Calibri" w:cs="Calibri"/>
+                <w:color w:val="000000"/>
+                <w:lang w:val="en-IN" w:eastAsia="en-IN"/>
+              </w:rPr>
+              <w:t>1.2</w:t>
+            </w:r>
+          </w:p>
+        </w:tc>
+        <w:tc>
+          <w:tcPr>
+            <w:tcW w:w="2409" w:type="dxa"/>
+            <w:tcBorders>
+              <w:top w:val="nil"/>
+              <w:left w:val="nil"/>
+              <w:bottom w:val="single" w:sz="4" w:space="0" w:color="auto"/>
+              <w:right w:val="single" w:sz="4" w:space="0" w:color="auto"/>
+            </w:tcBorders>
+            <w:shd w:val="clear" w:color="auto" w:fill="auto"/>
+            <w:hideMark/>
+          </w:tcPr>
+          <w:p>
+            <w:pPr>
+              <w:spacing w:after="0" w:line="240" w:lineRule="auto"/>
+              <w:rPr>
+                <w:rFonts w:ascii="Calibri" w:eastAsia="Times New Roman" w:hAnsi="Calibri" w:cs="Calibri"/>
+                <w:color w:val="000000"/>
+                <w:lang w:val="en-IN" w:eastAsia="en-IN"/>
+              </w:rPr>
+            </w:pPr>
+            <w:r>
+              <w:rPr>
+                <w:rFonts w:ascii="Calibri" w:eastAsia="Times New Roman" w:hAnsi="Calibri" w:cs="Calibri"/>
+                <w:color w:val="000000"/>
+                <w:lang w:val="en-IN" w:eastAsia="en-IN"/>
+              </w:rPr>
+              <w:t>Planning</w:t>
+            </w:r>
+          </w:p>
+        </w:tc>
+        <w:tc>
+          <w:tcPr>
+            <w:tcW w:w="4820" w:type="dxa"/>
+            <w:tcBorders>
+              <w:top w:val="nil"/>
+              <w:left w:val="nil"/>
+              <w:bottom w:val="single" w:sz="4" w:space="0" w:color="auto"/>
+              <w:right w:val="single" w:sz="4" w:space="0" w:color="auto"/>
+            </w:tcBorders>
+            <w:shd w:val="clear" w:color="auto" w:fill="auto"/>
+            <w:hideMark/>
+          </w:tcPr>
+          <w:p>
+            <w:pPr>
+              <w:spacing w:after="0" w:line="240" w:lineRule="auto"/>
+              <w:rPr>
+                <w:rFonts w:ascii="Calibri" w:eastAsia="Times New Roman" w:hAnsi="Calibri" w:cs="Calibri"/>
+                <w:color w:val="000000"/>
+                <w:lang w:val="en-IN" w:eastAsia="en-IN"/>
+              </w:rPr>
+            </w:pPr>
+            <w:r>
+              <w:rPr>
+                <w:rFonts w:ascii="Calibri" w:eastAsia="Times New Roman" w:hAnsi="Calibri" w:cs="Calibri"/>
+                <w:color w:val="000000"/>
+                <w:lang w:val="en-IN" w:eastAsia="en-IN"/>
+              </w:rPr>
+              <w:t>The work for the planning phase of the project.</w:t>
+            </w:r>
+          </w:p>
+        </w:tc>
+      </w:tr>
+      <w:tr>
+        <w:trPr>
+          <w:trHeight w:val="580"/>
+        </w:trPr>
+        <w:tc>
+          <w:tcPr>
+            <w:tcW w:w="988" w:type="dxa"/>
+            <w:tcBorders>
+              <w:top w:val="nil"/>
+              <w:left w:val="single" w:sz="4" w:space="0" w:color="auto"/>
+              <w:bottom w:val="single" w:sz="4" w:space="0" w:color="auto"/>
+              <w:right w:val="single" w:sz="4" w:space="0" w:color="auto"/>
+            </w:tcBorders>
+            <w:shd w:val="clear" w:color="auto" w:fill="auto"/>
+            <w:noWrap/>
+            <w:hideMark/>
+          </w:tcPr>
+          <w:p>
+            <w:pPr>
+              <w:spacing w:after="0" w:line="240" w:lineRule="auto"/>
+              <w:rPr>
+                <w:rFonts w:ascii="Calibri" w:eastAsia="Times New Roman" w:hAnsi="Calibri" w:cs="Calibri"/>
+                <w:color w:val="000000"/>
+                <w:lang w:val="en-IN" w:eastAsia="en-IN"/>
+              </w:rPr>
+            </w:pPr>
+            <w:r>
+              <w:rPr>
+                <w:rFonts w:ascii="Calibri" w:eastAsia="Times New Roman" w:hAnsi="Calibri" w:cs="Calibri"/>
+                <w:color w:val="000000"/>
+                <w:lang w:val="en-IN" w:eastAsia="en-IN"/>
+              </w:rPr>
+              <w:lastRenderedPageBreak/>
+              <w:t>3</w:t>
+            </w:r>
+          </w:p>
+        </w:tc>
+        <w:tc>
+          <w:tcPr>
+            <w:tcW w:w="1134" w:type="dxa"/>
+            <w:tcBorders>
+              <w:top w:val="nil"/>
+              <w:left w:val="nil"/>
+              <w:bottom w:val="single" w:sz="4" w:space="0" w:color="auto"/>
+              <w:right w:val="single" w:sz="4" w:space="0" w:color="auto"/>
+            </w:tcBorders>
+            <w:shd w:val="clear" w:color="auto" w:fill="auto"/>
+            <w:noWrap/>
+            <w:hideMark/>
+          </w:tcPr>
+          <w:p>
+            <w:pPr>
+              <w:spacing w:after="0" w:line="240" w:lineRule="auto"/>
+              <w:rPr>
+                <w:rFonts w:ascii="Calibri" w:eastAsia="Times New Roman" w:hAnsi="Calibri" w:cs="Calibri"/>
+                <w:color w:val="000000"/>
+                <w:lang w:val="en-IN" w:eastAsia="en-IN"/>
+              </w:rPr>
+            </w:pPr>
+            <w:r>
+              <w:rPr>
+                <w:rFonts w:ascii="Calibri" w:eastAsia="Times New Roman" w:hAnsi="Calibri" w:cs="Calibri"/>
+                <w:color w:val="000000"/>
+                <w:lang w:val="en-IN" w:eastAsia="en-IN"/>
+              </w:rPr>
+              <w:t>1.2.1</w:t>
+            </w:r>
+          </w:p>
+        </w:tc>
+        <w:tc>
+          <w:tcPr>
+            <w:tcW w:w="2409" w:type="dxa"/>
+            <w:tcBorders>
+              <w:top w:val="nil"/>
+              <w:left w:val="nil"/>
+              <w:bottom w:val="single" w:sz="4" w:space="0" w:color="auto"/>
+              <w:right w:val="single" w:sz="4" w:space="0" w:color="auto"/>
+            </w:tcBorders>
+            <w:shd w:val="clear" w:color="auto" w:fill="auto"/>
+            <w:hideMark/>
+          </w:tcPr>
+          <w:p>
+            <w:pPr>
+              <w:spacing w:after="0" w:line="240" w:lineRule="auto"/>
+              <w:rPr>
+                <w:rFonts w:ascii="Calibri" w:eastAsia="Times New Roman" w:hAnsi="Calibri" w:cs="Calibri"/>
+                <w:color w:val="000000"/>
+                <w:lang w:val="en-IN" w:eastAsia="en-IN"/>
+              </w:rPr>
+            </w:pPr>
+            <w:r>
+              <w:rPr>
+                <w:rFonts w:ascii="Calibri" w:eastAsia="Times New Roman" w:hAnsi="Calibri" w:cs="Calibri"/>
+                <w:color w:val="000000"/>
+                <w:lang w:val="en-IN" w:eastAsia="en-IN"/>
+              </w:rPr>
+              <w:t>Create Preliminary Scope Statement</w:t>
+            </w:r>
+          </w:p>
+        </w:tc>
+        <w:tc>
+          <w:tcPr>
+            <w:tcW w:w="4820" w:type="dxa"/>
+            <w:tcBorders>
+              <w:top w:val="nil"/>
+              <w:left w:val="nil"/>
+              <w:bottom w:val="single" w:sz="4" w:space="0" w:color="auto"/>
+              <w:right w:val="single" w:sz="4" w:space="0" w:color="auto"/>
+            </w:tcBorders>
+            <w:shd w:val="clear" w:color="auto" w:fill="auto"/>
+            <w:hideMark/>
+          </w:tcPr>
+          <w:p>
+            <w:pPr>
+              <w:spacing w:after="0" w:line="240" w:lineRule="auto"/>
+              <w:rPr>
+                <w:rFonts w:ascii="Calibri" w:eastAsia="Times New Roman" w:hAnsi="Calibri" w:cs="Calibri"/>
+                <w:color w:val="000000"/>
+                <w:lang w:val="en-IN" w:eastAsia="en-IN"/>
+              </w:rPr>
+            </w:pPr>
+            <w:r>
+              <w:rPr>
+                <w:rFonts w:ascii="Calibri" w:eastAsia="Times New Roman" w:hAnsi="Calibri" w:cs="Calibri"/>
+                <w:color w:val="000000"/>
+                <w:lang w:val="en-IN" w:eastAsia="en-IN"/>
+              </w:rPr>
+              <w:t>Project manager creates a preliminary scope document.</w:t>
+            </w:r>
+          </w:p>
+        </w:tc>
+      </w:tr>
+      <w:tr>
+        <w:trPr>
+          <w:trHeight w:val="1450"/>
+        </w:trPr>
+        <w:tc>
+          <w:tcPr>
+            <w:tcW w:w="988" w:type="dxa"/>
+            <w:tcBorders>
+              <w:top w:val="nil"/>
+              <w:left w:val="single" w:sz="4" w:space="0" w:color="auto"/>
+              <w:bottom w:val="single" w:sz="4" w:space="0" w:color="auto"/>
+              <w:right w:val="single" w:sz="4" w:space="0" w:color="auto"/>
+            </w:tcBorders>
+            <w:shd w:val="clear" w:color="auto" w:fill="auto"/>
+            <w:noWrap/>
+            <w:hideMark/>
+          </w:tcPr>
+          <w:p>
+            <w:pPr>
+              <w:spacing w:after="0" w:line="240" w:lineRule="auto"/>
+              <w:rPr>
+                <w:rFonts w:ascii="Calibri" w:eastAsia="Times New Roman" w:hAnsi="Calibri" w:cs="Calibri"/>
+                <w:color w:val="000000"/>
+                <w:lang w:val="en-IN" w:eastAsia="en-IN"/>
+              </w:rPr>
+            </w:pPr>
+            <w:r>
+              <w:rPr>
+                <w:rFonts w:ascii="Calibri" w:eastAsia="Times New Roman" w:hAnsi="Calibri" w:cs="Calibri"/>
+                <w:color w:val="000000"/>
+                <w:lang w:val="en-IN" w:eastAsia="en-IN"/>
+              </w:rPr>
+              <w:t>3</w:t>
+            </w:r>
+          </w:p>
+        </w:tc>
+        <w:tc>
+          <w:tcPr>
+            <w:tcW w:w="1134" w:type="dxa"/>
+            <w:tcBorders>
+              <w:top w:val="nil"/>
+              <w:left w:val="nil"/>
+              <w:bottom w:val="single" w:sz="4" w:space="0" w:color="auto"/>
+              <w:right w:val="single" w:sz="4" w:space="0" w:color="auto"/>
+            </w:tcBorders>
+            <w:shd w:val="clear" w:color="auto" w:fill="auto"/>
+            <w:noWrap/>
+            <w:hideMark/>
+          </w:tcPr>
+          <w:p>
+            <w:pPr>
+              <w:spacing w:after="0" w:line="240" w:lineRule="auto"/>
+              <w:rPr>
+                <w:rFonts w:ascii="Calibri" w:eastAsia="Times New Roman" w:hAnsi="Calibri" w:cs="Calibri"/>
+                <w:color w:val="000000"/>
+                <w:lang w:val="en-IN" w:eastAsia="en-IN"/>
+              </w:rPr>
+            </w:pPr>
+            <w:r>
+              <w:rPr>
+                <w:rFonts w:ascii="Calibri" w:eastAsia="Times New Roman" w:hAnsi="Calibri" w:cs="Calibri"/>
+                <w:color w:val="000000"/>
+                <w:lang w:val="en-IN" w:eastAsia="en-IN"/>
+              </w:rPr>
+              <w:t>1.2.2</w:t>
+            </w:r>
+          </w:p>
+        </w:tc>
+        <w:tc>
+          <w:tcPr>
+            <w:tcW w:w="2409" w:type="dxa"/>
+            <w:tcBorders>
+              <w:top w:val="nil"/>
+              <w:left w:val="nil"/>
+              <w:bottom w:val="single" w:sz="4" w:space="0" w:color="auto"/>
+              <w:right w:val="single" w:sz="4" w:space="0" w:color="auto"/>
+            </w:tcBorders>
+            <w:shd w:val="clear" w:color="auto" w:fill="auto"/>
+            <w:hideMark/>
+          </w:tcPr>
+          <w:p>
+            <w:pPr>
+              <w:spacing w:after="0" w:line="240" w:lineRule="auto"/>
+              <w:rPr>
+                <w:rFonts w:ascii="Calibri" w:eastAsia="Times New Roman" w:hAnsi="Calibri" w:cs="Calibri"/>
+                <w:color w:val="000000"/>
+                <w:lang w:val="en-IN" w:eastAsia="en-IN"/>
+              </w:rPr>
+            </w:pPr>
+            <w:r>
+              <w:rPr>
+                <w:rFonts w:ascii="Calibri" w:eastAsia="Times New Roman" w:hAnsi="Calibri" w:cs="Calibri"/>
+                <w:color w:val="000000"/>
+                <w:lang w:val="en-IN" w:eastAsia="en-IN"/>
+              </w:rPr>
+              <w:t>Determine Core Project Team</w:t>
+            </w:r>
+          </w:p>
+        </w:tc>
+        <w:tc>
+          <w:tcPr>
+            <w:tcW w:w="4820" w:type="dxa"/>
+            <w:tcBorders>
+              <w:top w:val="nil"/>
+              <w:left w:val="nil"/>
+              <w:bottom w:val="single" w:sz="4" w:space="0" w:color="auto"/>
+              <w:right w:val="single" w:sz="4" w:space="0" w:color="auto"/>
+            </w:tcBorders>
+            <w:shd w:val="clear" w:color="auto" w:fill="auto"/>
+            <w:hideMark/>
+          </w:tcPr>
+          <w:p>
+            <w:pPr>
+              <w:spacing w:after="0" w:line="240" w:lineRule="auto"/>
+              <w:rPr>
+                <w:rFonts w:ascii="Calibri" w:eastAsia="Times New Roman" w:hAnsi="Calibri" w:cs="Calibri"/>
+                <w:color w:val="000000"/>
+                <w:lang w:val="en-IN" w:eastAsia="en-IN"/>
+              </w:rPr>
+            </w:pPr>
+            <w:r>
+              <w:rPr>
+                <w:rFonts w:ascii="Calibri" w:eastAsia="Times New Roman" w:hAnsi="Calibri" w:cs="Calibri"/>
+                <w:color w:val="000000"/>
+                <w:lang w:val="en-IN" w:eastAsia="en-IN"/>
+              </w:rPr>
+              <w:t xml:space="preserve">The project manager determines the core project team and requests resources. This team </w:t>
+            </w:r>
+            <w:r>
+              <w:rPr>
+                <w:rFonts w:ascii="Calibri" w:eastAsia="Times New Roman" w:hAnsi="Calibri" w:cs="Calibri"/>
+                <w:color w:val="000000"/>
+                <w:lang w:val="en-IN" w:eastAsia="en-IN"/>
+              </w:rPr>
+              <w:t>includes</w:t>
+            </w:r>
+            <w:r>
+              <w:rPr>
+                <w:rFonts w:ascii="Calibri" w:eastAsia="Times New Roman" w:hAnsi="Calibri" w:cs="Calibri"/>
+                <w:color w:val="000000"/>
+                <w:lang w:val="en-IN" w:eastAsia="en-IN"/>
+              </w:rPr>
+              <w:t xml:space="preserve"> functional managers, technical managers, business analysts, expert tutors, language experts, designers and team leaders. </w:t>
+            </w:r>
+          </w:p>
+        </w:tc>
+      </w:tr>
+      <w:tr>
+        <w:trPr>
+          <w:trHeight w:val="1450"/>
+        </w:trPr>
+        <w:tc>
+          <w:tcPr>
+            <w:tcW w:w="988" w:type="dxa"/>
+            <w:tcBorders>
+              <w:top w:val="nil"/>
+              <w:left w:val="single" w:sz="4" w:space="0" w:color="auto"/>
+              <w:bottom w:val="single" w:sz="4" w:space="0" w:color="auto"/>
+              <w:right w:val="single" w:sz="4" w:space="0" w:color="auto"/>
+            </w:tcBorders>
+            <w:shd w:val="clear" w:color="auto" w:fill="auto"/>
+            <w:noWrap/>
+            <w:hideMark/>
+          </w:tcPr>
+          <w:p>
+            <w:pPr>
+              <w:spacing w:after="0" w:line="240" w:lineRule="auto"/>
+              <w:rPr>
+                <w:rFonts w:ascii="Calibri" w:eastAsia="Times New Roman" w:hAnsi="Calibri" w:cs="Calibri"/>
+                <w:color w:val="000000"/>
+                <w:lang w:val="en-IN" w:eastAsia="en-IN"/>
+              </w:rPr>
+            </w:pPr>
+            <w:r>
+              <w:rPr>
+                <w:rFonts w:ascii="Calibri" w:eastAsia="Times New Roman" w:hAnsi="Calibri" w:cs="Calibri"/>
+                <w:color w:val="000000"/>
+                <w:lang w:val="en-IN" w:eastAsia="en-IN"/>
+              </w:rPr>
+              <w:t>3</w:t>
+            </w:r>
+          </w:p>
+        </w:tc>
+        <w:tc>
+          <w:tcPr>
+            <w:tcW w:w="1134" w:type="dxa"/>
+            <w:tcBorders>
+              <w:top w:val="nil"/>
+              <w:left w:val="nil"/>
+              <w:bottom w:val="single" w:sz="4" w:space="0" w:color="auto"/>
+              <w:right w:val="single" w:sz="4" w:space="0" w:color="auto"/>
+            </w:tcBorders>
+            <w:shd w:val="clear" w:color="auto" w:fill="auto"/>
+            <w:noWrap/>
+            <w:hideMark/>
+          </w:tcPr>
+          <w:p>
+            <w:pPr>
+              <w:spacing w:after="0" w:line="240" w:lineRule="auto"/>
+              <w:rPr>
+                <w:rFonts w:ascii="Calibri" w:eastAsia="Times New Roman" w:hAnsi="Calibri" w:cs="Calibri"/>
+                <w:color w:val="000000"/>
+                <w:lang w:val="en-IN" w:eastAsia="en-IN"/>
+              </w:rPr>
+            </w:pPr>
+            <w:r>
+              <w:rPr>
+                <w:rFonts w:ascii="Calibri" w:eastAsia="Times New Roman" w:hAnsi="Calibri" w:cs="Calibri"/>
+                <w:color w:val="000000"/>
+                <w:lang w:val="en-IN" w:eastAsia="en-IN"/>
+              </w:rPr>
+              <w:t>1.2.3</w:t>
+            </w:r>
+          </w:p>
+        </w:tc>
+        <w:tc>
+          <w:tcPr>
+            <w:tcW w:w="2409" w:type="dxa"/>
+            <w:tcBorders>
+              <w:top w:val="nil"/>
+              <w:left w:val="nil"/>
+              <w:bottom w:val="single" w:sz="4" w:space="0" w:color="auto"/>
+              <w:right w:val="single" w:sz="4" w:space="0" w:color="auto"/>
+            </w:tcBorders>
+            <w:shd w:val="clear" w:color="auto" w:fill="auto"/>
+            <w:hideMark/>
+          </w:tcPr>
+          <w:p>
+            <w:pPr>
+              <w:spacing w:after="0" w:line="240" w:lineRule="auto"/>
+              <w:rPr>
+                <w:rFonts w:ascii="Calibri" w:eastAsia="Times New Roman" w:hAnsi="Calibri" w:cs="Calibri"/>
+                <w:color w:val="000000"/>
+                <w:lang w:val="en-IN" w:eastAsia="en-IN"/>
+              </w:rPr>
+            </w:pPr>
+            <w:r>
+              <w:rPr>
+                <w:rFonts w:ascii="Calibri" w:eastAsia="Times New Roman" w:hAnsi="Calibri" w:cs="Calibri"/>
+                <w:color w:val="000000"/>
+                <w:lang w:val="en-IN" w:eastAsia="en-IN"/>
+              </w:rPr>
+              <w:t xml:space="preserve">Project </w:t>
+            </w:r>
+            <w:proofErr w:type="spellStart"/>
+            <w:r>
+              <w:rPr>
+                <w:rFonts w:ascii="Calibri" w:eastAsia="Times New Roman" w:hAnsi="Calibri" w:cs="Calibri"/>
+                <w:color w:val="000000"/>
+                <w:lang w:val="en-IN" w:eastAsia="en-IN"/>
+              </w:rPr>
+              <w:t>kickoff</w:t>
+            </w:r>
+            <w:proofErr w:type="spellEnd"/>
+            <w:r>
+              <w:rPr>
+                <w:rFonts w:ascii="Calibri" w:eastAsia="Times New Roman" w:hAnsi="Calibri" w:cs="Calibri"/>
+                <w:color w:val="000000"/>
+                <w:lang w:val="en-IN" w:eastAsia="en-IN"/>
+              </w:rPr>
+              <w:t xml:space="preserve"> meeting with the core team</w:t>
+            </w:r>
+          </w:p>
+        </w:tc>
+        <w:tc>
+          <w:tcPr>
+            <w:tcW w:w="4820" w:type="dxa"/>
+            <w:tcBorders>
+              <w:top w:val="nil"/>
+              <w:left w:val="nil"/>
+              <w:bottom w:val="single" w:sz="4" w:space="0" w:color="auto"/>
+              <w:right w:val="single" w:sz="4" w:space="0" w:color="auto"/>
+            </w:tcBorders>
+            <w:shd w:val="clear" w:color="auto" w:fill="auto"/>
+            <w:hideMark/>
+          </w:tcPr>
+          <w:p>
+            <w:pPr>
+              <w:spacing w:after="0" w:line="240" w:lineRule="auto"/>
+              <w:rPr>
+                <w:rFonts w:ascii="Calibri" w:eastAsia="Times New Roman" w:hAnsi="Calibri" w:cs="Calibri"/>
+                <w:color w:val="000000"/>
+                <w:lang w:val="en-IN" w:eastAsia="en-IN"/>
+              </w:rPr>
+            </w:pPr>
+            <w:r>
+              <w:rPr>
+                <w:rFonts w:ascii="Calibri" w:eastAsia="Times New Roman" w:hAnsi="Calibri" w:cs="Calibri"/>
+                <w:color w:val="000000"/>
+                <w:lang w:val="en-IN" w:eastAsia="en-IN"/>
+              </w:rPr>
+              <w:t xml:space="preserve">The planning is officially </w:t>
+            </w:r>
+            <w:r>
+              <w:rPr>
+                <w:rFonts w:ascii="Calibri" w:eastAsia="Times New Roman" w:hAnsi="Calibri" w:cs="Calibri"/>
+                <w:color w:val="000000"/>
+                <w:lang w:val="en-IN" w:eastAsia="en-IN"/>
+              </w:rPr>
+              <w:t>starting</w:t>
+            </w:r>
+            <w:r>
+              <w:rPr>
+                <w:rFonts w:ascii="Calibri" w:eastAsia="Times New Roman" w:hAnsi="Calibri" w:cs="Calibri"/>
+                <w:color w:val="000000"/>
+                <w:lang w:val="en-IN" w:eastAsia="en-IN"/>
+              </w:rPr>
+              <w:t xml:space="preserve">. The project manager and the core team </w:t>
+            </w:r>
+            <w:r>
+              <w:rPr>
+                <w:rFonts w:ascii="Calibri" w:eastAsia="Times New Roman" w:hAnsi="Calibri" w:cs="Calibri"/>
+                <w:color w:val="000000"/>
+                <w:lang w:val="en-IN" w:eastAsia="en-IN"/>
+              </w:rPr>
+              <w:t>meet</w:t>
+            </w:r>
+            <w:r>
+              <w:rPr>
+                <w:rFonts w:ascii="Calibri" w:eastAsia="Times New Roman" w:hAnsi="Calibri" w:cs="Calibri"/>
+                <w:color w:val="000000"/>
+                <w:lang w:val="en-IN" w:eastAsia="en-IN"/>
+              </w:rPr>
+              <w:t xml:space="preserve"> and discusses on the business vision, the project vision, the </w:t>
+            </w:r>
+            <w:r>
+              <w:rPr>
+                <w:rFonts w:ascii="Calibri" w:eastAsia="Times New Roman" w:hAnsi="Calibri" w:cs="Calibri"/>
+                <w:color w:val="000000"/>
+                <w:lang w:val="en-IN" w:eastAsia="en-IN"/>
+              </w:rPr>
+              <w:t>strategy</w:t>
+            </w:r>
+            <w:r>
+              <w:rPr>
+                <w:rFonts w:ascii="Calibri" w:eastAsia="Times New Roman" w:hAnsi="Calibri" w:cs="Calibri"/>
+                <w:color w:val="000000"/>
+                <w:lang w:val="en-IN" w:eastAsia="en-IN"/>
+              </w:rPr>
+              <w:t>, roles and scope of responsibility, team building and team commitments and ground rules.</w:t>
+            </w:r>
+          </w:p>
+        </w:tc>
+      </w:tr>
+      <w:tr>
+        <w:trPr>
+          <w:trHeight w:val="580"/>
+        </w:trPr>
+        <w:tc>
+          <w:tcPr>
+            <w:tcW w:w="988" w:type="dxa"/>
+            <w:tcBorders>
+              <w:top w:val="nil"/>
+              <w:left w:val="single" w:sz="4" w:space="0" w:color="auto"/>
+              <w:bottom w:val="single" w:sz="4" w:space="0" w:color="auto"/>
+              <w:right w:val="single" w:sz="4" w:space="0" w:color="auto"/>
+            </w:tcBorders>
+            <w:shd w:val="clear" w:color="auto" w:fill="auto"/>
+            <w:noWrap/>
+            <w:hideMark/>
+          </w:tcPr>
+          <w:p>
+            <w:pPr>
+              <w:spacing w:after="0" w:line="240" w:lineRule="auto"/>
+              <w:rPr>
+                <w:rFonts w:ascii="Calibri" w:eastAsia="Times New Roman" w:hAnsi="Calibri" w:cs="Calibri"/>
+                <w:color w:val="000000"/>
+                <w:lang w:val="en-IN" w:eastAsia="en-IN"/>
+              </w:rPr>
+            </w:pPr>
+            <w:r>
+              <w:rPr>
+                <w:rFonts w:ascii="Calibri" w:eastAsia="Times New Roman" w:hAnsi="Calibri" w:cs="Calibri"/>
+                <w:color w:val="000000"/>
+                <w:lang w:val="en-IN" w:eastAsia="en-IN"/>
+              </w:rPr>
+              <w:t>3</w:t>
+            </w:r>
+          </w:p>
+        </w:tc>
+        <w:tc>
+          <w:tcPr>
+            <w:tcW w:w="1134" w:type="dxa"/>
+            <w:tcBorders>
+              <w:top w:val="nil"/>
+              <w:left w:val="nil"/>
+              <w:bottom w:val="single" w:sz="4" w:space="0" w:color="auto"/>
+              <w:right w:val="single" w:sz="4" w:space="0" w:color="auto"/>
+            </w:tcBorders>
+            <w:shd w:val="clear" w:color="auto" w:fill="auto"/>
+            <w:noWrap/>
+            <w:hideMark/>
+          </w:tcPr>
+          <w:p>
+            <w:pPr>
+              <w:spacing w:after="0" w:line="240" w:lineRule="auto"/>
+              <w:rPr>
+                <w:rFonts w:ascii="Calibri" w:eastAsia="Times New Roman" w:hAnsi="Calibri" w:cs="Calibri"/>
+                <w:color w:val="000000"/>
+                <w:lang w:val="en-IN" w:eastAsia="en-IN"/>
+              </w:rPr>
+            </w:pPr>
+            <w:r>
+              <w:rPr>
+                <w:rFonts w:ascii="Calibri" w:eastAsia="Times New Roman" w:hAnsi="Calibri" w:cs="Calibri"/>
+                <w:color w:val="000000"/>
+                <w:lang w:val="en-IN" w:eastAsia="en-IN"/>
+              </w:rPr>
+              <w:t>1.2.4</w:t>
+            </w:r>
+          </w:p>
+        </w:tc>
+        <w:tc>
+          <w:tcPr>
+            <w:tcW w:w="2409" w:type="dxa"/>
+            <w:tcBorders>
+              <w:top w:val="nil"/>
+              <w:left w:val="nil"/>
+              <w:bottom w:val="single" w:sz="4" w:space="0" w:color="auto"/>
+              <w:right w:val="single" w:sz="4" w:space="0" w:color="auto"/>
+            </w:tcBorders>
+            <w:shd w:val="clear" w:color="auto" w:fill="auto"/>
+            <w:hideMark/>
+          </w:tcPr>
+          <w:p>
+            <w:pPr>
+              <w:spacing w:after="0" w:line="240" w:lineRule="auto"/>
+              <w:rPr>
+                <w:rFonts w:ascii="Calibri" w:eastAsia="Times New Roman" w:hAnsi="Calibri" w:cs="Calibri"/>
+                <w:color w:val="000000"/>
+                <w:lang w:val="en-IN" w:eastAsia="en-IN"/>
+              </w:rPr>
+            </w:pPr>
+            <w:r>
+              <w:rPr>
+                <w:rFonts w:ascii="Calibri" w:eastAsia="Times New Roman" w:hAnsi="Calibri" w:cs="Calibri"/>
+                <w:color w:val="000000"/>
+                <w:lang w:val="en-IN" w:eastAsia="en-IN"/>
+              </w:rPr>
+              <w:t>Develop Project Plan</w:t>
+            </w:r>
+          </w:p>
+        </w:tc>
+        <w:tc>
+          <w:tcPr>
+            <w:tcW w:w="4820" w:type="dxa"/>
+            <w:tcBorders>
+              <w:top w:val="nil"/>
+              <w:left w:val="nil"/>
+              <w:bottom w:val="single" w:sz="4" w:space="0" w:color="auto"/>
+              <w:right w:val="single" w:sz="4" w:space="0" w:color="auto"/>
+            </w:tcBorders>
+            <w:shd w:val="clear" w:color="auto" w:fill="auto"/>
+            <w:hideMark/>
+          </w:tcPr>
+          <w:p>
+            <w:pPr>
+              <w:spacing w:after="0" w:line="240" w:lineRule="auto"/>
+              <w:rPr>
+                <w:rFonts w:ascii="Calibri" w:eastAsia="Times New Roman" w:hAnsi="Calibri" w:cs="Calibri"/>
+                <w:color w:val="000000"/>
+                <w:lang w:val="en-IN" w:eastAsia="en-IN"/>
+              </w:rPr>
+            </w:pPr>
+            <w:r>
+              <w:rPr>
+                <w:rFonts w:ascii="Calibri" w:eastAsia="Times New Roman" w:hAnsi="Calibri" w:cs="Calibri"/>
+                <w:color w:val="000000"/>
+                <w:lang w:val="en-IN" w:eastAsia="en-IN"/>
+              </w:rPr>
+              <w:t>Under the direction of the Project Manager the core team develops the project plan.</w:t>
+            </w:r>
+          </w:p>
+        </w:tc>
+      </w:tr>
+      <w:tr>
+        <w:trPr>
+          <w:trHeight w:val="580"/>
+        </w:trPr>
+        <w:tc>
+          <w:tcPr>
+            <w:tcW w:w="988" w:type="dxa"/>
+            <w:tcBorders>
+              <w:top w:val="nil"/>
+              <w:left w:val="single" w:sz="4" w:space="0" w:color="auto"/>
+              <w:bottom w:val="single" w:sz="4" w:space="0" w:color="auto"/>
+              <w:right w:val="single" w:sz="4" w:space="0" w:color="auto"/>
+            </w:tcBorders>
+            <w:shd w:val="clear" w:color="auto" w:fill="auto"/>
+            <w:noWrap/>
+            <w:hideMark/>
+          </w:tcPr>
+          <w:p>
+            <w:pPr>
+              <w:spacing w:after="0" w:line="240" w:lineRule="auto"/>
+              <w:rPr>
+                <w:rFonts w:ascii="Calibri" w:eastAsia="Times New Roman" w:hAnsi="Calibri" w:cs="Calibri"/>
+                <w:color w:val="000000"/>
+                <w:lang w:val="en-IN" w:eastAsia="en-IN"/>
+              </w:rPr>
+            </w:pPr>
+            <w:r>
+              <w:rPr>
+                <w:rFonts w:ascii="Calibri" w:eastAsia="Times New Roman" w:hAnsi="Calibri" w:cs="Calibri"/>
+                <w:color w:val="000000"/>
+                <w:lang w:val="en-IN" w:eastAsia="en-IN"/>
+              </w:rPr>
+              <w:t>4</w:t>
+            </w:r>
+          </w:p>
+        </w:tc>
+        <w:tc>
+          <w:tcPr>
+            <w:tcW w:w="1134" w:type="dxa"/>
+            <w:tcBorders>
+              <w:top w:val="nil"/>
+              <w:left w:val="nil"/>
+              <w:bottom w:val="single" w:sz="4" w:space="0" w:color="auto"/>
+              <w:right w:val="single" w:sz="4" w:space="0" w:color="auto"/>
+            </w:tcBorders>
+            <w:shd w:val="clear" w:color="auto" w:fill="auto"/>
+            <w:noWrap/>
+            <w:hideMark/>
+          </w:tcPr>
+          <w:p>
+            <w:pPr>
+              <w:spacing w:after="0" w:line="240" w:lineRule="auto"/>
+              <w:rPr>
+                <w:rFonts w:ascii="Calibri" w:eastAsia="Times New Roman" w:hAnsi="Calibri" w:cs="Calibri"/>
+                <w:color w:val="000000"/>
+                <w:lang w:val="en-IN" w:eastAsia="en-IN"/>
+              </w:rPr>
+            </w:pPr>
+            <w:r>
+              <w:rPr>
+                <w:rFonts w:ascii="Calibri" w:eastAsia="Times New Roman" w:hAnsi="Calibri" w:cs="Calibri"/>
+                <w:color w:val="000000"/>
+                <w:lang w:val="en-IN" w:eastAsia="en-IN"/>
+              </w:rPr>
+              <w:t>1.2.4.1</w:t>
+            </w:r>
+          </w:p>
+        </w:tc>
+        <w:tc>
+          <w:tcPr>
+            <w:tcW w:w="2409" w:type="dxa"/>
+            <w:tcBorders>
+              <w:top w:val="nil"/>
+              <w:left w:val="nil"/>
+              <w:bottom w:val="single" w:sz="4" w:space="0" w:color="auto"/>
+              <w:right w:val="single" w:sz="4" w:space="0" w:color="auto"/>
+            </w:tcBorders>
+            <w:shd w:val="clear" w:color="auto" w:fill="auto"/>
+            <w:hideMark/>
+          </w:tcPr>
+          <w:p>
+            <w:pPr>
+              <w:spacing w:after="0" w:line="240" w:lineRule="auto"/>
+              <w:rPr>
+                <w:rFonts w:ascii="Calibri" w:eastAsia="Times New Roman" w:hAnsi="Calibri" w:cs="Calibri"/>
+                <w:color w:val="000000"/>
+                <w:lang w:val="en-IN" w:eastAsia="en-IN"/>
+              </w:rPr>
+            </w:pPr>
+            <w:r>
+              <w:rPr>
+                <w:rFonts w:ascii="Calibri" w:eastAsia="Times New Roman" w:hAnsi="Calibri" w:cs="Calibri"/>
+                <w:color w:val="000000"/>
+                <w:lang w:val="en-IN" w:eastAsia="en-IN"/>
+              </w:rPr>
+              <w:t>Develop Work Breakdown Structure</w:t>
+            </w:r>
+          </w:p>
+        </w:tc>
+        <w:tc>
+          <w:tcPr>
+            <w:tcW w:w="4820" w:type="dxa"/>
+            <w:tcBorders>
+              <w:top w:val="nil"/>
+              <w:left w:val="nil"/>
+              <w:bottom w:val="single" w:sz="4" w:space="0" w:color="auto"/>
+              <w:right w:val="single" w:sz="4" w:space="0" w:color="auto"/>
+            </w:tcBorders>
+            <w:shd w:val="clear" w:color="auto" w:fill="auto"/>
+            <w:hideMark/>
+          </w:tcPr>
+          <w:p>
+            <w:pPr>
+              <w:spacing w:after="0" w:line="240" w:lineRule="auto"/>
+              <w:rPr>
+                <w:rFonts w:ascii="Calibri" w:eastAsia="Times New Roman" w:hAnsi="Calibri" w:cs="Calibri"/>
+                <w:color w:val="000000"/>
+                <w:lang w:val="en-IN" w:eastAsia="en-IN"/>
+              </w:rPr>
+            </w:pPr>
+            <w:r>
+              <w:rPr>
+                <w:rFonts w:ascii="Calibri" w:eastAsia="Times New Roman" w:hAnsi="Calibri" w:cs="Calibri"/>
+                <w:color w:val="000000"/>
+                <w:lang w:val="en-IN" w:eastAsia="en-IN"/>
+              </w:rPr>
+              <w:t>The core team develops the WBS.</w:t>
+            </w:r>
+          </w:p>
+        </w:tc>
+      </w:tr>
+      <w:tr>
+        <w:trPr>
+          <w:trHeight w:val="1160"/>
+        </w:trPr>
+        <w:tc>
+          <w:tcPr>
+            <w:tcW w:w="988" w:type="dxa"/>
+            <w:tcBorders>
+              <w:top w:val="nil"/>
+              <w:left w:val="single" w:sz="4" w:space="0" w:color="auto"/>
+              <w:bottom w:val="single" w:sz="4" w:space="0" w:color="auto"/>
+              <w:right w:val="single" w:sz="4" w:space="0" w:color="auto"/>
+            </w:tcBorders>
+            <w:shd w:val="clear" w:color="auto" w:fill="auto"/>
+            <w:noWrap/>
+            <w:hideMark/>
+          </w:tcPr>
+          <w:p>
+            <w:pPr>
+              <w:spacing w:after="0" w:line="240" w:lineRule="auto"/>
+              <w:rPr>
+                <w:rFonts w:ascii="Calibri" w:eastAsia="Times New Roman" w:hAnsi="Calibri" w:cs="Calibri"/>
+                <w:color w:val="000000"/>
+                <w:lang w:val="en-IN" w:eastAsia="en-IN"/>
+              </w:rPr>
+            </w:pPr>
+            <w:r>
+              <w:rPr>
+                <w:rFonts w:ascii="Calibri" w:eastAsia="Times New Roman" w:hAnsi="Calibri" w:cs="Calibri"/>
+                <w:color w:val="000000"/>
+                <w:lang w:val="en-IN" w:eastAsia="en-IN"/>
+              </w:rPr>
+              <w:t>4</w:t>
+            </w:r>
+          </w:p>
+        </w:tc>
+        <w:tc>
+          <w:tcPr>
+            <w:tcW w:w="1134" w:type="dxa"/>
+            <w:tcBorders>
+              <w:top w:val="nil"/>
+              <w:left w:val="nil"/>
+              <w:bottom w:val="single" w:sz="4" w:space="0" w:color="auto"/>
+              <w:right w:val="single" w:sz="4" w:space="0" w:color="auto"/>
+            </w:tcBorders>
+            <w:shd w:val="clear" w:color="auto" w:fill="auto"/>
+            <w:noWrap/>
+            <w:hideMark/>
+          </w:tcPr>
+          <w:p>
+            <w:pPr>
+              <w:spacing w:after="0" w:line="240" w:lineRule="auto"/>
+              <w:rPr>
+                <w:rFonts w:ascii="Calibri" w:eastAsia="Times New Roman" w:hAnsi="Calibri" w:cs="Calibri"/>
+                <w:color w:val="000000"/>
+                <w:lang w:val="en-IN" w:eastAsia="en-IN"/>
+              </w:rPr>
+            </w:pPr>
+            <w:r>
+              <w:rPr>
+                <w:rFonts w:ascii="Calibri" w:eastAsia="Times New Roman" w:hAnsi="Calibri" w:cs="Calibri"/>
+                <w:color w:val="000000"/>
+                <w:lang w:val="en-IN" w:eastAsia="en-IN"/>
+              </w:rPr>
+              <w:t>1.2.4.2</w:t>
+            </w:r>
+          </w:p>
+        </w:tc>
+        <w:tc>
+          <w:tcPr>
+            <w:tcW w:w="2409" w:type="dxa"/>
+            <w:tcBorders>
+              <w:top w:val="nil"/>
+              <w:left w:val="nil"/>
+              <w:bottom w:val="single" w:sz="4" w:space="0" w:color="auto"/>
+              <w:right w:val="single" w:sz="4" w:space="0" w:color="auto"/>
+            </w:tcBorders>
+            <w:shd w:val="clear" w:color="auto" w:fill="auto"/>
+            <w:hideMark/>
+          </w:tcPr>
+          <w:p>
+            <w:pPr>
+              <w:spacing w:after="0" w:line="240" w:lineRule="auto"/>
+              <w:rPr>
+                <w:rFonts w:ascii="Calibri" w:eastAsia="Times New Roman" w:hAnsi="Calibri" w:cs="Calibri"/>
+                <w:color w:val="000000"/>
+                <w:lang w:val="en-IN" w:eastAsia="en-IN"/>
+              </w:rPr>
+            </w:pPr>
+            <w:r>
+              <w:rPr>
+                <w:rFonts w:ascii="Calibri" w:eastAsia="Times New Roman" w:hAnsi="Calibri" w:cs="Calibri"/>
+                <w:color w:val="000000"/>
+                <w:lang w:val="en-IN" w:eastAsia="en-IN"/>
+              </w:rPr>
+              <w:t>Develop Project Schedule</w:t>
+            </w:r>
+          </w:p>
+        </w:tc>
+        <w:tc>
+          <w:tcPr>
+            <w:tcW w:w="4820" w:type="dxa"/>
+            <w:tcBorders>
+              <w:top w:val="nil"/>
+              <w:left w:val="nil"/>
+              <w:bottom w:val="single" w:sz="4" w:space="0" w:color="auto"/>
+              <w:right w:val="single" w:sz="4" w:space="0" w:color="auto"/>
+            </w:tcBorders>
+            <w:shd w:val="clear" w:color="auto" w:fill="auto"/>
+            <w:hideMark/>
+          </w:tcPr>
+          <w:p>
+            <w:pPr>
+              <w:spacing w:after="0" w:line="240" w:lineRule="auto"/>
+              <w:rPr>
+                <w:rFonts w:ascii="Calibri" w:eastAsia="Times New Roman" w:hAnsi="Calibri" w:cs="Calibri"/>
+                <w:color w:val="000000"/>
+                <w:lang w:val="en-IN" w:eastAsia="en-IN"/>
+              </w:rPr>
+            </w:pPr>
+            <w:r>
+              <w:rPr>
+                <w:rFonts w:ascii="Calibri" w:eastAsia="Times New Roman" w:hAnsi="Calibri" w:cs="Calibri"/>
+                <w:color w:val="000000"/>
+                <w:lang w:val="en-IN" w:eastAsia="en-IN"/>
+              </w:rPr>
+              <w:t xml:space="preserve">The core team </w:t>
+            </w:r>
+            <w:r>
+              <w:rPr>
+                <w:rFonts w:ascii="Calibri" w:eastAsia="Times New Roman" w:hAnsi="Calibri" w:cs="Calibri"/>
+                <w:color w:val="000000"/>
+                <w:lang w:eastAsia="en-IN"/>
+              </w:rPr>
+              <w:t>analyzes</w:t>
+            </w:r>
+            <w:r>
+              <w:rPr>
+                <w:rFonts w:ascii="Calibri" w:eastAsia="Times New Roman" w:hAnsi="Calibri" w:cs="Calibri"/>
+                <w:color w:val="000000"/>
+                <w:lang w:val="en-IN" w:eastAsia="en-IN"/>
+              </w:rPr>
+              <w:t xml:space="preserve"> all the work under their ownership and estimates the amount of time each work needs to be completed </w:t>
+            </w:r>
+            <w:r>
+              <w:rPr>
+                <w:rFonts w:ascii="Calibri" w:eastAsia="Times New Roman" w:hAnsi="Calibri" w:cs="Calibri"/>
+                <w:color w:val="000000"/>
+                <w:lang w:val="en-IN" w:eastAsia="en-IN"/>
+              </w:rPr>
+              <w:t>and</w:t>
+            </w:r>
+            <w:r>
+              <w:rPr>
+                <w:rFonts w:ascii="Calibri" w:eastAsia="Times New Roman" w:hAnsi="Calibri" w:cs="Calibri"/>
+                <w:color w:val="000000"/>
+                <w:lang w:val="en-IN" w:eastAsia="en-IN"/>
+              </w:rPr>
+              <w:t xml:space="preserve"> the milestones.</w:t>
+            </w:r>
+          </w:p>
+        </w:tc>
+      </w:tr>
+      <w:tr>
+        <w:trPr>
+          <w:trHeight w:val="1160"/>
+        </w:trPr>
+        <w:tc>
+          <w:tcPr>
+            <w:tcW w:w="988" w:type="dxa"/>
+            <w:tcBorders>
+              <w:top w:val="nil"/>
+              <w:left w:val="single" w:sz="4" w:space="0" w:color="auto"/>
+              <w:bottom w:val="single" w:sz="4" w:space="0" w:color="auto"/>
+              <w:right w:val="single" w:sz="4" w:space="0" w:color="auto"/>
+            </w:tcBorders>
+            <w:shd w:val="clear" w:color="auto" w:fill="auto"/>
+            <w:noWrap/>
+            <w:hideMark/>
+          </w:tcPr>
+          <w:p>
+            <w:pPr>
+              <w:spacing w:after="0" w:line="240" w:lineRule="auto"/>
+              <w:rPr>
+                <w:rFonts w:ascii="Calibri" w:eastAsia="Times New Roman" w:hAnsi="Calibri" w:cs="Calibri"/>
+                <w:color w:val="000000"/>
+                <w:lang w:val="en-IN" w:eastAsia="en-IN"/>
+              </w:rPr>
+            </w:pPr>
+            <w:r>
+              <w:rPr>
+                <w:rFonts w:ascii="Calibri" w:eastAsia="Times New Roman" w:hAnsi="Calibri" w:cs="Calibri"/>
+                <w:color w:val="000000"/>
+                <w:lang w:val="en-IN" w:eastAsia="en-IN"/>
+              </w:rPr>
+              <w:t>4</w:t>
+            </w:r>
+          </w:p>
+        </w:tc>
+        <w:tc>
+          <w:tcPr>
+            <w:tcW w:w="1134" w:type="dxa"/>
+            <w:tcBorders>
+              <w:top w:val="nil"/>
+              <w:left w:val="nil"/>
+              <w:bottom w:val="single" w:sz="4" w:space="0" w:color="auto"/>
+              <w:right w:val="single" w:sz="4" w:space="0" w:color="auto"/>
+            </w:tcBorders>
+            <w:shd w:val="clear" w:color="auto" w:fill="auto"/>
+            <w:noWrap/>
+            <w:hideMark/>
+          </w:tcPr>
+          <w:p>
+            <w:pPr>
+              <w:spacing w:after="0" w:line="240" w:lineRule="auto"/>
+              <w:rPr>
+                <w:rFonts w:ascii="Calibri" w:eastAsia="Times New Roman" w:hAnsi="Calibri" w:cs="Calibri"/>
+                <w:color w:val="000000"/>
+                <w:lang w:val="en-IN" w:eastAsia="en-IN"/>
+              </w:rPr>
+            </w:pPr>
+            <w:r>
+              <w:rPr>
+                <w:rFonts w:ascii="Calibri" w:eastAsia="Times New Roman" w:hAnsi="Calibri" w:cs="Calibri"/>
+                <w:color w:val="000000"/>
+                <w:lang w:val="en-IN" w:eastAsia="en-IN"/>
+              </w:rPr>
+              <w:t>1.2.4.3</w:t>
+            </w:r>
+          </w:p>
+        </w:tc>
+        <w:tc>
+          <w:tcPr>
+            <w:tcW w:w="2409" w:type="dxa"/>
+            <w:tcBorders>
+              <w:top w:val="nil"/>
+              <w:left w:val="nil"/>
+              <w:bottom w:val="single" w:sz="4" w:space="0" w:color="auto"/>
+              <w:right w:val="single" w:sz="4" w:space="0" w:color="auto"/>
+            </w:tcBorders>
+            <w:shd w:val="clear" w:color="auto" w:fill="auto"/>
+            <w:hideMark/>
+          </w:tcPr>
+          <w:p>
+            <w:pPr>
+              <w:spacing w:after="0" w:line="240" w:lineRule="auto"/>
+              <w:rPr>
+                <w:rFonts w:ascii="Calibri" w:eastAsia="Times New Roman" w:hAnsi="Calibri" w:cs="Calibri"/>
+                <w:color w:val="000000"/>
+                <w:lang w:val="en-IN" w:eastAsia="en-IN"/>
+              </w:rPr>
+            </w:pPr>
+            <w:r>
+              <w:rPr>
+                <w:rFonts w:ascii="Calibri" w:eastAsia="Times New Roman" w:hAnsi="Calibri" w:cs="Calibri"/>
+                <w:color w:val="000000"/>
+                <w:lang w:val="en-IN" w:eastAsia="en-IN"/>
+              </w:rPr>
+              <w:t>Develop budget plan</w:t>
+            </w:r>
+          </w:p>
+        </w:tc>
+        <w:tc>
+          <w:tcPr>
+            <w:tcW w:w="4820" w:type="dxa"/>
+            <w:tcBorders>
+              <w:top w:val="nil"/>
+              <w:left w:val="nil"/>
+              <w:bottom w:val="single" w:sz="4" w:space="0" w:color="auto"/>
+              <w:right w:val="single" w:sz="4" w:space="0" w:color="auto"/>
+            </w:tcBorders>
+            <w:shd w:val="clear" w:color="auto" w:fill="auto"/>
+            <w:hideMark/>
+          </w:tcPr>
+          <w:p>
+            <w:pPr>
+              <w:spacing w:after="0" w:line="240" w:lineRule="auto"/>
+              <w:rPr>
+                <w:rFonts w:ascii="Calibri" w:eastAsia="Times New Roman" w:hAnsi="Calibri" w:cs="Calibri"/>
+                <w:color w:val="000000"/>
+                <w:lang w:val="en-IN" w:eastAsia="en-IN"/>
+              </w:rPr>
+            </w:pPr>
+            <w:r>
+              <w:rPr>
+                <w:rFonts w:ascii="Calibri" w:eastAsia="Times New Roman" w:hAnsi="Calibri" w:cs="Calibri"/>
+                <w:color w:val="000000"/>
+                <w:lang w:val="en-IN" w:eastAsia="en-IN"/>
+              </w:rPr>
+              <w:t xml:space="preserve">The core team </w:t>
+            </w:r>
+            <w:proofErr w:type="spellStart"/>
+            <w:r>
+              <w:rPr>
+                <w:rFonts w:ascii="Calibri" w:eastAsia="Times New Roman" w:hAnsi="Calibri" w:cs="Calibri"/>
+                <w:color w:val="000000"/>
+                <w:lang w:val="en-IN" w:eastAsia="en-IN"/>
+              </w:rPr>
+              <w:t>analyzes</w:t>
+            </w:r>
+            <w:proofErr w:type="spellEnd"/>
+            <w:r>
+              <w:rPr>
+                <w:rFonts w:ascii="Calibri" w:eastAsia="Times New Roman" w:hAnsi="Calibri" w:cs="Calibri"/>
+                <w:color w:val="000000"/>
+                <w:lang w:val="en-IN" w:eastAsia="en-IN"/>
+              </w:rPr>
+              <w:t xml:space="preserve"> all the work under their ownership and estimates the amount of resources needed to complete them and comes up with a budget to create the budget plan.</w:t>
+            </w:r>
+          </w:p>
+        </w:tc>
+      </w:tr>
+      <w:tr>
+        <w:trPr>
+          <w:trHeight w:val="1740"/>
+        </w:trPr>
+        <w:tc>
+          <w:tcPr>
+            <w:tcW w:w="988" w:type="dxa"/>
+            <w:tcBorders>
+              <w:top w:val="nil"/>
+              <w:left w:val="single" w:sz="4" w:space="0" w:color="auto"/>
+              <w:bottom w:val="single" w:sz="4" w:space="0" w:color="auto"/>
+              <w:right w:val="single" w:sz="4" w:space="0" w:color="auto"/>
+            </w:tcBorders>
+            <w:shd w:val="clear" w:color="auto" w:fill="auto"/>
+            <w:noWrap/>
+            <w:hideMark/>
+          </w:tcPr>
+          <w:p>
+            <w:pPr>
+              <w:spacing w:after="0" w:line="240" w:lineRule="auto"/>
+              <w:rPr>
+                <w:rFonts w:ascii="Calibri" w:eastAsia="Times New Roman" w:hAnsi="Calibri" w:cs="Calibri"/>
+                <w:color w:val="000000"/>
+                <w:lang w:val="en-IN" w:eastAsia="en-IN"/>
+              </w:rPr>
+            </w:pPr>
+            <w:r>
+              <w:rPr>
+                <w:rFonts w:ascii="Calibri" w:eastAsia="Times New Roman" w:hAnsi="Calibri" w:cs="Calibri"/>
+                <w:color w:val="000000"/>
+                <w:lang w:val="en-IN" w:eastAsia="en-IN"/>
+              </w:rPr>
+              <w:t>4</w:t>
+            </w:r>
+          </w:p>
+        </w:tc>
+        <w:tc>
+          <w:tcPr>
+            <w:tcW w:w="1134" w:type="dxa"/>
+            <w:tcBorders>
+              <w:top w:val="nil"/>
+              <w:left w:val="nil"/>
+              <w:bottom w:val="single" w:sz="4" w:space="0" w:color="auto"/>
+              <w:right w:val="single" w:sz="4" w:space="0" w:color="auto"/>
+            </w:tcBorders>
+            <w:shd w:val="clear" w:color="auto" w:fill="auto"/>
+            <w:noWrap/>
+            <w:hideMark/>
+          </w:tcPr>
+          <w:p>
+            <w:pPr>
+              <w:spacing w:after="0" w:line="240" w:lineRule="auto"/>
+              <w:rPr>
+                <w:rFonts w:ascii="Calibri" w:eastAsia="Times New Roman" w:hAnsi="Calibri" w:cs="Calibri"/>
+                <w:color w:val="000000"/>
+                <w:lang w:val="en-IN" w:eastAsia="en-IN"/>
+              </w:rPr>
+            </w:pPr>
+            <w:r>
+              <w:rPr>
+                <w:rFonts w:ascii="Calibri" w:eastAsia="Times New Roman" w:hAnsi="Calibri" w:cs="Calibri"/>
+                <w:color w:val="000000"/>
+                <w:lang w:val="en-IN" w:eastAsia="en-IN"/>
+              </w:rPr>
+              <w:t>1.2.4.4</w:t>
+            </w:r>
+          </w:p>
+        </w:tc>
+        <w:tc>
+          <w:tcPr>
+            <w:tcW w:w="2409" w:type="dxa"/>
+            <w:tcBorders>
+              <w:top w:val="nil"/>
+              <w:left w:val="nil"/>
+              <w:bottom w:val="single" w:sz="4" w:space="0" w:color="auto"/>
+              <w:right w:val="single" w:sz="4" w:space="0" w:color="auto"/>
+            </w:tcBorders>
+            <w:shd w:val="clear" w:color="auto" w:fill="auto"/>
+            <w:hideMark/>
+          </w:tcPr>
+          <w:p>
+            <w:pPr>
+              <w:spacing w:after="0" w:line="240" w:lineRule="auto"/>
+              <w:rPr>
+                <w:rFonts w:ascii="Calibri" w:eastAsia="Times New Roman" w:hAnsi="Calibri" w:cs="Calibri"/>
+                <w:color w:val="000000"/>
+                <w:lang w:val="en-IN" w:eastAsia="en-IN"/>
+              </w:rPr>
+            </w:pPr>
+            <w:r>
+              <w:rPr>
+                <w:rFonts w:ascii="Calibri" w:eastAsia="Times New Roman" w:hAnsi="Calibri" w:cs="Calibri"/>
+                <w:color w:val="000000"/>
+                <w:lang w:val="en-IN" w:eastAsia="en-IN"/>
+              </w:rPr>
+              <w:t>Develop management plan</w:t>
+            </w:r>
+          </w:p>
+        </w:tc>
+        <w:tc>
+          <w:tcPr>
+            <w:tcW w:w="4820" w:type="dxa"/>
+            <w:tcBorders>
+              <w:top w:val="nil"/>
+              <w:left w:val="nil"/>
+              <w:bottom w:val="single" w:sz="4" w:space="0" w:color="auto"/>
+              <w:right w:val="single" w:sz="4" w:space="0" w:color="auto"/>
+            </w:tcBorders>
+            <w:shd w:val="clear" w:color="auto" w:fill="auto"/>
+            <w:hideMark/>
+          </w:tcPr>
+          <w:p>
+            <w:pPr>
+              <w:spacing w:after="0" w:line="240" w:lineRule="auto"/>
+              <w:rPr>
+                <w:rFonts w:ascii="Calibri" w:eastAsia="Times New Roman" w:hAnsi="Calibri" w:cs="Calibri"/>
+                <w:color w:val="000000"/>
+                <w:lang w:val="en-IN" w:eastAsia="en-IN"/>
+              </w:rPr>
+            </w:pPr>
+            <w:r>
+              <w:rPr>
+                <w:rFonts w:ascii="Calibri" w:eastAsia="Times New Roman" w:hAnsi="Calibri" w:cs="Calibri"/>
+                <w:color w:val="000000"/>
+                <w:lang w:val="en-IN" w:eastAsia="en-IN"/>
+              </w:rPr>
+              <w:t>Once the scope, schedule, and cost baselines have been established, core team create the steps in change control process the team will take to manage variances to these plans. All these management plans usually include a review and approval process for modifying the baselines.</w:t>
+            </w:r>
+          </w:p>
+        </w:tc>
+      </w:tr>
+      <w:tr>
+        <w:trPr>
+          <w:trHeight w:val="1740"/>
+        </w:trPr>
+        <w:tc>
+          <w:tcPr>
+            <w:tcW w:w="988" w:type="dxa"/>
+            <w:tcBorders>
+              <w:top w:val="nil"/>
+              <w:left w:val="single" w:sz="4" w:space="0" w:color="auto"/>
+              <w:bottom w:val="single" w:sz="4" w:space="0" w:color="auto"/>
+              <w:right w:val="single" w:sz="4" w:space="0" w:color="auto"/>
+            </w:tcBorders>
+            <w:shd w:val="clear" w:color="auto" w:fill="auto"/>
+            <w:noWrap/>
+            <w:hideMark/>
+          </w:tcPr>
+          <w:p>
+            <w:pPr>
+              <w:spacing w:after="0" w:line="240" w:lineRule="auto"/>
+              <w:rPr>
+                <w:rFonts w:ascii="Calibri" w:eastAsia="Times New Roman" w:hAnsi="Calibri" w:cs="Calibri"/>
+                <w:color w:val="000000"/>
+                <w:lang w:val="en-IN" w:eastAsia="en-IN"/>
+              </w:rPr>
+            </w:pPr>
+            <w:r>
+              <w:rPr>
+                <w:rFonts w:ascii="Calibri" w:eastAsia="Times New Roman" w:hAnsi="Calibri" w:cs="Calibri"/>
+                <w:color w:val="000000"/>
+                <w:lang w:val="en-IN" w:eastAsia="en-IN"/>
+              </w:rPr>
+              <w:t>4</w:t>
+            </w:r>
+          </w:p>
+        </w:tc>
+        <w:tc>
+          <w:tcPr>
+            <w:tcW w:w="1134" w:type="dxa"/>
+            <w:tcBorders>
+              <w:top w:val="nil"/>
+              <w:left w:val="nil"/>
+              <w:bottom w:val="single" w:sz="4" w:space="0" w:color="auto"/>
+              <w:right w:val="single" w:sz="4" w:space="0" w:color="auto"/>
+            </w:tcBorders>
+            <w:shd w:val="clear" w:color="auto" w:fill="auto"/>
+            <w:noWrap/>
+            <w:hideMark/>
+          </w:tcPr>
+          <w:p>
+            <w:pPr>
+              <w:spacing w:after="0" w:line="240" w:lineRule="auto"/>
+              <w:rPr>
+                <w:rFonts w:ascii="Calibri" w:eastAsia="Times New Roman" w:hAnsi="Calibri" w:cs="Calibri"/>
+                <w:color w:val="000000"/>
+                <w:lang w:val="en-IN" w:eastAsia="en-IN"/>
+              </w:rPr>
+            </w:pPr>
+            <w:r>
+              <w:rPr>
+                <w:rFonts w:ascii="Calibri" w:eastAsia="Times New Roman" w:hAnsi="Calibri" w:cs="Calibri"/>
+                <w:color w:val="000000"/>
+                <w:lang w:val="en-IN" w:eastAsia="en-IN"/>
+              </w:rPr>
+              <w:t>1.2.4.5</w:t>
+            </w:r>
+          </w:p>
+        </w:tc>
+        <w:tc>
+          <w:tcPr>
+            <w:tcW w:w="2409" w:type="dxa"/>
+            <w:tcBorders>
+              <w:top w:val="nil"/>
+              <w:left w:val="nil"/>
+              <w:bottom w:val="single" w:sz="4" w:space="0" w:color="auto"/>
+              <w:right w:val="single" w:sz="4" w:space="0" w:color="auto"/>
+            </w:tcBorders>
+            <w:shd w:val="clear" w:color="auto" w:fill="auto"/>
+            <w:hideMark/>
+          </w:tcPr>
+          <w:p>
+            <w:pPr>
+              <w:spacing w:after="0" w:line="240" w:lineRule="auto"/>
+              <w:rPr>
+                <w:rFonts w:ascii="Calibri" w:eastAsia="Times New Roman" w:hAnsi="Calibri" w:cs="Calibri"/>
+                <w:color w:val="000000"/>
+                <w:lang w:val="en-IN" w:eastAsia="en-IN"/>
+              </w:rPr>
+            </w:pPr>
+            <w:r>
+              <w:rPr>
+                <w:rFonts w:ascii="Calibri" w:eastAsia="Times New Roman" w:hAnsi="Calibri" w:cs="Calibri"/>
+                <w:color w:val="000000"/>
+                <w:lang w:val="en-IN" w:eastAsia="en-IN"/>
+              </w:rPr>
+              <w:t>Developing resources plan</w:t>
+            </w:r>
+          </w:p>
+        </w:tc>
+        <w:tc>
+          <w:tcPr>
+            <w:tcW w:w="4820" w:type="dxa"/>
+            <w:tcBorders>
+              <w:top w:val="nil"/>
+              <w:left w:val="nil"/>
+              <w:bottom w:val="single" w:sz="4" w:space="0" w:color="auto"/>
+              <w:right w:val="single" w:sz="4" w:space="0" w:color="auto"/>
+            </w:tcBorders>
+            <w:shd w:val="clear" w:color="auto" w:fill="auto"/>
+            <w:hideMark/>
+          </w:tcPr>
+          <w:p>
+            <w:pPr>
+              <w:spacing w:after="0" w:line="240" w:lineRule="auto"/>
+              <w:rPr>
+                <w:rFonts w:ascii="Calibri" w:eastAsia="Times New Roman" w:hAnsi="Calibri" w:cs="Calibri"/>
+                <w:color w:val="000000"/>
+                <w:lang w:val="en-IN" w:eastAsia="en-IN"/>
+              </w:rPr>
+            </w:pPr>
+            <w:r>
+              <w:rPr>
+                <w:rFonts w:ascii="Calibri" w:eastAsia="Times New Roman" w:hAnsi="Calibri" w:cs="Calibri"/>
+                <w:color w:val="000000"/>
+                <w:lang w:val="en-IN" w:eastAsia="en-IN"/>
+              </w:rPr>
+              <w:t xml:space="preserve">The core team </w:t>
+            </w:r>
+            <w:proofErr w:type="spellStart"/>
+            <w:r>
+              <w:rPr>
+                <w:rFonts w:ascii="Calibri" w:eastAsia="Times New Roman" w:hAnsi="Calibri" w:cs="Calibri"/>
+                <w:color w:val="000000"/>
+                <w:lang w:val="en-IN" w:eastAsia="en-IN"/>
+              </w:rPr>
+              <w:t>analyzes</w:t>
+            </w:r>
+            <w:proofErr w:type="spellEnd"/>
+            <w:r>
+              <w:rPr>
+                <w:rFonts w:ascii="Calibri" w:eastAsia="Times New Roman" w:hAnsi="Calibri" w:cs="Calibri"/>
+                <w:color w:val="000000"/>
+                <w:lang w:val="en-IN" w:eastAsia="en-IN"/>
+              </w:rPr>
+              <w:t xml:space="preserve"> the resources in hand and also if any more resources that needs to </w:t>
+            </w:r>
+            <w:r>
+              <w:rPr>
+                <w:rFonts w:ascii="Calibri" w:eastAsia="Times New Roman" w:hAnsi="Calibri" w:cs="Calibri"/>
+                <w:color w:val="000000"/>
+                <w:lang w:val="en-IN" w:eastAsia="en-IN"/>
+              </w:rPr>
+              <w:t>add</w:t>
+            </w:r>
+            <w:r>
+              <w:rPr>
+                <w:rFonts w:ascii="Calibri" w:eastAsia="Times New Roman" w:hAnsi="Calibri" w:cs="Calibri"/>
+                <w:color w:val="000000"/>
+                <w:lang w:val="en-IN" w:eastAsia="en-IN"/>
+              </w:rPr>
+              <w:t xml:space="preserve"> and creates a staffing plan. The staffing plan is a chart that shows the time periods, usually month, quarter, year, that each resource will come onto and leave the project.</w:t>
+            </w:r>
+          </w:p>
+        </w:tc>
+      </w:tr>
+      <w:tr>
+        <w:trPr>
+          <w:trHeight w:val="870"/>
+        </w:trPr>
+        <w:tc>
+          <w:tcPr>
+            <w:tcW w:w="988" w:type="dxa"/>
+            <w:tcBorders>
+              <w:top w:val="nil"/>
+              <w:left w:val="single" w:sz="4" w:space="0" w:color="auto"/>
+              <w:bottom w:val="single" w:sz="4" w:space="0" w:color="auto"/>
+              <w:right w:val="single" w:sz="4" w:space="0" w:color="auto"/>
+            </w:tcBorders>
+            <w:shd w:val="clear" w:color="auto" w:fill="auto"/>
+            <w:noWrap/>
+            <w:hideMark/>
+          </w:tcPr>
+          <w:p>
+            <w:pPr>
+              <w:spacing w:after="0" w:line="240" w:lineRule="auto"/>
+              <w:rPr>
+                <w:rFonts w:ascii="Calibri" w:eastAsia="Times New Roman" w:hAnsi="Calibri" w:cs="Calibri"/>
+                <w:color w:val="000000"/>
+                <w:lang w:val="en-IN" w:eastAsia="en-IN"/>
+              </w:rPr>
+            </w:pPr>
+            <w:r>
+              <w:rPr>
+                <w:rFonts w:ascii="Calibri" w:eastAsia="Times New Roman" w:hAnsi="Calibri" w:cs="Calibri"/>
+                <w:color w:val="000000"/>
+                <w:lang w:val="en-IN" w:eastAsia="en-IN"/>
+              </w:rPr>
+              <w:t>4</w:t>
+            </w:r>
+          </w:p>
+        </w:tc>
+        <w:tc>
+          <w:tcPr>
+            <w:tcW w:w="1134" w:type="dxa"/>
+            <w:tcBorders>
+              <w:top w:val="nil"/>
+              <w:left w:val="nil"/>
+              <w:bottom w:val="single" w:sz="4" w:space="0" w:color="auto"/>
+              <w:right w:val="single" w:sz="4" w:space="0" w:color="auto"/>
+            </w:tcBorders>
+            <w:shd w:val="clear" w:color="auto" w:fill="auto"/>
+            <w:noWrap/>
+            <w:hideMark/>
+          </w:tcPr>
+          <w:p>
+            <w:pPr>
+              <w:spacing w:after="0" w:line="240" w:lineRule="auto"/>
+              <w:rPr>
+                <w:rFonts w:ascii="Calibri" w:eastAsia="Times New Roman" w:hAnsi="Calibri" w:cs="Calibri"/>
+                <w:color w:val="000000"/>
+                <w:lang w:val="en-IN" w:eastAsia="en-IN"/>
+              </w:rPr>
+            </w:pPr>
+            <w:r>
+              <w:rPr>
+                <w:rFonts w:ascii="Calibri" w:eastAsia="Times New Roman" w:hAnsi="Calibri" w:cs="Calibri"/>
+                <w:color w:val="000000"/>
+                <w:lang w:val="en-IN" w:eastAsia="en-IN"/>
+              </w:rPr>
+              <w:t>1.2.4.6</w:t>
+            </w:r>
+          </w:p>
+        </w:tc>
+        <w:tc>
+          <w:tcPr>
+            <w:tcW w:w="2409" w:type="dxa"/>
+            <w:tcBorders>
+              <w:top w:val="nil"/>
+              <w:left w:val="nil"/>
+              <w:bottom w:val="single" w:sz="4" w:space="0" w:color="auto"/>
+              <w:right w:val="single" w:sz="4" w:space="0" w:color="auto"/>
+            </w:tcBorders>
+            <w:shd w:val="clear" w:color="auto" w:fill="auto"/>
+            <w:hideMark/>
+          </w:tcPr>
+          <w:p>
+            <w:pPr>
+              <w:spacing w:after="0" w:line="240" w:lineRule="auto"/>
+              <w:rPr>
+                <w:rFonts w:ascii="Calibri" w:eastAsia="Times New Roman" w:hAnsi="Calibri" w:cs="Calibri"/>
+                <w:color w:val="000000"/>
+                <w:lang w:val="en-IN" w:eastAsia="en-IN"/>
+              </w:rPr>
+            </w:pPr>
+            <w:r>
+              <w:rPr>
+                <w:rFonts w:ascii="Calibri" w:eastAsia="Times New Roman" w:hAnsi="Calibri" w:cs="Calibri"/>
+                <w:color w:val="000000"/>
+                <w:lang w:val="en-IN" w:eastAsia="en-IN"/>
+              </w:rPr>
+              <w:t>Develop risk management plan</w:t>
+            </w:r>
+          </w:p>
+        </w:tc>
+        <w:tc>
+          <w:tcPr>
+            <w:tcW w:w="4820" w:type="dxa"/>
+            <w:tcBorders>
+              <w:top w:val="nil"/>
+              <w:left w:val="nil"/>
+              <w:bottom w:val="single" w:sz="4" w:space="0" w:color="auto"/>
+              <w:right w:val="single" w:sz="4" w:space="0" w:color="auto"/>
+            </w:tcBorders>
+            <w:shd w:val="clear" w:color="auto" w:fill="auto"/>
+            <w:hideMark/>
+          </w:tcPr>
+          <w:p>
+            <w:pPr>
+              <w:spacing w:after="0" w:line="240" w:lineRule="auto"/>
+              <w:rPr>
+                <w:rFonts w:ascii="Calibri" w:eastAsia="Times New Roman" w:hAnsi="Calibri" w:cs="Calibri"/>
+                <w:color w:val="000000"/>
+                <w:lang w:val="en-IN" w:eastAsia="en-IN"/>
+              </w:rPr>
+            </w:pPr>
+            <w:r>
+              <w:rPr>
+                <w:rFonts w:ascii="Calibri" w:eastAsia="Times New Roman" w:hAnsi="Calibri" w:cs="Calibri"/>
+                <w:color w:val="000000"/>
+                <w:lang w:val="en-IN" w:eastAsia="en-IN"/>
+              </w:rPr>
+              <w:t>The core team develops risk management plan to understand and communicate how the team will respond to the high-risk events.</w:t>
+            </w:r>
+          </w:p>
+        </w:tc>
+      </w:tr>
+      <w:tr>
+        <w:trPr>
+          <w:trHeight w:val="870"/>
+        </w:trPr>
+        <w:tc>
+          <w:tcPr>
+            <w:tcW w:w="988" w:type="dxa"/>
+            <w:tcBorders>
+              <w:top w:val="nil"/>
+              <w:left w:val="single" w:sz="4" w:space="0" w:color="auto"/>
+              <w:bottom w:val="single" w:sz="4" w:space="0" w:color="auto"/>
+              <w:right w:val="single" w:sz="4" w:space="0" w:color="auto"/>
+            </w:tcBorders>
+            <w:shd w:val="clear" w:color="auto" w:fill="auto"/>
+            <w:noWrap/>
+            <w:hideMark/>
+          </w:tcPr>
+          <w:p>
+            <w:pPr>
+              <w:spacing w:after="0" w:line="240" w:lineRule="auto"/>
+              <w:rPr>
+                <w:rFonts w:ascii="Calibri" w:eastAsia="Times New Roman" w:hAnsi="Calibri" w:cs="Calibri"/>
+                <w:color w:val="000000"/>
+                <w:lang w:val="en-IN" w:eastAsia="en-IN"/>
+              </w:rPr>
+            </w:pPr>
+            <w:r>
+              <w:rPr>
+                <w:rFonts w:ascii="Calibri" w:eastAsia="Times New Roman" w:hAnsi="Calibri" w:cs="Calibri"/>
+                <w:color w:val="000000"/>
+                <w:lang w:val="en-IN" w:eastAsia="en-IN"/>
+              </w:rPr>
+              <w:t>4</w:t>
+            </w:r>
+          </w:p>
+        </w:tc>
+        <w:tc>
+          <w:tcPr>
+            <w:tcW w:w="1134" w:type="dxa"/>
+            <w:tcBorders>
+              <w:top w:val="nil"/>
+              <w:left w:val="nil"/>
+              <w:bottom w:val="single" w:sz="4" w:space="0" w:color="auto"/>
+              <w:right w:val="single" w:sz="4" w:space="0" w:color="auto"/>
+            </w:tcBorders>
+            <w:shd w:val="clear" w:color="auto" w:fill="auto"/>
+            <w:noWrap/>
+            <w:hideMark/>
+          </w:tcPr>
+          <w:p>
+            <w:pPr>
+              <w:spacing w:after="0" w:line="240" w:lineRule="auto"/>
+              <w:rPr>
+                <w:rFonts w:ascii="Calibri" w:eastAsia="Times New Roman" w:hAnsi="Calibri" w:cs="Calibri"/>
+                <w:color w:val="000000"/>
+                <w:lang w:val="en-IN" w:eastAsia="en-IN"/>
+              </w:rPr>
+            </w:pPr>
+            <w:r>
+              <w:rPr>
+                <w:rFonts w:ascii="Calibri" w:eastAsia="Times New Roman" w:hAnsi="Calibri" w:cs="Calibri"/>
+                <w:color w:val="000000"/>
+                <w:lang w:val="en-IN" w:eastAsia="en-IN"/>
+              </w:rPr>
+              <w:t>1.2.4.7</w:t>
+            </w:r>
+          </w:p>
+        </w:tc>
+        <w:tc>
+          <w:tcPr>
+            <w:tcW w:w="2409" w:type="dxa"/>
+            <w:tcBorders>
+              <w:top w:val="nil"/>
+              <w:left w:val="nil"/>
+              <w:bottom w:val="single" w:sz="4" w:space="0" w:color="auto"/>
+              <w:right w:val="single" w:sz="4" w:space="0" w:color="auto"/>
+            </w:tcBorders>
+            <w:shd w:val="clear" w:color="auto" w:fill="auto"/>
+            <w:hideMark/>
+          </w:tcPr>
+          <w:p>
+            <w:pPr>
+              <w:spacing w:after="0" w:line="240" w:lineRule="auto"/>
+              <w:rPr>
+                <w:rFonts w:ascii="Calibri" w:eastAsia="Times New Roman" w:hAnsi="Calibri" w:cs="Calibri"/>
+                <w:color w:val="000000"/>
+                <w:lang w:val="en-IN" w:eastAsia="en-IN"/>
+              </w:rPr>
+            </w:pPr>
+            <w:r>
+              <w:rPr>
+                <w:rFonts w:ascii="Calibri" w:eastAsia="Times New Roman" w:hAnsi="Calibri" w:cs="Calibri"/>
+                <w:color w:val="000000"/>
+                <w:lang w:val="en-IN" w:eastAsia="en-IN"/>
+              </w:rPr>
+              <w:t>Develop quality assurance plan</w:t>
+            </w:r>
+          </w:p>
+        </w:tc>
+        <w:tc>
+          <w:tcPr>
+            <w:tcW w:w="4820" w:type="dxa"/>
+            <w:tcBorders>
+              <w:top w:val="nil"/>
+              <w:left w:val="nil"/>
+              <w:bottom w:val="single" w:sz="4" w:space="0" w:color="auto"/>
+              <w:right w:val="single" w:sz="4" w:space="0" w:color="auto"/>
+            </w:tcBorders>
+            <w:shd w:val="clear" w:color="auto" w:fill="auto"/>
+            <w:hideMark/>
+          </w:tcPr>
+          <w:p>
+            <w:pPr>
+              <w:spacing w:after="0" w:line="240" w:lineRule="auto"/>
+              <w:rPr>
+                <w:rFonts w:ascii="Calibri" w:eastAsia="Times New Roman" w:hAnsi="Calibri" w:cs="Calibri"/>
+                <w:color w:val="000000"/>
+                <w:lang w:val="en-IN" w:eastAsia="en-IN"/>
+              </w:rPr>
+            </w:pPr>
+            <w:r>
+              <w:rPr>
+                <w:rFonts w:ascii="Calibri" w:eastAsia="Times New Roman" w:hAnsi="Calibri" w:cs="Calibri"/>
+                <w:color w:val="000000"/>
+                <w:lang w:val="en-IN" w:eastAsia="en-IN"/>
+              </w:rPr>
+              <w:t>The Software Quality Assurance Team prepares the standards, practices and metrics are used during the overall SQA process.</w:t>
+            </w:r>
+          </w:p>
+        </w:tc>
+      </w:tr>
+      <w:tr>
+        <w:trPr>
+          <w:trHeight w:val="870"/>
+        </w:trPr>
+        <w:tc>
+          <w:tcPr>
+            <w:tcW w:w="988" w:type="dxa"/>
+            <w:tcBorders>
+              <w:top w:val="nil"/>
+              <w:left w:val="single" w:sz="4" w:space="0" w:color="auto"/>
+              <w:bottom w:val="single" w:sz="4" w:space="0" w:color="auto"/>
+              <w:right w:val="single" w:sz="4" w:space="0" w:color="auto"/>
+            </w:tcBorders>
+            <w:shd w:val="clear" w:color="auto" w:fill="auto"/>
+            <w:noWrap/>
+            <w:hideMark/>
+          </w:tcPr>
+          <w:p>
+            <w:pPr>
+              <w:spacing w:after="0" w:line="240" w:lineRule="auto"/>
+              <w:rPr>
+                <w:rFonts w:ascii="Calibri" w:eastAsia="Times New Roman" w:hAnsi="Calibri" w:cs="Calibri"/>
+                <w:color w:val="000000"/>
+                <w:lang w:val="en-IN" w:eastAsia="en-IN"/>
+              </w:rPr>
+            </w:pPr>
+            <w:r>
+              <w:rPr>
+                <w:rFonts w:ascii="Calibri" w:eastAsia="Times New Roman" w:hAnsi="Calibri" w:cs="Calibri"/>
+                <w:color w:val="000000"/>
+                <w:lang w:val="en-IN" w:eastAsia="en-IN"/>
+              </w:rPr>
+              <w:lastRenderedPageBreak/>
+              <w:t>4</w:t>
+            </w:r>
+          </w:p>
+        </w:tc>
+        <w:tc>
+          <w:tcPr>
+            <w:tcW w:w="1134" w:type="dxa"/>
+            <w:tcBorders>
+              <w:top w:val="nil"/>
+              <w:left w:val="nil"/>
+              <w:bottom w:val="single" w:sz="4" w:space="0" w:color="auto"/>
+              <w:right w:val="single" w:sz="4" w:space="0" w:color="auto"/>
+            </w:tcBorders>
+            <w:shd w:val="clear" w:color="auto" w:fill="auto"/>
+            <w:noWrap/>
+            <w:hideMark/>
+          </w:tcPr>
+          <w:p>
+            <w:pPr>
+              <w:spacing w:after="0" w:line="240" w:lineRule="auto"/>
+              <w:rPr>
+                <w:rFonts w:ascii="Calibri" w:eastAsia="Times New Roman" w:hAnsi="Calibri" w:cs="Calibri"/>
+                <w:color w:val="000000"/>
+                <w:lang w:val="en-IN" w:eastAsia="en-IN"/>
+              </w:rPr>
+            </w:pPr>
+            <w:r>
+              <w:rPr>
+                <w:rFonts w:ascii="Calibri" w:eastAsia="Times New Roman" w:hAnsi="Calibri" w:cs="Calibri"/>
+                <w:color w:val="000000"/>
+                <w:lang w:val="en-IN" w:eastAsia="en-IN"/>
+              </w:rPr>
+              <w:t>1.2.4.8</w:t>
+            </w:r>
+          </w:p>
+        </w:tc>
+        <w:tc>
+          <w:tcPr>
+            <w:tcW w:w="2409" w:type="dxa"/>
+            <w:tcBorders>
+              <w:top w:val="nil"/>
+              <w:left w:val="nil"/>
+              <w:bottom w:val="single" w:sz="4" w:space="0" w:color="auto"/>
+              <w:right w:val="single" w:sz="4" w:space="0" w:color="auto"/>
+            </w:tcBorders>
+            <w:shd w:val="clear" w:color="auto" w:fill="auto"/>
+            <w:hideMark/>
+          </w:tcPr>
+          <w:p>
+            <w:pPr>
+              <w:spacing w:after="0" w:line="240" w:lineRule="auto"/>
+              <w:rPr>
+                <w:rFonts w:ascii="Calibri" w:eastAsia="Times New Roman" w:hAnsi="Calibri" w:cs="Calibri"/>
+                <w:color w:val="000000"/>
+                <w:lang w:val="en-IN" w:eastAsia="en-IN"/>
+              </w:rPr>
+            </w:pPr>
+            <w:r>
+              <w:rPr>
+                <w:rFonts w:ascii="Calibri" w:eastAsia="Times New Roman" w:hAnsi="Calibri" w:cs="Calibri"/>
+                <w:color w:val="000000"/>
+                <w:lang w:val="en-IN" w:eastAsia="en-IN"/>
+              </w:rPr>
+              <w:t>Develop Acceptance plan</w:t>
+            </w:r>
+          </w:p>
+        </w:tc>
+        <w:tc>
+          <w:tcPr>
+            <w:tcW w:w="4820" w:type="dxa"/>
+            <w:tcBorders>
+              <w:top w:val="nil"/>
+              <w:left w:val="nil"/>
+              <w:bottom w:val="single" w:sz="4" w:space="0" w:color="auto"/>
+              <w:right w:val="single" w:sz="4" w:space="0" w:color="auto"/>
+            </w:tcBorders>
+            <w:shd w:val="clear" w:color="auto" w:fill="auto"/>
+            <w:hideMark/>
+          </w:tcPr>
+          <w:p>
+            <w:pPr>
+              <w:spacing w:after="0" w:line="240" w:lineRule="auto"/>
+              <w:rPr>
+                <w:rFonts w:ascii="Calibri" w:eastAsia="Times New Roman" w:hAnsi="Calibri" w:cs="Calibri"/>
+                <w:color w:val="000000"/>
+                <w:lang w:val="en-IN" w:eastAsia="en-IN"/>
+              </w:rPr>
+            </w:pPr>
+            <w:r>
+              <w:rPr>
+                <w:rFonts w:ascii="Calibri" w:eastAsia="Times New Roman" w:hAnsi="Calibri" w:cs="Calibri"/>
+                <w:color w:val="000000"/>
+                <w:lang w:val="en-IN" w:eastAsia="en-IN"/>
+              </w:rPr>
+              <w:t>The core team develops the schedule of tasks and deliverables, standards and metrics that are required to gain the customers’ acceptance.</w:t>
+            </w:r>
+          </w:p>
+        </w:tc>
+      </w:tr>
+      <w:tr>
+        <w:trPr>
+          <w:trHeight w:val="1160"/>
+        </w:trPr>
+        <w:tc>
+          <w:tcPr>
+            <w:tcW w:w="988" w:type="dxa"/>
+            <w:tcBorders>
+              <w:top w:val="nil"/>
+              <w:left w:val="single" w:sz="4" w:space="0" w:color="auto"/>
+              <w:bottom w:val="single" w:sz="4" w:space="0" w:color="auto"/>
+              <w:right w:val="single" w:sz="4" w:space="0" w:color="auto"/>
+            </w:tcBorders>
+            <w:shd w:val="clear" w:color="auto" w:fill="auto"/>
+            <w:noWrap/>
+            <w:hideMark/>
+          </w:tcPr>
+          <w:p>
+            <w:pPr>
+              <w:spacing w:after="0" w:line="240" w:lineRule="auto"/>
+              <w:rPr>
+                <w:rFonts w:ascii="Calibri" w:eastAsia="Times New Roman" w:hAnsi="Calibri" w:cs="Calibri"/>
+                <w:color w:val="000000"/>
+                <w:lang w:val="en-IN" w:eastAsia="en-IN"/>
+              </w:rPr>
+            </w:pPr>
+            <w:r>
+              <w:rPr>
+                <w:rFonts w:ascii="Calibri" w:eastAsia="Times New Roman" w:hAnsi="Calibri" w:cs="Calibri"/>
+                <w:color w:val="000000"/>
+                <w:lang w:val="en-IN" w:eastAsia="en-IN"/>
+              </w:rPr>
+              <w:t>4</w:t>
+            </w:r>
+          </w:p>
+        </w:tc>
+        <w:tc>
+          <w:tcPr>
+            <w:tcW w:w="1134" w:type="dxa"/>
+            <w:tcBorders>
+              <w:top w:val="nil"/>
+              <w:left w:val="nil"/>
+              <w:bottom w:val="single" w:sz="4" w:space="0" w:color="auto"/>
+              <w:right w:val="single" w:sz="4" w:space="0" w:color="auto"/>
+            </w:tcBorders>
+            <w:shd w:val="clear" w:color="auto" w:fill="auto"/>
+            <w:noWrap/>
+            <w:hideMark/>
+          </w:tcPr>
+          <w:p>
+            <w:pPr>
+              <w:spacing w:after="0" w:line="240" w:lineRule="auto"/>
+              <w:rPr>
+                <w:rFonts w:ascii="Calibri" w:eastAsia="Times New Roman" w:hAnsi="Calibri" w:cs="Calibri"/>
+                <w:color w:val="000000"/>
+                <w:lang w:val="en-IN" w:eastAsia="en-IN"/>
+              </w:rPr>
+            </w:pPr>
+            <w:r>
+              <w:rPr>
+                <w:rFonts w:ascii="Calibri" w:eastAsia="Times New Roman" w:hAnsi="Calibri" w:cs="Calibri"/>
+                <w:color w:val="000000"/>
+                <w:lang w:val="en-IN" w:eastAsia="en-IN"/>
+              </w:rPr>
+              <w:t>1.2.4.9</w:t>
+            </w:r>
+          </w:p>
+        </w:tc>
+        <w:tc>
+          <w:tcPr>
+            <w:tcW w:w="2409" w:type="dxa"/>
+            <w:tcBorders>
+              <w:top w:val="nil"/>
+              <w:left w:val="nil"/>
+              <w:bottom w:val="single" w:sz="4" w:space="0" w:color="auto"/>
+              <w:right w:val="single" w:sz="4" w:space="0" w:color="auto"/>
+            </w:tcBorders>
+            <w:shd w:val="clear" w:color="auto" w:fill="auto"/>
+            <w:hideMark/>
+          </w:tcPr>
+          <w:p>
+            <w:pPr>
+              <w:spacing w:after="0" w:line="240" w:lineRule="auto"/>
+              <w:rPr>
+                <w:rFonts w:ascii="Calibri" w:eastAsia="Times New Roman" w:hAnsi="Calibri" w:cs="Calibri"/>
+                <w:color w:val="000000"/>
+                <w:lang w:val="en-IN" w:eastAsia="en-IN"/>
+              </w:rPr>
+            </w:pPr>
+            <w:r>
+              <w:rPr>
+                <w:rFonts w:ascii="Calibri" w:eastAsia="Times New Roman" w:hAnsi="Calibri" w:cs="Calibri"/>
+                <w:color w:val="000000"/>
+                <w:lang w:val="en-IN" w:eastAsia="en-IN"/>
+              </w:rPr>
+              <w:t>Develop Communications Plan</w:t>
+            </w:r>
+          </w:p>
+        </w:tc>
+        <w:tc>
+          <w:tcPr>
+            <w:tcW w:w="4820" w:type="dxa"/>
+            <w:tcBorders>
+              <w:top w:val="nil"/>
+              <w:left w:val="nil"/>
+              <w:bottom w:val="single" w:sz="4" w:space="0" w:color="auto"/>
+              <w:right w:val="single" w:sz="4" w:space="0" w:color="auto"/>
+            </w:tcBorders>
+            <w:shd w:val="clear" w:color="auto" w:fill="auto"/>
+            <w:hideMark/>
+          </w:tcPr>
+          <w:p>
+            <w:pPr>
+              <w:spacing w:after="0" w:line="240" w:lineRule="auto"/>
+              <w:rPr>
+                <w:rFonts w:ascii="Calibri" w:eastAsia="Times New Roman" w:hAnsi="Calibri" w:cs="Calibri"/>
+                <w:color w:val="000000"/>
+                <w:lang w:val="en-IN" w:eastAsia="en-IN"/>
+              </w:rPr>
+            </w:pPr>
+            <w:r>
+              <w:rPr>
+                <w:rFonts w:ascii="Calibri" w:eastAsia="Times New Roman" w:hAnsi="Calibri" w:cs="Calibri"/>
+                <w:color w:val="000000"/>
+                <w:lang w:val="en-IN" w:eastAsia="en-IN"/>
+              </w:rPr>
+              <w:t>The core team develops the communication plan to identify the communication goals, stakeholders and strategies, activities and timeframes and to improve the communication process.</w:t>
+            </w:r>
+          </w:p>
+        </w:tc>
+      </w:tr>
+      <w:tr>
+        <w:trPr>
+          <w:trHeight w:val="1160"/>
+        </w:trPr>
+        <w:tc>
+          <w:tcPr>
+            <w:tcW w:w="988" w:type="dxa"/>
+            <w:tcBorders>
+              <w:top w:val="nil"/>
+              <w:left w:val="single" w:sz="4" w:space="0" w:color="auto"/>
+              <w:bottom w:val="single" w:sz="4" w:space="0" w:color="auto"/>
+              <w:right w:val="single" w:sz="4" w:space="0" w:color="auto"/>
+            </w:tcBorders>
+            <w:shd w:val="clear" w:color="auto" w:fill="auto"/>
+            <w:noWrap/>
+            <w:hideMark/>
+          </w:tcPr>
+          <w:p>
+            <w:pPr>
+              <w:spacing w:after="0" w:line="240" w:lineRule="auto"/>
+              <w:rPr>
+                <w:rFonts w:ascii="Calibri" w:eastAsia="Times New Roman" w:hAnsi="Calibri" w:cs="Calibri"/>
+                <w:color w:val="000000"/>
+                <w:lang w:val="en-IN" w:eastAsia="en-IN"/>
+              </w:rPr>
+            </w:pPr>
+            <w:r>
+              <w:rPr>
+                <w:rFonts w:ascii="Calibri" w:eastAsia="Times New Roman" w:hAnsi="Calibri" w:cs="Calibri"/>
+                <w:color w:val="000000"/>
+                <w:lang w:val="en-IN" w:eastAsia="en-IN"/>
+              </w:rPr>
+              <w:t>4</w:t>
+            </w:r>
+          </w:p>
+        </w:tc>
+        <w:tc>
+          <w:tcPr>
+            <w:tcW w:w="1134" w:type="dxa"/>
+            <w:tcBorders>
+              <w:top w:val="nil"/>
+              <w:left w:val="nil"/>
+              <w:bottom w:val="single" w:sz="4" w:space="0" w:color="auto"/>
+              <w:right w:val="single" w:sz="4" w:space="0" w:color="auto"/>
+            </w:tcBorders>
+            <w:shd w:val="clear" w:color="auto" w:fill="auto"/>
+            <w:noWrap/>
+            <w:hideMark/>
+          </w:tcPr>
+          <w:p>
+            <w:pPr>
+              <w:spacing w:after="0" w:line="240" w:lineRule="auto"/>
+              <w:rPr>
+                <w:rFonts w:ascii="Calibri" w:eastAsia="Times New Roman" w:hAnsi="Calibri" w:cs="Calibri"/>
+                <w:color w:val="000000"/>
+                <w:lang w:val="en-IN" w:eastAsia="en-IN"/>
+              </w:rPr>
+            </w:pPr>
+            <w:r>
+              <w:rPr>
+                <w:rFonts w:ascii="Calibri" w:eastAsia="Times New Roman" w:hAnsi="Calibri" w:cs="Calibri"/>
+                <w:color w:val="000000"/>
+                <w:lang w:val="en-IN" w:eastAsia="en-IN"/>
+              </w:rPr>
+              <w:t>1.2.4.10</w:t>
+            </w:r>
+          </w:p>
+        </w:tc>
+        <w:tc>
+          <w:tcPr>
+            <w:tcW w:w="2409" w:type="dxa"/>
+            <w:tcBorders>
+              <w:top w:val="nil"/>
+              <w:left w:val="nil"/>
+              <w:bottom w:val="single" w:sz="4" w:space="0" w:color="auto"/>
+              <w:right w:val="single" w:sz="4" w:space="0" w:color="auto"/>
+            </w:tcBorders>
+            <w:shd w:val="clear" w:color="auto" w:fill="auto"/>
+            <w:hideMark/>
+          </w:tcPr>
+          <w:p>
+            <w:pPr>
+              <w:spacing w:after="0" w:line="240" w:lineRule="auto"/>
+              <w:rPr>
+                <w:rFonts w:ascii="Calibri" w:eastAsia="Times New Roman" w:hAnsi="Calibri" w:cs="Calibri"/>
+                <w:color w:val="000000"/>
+                <w:lang w:val="en-IN" w:eastAsia="en-IN"/>
+              </w:rPr>
+            </w:pPr>
+            <w:r>
+              <w:rPr>
+                <w:rFonts w:ascii="Calibri" w:eastAsia="Times New Roman" w:hAnsi="Calibri" w:cs="Calibri"/>
+                <w:color w:val="000000"/>
+                <w:lang w:val="en-IN" w:eastAsia="en-IN"/>
+              </w:rPr>
+              <w:t>Development procurement plan</w:t>
+            </w:r>
+          </w:p>
+        </w:tc>
+        <w:tc>
+          <w:tcPr>
+            <w:tcW w:w="4820" w:type="dxa"/>
+            <w:tcBorders>
+              <w:top w:val="nil"/>
+              <w:left w:val="nil"/>
+              <w:bottom w:val="single" w:sz="4" w:space="0" w:color="auto"/>
+              <w:right w:val="single" w:sz="4" w:space="0" w:color="auto"/>
+            </w:tcBorders>
+            <w:shd w:val="clear" w:color="auto" w:fill="auto"/>
+            <w:hideMark/>
+          </w:tcPr>
+          <w:p>
+            <w:pPr>
+              <w:spacing w:after="0" w:line="240" w:lineRule="auto"/>
+              <w:rPr>
+                <w:rFonts w:ascii="Calibri" w:eastAsia="Times New Roman" w:hAnsi="Calibri" w:cs="Calibri"/>
+                <w:color w:val="000000"/>
+                <w:lang w:val="en-IN" w:eastAsia="en-IN"/>
+              </w:rPr>
+            </w:pPr>
+            <w:r>
+              <w:rPr>
+                <w:rFonts w:ascii="Calibri" w:eastAsia="Times New Roman" w:hAnsi="Calibri" w:cs="Calibri"/>
+                <w:color w:val="000000"/>
+                <w:lang w:val="en-IN" w:eastAsia="en-IN"/>
+              </w:rPr>
+              <w:t>The Core team develops the procurement plan identifying the products and services obtained from external suppliers and the tasks involved in procuring the products.</w:t>
+            </w:r>
+          </w:p>
+        </w:tc>
+      </w:tr>
+      <w:tr>
+        <w:trPr>
+          <w:trHeight w:val="870"/>
+        </w:trPr>
+        <w:tc>
+          <w:tcPr>
+            <w:tcW w:w="988" w:type="dxa"/>
+            <w:tcBorders>
+              <w:top w:val="nil"/>
+              <w:left w:val="single" w:sz="4" w:space="0" w:color="auto"/>
+              <w:bottom w:val="single" w:sz="4" w:space="0" w:color="auto"/>
+              <w:right w:val="single" w:sz="4" w:space="0" w:color="auto"/>
+            </w:tcBorders>
+            <w:shd w:val="clear" w:color="auto" w:fill="auto"/>
+            <w:noWrap/>
+            <w:hideMark/>
+          </w:tcPr>
+          <w:p>
+            <w:pPr>
+              <w:spacing w:after="0" w:line="240" w:lineRule="auto"/>
+              <w:rPr>
+                <w:rFonts w:ascii="Calibri" w:eastAsia="Times New Roman" w:hAnsi="Calibri" w:cs="Calibri"/>
+                <w:color w:val="000000"/>
+                <w:lang w:val="en-IN" w:eastAsia="en-IN"/>
+              </w:rPr>
+            </w:pPr>
+            <w:r>
+              <w:rPr>
+                <w:rFonts w:ascii="Calibri" w:eastAsia="Times New Roman" w:hAnsi="Calibri" w:cs="Calibri"/>
+                <w:color w:val="000000"/>
+                <w:lang w:val="en-IN" w:eastAsia="en-IN"/>
+              </w:rPr>
+              <w:t>3</w:t>
+            </w:r>
+          </w:p>
+        </w:tc>
+        <w:tc>
+          <w:tcPr>
+            <w:tcW w:w="1134" w:type="dxa"/>
+            <w:tcBorders>
+              <w:top w:val="nil"/>
+              <w:left w:val="nil"/>
+              <w:bottom w:val="single" w:sz="4" w:space="0" w:color="auto"/>
+              <w:right w:val="single" w:sz="4" w:space="0" w:color="auto"/>
+            </w:tcBorders>
+            <w:shd w:val="clear" w:color="auto" w:fill="auto"/>
+            <w:noWrap/>
+            <w:hideMark/>
+          </w:tcPr>
+          <w:p>
+            <w:pPr>
+              <w:spacing w:after="0" w:line="240" w:lineRule="auto"/>
+              <w:rPr>
+                <w:rFonts w:ascii="Calibri" w:eastAsia="Times New Roman" w:hAnsi="Calibri" w:cs="Calibri"/>
+                <w:color w:val="000000"/>
+                <w:lang w:val="en-IN" w:eastAsia="en-IN"/>
+              </w:rPr>
+            </w:pPr>
+            <w:r>
+              <w:rPr>
+                <w:rFonts w:ascii="Calibri" w:eastAsia="Times New Roman" w:hAnsi="Calibri" w:cs="Calibri"/>
+                <w:color w:val="000000"/>
+                <w:lang w:val="en-IN" w:eastAsia="en-IN"/>
+              </w:rPr>
+              <w:t>1.2.5</w:t>
+            </w:r>
+          </w:p>
+        </w:tc>
+        <w:tc>
+          <w:tcPr>
+            <w:tcW w:w="2409" w:type="dxa"/>
+            <w:tcBorders>
+              <w:top w:val="nil"/>
+              <w:left w:val="nil"/>
+              <w:bottom w:val="single" w:sz="4" w:space="0" w:color="auto"/>
+              <w:right w:val="single" w:sz="4" w:space="0" w:color="auto"/>
+            </w:tcBorders>
+            <w:shd w:val="clear" w:color="auto" w:fill="auto"/>
+            <w:hideMark/>
+          </w:tcPr>
+          <w:p>
+            <w:pPr>
+              <w:spacing w:after="0" w:line="240" w:lineRule="auto"/>
+              <w:rPr>
+                <w:rFonts w:ascii="Calibri" w:eastAsia="Times New Roman" w:hAnsi="Calibri" w:cs="Calibri"/>
+                <w:color w:val="000000"/>
+                <w:lang w:val="en-IN" w:eastAsia="en-IN"/>
+              </w:rPr>
+            </w:pPr>
+            <w:r>
+              <w:rPr>
+                <w:rFonts w:ascii="Calibri" w:eastAsia="Times New Roman" w:hAnsi="Calibri" w:cs="Calibri"/>
+                <w:color w:val="000000"/>
+                <w:lang w:val="en-IN" w:eastAsia="en-IN"/>
+              </w:rPr>
+              <w:t>Complete project plan covering all the aspects of the project.</w:t>
+            </w:r>
+          </w:p>
+        </w:tc>
+        <w:tc>
+          <w:tcPr>
+            <w:tcW w:w="4820" w:type="dxa"/>
+            <w:tcBorders>
+              <w:top w:val="nil"/>
+              <w:left w:val="nil"/>
+              <w:bottom w:val="single" w:sz="4" w:space="0" w:color="auto"/>
+              <w:right w:val="single" w:sz="4" w:space="0" w:color="auto"/>
+            </w:tcBorders>
+            <w:shd w:val="clear" w:color="auto" w:fill="auto"/>
+            <w:hideMark/>
+          </w:tcPr>
+          <w:p>
+            <w:pPr>
+              <w:spacing w:after="0" w:line="240" w:lineRule="auto"/>
+              <w:rPr>
+                <w:rFonts w:ascii="Calibri" w:eastAsia="Times New Roman" w:hAnsi="Calibri" w:cs="Calibri"/>
+                <w:color w:val="000000"/>
+                <w:lang w:val="en-IN" w:eastAsia="en-IN"/>
+              </w:rPr>
+            </w:pPr>
+            <w:r>
+              <w:rPr>
+                <w:rFonts w:ascii="Calibri" w:eastAsia="Times New Roman" w:hAnsi="Calibri" w:cs="Calibri"/>
+                <w:color w:val="000000"/>
+                <w:lang w:val="en-IN" w:eastAsia="en-IN"/>
+              </w:rPr>
+              <w:t>Project Manager submits the project plan for approval.</w:t>
+            </w:r>
+          </w:p>
+        </w:tc>
+      </w:tr>
+      <w:tr>
+        <w:trPr>
+          <w:trHeight w:val="870"/>
+        </w:trPr>
+        <w:tc>
+          <w:tcPr>
+            <w:tcW w:w="988" w:type="dxa"/>
+            <w:tcBorders>
+              <w:top w:val="nil"/>
+              <w:left w:val="single" w:sz="4" w:space="0" w:color="auto"/>
+              <w:bottom w:val="single" w:sz="4" w:space="0" w:color="auto"/>
+              <w:right w:val="single" w:sz="4" w:space="0" w:color="auto"/>
+            </w:tcBorders>
+            <w:shd w:val="clear" w:color="auto" w:fill="auto"/>
+            <w:noWrap/>
+            <w:hideMark/>
+          </w:tcPr>
+          <w:p>
+            <w:pPr>
+              <w:spacing w:after="0" w:line="240" w:lineRule="auto"/>
+              <w:rPr>
+                <w:rFonts w:ascii="Calibri" w:eastAsia="Times New Roman" w:hAnsi="Calibri" w:cs="Calibri"/>
+                <w:color w:val="000000"/>
+                <w:lang w:val="en-IN" w:eastAsia="en-IN"/>
+              </w:rPr>
+            </w:pPr>
+            <w:r>
+              <w:rPr>
+                <w:rFonts w:ascii="Calibri" w:eastAsia="Times New Roman" w:hAnsi="Calibri" w:cs="Calibri"/>
+                <w:color w:val="000000"/>
+                <w:lang w:val="en-IN" w:eastAsia="en-IN"/>
+              </w:rPr>
+              <w:t>3</w:t>
+            </w:r>
+          </w:p>
+        </w:tc>
+        <w:tc>
+          <w:tcPr>
+            <w:tcW w:w="1134" w:type="dxa"/>
+            <w:tcBorders>
+              <w:top w:val="nil"/>
+              <w:left w:val="nil"/>
+              <w:bottom w:val="single" w:sz="4" w:space="0" w:color="auto"/>
+              <w:right w:val="single" w:sz="4" w:space="0" w:color="auto"/>
+            </w:tcBorders>
+            <w:shd w:val="clear" w:color="auto" w:fill="auto"/>
+            <w:noWrap/>
+            <w:hideMark/>
+          </w:tcPr>
+          <w:p>
+            <w:pPr>
+              <w:spacing w:after="0" w:line="240" w:lineRule="auto"/>
+              <w:rPr>
+                <w:rFonts w:ascii="Calibri" w:eastAsia="Times New Roman" w:hAnsi="Calibri" w:cs="Calibri"/>
+                <w:color w:val="000000"/>
+                <w:lang w:val="en-IN" w:eastAsia="en-IN"/>
+              </w:rPr>
+            </w:pPr>
+            <w:r>
+              <w:rPr>
+                <w:rFonts w:ascii="Calibri" w:eastAsia="Times New Roman" w:hAnsi="Calibri" w:cs="Calibri"/>
+                <w:color w:val="000000"/>
+                <w:lang w:val="en-IN" w:eastAsia="en-IN"/>
+              </w:rPr>
+              <w:t>1.2.6</w:t>
+            </w:r>
+          </w:p>
+        </w:tc>
+        <w:tc>
+          <w:tcPr>
+            <w:tcW w:w="2409" w:type="dxa"/>
+            <w:tcBorders>
+              <w:top w:val="nil"/>
+              <w:left w:val="nil"/>
+              <w:bottom w:val="single" w:sz="4" w:space="0" w:color="auto"/>
+              <w:right w:val="single" w:sz="4" w:space="0" w:color="auto"/>
+            </w:tcBorders>
+            <w:shd w:val="clear" w:color="auto" w:fill="auto"/>
+            <w:hideMark/>
+          </w:tcPr>
+          <w:p>
+            <w:pPr>
+              <w:spacing w:after="0" w:line="240" w:lineRule="auto"/>
+              <w:rPr>
+                <w:rFonts w:ascii="Calibri" w:eastAsia="Times New Roman" w:hAnsi="Calibri" w:cs="Calibri"/>
+                <w:color w:val="000000"/>
+                <w:lang w:val="en-IN" w:eastAsia="en-IN"/>
+              </w:rPr>
+            </w:pPr>
+            <w:r>
+              <w:rPr>
+                <w:rFonts w:ascii="Calibri" w:eastAsia="Times New Roman" w:hAnsi="Calibri" w:cs="Calibri"/>
+                <w:color w:val="000000"/>
+                <w:lang w:val="en-IN" w:eastAsia="en-IN"/>
+              </w:rPr>
+              <w:t>Project plan approval</w:t>
+            </w:r>
+          </w:p>
+        </w:tc>
+        <w:tc>
+          <w:tcPr>
+            <w:tcW w:w="4820" w:type="dxa"/>
+            <w:tcBorders>
+              <w:top w:val="nil"/>
+              <w:left w:val="nil"/>
+              <w:bottom w:val="single" w:sz="4" w:space="0" w:color="auto"/>
+              <w:right w:val="single" w:sz="4" w:space="0" w:color="auto"/>
+            </w:tcBorders>
+            <w:shd w:val="clear" w:color="auto" w:fill="auto"/>
+            <w:hideMark/>
+          </w:tcPr>
+          <w:p>
+            <w:pPr>
+              <w:spacing w:after="0" w:line="240" w:lineRule="auto"/>
+              <w:rPr>
+                <w:rFonts w:ascii="Calibri" w:eastAsia="Times New Roman" w:hAnsi="Calibri" w:cs="Calibri"/>
+                <w:color w:val="000000"/>
+                <w:lang w:val="en-IN" w:eastAsia="en-IN"/>
+              </w:rPr>
+            </w:pPr>
+            <w:r>
+              <w:rPr>
+                <w:rFonts w:ascii="Calibri" w:eastAsia="Times New Roman" w:hAnsi="Calibri" w:cs="Calibri"/>
+                <w:color w:val="000000"/>
+                <w:lang w:val="en-IN" w:eastAsia="en-IN"/>
+              </w:rPr>
+              <w:t xml:space="preserve">The project plan is </w:t>
+            </w:r>
+            <w:r>
+              <w:rPr>
+                <w:rFonts w:ascii="Calibri" w:eastAsia="Times New Roman" w:hAnsi="Calibri" w:cs="Calibri"/>
+                <w:color w:val="000000"/>
+                <w:lang w:val="en-IN" w:eastAsia="en-IN"/>
+              </w:rPr>
+              <w:t>approved,</w:t>
+            </w:r>
+            <w:r>
+              <w:rPr>
+                <w:rFonts w:ascii="Calibri" w:eastAsia="Times New Roman" w:hAnsi="Calibri" w:cs="Calibri"/>
+                <w:color w:val="000000"/>
+                <w:lang w:val="en-IN" w:eastAsia="en-IN"/>
+              </w:rPr>
+              <w:t xml:space="preserve"> </w:t>
+            </w:r>
+            <w:bookmarkStart w:id="0" w:name="_GoBack"/>
+            <w:bookmarkEnd w:id="0"/>
+            <w:r>
+              <w:rPr>
+                <w:rFonts w:ascii="Calibri" w:eastAsia="Times New Roman" w:hAnsi="Calibri" w:cs="Calibri"/>
+                <w:color w:val="000000"/>
+                <w:lang w:val="en-IN" w:eastAsia="en-IN"/>
+              </w:rPr>
+              <w:t>and the Project Manager Approval has permission to proceed to execute the project according to the project plan.</w:t>
+            </w:r>
+          </w:p>
+        </w:tc>
+      </w:tr>
+    </w:tbl>
+    <w:p>
+      <w:pPr>
+        <w:rPr>
+          <w:rFonts w:cstheme="minorHAnsi"/>
+          <w:sz w:val="28"/>
+          <w:szCs w:val="28"/>
         </w:rPr>
       </w:pPr>
     </w:p>
@@ -18213,6 +22326,7 @@
                         <w:sz w:val="20"/>
                         <w:szCs w:val="20"/>
                       </w:rPr>
+                      <w:lastRenderedPageBreak/>
                       <w:t xml:space="preserve">[8] </w:t>
                     </w:r>
                   </w:p>
@@ -22322,7 +26436,7 @@
 </file>
 
 <file path=customXml/itemProps1.xml><?xml version="1.0" encoding="utf-8"?>
-<ds:datastoreItem xmlns:ds="http://schemas.openxmlformats.org/officeDocument/2006/customXml" ds:itemID="{7FBE4EA8-79E5-401D-BFE1-ADCCAC887305}">
+<ds:datastoreItem xmlns:ds="http://schemas.openxmlformats.org/officeDocument/2006/customXml" ds:itemID="{7B760B57-3AB3-4D5D-AAA6-95ED00E7828A}">
   <ds:schemaRefs>
     <ds:schemaRef ds:uri="http://schemas.openxmlformats.org/officeDocument/2006/bibliography"/>
   </ds:schemaRefs>

</xml_diff>

<commit_message>
beta release, evaluattions, final release added WBS
</commit_message>
<xml_diff>
--- a/lts_requirements.docx
+++ b/lts_requirements.docx
@@ -7938,25 +7938,7 @@
           <w:sz w:val="20"/>
           <w:szCs w:val="20"/>
         </w:rPr>
-        <w:t xml:space="preserve">3.8 Advertisements: After the Rewards Points game has been played, The USER will be given a </w:t>
-      </w:r>
-      <w:proofErr w:type="gramStart"/>
-      <w:r>
-        <w:rPr>
-          <w:rFonts w:cstheme="minorHAnsi"/>
-          <w:sz w:val="20"/>
-          <w:szCs w:val="20"/>
-        </w:rPr>
-        <w:t>An</w:t>
-      </w:r>
-      <w:proofErr w:type="gramEnd"/>
-      <w:r>
-        <w:rPr>
-          <w:rFonts w:cstheme="minorHAnsi"/>
-          <w:sz w:val="20"/>
-          <w:szCs w:val="20"/>
-        </w:rPr>
-        <w:t xml:space="preserve"> advertisement will be played at the end of each completed lesson. </w:t>
+        <w:t xml:space="preserve">3.8 Advertisements: After the Rewards Points game has been played, The USER will be given a An advertisement will be played at the end of each completed lesson. </w:t>
       </w:r>
     </w:p>
     <w:p>
@@ -7974,25 +7956,7 @@
           <w:sz w:val="20"/>
           <w:szCs w:val="20"/>
         </w:rPr>
-        <w:t xml:space="preserve">3.9 App Store Interface: The App Store interface will present the USER with special privileges that can be received by trading </w:t>
-      </w:r>
-      <w:proofErr w:type="gramStart"/>
-      <w:r>
-        <w:rPr>
-          <w:rFonts w:cstheme="minorHAnsi"/>
-          <w:sz w:val="20"/>
-          <w:szCs w:val="20"/>
-        </w:rPr>
-        <w:t>in a given</w:t>
-      </w:r>
-      <w:proofErr w:type="gramEnd"/>
-      <w:r>
-        <w:rPr>
-          <w:rFonts w:cstheme="minorHAnsi"/>
-          <w:sz w:val="20"/>
-          <w:szCs w:val="20"/>
-        </w:rPr>
-        <w:t xml:space="preserve"> amount of Rewards Points.</w:t>
+        <w:t>3.9 App Store Interface: The App Store interface will present the USER with special privileges that can be received by trading in a given amount of Rewards Points.</w:t>
       </w:r>
     </w:p>
     <w:p>
@@ -8013,8 +7977,6 @@
         <w:tab/>
         <w:t>3.9.1 Privilege 1: Restore Health Points to full health (3 Health Points)</w:t>
       </w:r>
-      <w:bookmarkStart w:id="0" w:name="_GoBack"/>
-      <w:bookmarkEnd w:id="0"/>
     </w:p>
     <w:p>
       <w:pPr>
@@ -8311,25 +8273,7 @@
           <w:sz w:val="20"/>
           <w:szCs w:val="20"/>
         </w:rPr>
-        <w:t xml:space="preserve">. For example, if the USER answers many more Exercises incorrectly during late night hours, the Cognizant Tutor will message the USER saying “Hi USER! I noticed that you answer many more Exercises correctly during the daytime hours. It shows great effort to train during the </w:t>
-      </w:r>
-      <w:proofErr w:type="gramStart"/>
-      <w:r>
-        <w:rPr>
-          <w:rFonts w:cstheme="minorHAnsi"/>
-          <w:sz w:val="20"/>
-          <w:szCs w:val="20"/>
-        </w:rPr>
-        <w:t>night time</w:t>
-      </w:r>
-      <w:proofErr w:type="gramEnd"/>
-      <w:r>
-        <w:rPr>
-          <w:rFonts w:cstheme="minorHAnsi"/>
-          <w:sz w:val="20"/>
-          <w:szCs w:val="20"/>
-        </w:rPr>
-        <w:t xml:space="preserve"> hours, but if you are looking to get promoted to the next league, you might score better on your lessons if you do them during the day</w:t>
+        <w:t>. For example, if the USER answers many more Exercises incorrectly during late night hours, the Cognizant Tutor will message the USER saying “Hi USER! I noticed that you answer many more Exercises correctly during the daytime hours. It shows great effort to train during the night time hours, but if you are looking to get promoted to the next league, you might score better on your lessons if you do them during the day</w:t>
       </w:r>
       <w:r>
         <w:rPr>
@@ -10274,23 +10218,7 @@
       </w:r>
       <w:r>
         <w:lastRenderedPageBreak/>
-        <w:t xml:space="preserve">(functional requirement 3.2.2). All methods connecting the training program interface (functional requirements 3.2.4-3.5) to user data and services will be defined in Components and specific instances of those Components will be stored as Entities on the User device. Local Data will consist of all User specific data related to functional requirements 3.2-3.5. Local Data Accessors will interface among Controller requests, Local Data and any Remote Data requested by local Data Services and returned by Remote Data Access functions. Remote Data Services will provide methods for the selection and aggregation of the requested. Data Utilities will ensure that all appropriate Data Service methods are properly constrained.   Common application </w:t>
-      </w:r>
-      <w:proofErr w:type="gramStart"/>
-      <w:r>
-        <w:t>development based</w:t>
-      </w:r>
-      <w:proofErr w:type="gramEnd"/>
-      <w:r>
-        <w:t xml:space="preserve"> configurations including necessary libraries, global application parameterizations and any other application dependencies will be provided by Configuration. </w:t>
-      </w:r>
-      <w:proofErr w:type="gramStart"/>
-      <w:r>
-        <w:t>Additionally</w:t>
-      </w:r>
-      <w:proofErr w:type="gramEnd"/>
-      <w:r>
-        <w:t xml:space="preserve"> Security will provide all security policies and security functionalities required in non-functional requirements. Means of all communications between the User via the Front End Views, the Middle Layer and any local/remote data will be contained within communications including all audio codecs used during lessons and/or cognizant tutoring sessions, all network related infrastructure functions/configurations required for accessing Remote Server Data</w:t>
+        <w:t>(functional requirement 3.2.2). All methods connecting the training program interface (functional requirements 3.2.4-3.5) to user data and services will be defined in Components and specific instances of those Components will be stored as Entities on the User device. Local Data will consist of all User specific data related to functional requirements 3.2-3.5. Local Data Accessors will interface among Controller requests, Local Data and any Remote Data requested by local Data Services and returned by Remote Data Access functions. Remote Data Services will provide methods for the selection and aggregation of the requested. Data Utilities will ensure that all appropriate Data Service methods are properly constrained.   Common application development based configurations including necessary libraries, global application parameterizations and any other application dependencies will be provided by Configuration. Additionally Security will provide all security policies and security functionalities required in non-functional requirements. Means of all communications between the User via the Front End Views, the Middle Layer and any local/remote data will be contained within communications including all audio codecs used during lessons and/or cognizant tutoring sessions, all network related infrastructure functions/configurations required for accessing Remote Server Data</w:t>
       </w:r>
       <w:sdt>
         <w:sdtPr>
@@ -19315,6 +19243,8 @@
                 <w:lang w:val="en-IN" w:eastAsia="en-IN"/>
               </w:rPr>
             </w:pPr>
+            <w:bookmarkStart w:id="0" w:name="_GoBack"/>
+            <w:bookmarkEnd w:id="0"/>
           </w:p>
         </w:tc>
         <w:tc>
@@ -19360,6 +19290,14 @@
                 <w:lang w:val="en-IN" w:eastAsia="en-IN"/>
               </w:rPr>
             </w:pPr>
+            <w:r>
+              <w:rPr>
+                <w:rFonts w:ascii="Calibri" w:eastAsia="Times New Roman" w:hAnsi="Calibri" w:cs="Calibri"/>
+                <w:color w:val="000000"/>
+                <w:lang w:val="en-IN" w:eastAsia="en-IN"/>
+              </w:rPr>
+              <w:t>Language Training Program Design</w:t>
+            </w:r>
           </w:p>
         </w:tc>
         <w:tc>
@@ -19382,6 +19320,23 @@
                 <w:lang w:val="en-IN" w:eastAsia="en-IN"/>
               </w:rPr>
             </w:pPr>
+            <w:r>
+              <w:rPr>
+                <w:rFonts w:ascii="Calibri" w:eastAsia="Times New Roman" w:hAnsi="Calibri" w:cs="Calibri"/>
+                <w:color w:val="000000"/>
+                <w:lang w:val="en-IN" w:eastAsia="en-IN"/>
+              </w:rPr>
+              <w:t xml:space="preserve">Language Expert sets the learning goals for the  Language Training Program used to teach the language selected. I.e. Education Specialists from </w:t>
+            </w:r>
+            <w:r>
+              <w:rPr>
+                <w:rFonts w:ascii="Calibri" w:eastAsia="Times New Roman" w:hAnsi="Calibri" w:cs="Calibri"/>
+                <w:color w:val="000000"/>
+                <w:lang w:val="en-IN" w:eastAsia="en-IN"/>
+              </w:rPr>
+              <w:lastRenderedPageBreak/>
+              <w:t>the Spanish language domain set the high level goals for the USER to achieve.</w:t>
+            </w:r>
           </w:p>
         </w:tc>
       </w:tr>
@@ -19463,7 +19418,7 @@
                 <w:color w:val="000000"/>
                 <w:lang w:val="en-IN" w:eastAsia="en-IN"/>
               </w:rPr>
-              <w:t>Language Training Program Design</w:t>
+              <w:t>Language Training Program Organization</w:t>
             </w:r>
           </w:p>
         </w:tc>
@@ -19493,7 +19448,7 @@
                 <w:color w:val="000000"/>
                 <w:lang w:val="en-IN" w:eastAsia="en-IN"/>
               </w:rPr>
-              <w:t>Language Expert sets the learning goals for the  Language Training Program used to teach the language selected. I.e. Education Specialists from the Spanish language domain set the high level goals for the USER to achieve.</w:t>
+              <w:t>High level Goals set by the Language Expert are organized into compartmentalized Modules for all Difficulty Levels.</w:t>
             </w:r>
           </w:p>
         </w:tc>
@@ -19576,7 +19531,7 @@
                 <w:color w:val="000000"/>
                 <w:lang w:val="en-IN" w:eastAsia="en-IN"/>
               </w:rPr>
-              <w:t>Language Training Program Organization</w:t>
+              <w:t>Language Lesson Notes Creation</w:t>
             </w:r>
           </w:p>
         </w:tc>
@@ -19606,7 +19561,7 @@
                 <w:color w:val="000000"/>
                 <w:lang w:val="en-IN" w:eastAsia="en-IN"/>
               </w:rPr>
-              <w:t>High level Goals set by the Language Expert are organized into compartmentalized Modules for all Difficulty Levels.</w:t>
+              <w:t>Language Expert writes the educational material that is appropriate for each module. USER’s knowledge and understanding of the content therein will be tested during the Lesson Exercises.</w:t>
             </w:r>
           </w:p>
         </w:tc>
@@ -19689,7 +19644,7 @@
                 <w:color w:val="000000"/>
                 <w:lang w:val="en-IN" w:eastAsia="en-IN"/>
               </w:rPr>
-              <w:t>Language Lesson Notes Creation</w:t>
+              <w:t>Lesson Exercise Design</w:t>
             </w:r>
           </w:p>
         </w:tc>
@@ -19719,7 +19674,23 @@
                 <w:color w:val="000000"/>
                 <w:lang w:val="en-IN" w:eastAsia="en-IN"/>
               </w:rPr>
-              <w:t>Language Expert writes the educational material that is appropriate for each module. USER’s knowledge and understanding of the content therein will be tested during the Lesson Exercises.</w:t>
+              <w:t xml:space="preserve">Language Education Expert will write up Exercises (see Functional Requirements </w:t>
+            </w:r>
+            <w:r>
+              <w:rPr>
+                <w:rFonts w:cstheme="minorHAnsi"/>
+                <w:sz w:val="20"/>
+                <w:szCs w:val="20"/>
+              </w:rPr>
+              <w:t>3.2.5.2.2</w:t>
+            </w:r>
+            <w:r>
+              <w:rPr>
+                <w:rFonts w:cstheme="minorHAnsi"/>
+                <w:sz w:val="20"/>
+                <w:szCs w:val="20"/>
+              </w:rPr>
+              <w:t>.</w:t>
             </w:r>
           </w:p>
         </w:tc>
@@ -19802,7 +19773,7 @@
                 <w:color w:val="000000"/>
                 <w:lang w:val="en-IN" w:eastAsia="en-IN"/>
               </w:rPr>
-              <w:t>Lesson Exercise Design</w:t>
+              <w:t>Training Program back end development</w:t>
             </w:r>
           </w:p>
         </w:tc>
@@ -19832,23 +19803,7 @@
                 <w:color w:val="000000"/>
                 <w:lang w:val="en-IN" w:eastAsia="en-IN"/>
               </w:rPr>
-              <w:t xml:space="preserve">Language Education Expert will write up Exercises (see Functional Requirements </w:t>
-            </w:r>
-            <w:r>
-              <w:rPr>
-                <w:rFonts w:cstheme="minorHAnsi"/>
-                <w:sz w:val="20"/>
-                <w:szCs w:val="20"/>
-              </w:rPr>
-              <w:t>3.2.5.2.2</w:t>
-            </w:r>
-            <w:r>
-              <w:rPr>
-                <w:rFonts w:cstheme="minorHAnsi"/>
-                <w:sz w:val="20"/>
-                <w:szCs w:val="20"/>
-              </w:rPr>
-              <w:t>.</w:t>
+              <w:t>Database designers create back end to store all Exercises along with the attributes that organize them into the Lesson, Module, Difficulty Level and Training Program as designed by the Language Experts.</w:t>
             </w:r>
           </w:p>
         </w:tc>
@@ -19931,7 +19886,7 @@
                 <w:color w:val="000000"/>
                 <w:lang w:val="en-IN" w:eastAsia="en-IN"/>
               </w:rPr>
-              <w:t>Training Program back end development</w:t>
+              <w:t>Training Program Exercise bank development</w:t>
             </w:r>
           </w:p>
         </w:tc>
@@ -19961,7 +19916,23 @@
                 <w:color w:val="000000"/>
                 <w:lang w:val="en-IN" w:eastAsia="en-IN"/>
               </w:rPr>
-              <w:t>Database designers create back end to store all Exercises along with the attributes that organize them into the Lesson, Module, Difficulty Level and Training Program as designed by the Language Experts.</w:t>
+              <w:t xml:space="preserve">Database designers and design backend data base to house all Exercises, Exercise solutions </w:t>
+            </w:r>
+            <w:r>
+              <w:rPr>
+                <w:rFonts w:ascii="Calibri" w:eastAsia="Times New Roman" w:hAnsi="Calibri" w:cs="Calibri"/>
+                <w:color w:val="000000"/>
+                <w:lang w:val="en-IN" w:eastAsia="en-IN"/>
+              </w:rPr>
+              <w:t>according to the required attributes</w:t>
+            </w:r>
+            <w:r>
+              <w:rPr>
+                <w:rFonts w:ascii="Calibri" w:eastAsia="Times New Roman" w:hAnsi="Calibri" w:cs="Calibri"/>
+                <w:color w:val="000000"/>
+                <w:lang w:val="en-IN" w:eastAsia="en-IN"/>
+              </w:rPr>
+              <w:t xml:space="preserve">. </w:t>
             </w:r>
           </w:p>
         </w:tc>
@@ -20044,7 +20015,31 @@
                 <w:color w:val="000000"/>
                 <w:lang w:val="en-IN" w:eastAsia="en-IN"/>
               </w:rPr>
-              <w:t>Training Program Exercise bank development</w:t>
+              <w:t xml:space="preserve">Training Program Exercise bank </w:t>
+            </w:r>
+            <w:r>
+              <w:rPr>
+                <w:rFonts w:ascii="Calibri" w:eastAsia="Times New Roman" w:hAnsi="Calibri" w:cs="Calibri"/>
+                <w:color w:val="000000"/>
+                <w:lang w:val="en-IN" w:eastAsia="en-IN"/>
+              </w:rPr>
+              <w:t>back end S</w:t>
+            </w:r>
+            <w:r>
+              <w:rPr>
+                <w:rFonts w:ascii="Calibri" w:eastAsia="Times New Roman" w:hAnsi="Calibri" w:cs="Calibri"/>
+                <w:color w:val="000000"/>
+                <w:lang w:val="en-IN" w:eastAsia="en-IN"/>
+              </w:rPr>
+              <w:t>ervices</w:t>
+            </w:r>
+            <w:r>
+              <w:rPr>
+                <w:rFonts w:ascii="Calibri" w:eastAsia="Times New Roman" w:hAnsi="Calibri" w:cs="Calibri"/>
+                <w:color w:val="000000"/>
+                <w:lang w:val="en-IN" w:eastAsia="en-IN"/>
+              </w:rPr>
+              <w:t xml:space="preserve"> conceptualization</w:t>
             </w:r>
           </w:p>
         </w:tc>
@@ -20074,23 +20069,55 @@
                 <w:color w:val="000000"/>
                 <w:lang w:val="en-IN" w:eastAsia="en-IN"/>
               </w:rPr>
-              <w:t xml:space="preserve">Database designers and design backend data base to house all Exercises, Exercise solutions </w:t>
-            </w:r>
-            <w:r>
-              <w:rPr>
-                <w:rFonts w:ascii="Calibri" w:eastAsia="Times New Roman" w:hAnsi="Calibri" w:cs="Calibri"/>
-                <w:color w:val="000000"/>
-                <w:lang w:val="en-IN" w:eastAsia="en-IN"/>
-              </w:rPr>
-              <w:t>according to the required attributes</w:t>
-            </w:r>
-            <w:r>
-              <w:rPr>
-                <w:rFonts w:ascii="Calibri" w:eastAsia="Times New Roman" w:hAnsi="Calibri" w:cs="Calibri"/>
-                <w:color w:val="000000"/>
-                <w:lang w:val="en-IN" w:eastAsia="en-IN"/>
-              </w:rPr>
-              <w:t xml:space="preserve">. </w:t>
+              <w:t>Database administrators c</w:t>
+            </w:r>
+            <w:r>
+              <w:rPr>
+                <w:rFonts w:ascii="Calibri" w:eastAsia="Times New Roman" w:hAnsi="Calibri" w:cs="Calibri"/>
+                <w:color w:val="000000"/>
+                <w:lang w:val="en-IN" w:eastAsia="en-IN"/>
+              </w:rPr>
+              <w:t>onceptualize</w:t>
+            </w:r>
+            <w:r>
+              <w:rPr>
+                <w:rFonts w:ascii="Calibri" w:eastAsia="Times New Roman" w:hAnsi="Calibri" w:cs="Calibri"/>
+                <w:color w:val="000000"/>
+                <w:lang w:val="en-IN" w:eastAsia="en-IN"/>
+              </w:rPr>
+              <w:t xml:space="preserve"> the me</w:t>
+            </w:r>
+            <w:r>
+              <w:rPr>
+                <w:rFonts w:ascii="Calibri" w:eastAsia="Times New Roman" w:hAnsi="Calibri" w:cs="Calibri"/>
+                <w:color w:val="000000"/>
+                <w:lang w:val="en-IN" w:eastAsia="en-IN"/>
+              </w:rPr>
+              <w:t>t</w:t>
+            </w:r>
+            <w:r>
+              <w:rPr>
+                <w:rFonts w:ascii="Calibri" w:eastAsia="Times New Roman" w:hAnsi="Calibri" w:cs="Calibri"/>
+                <w:color w:val="000000"/>
+                <w:lang w:val="en-IN" w:eastAsia="en-IN"/>
+              </w:rPr>
+              <w:t>hods required to send the appropriate Exercise to the Front End Exercise View</w:t>
+            </w:r>
+            <w:r>
+              <w:rPr>
+                <w:rFonts w:ascii="Calibri" w:eastAsia="Times New Roman" w:hAnsi="Calibri" w:cs="Calibri"/>
+                <w:color w:val="000000"/>
+                <w:lang w:val="en-IN" w:eastAsia="en-IN"/>
+              </w:rPr>
+              <w:t xml:space="preserve"> when called upon by the Controller during a training lesson</w:t>
+            </w:r>
+            <w:r>
+              <w:rPr>
+                <w:rFonts w:ascii="Calibri" w:eastAsia="Times New Roman" w:hAnsi="Calibri" w:cs="Calibri"/>
+                <w:color w:val="000000"/>
+                <w:lang w:val="en-IN" w:eastAsia="en-IN"/>
+              </w:rPr>
+              <w:t>.</w:t>
             </w:r>
           </w:p>
         </w:tc>
@@ -20173,31 +20200,15 @@
                 <w:color w:val="000000"/>
                 <w:lang w:val="en-IN" w:eastAsia="en-IN"/>
               </w:rPr>
-              <w:t xml:space="preserve">Training Program Exercise bank </w:t>
-            </w:r>
-            <w:r>
-              <w:rPr>
-                <w:rFonts w:ascii="Calibri" w:eastAsia="Times New Roman" w:hAnsi="Calibri" w:cs="Calibri"/>
-                <w:color w:val="000000"/>
-                <w:lang w:val="en-IN" w:eastAsia="en-IN"/>
-              </w:rPr>
-              <w:t>back end S</w:t>
-            </w:r>
-            <w:r>
-              <w:rPr>
-                <w:rFonts w:ascii="Calibri" w:eastAsia="Times New Roman" w:hAnsi="Calibri" w:cs="Calibri"/>
-                <w:color w:val="000000"/>
-                <w:lang w:val="en-IN" w:eastAsia="en-IN"/>
-              </w:rPr>
-              <w:t>ervices</w:t>
-            </w:r>
-            <w:r>
-              <w:rPr>
-                <w:rFonts w:ascii="Calibri" w:eastAsia="Times New Roman" w:hAnsi="Calibri" w:cs="Calibri"/>
-                <w:color w:val="000000"/>
-                <w:lang w:val="en-IN" w:eastAsia="en-IN"/>
-              </w:rPr>
-              <w:t xml:space="preserve"> conceptualization</w:t>
+              <w:t xml:space="preserve">User Data back end </w:t>
+            </w:r>
+            <w:r>
+              <w:rPr>
+                <w:rFonts w:ascii="Calibri" w:eastAsia="Times New Roman" w:hAnsi="Calibri" w:cs="Calibri"/>
+                <w:color w:val="000000"/>
+                <w:lang w:val="en-IN" w:eastAsia="en-IN"/>
+              </w:rPr>
+              <w:t>conceptualization</w:t>
             </w:r>
           </w:p>
         </w:tc>
@@ -20227,55 +20238,71 @@
                 <w:color w:val="000000"/>
                 <w:lang w:val="en-IN" w:eastAsia="en-IN"/>
               </w:rPr>
-              <w:t>Database administrators c</w:t>
-            </w:r>
-            <w:r>
-              <w:rPr>
-                <w:rFonts w:ascii="Calibri" w:eastAsia="Times New Roman" w:hAnsi="Calibri" w:cs="Calibri"/>
-                <w:color w:val="000000"/>
-                <w:lang w:val="en-IN" w:eastAsia="en-IN"/>
-              </w:rPr>
-              <w:t>onceptualize</w:t>
-            </w:r>
-            <w:r>
-              <w:rPr>
-                <w:rFonts w:ascii="Calibri" w:eastAsia="Times New Roman" w:hAnsi="Calibri" w:cs="Calibri"/>
-                <w:color w:val="000000"/>
-                <w:lang w:val="en-IN" w:eastAsia="en-IN"/>
-              </w:rPr>
-              <w:t xml:space="preserve"> the me</w:t>
-            </w:r>
-            <w:r>
-              <w:rPr>
-                <w:rFonts w:ascii="Calibri" w:eastAsia="Times New Roman" w:hAnsi="Calibri" w:cs="Calibri"/>
-                <w:color w:val="000000"/>
-                <w:lang w:val="en-IN" w:eastAsia="en-IN"/>
-              </w:rPr>
-              <w:t>t</w:t>
-            </w:r>
-            <w:r>
-              <w:rPr>
-                <w:rFonts w:ascii="Calibri" w:eastAsia="Times New Roman" w:hAnsi="Calibri" w:cs="Calibri"/>
-                <w:color w:val="000000"/>
-                <w:lang w:val="en-IN" w:eastAsia="en-IN"/>
-              </w:rPr>
-              <w:t>hods required to send the appropriate Exercise to the Front End Exercise View</w:t>
-            </w:r>
-            <w:r>
-              <w:rPr>
-                <w:rFonts w:ascii="Calibri" w:eastAsia="Times New Roman" w:hAnsi="Calibri" w:cs="Calibri"/>
-                <w:color w:val="000000"/>
-                <w:lang w:val="en-IN" w:eastAsia="en-IN"/>
-              </w:rPr>
-              <w:t xml:space="preserve"> when called upon by the Controller during a training lesson</w:t>
-            </w:r>
-            <w:r>
-              <w:rPr>
-                <w:rFonts w:ascii="Calibri" w:eastAsia="Times New Roman" w:hAnsi="Calibri" w:cs="Calibri"/>
-                <w:color w:val="000000"/>
-                <w:lang w:val="en-IN" w:eastAsia="en-IN"/>
-              </w:rPr>
-              <w:t>.</w:t>
+              <w:t>All application usage statistics</w:t>
+            </w:r>
+            <w:r>
+              <w:rPr>
+                <w:rFonts w:ascii="Calibri" w:eastAsia="Times New Roman" w:hAnsi="Calibri" w:cs="Calibri"/>
+                <w:color w:val="000000"/>
+                <w:lang w:val="en-IN" w:eastAsia="en-IN"/>
+              </w:rPr>
+              <w:t xml:space="preserve"> are selected for trackin</w:t>
+            </w:r>
+            <w:r>
+              <w:rPr>
+                <w:rFonts w:ascii="Calibri" w:eastAsia="Times New Roman" w:hAnsi="Calibri" w:cs="Calibri"/>
+                <w:color w:val="000000"/>
+                <w:lang w:val="en-IN" w:eastAsia="en-IN"/>
+              </w:rPr>
+              <w:t>g</w:t>
+            </w:r>
+            <w:r>
+              <w:rPr>
+                <w:rFonts w:ascii="Calibri" w:eastAsia="Times New Roman" w:hAnsi="Calibri" w:cs="Calibri"/>
+                <w:color w:val="000000"/>
+                <w:lang w:val="en-IN" w:eastAsia="en-IN"/>
+              </w:rPr>
+              <w:t xml:space="preserve"> including</w:t>
+            </w:r>
+            <w:r>
+              <w:rPr>
+                <w:rFonts w:ascii="Calibri" w:eastAsia="Times New Roman" w:hAnsi="Calibri" w:cs="Calibri"/>
+                <w:color w:val="000000"/>
+                <w:lang w:val="en-IN" w:eastAsia="en-IN"/>
+              </w:rPr>
+              <w:t>,</w:t>
+            </w:r>
+            <w:r>
+              <w:rPr>
+                <w:rFonts w:ascii="Calibri" w:eastAsia="Times New Roman" w:hAnsi="Calibri" w:cs="Calibri"/>
+                <w:color w:val="000000"/>
+                <w:lang w:val="en-IN" w:eastAsia="en-IN"/>
+              </w:rPr>
+              <w:t xml:space="preserve"> but not limited to, </w:t>
+            </w:r>
+            <w:r>
+              <w:rPr>
+                <w:rFonts w:ascii="Calibri" w:eastAsia="Times New Roman" w:hAnsi="Calibri" w:cs="Calibri"/>
+                <w:color w:val="000000"/>
+                <w:lang w:val="en-IN" w:eastAsia="en-IN"/>
+              </w:rPr>
+              <w:t>Exercise outcomes, Lesson Performance, League Standing, Social Media connections, Training Program Progression, Current Health Status, Rewards Points earn</w:t>
+            </w:r>
+            <w:r>
+              <w:rPr>
+                <w:rFonts w:ascii="Calibri" w:eastAsia="Times New Roman" w:hAnsi="Calibri" w:cs="Calibri"/>
+                <w:color w:val="000000"/>
+                <w:lang w:val="en-IN" w:eastAsia="en-IN"/>
+              </w:rPr>
+              <w:t>ed</w:t>
+            </w:r>
+            <w:r>
+              <w:rPr>
+                <w:rFonts w:ascii="Calibri" w:eastAsia="Times New Roman" w:hAnsi="Calibri" w:cs="Calibri"/>
+                <w:color w:val="000000"/>
+                <w:lang w:val="en-IN" w:eastAsia="en-IN"/>
+              </w:rPr>
+              <w:t xml:space="preserve"> </w:t>
             </w:r>
           </w:p>
         </w:tc>
@@ -20358,15 +20385,7 @@
                 <w:color w:val="000000"/>
                 <w:lang w:val="en-IN" w:eastAsia="en-IN"/>
               </w:rPr>
-              <w:t xml:space="preserve">User Data back end </w:t>
-            </w:r>
-            <w:r>
-              <w:rPr>
-                <w:rFonts w:ascii="Calibri" w:eastAsia="Times New Roman" w:hAnsi="Calibri" w:cs="Calibri"/>
-                <w:color w:val="000000"/>
-                <w:lang w:val="en-IN" w:eastAsia="en-IN"/>
-              </w:rPr>
-              <w:t>conceptualization</w:t>
+              <w:t>Architecture Design</w:t>
             </w:r>
           </w:p>
         </w:tc>
@@ -20396,71 +20415,7 @@
                 <w:color w:val="000000"/>
                 <w:lang w:val="en-IN" w:eastAsia="en-IN"/>
               </w:rPr>
-              <w:t>All application usage statistics</w:t>
-            </w:r>
-            <w:r>
-              <w:rPr>
-                <w:rFonts w:ascii="Calibri" w:eastAsia="Times New Roman" w:hAnsi="Calibri" w:cs="Calibri"/>
-                <w:color w:val="000000"/>
-                <w:lang w:val="en-IN" w:eastAsia="en-IN"/>
-              </w:rPr>
-              <w:t xml:space="preserve"> are selected for trackin</w:t>
-            </w:r>
-            <w:r>
-              <w:rPr>
-                <w:rFonts w:ascii="Calibri" w:eastAsia="Times New Roman" w:hAnsi="Calibri" w:cs="Calibri"/>
-                <w:color w:val="000000"/>
-                <w:lang w:val="en-IN" w:eastAsia="en-IN"/>
-              </w:rPr>
-              <w:t>g</w:t>
-            </w:r>
-            <w:r>
-              <w:rPr>
-                <w:rFonts w:ascii="Calibri" w:eastAsia="Times New Roman" w:hAnsi="Calibri" w:cs="Calibri"/>
-                <w:color w:val="000000"/>
-                <w:lang w:val="en-IN" w:eastAsia="en-IN"/>
-              </w:rPr>
-              <w:t xml:space="preserve"> including</w:t>
-            </w:r>
-            <w:r>
-              <w:rPr>
-                <w:rFonts w:ascii="Calibri" w:eastAsia="Times New Roman" w:hAnsi="Calibri" w:cs="Calibri"/>
-                <w:color w:val="000000"/>
-                <w:lang w:val="en-IN" w:eastAsia="en-IN"/>
-              </w:rPr>
-              <w:t>,</w:t>
-            </w:r>
-            <w:r>
-              <w:rPr>
-                <w:rFonts w:ascii="Calibri" w:eastAsia="Times New Roman" w:hAnsi="Calibri" w:cs="Calibri"/>
-                <w:color w:val="000000"/>
-                <w:lang w:val="en-IN" w:eastAsia="en-IN"/>
-              </w:rPr>
-              <w:t xml:space="preserve"> but not limited to, </w:t>
-            </w:r>
-            <w:r>
-              <w:rPr>
-                <w:rFonts w:ascii="Calibri" w:eastAsia="Times New Roman" w:hAnsi="Calibri" w:cs="Calibri"/>
-                <w:color w:val="000000"/>
-                <w:lang w:val="en-IN" w:eastAsia="en-IN"/>
-              </w:rPr>
-              <w:t>Exercise outcomes, Lesson Performance, League Standing, Social Media connections, Training Program Progression, Current Health Status, Rewards Points earn</w:t>
-            </w:r>
-            <w:r>
-              <w:rPr>
-                <w:rFonts w:ascii="Calibri" w:eastAsia="Times New Roman" w:hAnsi="Calibri" w:cs="Calibri"/>
-                <w:color w:val="000000"/>
-                <w:lang w:val="en-IN" w:eastAsia="en-IN"/>
-              </w:rPr>
-              <w:t>ed</w:t>
-            </w:r>
-            <w:r>
-              <w:rPr>
-                <w:rFonts w:ascii="Calibri" w:eastAsia="Times New Roman" w:hAnsi="Calibri" w:cs="Calibri"/>
-                <w:color w:val="000000"/>
-                <w:lang w:val="en-IN" w:eastAsia="en-IN"/>
-              </w:rPr>
-              <w:t xml:space="preserve"> </w:t>
+              <w:t>Design Team translates System Architecture into Application Structure.</w:t>
             </w:r>
           </w:p>
         </w:tc>
@@ -20543,7 +20498,7 @@
                 <w:color w:val="000000"/>
                 <w:lang w:val="en-IN" w:eastAsia="en-IN"/>
               </w:rPr>
-              <w:t>Architecture Design</w:t>
+              <w:t>Front End View UI Design</w:t>
             </w:r>
           </w:p>
         </w:tc>
@@ -20573,7 +20528,7 @@
                 <w:color w:val="000000"/>
                 <w:lang w:val="en-IN" w:eastAsia="en-IN"/>
               </w:rPr>
-              <w:t>Design Team translates System Architecture into Application Structure.</w:t>
+              <w:t>Design Team Sketches Entire Layout of Workflows, Views and View Components.</w:t>
             </w:r>
           </w:p>
         </w:tc>
@@ -20656,7 +20611,7 @@
                 <w:color w:val="000000"/>
                 <w:lang w:val="en-IN" w:eastAsia="en-IN"/>
               </w:rPr>
-              <w:t>Front End View UI Design</w:t>
+              <w:t>Hardware Specific Design Constraints</w:t>
             </w:r>
           </w:p>
         </w:tc>
@@ -20686,7 +20641,71 @@
                 <w:color w:val="000000"/>
                 <w:lang w:val="en-IN" w:eastAsia="en-IN"/>
               </w:rPr>
-              <w:t>Design Team Sketches Entire Layout of Workflows, Views and View Components.</w:t>
+              <w:t xml:space="preserve">Design Team presents all </w:t>
+            </w:r>
+            <w:r>
+              <w:rPr>
+                <w:rFonts w:ascii="Calibri" w:eastAsia="Times New Roman" w:hAnsi="Calibri" w:cs="Calibri"/>
+                <w:color w:val="000000"/>
+                <w:lang w:val="en-IN" w:eastAsia="en-IN"/>
+              </w:rPr>
+              <w:t>F</w:t>
+            </w:r>
+            <w:r>
+              <w:rPr>
+                <w:rFonts w:ascii="Calibri" w:eastAsia="Times New Roman" w:hAnsi="Calibri" w:cs="Calibri"/>
+                <w:color w:val="000000"/>
+                <w:lang w:val="en-IN" w:eastAsia="en-IN"/>
+              </w:rPr>
+              <w:t xml:space="preserve">ront </w:t>
+            </w:r>
+            <w:r>
+              <w:rPr>
+                <w:rFonts w:ascii="Calibri" w:eastAsia="Times New Roman" w:hAnsi="Calibri" w:cs="Calibri"/>
+                <w:color w:val="000000"/>
+                <w:lang w:val="en-IN" w:eastAsia="en-IN"/>
+              </w:rPr>
+              <w:t>E</w:t>
+            </w:r>
+            <w:r>
+              <w:rPr>
+                <w:rFonts w:ascii="Calibri" w:eastAsia="Times New Roman" w:hAnsi="Calibri" w:cs="Calibri"/>
+                <w:color w:val="000000"/>
+                <w:lang w:val="en-IN" w:eastAsia="en-IN"/>
+              </w:rPr>
+              <w:t xml:space="preserve">nd designs with Development Team to finalize integrability of </w:t>
+            </w:r>
+            <w:r>
+              <w:rPr>
+                <w:rFonts w:ascii="Calibri" w:eastAsia="Times New Roman" w:hAnsi="Calibri" w:cs="Calibri"/>
+                <w:color w:val="000000"/>
+                <w:lang w:val="en-IN" w:eastAsia="en-IN"/>
+              </w:rPr>
+              <w:t>F</w:t>
+            </w:r>
+            <w:r>
+              <w:rPr>
+                <w:rFonts w:ascii="Calibri" w:eastAsia="Times New Roman" w:hAnsi="Calibri" w:cs="Calibri"/>
+                <w:color w:val="000000"/>
+                <w:lang w:val="en-IN" w:eastAsia="en-IN"/>
+              </w:rPr>
+              <w:t xml:space="preserve">ront </w:t>
+            </w:r>
+            <w:r>
+              <w:rPr>
+                <w:rFonts w:ascii="Calibri" w:eastAsia="Times New Roman" w:hAnsi="Calibri" w:cs="Calibri"/>
+                <w:color w:val="000000"/>
+                <w:lang w:val="en-IN" w:eastAsia="en-IN"/>
+              </w:rPr>
+              <w:t>E</w:t>
+            </w:r>
+            <w:r>
+              <w:rPr>
+                <w:rFonts w:ascii="Calibri" w:eastAsia="Times New Roman" w:hAnsi="Calibri" w:cs="Calibri"/>
+                <w:color w:val="000000"/>
+                <w:lang w:val="en-IN" w:eastAsia="en-IN"/>
+              </w:rPr>
+              <w:t>nd designs with Software Requirements</w:t>
             </w:r>
           </w:p>
         </w:tc>
@@ -20769,7 +20788,7 @@
                 <w:color w:val="000000"/>
                 <w:lang w:val="en-IN" w:eastAsia="en-IN"/>
               </w:rPr>
-              <w:t>Hardware Specific Design Constraints</w:t>
+              <w:t>Software Specific Design Constraints</w:t>
             </w:r>
           </w:p>
         </w:tc>
@@ -20799,9 +20818,32 @@
                 <w:color w:val="000000"/>
                 <w:lang w:val="en-IN" w:eastAsia="en-IN"/>
               </w:rPr>
-              <w:t xml:space="preserve">Design Team presents all </w:t>
-            </w:r>
-            <w:proofErr w:type="gramStart"/>
+              <w:t xml:space="preserve">Design Team </w:t>
+            </w:r>
+            <w:r>
+              <w:rPr>
+                <w:rFonts w:ascii="Calibri" w:eastAsia="Times New Roman" w:hAnsi="Calibri" w:cs="Calibri"/>
+                <w:color w:val="000000"/>
+                <w:lang w:val="en-IN" w:eastAsia="en-IN"/>
+              </w:rPr>
+              <w:t>provides case</w:t>
+            </w:r>
+            <w:r>
+              <w:rPr>
+                <w:rFonts w:ascii="Calibri" w:eastAsia="Times New Roman" w:hAnsi="Calibri" w:cs="Calibri"/>
+                <w:color w:val="000000"/>
+                <w:lang w:val="en-IN" w:eastAsia="en-IN"/>
+              </w:rPr>
+              <w:t>-</w:t>
+            </w:r>
+            <w:r>
+              <w:rPr>
+                <w:rFonts w:ascii="Calibri" w:eastAsia="Times New Roman" w:hAnsi="Calibri" w:cs="Calibri"/>
+                <w:color w:val="000000"/>
+                <w:lang w:val="en-IN" w:eastAsia="en-IN"/>
+              </w:rPr>
+              <w:t xml:space="preserve">based application usage scenarios of each functional requirement component within the context of </w:t>
+            </w:r>
             <w:r>
               <w:rPr>
                 <w:rFonts w:ascii="Calibri" w:eastAsia="Times New Roman" w:hAnsi="Calibri" w:cs="Calibri"/>
@@ -20832,48 +20874,7 @@
                 <w:color w:val="000000"/>
                 <w:lang w:val="en-IN" w:eastAsia="en-IN"/>
               </w:rPr>
-              <w:t>nd</w:t>
-            </w:r>
-            <w:proofErr w:type="gramEnd"/>
-            <w:r>
-              <w:rPr>
-                <w:rFonts w:ascii="Calibri" w:eastAsia="Times New Roman" w:hAnsi="Calibri" w:cs="Calibri"/>
-                <w:color w:val="000000"/>
-                <w:lang w:val="en-IN" w:eastAsia="en-IN"/>
-              </w:rPr>
-              <w:t xml:space="preserve"> designs with Development Team to finalize integrability of </w:t>
-            </w:r>
-            <w:r>
-              <w:rPr>
-                <w:rFonts w:ascii="Calibri" w:eastAsia="Times New Roman" w:hAnsi="Calibri" w:cs="Calibri"/>
-                <w:color w:val="000000"/>
-                <w:lang w:val="en-IN" w:eastAsia="en-IN"/>
-              </w:rPr>
-              <w:t>F</w:t>
-            </w:r>
-            <w:r>
-              <w:rPr>
-                <w:rFonts w:ascii="Calibri" w:eastAsia="Times New Roman" w:hAnsi="Calibri" w:cs="Calibri"/>
-                <w:color w:val="000000"/>
-                <w:lang w:val="en-IN" w:eastAsia="en-IN"/>
-              </w:rPr>
-              <w:t xml:space="preserve">ront </w:t>
-            </w:r>
-            <w:r>
-              <w:rPr>
-                <w:rFonts w:ascii="Calibri" w:eastAsia="Times New Roman" w:hAnsi="Calibri" w:cs="Calibri"/>
-                <w:color w:val="000000"/>
-                <w:lang w:val="en-IN" w:eastAsia="en-IN"/>
-              </w:rPr>
-              <w:t>E</w:t>
-            </w:r>
-            <w:r>
-              <w:rPr>
-                <w:rFonts w:ascii="Calibri" w:eastAsia="Times New Roman" w:hAnsi="Calibri" w:cs="Calibri"/>
-                <w:color w:val="000000"/>
-                <w:lang w:val="en-IN" w:eastAsia="en-IN"/>
-              </w:rPr>
-              <w:t>nd designs with Software Requirements</w:t>
+              <w:t>nd design.</w:t>
             </w:r>
           </w:p>
         </w:tc>
@@ -20956,7 +20957,7 @@
                 <w:color w:val="000000"/>
                 <w:lang w:val="en-IN" w:eastAsia="en-IN"/>
               </w:rPr>
-              <w:t>Software Specific Design Constraints</w:t>
+              <w:t>Local/Remote Application Layer Communications</w:t>
             </w:r>
           </w:p>
         </w:tc>
@@ -20986,73 +20987,7 @@
                 <w:color w:val="000000"/>
                 <w:lang w:val="en-IN" w:eastAsia="en-IN"/>
               </w:rPr>
-              <w:t xml:space="preserve">Design Team </w:t>
-            </w:r>
-            <w:r>
-              <w:rPr>
-                <w:rFonts w:ascii="Calibri" w:eastAsia="Times New Roman" w:hAnsi="Calibri" w:cs="Calibri"/>
-                <w:color w:val="000000"/>
-                <w:lang w:val="en-IN" w:eastAsia="en-IN"/>
-              </w:rPr>
-              <w:t>provides case</w:t>
-            </w:r>
-            <w:r>
-              <w:rPr>
-                <w:rFonts w:ascii="Calibri" w:eastAsia="Times New Roman" w:hAnsi="Calibri" w:cs="Calibri"/>
-                <w:color w:val="000000"/>
-                <w:lang w:val="en-IN" w:eastAsia="en-IN"/>
-              </w:rPr>
-              <w:t>-</w:t>
-            </w:r>
-            <w:r>
-              <w:rPr>
-                <w:rFonts w:ascii="Calibri" w:eastAsia="Times New Roman" w:hAnsi="Calibri" w:cs="Calibri"/>
-                <w:color w:val="000000"/>
-                <w:lang w:val="en-IN" w:eastAsia="en-IN"/>
-              </w:rPr>
-              <w:t xml:space="preserve">based application usage scenarios of each functional requirement component within the context of </w:t>
-            </w:r>
-            <w:proofErr w:type="gramStart"/>
-            <w:r>
-              <w:rPr>
-                <w:rFonts w:ascii="Calibri" w:eastAsia="Times New Roman" w:hAnsi="Calibri" w:cs="Calibri"/>
-                <w:color w:val="000000"/>
-                <w:lang w:val="en-IN" w:eastAsia="en-IN"/>
-              </w:rPr>
-              <w:t>F</w:t>
-            </w:r>
-            <w:r>
-              <w:rPr>
-                <w:rFonts w:ascii="Calibri" w:eastAsia="Times New Roman" w:hAnsi="Calibri" w:cs="Calibri"/>
-                <w:color w:val="000000"/>
-                <w:lang w:val="en-IN" w:eastAsia="en-IN"/>
-              </w:rPr>
-              <w:t xml:space="preserve">ront </w:t>
-            </w:r>
-            <w:r>
-              <w:rPr>
-                <w:rFonts w:ascii="Calibri" w:eastAsia="Times New Roman" w:hAnsi="Calibri" w:cs="Calibri"/>
-                <w:color w:val="000000"/>
-                <w:lang w:val="en-IN" w:eastAsia="en-IN"/>
-              </w:rPr>
-              <w:t>E</w:t>
-            </w:r>
-            <w:r>
-              <w:rPr>
-                <w:rFonts w:ascii="Calibri" w:eastAsia="Times New Roman" w:hAnsi="Calibri" w:cs="Calibri"/>
-                <w:color w:val="000000"/>
-                <w:lang w:val="en-IN" w:eastAsia="en-IN"/>
-              </w:rPr>
-              <w:t>nd</w:t>
-            </w:r>
-            <w:proofErr w:type="gramEnd"/>
-            <w:r>
-              <w:rPr>
-                <w:rFonts w:ascii="Calibri" w:eastAsia="Times New Roman" w:hAnsi="Calibri" w:cs="Calibri"/>
-                <w:color w:val="000000"/>
-                <w:lang w:val="en-IN" w:eastAsia="en-IN"/>
-              </w:rPr>
-              <w:t xml:space="preserve"> design.</w:t>
+              <w:t>Passing of messages from USER to application front end Views, communication of application Front End with local and remote data are described within the context of the USER experience according to Front End View designers’ case based examples.</w:t>
             </w:r>
           </w:p>
         </w:tc>
@@ -21135,7 +21070,7 @@
                 <w:color w:val="000000"/>
                 <w:lang w:val="en-IN" w:eastAsia="en-IN"/>
               </w:rPr>
-              <w:t>Local/Remote Application Layer Communications</w:t>
+              <w:t>Design Review</w:t>
             </w:r>
           </w:p>
         </w:tc>
@@ -21165,25 +21100,7 @@
                 <w:color w:val="000000"/>
                 <w:lang w:val="en-IN" w:eastAsia="en-IN"/>
               </w:rPr>
-              <w:t xml:space="preserve">Passing of messages from USER to application front end Views, communication of application Front End with local and remote data are described within the context of the USER experience according to Front End View designers’ </w:t>
-            </w:r>
-            <w:proofErr w:type="gramStart"/>
-            <w:r>
-              <w:rPr>
-                <w:rFonts w:ascii="Calibri" w:eastAsia="Times New Roman" w:hAnsi="Calibri" w:cs="Calibri"/>
-                <w:color w:val="000000"/>
-                <w:lang w:val="en-IN" w:eastAsia="en-IN"/>
-              </w:rPr>
-              <w:t>case based</w:t>
-            </w:r>
-            <w:proofErr w:type="gramEnd"/>
-            <w:r>
-              <w:rPr>
-                <w:rFonts w:ascii="Calibri" w:eastAsia="Times New Roman" w:hAnsi="Calibri" w:cs="Calibri"/>
-                <w:color w:val="000000"/>
-                <w:lang w:val="en-IN" w:eastAsia="en-IN"/>
-              </w:rPr>
-              <w:t xml:space="preserve"> examples.</w:t>
+              <w:t>Project Manager reviews Design and clarifies/corrects any inconsistencies with stakeholder expectations.</w:t>
             </w:r>
           </w:p>
         </w:tc>
@@ -21266,7 +21183,7 @@
                 <w:color w:val="000000"/>
                 <w:lang w:val="en-IN" w:eastAsia="en-IN"/>
               </w:rPr>
-              <w:t>Design Review</w:t>
+              <w:t>Design Approval</w:t>
             </w:r>
           </w:p>
         </w:tc>
@@ -21296,7 +21213,7 @@
                 <w:color w:val="000000"/>
                 <w:lang w:val="en-IN" w:eastAsia="en-IN"/>
               </w:rPr>
-              <w:t>Project Manager reviews Design and clarifies/corrects any inconsistencies with stakeholder expectations.</w:t>
+              <w:t>Senior Management and stakeholders agree on finalized design and permission to begin development according to the design is granted.</w:t>
             </w:r>
           </w:p>
         </w:tc>
@@ -21379,7 +21296,7 @@
                 <w:color w:val="000000"/>
                 <w:lang w:val="en-IN" w:eastAsia="en-IN"/>
               </w:rPr>
-              <w:t>Design Approval</w:t>
+              <w:t>Application Development</w:t>
             </w:r>
           </w:p>
         </w:tc>
@@ -21409,7 +21326,7 @@
                 <w:color w:val="000000"/>
                 <w:lang w:val="en-IN" w:eastAsia="en-IN"/>
               </w:rPr>
-              <w:t>Senior Management and stakeholders agree on finalized design and permission to begin development according to the design is granted.</w:t>
+              <w:t>All aspects of the Application are put into development phase.</w:t>
             </w:r>
           </w:p>
         </w:tc>
@@ -21492,7 +21409,7 @@
                 <w:color w:val="000000"/>
                 <w:lang w:val="en-IN" w:eastAsia="en-IN"/>
               </w:rPr>
-              <w:t>Application Development</w:t>
+              <w:t>Application back end development</w:t>
             </w:r>
           </w:p>
         </w:tc>
@@ -21522,7 +21439,7 @@
                 <w:color w:val="000000"/>
                 <w:lang w:val="en-IN" w:eastAsia="en-IN"/>
               </w:rPr>
-              <w:t>All aspects of the Application are put into development phase.</w:t>
+              <w:t>All remote and local databases are constructed to satisfy design requirements of 1.) Language Training Program organization and components including Exercises, Lessons and Modules2.) all USER related performance and usage statistics.</w:t>
             </w:r>
           </w:p>
         </w:tc>
@@ -21605,7 +21522,7 @@
                 <w:color w:val="000000"/>
                 <w:lang w:val="en-IN" w:eastAsia="en-IN"/>
               </w:rPr>
-              <w:t>Application back end development</w:t>
+              <w:t>Application Front End Development</w:t>
             </w:r>
           </w:p>
         </w:tc>
@@ -21635,7 +21552,7 @@
                 <w:color w:val="000000"/>
                 <w:lang w:val="en-IN" w:eastAsia="en-IN"/>
               </w:rPr>
-              <w:t>All remote and local databases are constructed to satisfy design requirements of 1.) Language Training Program organization and components including Exercises, Lessons and Modules2.) all USER related performance and usage statistics.</w:t>
+              <w:t>All Views of Application Front End are implemented according to Approved Application Design document.</w:t>
             </w:r>
           </w:p>
         </w:tc>
@@ -21718,7 +21635,7 @@
                 <w:color w:val="000000"/>
                 <w:lang w:val="en-IN" w:eastAsia="en-IN"/>
               </w:rPr>
-              <w:t>Application Front End Development</w:t>
+              <w:t>New User Account Setup</w:t>
             </w:r>
           </w:p>
         </w:tc>
@@ -21748,7 +21665,7 @@
                 <w:color w:val="000000"/>
                 <w:lang w:val="en-IN" w:eastAsia="en-IN"/>
               </w:rPr>
-              <w:t>All Views of Application Front End are implemented according to Approved Application Design document.</w:t>
+              <w:t>All buttons, text boxes, etc. that are required to facilitate the creation of a new USER Account are implemented.</w:t>
             </w:r>
           </w:p>
         </w:tc>
@@ -21831,7 +21748,31 @@
                 <w:color w:val="000000"/>
                 <w:lang w:val="en-IN" w:eastAsia="en-IN"/>
               </w:rPr>
-              <w:t>New User Account Setup</w:t>
+              <w:t>Language Training Program</w:t>
+            </w:r>
+            <w:r>
+              <w:rPr>
+                <w:rFonts w:ascii="Calibri" w:eastAsia="Times New Roman" w:hAnsi="Calibri" w:cs="Calibri"/>
+                <w:color w:val="000000"/>
+                <w:lang w:val="en-IN" w:eastAsia="en-IN"/>
+              </w:rPr>
+              <w:t>, Module, Lesson and Exercise</w:t>
+            </w:r>
+            <w:r>
+              <w:rPr>
+                <w:rFonts w:ascii="Calibri" w:eastAsia="Times New Roman" w:hAnsi="Calibri" w:cs="Calibri"/>
+                <w:color w:val="000000"/>
+                <w:lang w:val="en-IN" w:eastAsia="en-IN"/>
+              </w:rPr>
+              <w:t xml:space="preserve"> Interface</w:t>
+            </w:r>
+            <w:r>
+              <w:rPr>
+                <w:rFonts w:ascii="Calibri" w:eastAsia="Times New Roman" w:hAnsi="Calibri" w:cs="Calibri"/>
+                <w:color w:val="000000"/>
+                <w:lang w:val="en-IN" w:eastAsia="en-IN"/>
+              </w:rPr>
+              <w:t>s</w:t>
             </w:r>
           </w:p>
         </w:tc>
@@ -21861,7 +21802,31 @@
                 <w:color w:val="000000"/>
                 <w:lang w:val="en-IN" w:eastAsia="en-IN"/>
               </w:rPr>
-              <w:t>All buttons, text boxes, etc. that are required to facilitate the creation of a new USER Account are implemented.</w:t>
+              <w:t xml:space="preserve">All buttons, text boxes, etc. that are required to facilitate the </w:t>
+            </w:r>
+            <w:r>
+              <w:rPr>
+                <w:rFonts w:ascii="Calibri" w:eastAsia="Times New Roman" w:hAnsi="Calibri" w:cs="Calibri"/>
+                <w:color w:val="000000"/>
+                <w:lang w:val="en-IN" w:eastAsia="en-IN"/>
+              </w:rPr>
+              <w:t>observation and navigation into Modules and Lesson Introductory Content and Exercises of the Language Training Program are placed</w:t>
+            </w:r>
+            <w:r>
+              <w:rPr>
+                <w:rFonts w:ascii="Calibri" w:eastAsia="Times New Roman" w:hAnsi="Calibri" w:cs="Calibri"/>
+                <w:color w:val="000000"/>
+                <w:lang w:val="en-IN" w:eastAsia="en-IN"/>
+              </w:rPr>
+              <w:t>.</w:t>
+            </w:r>
+            <w:r>
+              <w:rPr>
+                <w:rFonts w:ascii="Calibri" w:eastAsia="Times New Roman" w:hAnsi="Calibri" w:cs="Calibri"/>
+                <w:color w:val="000000"/>
+                <w:lang w:val="en-IN" w:eastAsia="en-IN"/>
+              </w:rPr>
+              <w:t xml:space="preserve"> All representations of Exercise Components are placed. </w:t>
             </w:r>
           </w:p>
         </w:tc>
@@ -21944,31 +21909,7 @@
                 <w:color w:val="000000"/>
                 <w:lang w:val="en-IN" w:eastAsia="en-IN"/>
               </w:rPr>
-              <w:t>Language Training Program</w:t>
-            </w:r>
-            <w:r>
-              <w:rPr>
-                <w:rFonts w:ascii="Calibri" w:eastAsia="Times New Roman" w:hAnsi="Calibri" w:cs="Calibri"/>
-                <w:color w:val="000000"/>
-                <w:lang w:val="en-IN" w:eastAsia="en-IN"/>
-              </w:rPr>
-              <w:t>, Module, Lesson and Exercise</w:t>
-            </w:r>
-            <w:r>
-              <w:rPr>
-                <w:rFonts w:ascii="Calibri" w:eastAsia="Times New Roman" w:hAnsi="Calibri" w:cs="Calibri"/>
-                <w:color w:val="000000"/>
-                <w:lang w:val="en-IN" w:eastAsia="en-IN"/>
-              </w:rPr>
-              <w:t xml:space="preserve"> Interface</w:t>
-            </w:r>
-            <w:r>
-              <w:rPr>
-                <w:rFonts w:ascii="Calibri" w:eastAsia="Times New Roman" w:hAnsi="Calibri" w:cs="Calibri"/>
-                <w:color w:val="000000"/>
-                <w:lang w:val="en-IN" w:eastAsia="en-IN"/>
-              </w:rPr>
-              <w:t>s</w:t>
+              <w:t>Social Media Interface</w:t>
             </w:r>
           </w:p>
         </w:tc>
@@ -21998,31 +21939,7 @@
                 <w:color w:val="000000"/>
                 <w:lang w:val="en-IN" w:eastAsia="en-IN"/>
               </w:rPr>
-              <w:t xml:space="preserve">All buttons, text boxes, etc. that are required to facilitate the </w:t>
-            </w:r>
-            <w:r>
-              <w:rPr>
-                <w:rFonts w:ascii="Calibri" w:eastAsia="Times New Roman" w:hAnsi="Calibri" w:cs="Calibri"/>
-                <w:color w:val="000000"/>
-                <w:lang w:val="en-IN" w:eastAsia="en-IN"/>
-              </w:rPr>
-              <w:t>observation and navigation into Modules and Lesson Introductory Content and Exercises of the Language Training Program are placed</w:t>
-            </w:r>
-            <w:r>
-              <w:rPr>
-                <w:rFonts w:ascii="Calibri" w:eastAsia="Times New Roman" w:hAnsi="Calibri" w:cs="Calibri"/>
-                <w:color w:val="000000"/>
-                <w:lang w:val="en-IN" w:eastAsia="en-IN"/>
-              </w:rPr>
-              <w:t>.</w:t>
-            </w:r>
-            <w:r>
-              <w:rPr>
-                <w:rFonts w:ascii="Calibri" w:eastAsia="Times New Roman" w:hAnsi="Calibri" w:cs="Calibri"/>
-                <w:color w:val="000000"/>
-                <w:lang w:val="en-IN" w:eastAsia="en-IN"/>
-              </w:rPr>
-              <w:t xml:space="preserve"> All representations of Exercise Components are placed. </w:t>
+              <w:t>All button, images, etc. that are required to facilitate the USER social media experience as described in function requirements and Design document are placed.</w:t>
             </w:r>
           </w:p>
         </w:tc>
@@ -22105,7 +22022,7 @@
                 <w:color w:val="000000"/>
                 <w:lang w:val="en-IN" w:eastAsia="en-IN"/>
               </w:rPr>
-              <w:t>Social Media Interface</w:t>
+              <w:t>League Competition Interface</w:t>
             </w:r>
           </w:p>
         </w:tc>
@@ -22135,7 +22052,23 @@
                 <w:color w:val="000000"/>
                 <w:lang w:val="en-IN" w:eastAsia="en-IN"/>
               </w:rPr>
-              <w:t>All button, images, etc. that are required to facilitate the USER social media experience as described in function requirements and Design document are placed.</w:t>
+              <w:t xml:space="preserve">All button, images, etc. that are required to facilitate the USER </w:t>
+            </w:r>
+            <w:r>
+              <w:rPr>
+                <w:rFonts w:ascii="Calibri" w:eastAsia="Times New Roman" w:hAnsi="Calibri" w:cs="Calibri"/>
+                <w:color w:val="000000"/>
+                <w:lang w:val="en-IN" w:eastAsia="en-IN"/>
+              </w:rPr>
+              <w:t>weekly League Competition</w:t>
+            </w:r>
+            <w:r>
+              <w:rPr>
+                <w:rFonts w:ascii="Calibri" w:eastAsia="Times New Roman" w:hAnsi="Calibri" w:cs="Calibri"/>
+                <w:color w:val="000000"/>
+                <w:lang w:val="en-IN" w:eastAsia="en-IN"/>
+              </w:rPr>
+              <w:t xml:space="preserve"> experience as described in function requirements and Design document are placed.</w:t>
             </w:r>
           </w:p>
         </w:tc>
@@ -22218,7 +22151,7 @@
                 <w:color w:val="000000"/>
                 <w:lang w:val="en-IN" w:eastAsia="en-IN"/>
               </w:rPr>
-              <w:t>League Competition Interface</w:t>
+              <w:t>App Store Interface</w:t>
             </w:r>
           </w:p>
         </w:tc>
@@ -22256,7 +22189,7 @@
                 <w:color w:val="000000"/>
                 <w:lang w:val="en-IN" w:eastAsia="en-IN"/>
               </w:rPr>
-              <w:t>weekly League Competition</w:t>
+              <w:t>App Store</w:t>
             </w:r>
             <w:r>
               <w:rPr>
@@ -22347,7 +22280,7 @@
                 <w:color w:val="000000"/>
                 <w:lang w:val="en-IN" w:eastAsia="en-IN"/>
               </w:rPr>
-              <w:t>App Store Interface</w:t>
+              <w:t>Trophy Room Interface</w:t>
             </w:r>
           </w:p>
         </w:tc>
@@ -22385,7 +22318,7 @@
                 <w:color w:val="000000"/>
                 <w:lang w:val="en-IN" w:eastAsia="en-IN"/>
               </w:rPr>
-              <w:t>App Store</w:t>
+              <w:t>Trophy Room</w:t>
             </w:r>
             <w:r>
               <w:rPr>
@@ -22476,7 +22409,7 @@
                 <w:color w:val="000000"/>
                 <w:lang w:val="en-IN" w:eastAsia="en-IN"/>
               </w:rPr>
-              <w:t>Trophy Room Interface</w:t>
+              <w:t>Application Middle Layer</w:t>
             </w:r>
           </w:p>
         </w:tc>
@@ -22506,23 +22439,41 @@
                 <w:color w:val="000000"/>
                 <w:lang w:val="en-IN" w:eastAsia="en-IN"/>
               </w:rPr>
-              <w:t xml:space="preserve">All button, images, etc. that are required to facilitate the USER </w:t>
-            </w:r>
-            <w:r>
-              <w:rPr>
-                <w:rFonts w:ascii="Calibri" w:eastAsia="Times New Roman" w:hAnsi="Calibri" w:cs="Calibri"/>
-                <w:color w:val="000000"/>
-                <w:lang w:val="en-IN" w:eastAsia="en-IN"/>
-              </w:rPr>
-              <w:t>Trophy Room</w:t>
-            </w:r>
-            <w:r>
-              <w:rPr>
-                <w:rFonts w:ascii="Calibri" w:eastAsia="Times New Roman" w:hAnsi="Calibri" w:cs="Calibri"/>
-                <w:color w:val="000000"/>
-                <w:lang w:val="en-IN" w:eastAsia="en-IN"/>
-              </w:rPr>
-              <w:t xml:space="preserve"> experience as described in function requirements and Design document are placed.</w:t>
+              <w:t xml:space="preserve">All methods required to facilitate the integration of local/remote data with the expected functional  </w:t>
+            </w:r>
+          </w:p>
+          <w:p>
+            <w:pPr>
+              <w:spacing w:after="0" w:line="240" w:lineRule="auto"/>
+              <w:rPr>
+                <w:rFonts w:ascii="Calibri" w:eastAsia="Times New Roman" w:hAnsi="Calibri" w:cs="Calibri"/>
+                <w:color w:val="000000"/>
+                <w:lang w:val="en-IN" w:eastAsia="en-IN"/>
+              </w:rPr>
+            </w:pPr>
+            <w:r>
+              <w:rPr>
+                <w:rFonts w:ascii="Calibri" w:eastAsia="Times New Roman" w:hAnsi="Calibri" w:cs="Calibri"/>
+                <w:color w:val="000000"/>
+                <w:lang w:val="en-IN" w:eastAsia="en-IN"/>
+              </w:rPr>
+              <w:t>behavio</w:t>
+            </w:r>
+            <w:r>
+              <w:rPr>
+                <w:rFonts w:ascii="Calibri" w:eastAsia="Times New Roman" w:hAnsi="Calibri" w:cs="Calibri"/>
+                <w:color w:val="000000"/>
+                <w:lang w:val="en-IN" w:eastAsia="en-IN"/>
+              </w:rPr>
+              <w:t>u</w:t>
+            </w:r>
+            <w:r>
+              <w:rPr>
+                <w:rFonts w:ascii="Calibri" w:eastAsia="Times New Roman" w:hAnsi="Calibri" w:cs="Calibri"/>
+                <w:color w:val="000000"/>
+                <w:lang w:val="en-IN" w:eastAsia="en-IN"/>
+              </w:rPr>
+              <w:t xml:space="preserve">rs of the Application Front End. </w:t>
             </w:r>
           </w:p>
         </w:tc>
@@ -22605,7 +22556,7 @@
                 <w:color w:val="000000"/>
                 <w:lang w:val="en-IN" w:eastAsia="en-IN"/>
               </w:rPr>
-              <w:t>Application Middle Layer</w:t>
+              <w:t>New User Account Setup</w:t>
             </w:r>
           </w:p>
         </w:tc>
@@ -22635,41 +22586,7 @@
                 <w:color w:val="000000"/>
                 <w:lang w:val="en-IN" w:eastAsia="en-IN"/>
               </w:rPr>
-              <w:t xml:space="preserve">All methods required to facilitate the integration of local/remote data with the expected functional  </w:t>
-            </w:r>
-          </w:p>
-          <w:p>
-            <w:pPr>
-              <w:spacing w:after="0" w:line="240" w:lineRule="auto"/>
-              <w:rPr>
-                <w:rFonts w:ascii="Calibri" w:eastAsia="Times New Roman" w:hAnsi="Calibri" w:cs="Calibri"/>
-                <w:color w:val="000000"/>
-                <w:lang w:val="en-IN" w:eastAsia="en-IN"/>
-              </w:rPr>
-            </w:pPr>
-            <w:r>
-              <w:rPr>
-                <w:rFonts w:ascii="Calibri" w:eastAsia="Times New Roman" w:hAnsi="Calibri" w:cs="Calibri"/>
-                <w:color w:val="000000"/>
-                <w:lang w:val="en-IN" w:eastAsia="en-IN"/>
-              </w:rPr>
-              <w:t>behavio</w:t>
-            </w:r>
-            <w:r>
-              <w:rPr>
-                <w:rFonts w:ascii="Calibri" w:eastAsia="Times New Roman" w:hAnsi="Calibri" w:cs="Calibri"/>
-                <w:color w:val="000000"/>
-                <w:lang w:val="en-IN" w:eastAsia="en-IN"/>
-              </w:rPr>
-              <w:t>u</w:t>
-            </w:r>
-            <w:r>
-              <w:rPr>
-                <w:rFonts w:ascii="Calibri" w:eastAsia="Times New Roman" w:hAnsi="Calibri" w:cs="Calibri"/>
-                <w:color w:val="000000"/>
-                <w:lang w:val="en-IN" w:eastAsia="en-IN"/>
-              </w:rPr>
-              <w:t xml:space="preserve">rs of the Application Front End. </w:t>
+              <w:t>New USER account request takes information from the Front End and Requests new instance to be created on appropriate local and remote databases.</w:t>
             </w:r>
           </w:p>
         </w:tc>
@@ -22752,7 +22669,7 @@
                 <w:color w:val="000000"/>
                 <w:lang w:val="en-IN" w:eastAsia="en-IN"/>
               </w:rPr>
-              <w:t>New User Account Setup</w:t>
+              <w:t>Language Training Program Interface</w:t>
             </w:r>
           </w:p>
         </w:tc>
@@ -22782,7 +22699,63 @@
                 <w:color w:val="000000"/>
                 <w:lang w:val="en-IN" w:eastAsia="en-IN"/>
               </w:rPr>
-              <w:t>New USER account request takes information from the Front End and Requests new instance to be created on appropriate local and remote databases.</w:t>
+              <w:t>All requests for access to Module, Lesson and Exercise content is taken from Front End and passed to the appropriate local/remote database services. Appropriate local/remote D</w:t>
+            </w:r>
+            <w:r>
+              <w:rPr>
+                <w:rFonts w:ascii="Calibri" w:eastAsia="Times New Roman" w:hAnsi="Calibri" w:cs="Calibri"/>
+                <w:color w:val="000000"/>
+                <w:lang w:val="en-IN" w:eastAsia="en-IN"/>
+              </w:rPr>
+              <w:t xml:space="preserve">ata </w:t>
+            </w:r>
+            <w:r>
+              <w:rPr>
+                <w:rFonts w:ascii="Calibri" w:eastAsia="Times New Roman" w:hAnsi="Calibri" w:cs="Calibri"/>
+                <w:color w:val="000000"/>
+                <w:lang w:val="en-IN" w:eastAsia="en-IN"/>
+              </w:rPr>
+              <w:t>S</w:t>
+            </w:r>
+            <w:r>
+              <w:rPr>
+                <w:rFonts w:ascii="Calibri" w:eastAsia="Times New Roman" w:hAnsi="Calibri" w:cs="Calibri"/>
+                <w:color w:val="000000"/>
+                <w:lang w:val="en-IN" w:eastAsia="en-IN"/>
+              </w:rPr>
+              <w:t xml:space="preserve">ervices pass back </w:t>
+            </w:r>
+            <w:r>
+              <w:rPr>
+                <w:rFonts w:ascii="Calibri" w:eastAsia="Times New Roman" w:hAnsi="Calibri" w:cs="Calibri"/>
+                <w:color w:val="000000"/>
+                <w:lang w:val="en-IN" w:eastAsia="en-IN"/>
+              </w:rPr>
+              <w:t xml:space="preserve">all requested content </w:t>
+            </w:r>
+            <w:r>
+              <w:rPr>
+                <w:rFonts w:ascii="Calibri" w:eastAsia="Times New Roman" w:hAnsi="Calibri" w:cs="Calibri"/>
+                <w:color w:val="000000"/>
+                <w:lang w:val="en-IN" w:eastAsia="en-IN"/>
+              </w:rPr>
+              <w:t xml:space="preserve">to the Front End </w:t>
+            </w:r>
+            <w:r>
+              <w:rPr>
+                <w:rFonts w:ascii="Calibri" w:eastAsia="Times New Roman" w:hAnsi="Calibri" w:cs="Calibri"/>
+                <w:color w:val="000000"/>
+                <w:lang w:val="en-IN" w:eastAsia="en-IN"/>
+              </w:rPr>
+              <w:t>via Middle Layer</w:t>
+            </w:r>
+            <w:r>
+              <w:rPr>
+                <w:rFonts w:ascii="Calibri" w:eastAsia="Times New Roman" w:hAnsi="Calibri" w:cs="Calibri"/>
+                <w:color w:val="000000"/>
+                <w:lang w:val="en-IN" w:eastAsia="en-IN"/>
+              </w:rPr>
+              <w:t>.</w:t>
             </w:r>
           </w:p>
         </w:tc>
@@ -22865,7 +22838,7 @@
                 <w:color w:val="000000"/>
                 <w:lang w:val="en-IN" w:eastAsia="en-IN"/>
               </w:rPr>
-              <w:t>Language Training Program Interface</w:t>
+              <w:t>Social Media</w:t>
             </w:r>
           </w:p>
         </w:tc>
@@ -22895,63 +22868,7 @@
                 <w:color w:val="000000"/>
                 <w:lang w:val="en-IN" w:eastAsia="en-IN"/>
               </w:rPr>
-              <w:t>All requests for access to Module, Lesson and Exercise content is taken from Front End and passed to the appropriate local/remote database services. Appropriate local/remote D</w:t>
-            </w:r>
-            <w:r>
-              <w:rPr>
-                <w:rFonts w:ascii="Calibri" w:eastAsia="Times New Roman" w:hAnsi="Calibri" w:cs="Calibri"/>
-                <w:color w:val="000000"/>
-                <w:lang w:val="en-IN" w:eastAsia="en-IN"/>
-              </w:rPr>
-              <w:t xml:space="preserve">ata </w:t>
-            </w:r>
-            <w:r>
-              <w:rPr>
-                <w:rFonts w:ascii="Calibri" w:eastAsia="Times New Roman" w:hAnsi="Calibri" w:cs="Calibri"/>
-                <w:color w:val="000000"/>
-                <w:lang w:val="en-IN" w:eastAsia="en-IN"/>
-              </w:rPr>
-              <w:t>S</w:t>
-            </w:r>
-            <w:r>
-              <w:rPr>
-                <w:rFonts w:ascii="Calibri" w:eastAsia="Times New Roman" w:hAnsi="Calibri" w:cs="Calibri"/>
-                <w:color w:val="000000"/>
-                <w:lang w:val="en-IN" w:eastAsia="en-IN"/>
-              </w:rPr>
-              <w:t xml:space="preserve">ervices pass back </w:t>
-            </w:r>
-            <w:r>
-              <w:rPr>
-                <w:rFonts w:ascii="Calibri" w:eastAsia="Times New Roman" w:hAnsi="Calibri" w:cs="Calibri"/>
-                <w:color w:val="000000"/>
-                <w:lang w:val="en-IN" w:eastAsia="en-IN"/>
-              </w:rPr>
-              <w:t xml:space="preserve">all requested content </w:t>
-            </w:r>
-            <w:r>
-              <w:rPr>
-                <w:rFonts w:ascii="Calibri" w:eastAsia="Times New Roman" w:hAnsi="Calibri" w:cs="Calibri"/>
-                <w:color w:val="000000"/>
-                <w:lang w:val="en-IN" w:eastAsia="en-IN"/>
-              </w:rPr>
-              <w:t xml:space="preserve">to the Front End </w:t>
-            </w:r>
-            <w:r>
-              <w:rPr>
-                <w:rFonts w:ascii="Calibri" w:eastAsia="Times New Roman" w:hAnsi="Calibri" w:cs="Calibri"/>
-                <w:color w:val="000000"/>
-                <w:lang w:val="en-IN" w:eastAsia="en-IN"/>
-              </w:rPr>
-              <w:t>via Middle Layer</w:t>
-            </w:r>
-            <w:r>
-              <w:rPr>
-                <w:rFonts w:ascii="Calibri" w:eastAsia="Times New Roman" w:hAnsi="Calibri" w:cs="Calibri"/>
-                <w:color w:val="000000"/>
-                <w:lang w:val="en-IN" w:eastAsia="en-IN"/>
-              </w:rPr>
-              <w:t>.</w:t>
+              <w:t xml:space="preserve">All methods required to facilitate the passing of requests for local/remote data services related to Social Media functional behaviours. </w:t>
             </w:r>
           </w:p>
         </w:tc>
@@ -23034,7 +22951,7 @@
                 <w:color w:val="000000"/>
                 <w:lang w:val="en-IN" w:eastAsia="en-IN"/>
               </w:rPr>
-              <w:t>Social Media</w:t>
+              <w:t>League Competition</w:t>
             </w:r>
           </w:p>
         </w:tc>
@@ -23064,7 +22981,71 @@
                 <w:color w:val="000000"/>
                 <w:lang w:val="en-IN" w:eastAsia="en-IN"/>
               </w:rPr>
-              <w:t xml:space="preserve">All methods required to facilitate the passing of requests for local/remote data services related to Social Media functional behaviours. </w:t>
+              <w:t xml:space="preserve">All methods required to facilitate the passing of requests </w:t>
+            </w:r>
+            <w:r>
+              <w:rPr>
+                <w:rFonts w:ascii="Calibri" w:eastAsia="Times New Roman" w:hAnsi="Calibri" w:cs="Calibri"/>
+                <w:color w:val="000000"/>
+                <w:lang w:val="en-IN" w:eastAsia="en-IN"/>
+              </w:rPr>
+              <w:t xml:space="preserve">from </w:t>
+            </w:r>
+            <w:r>
+              <w:rPr>
+                <w:rFonts w:ascii="Calibri" w:eastAsia="Times New Roman" w:hAnsi="Calibri" w:cs="Calibri"/>
+                <w:color w:val="000000"/>
+                <w:lang w:val="en-IN" w:eastAsia="en-IN"/>
+              </w:rPr>
+              <w:t>local/remote data services</w:t>
+            </w:r>
+            <w:r>
+              <w:rPr>
+                <w:rFonts w:ascii="Calibri" w:eastAsia="Times New Roman" w:hAnsi="Calibri" w:cs="Calibri"/>
+                <w:color w:val="000000"/>
+                <w:lang w:val="en-IN" w:eastAsia="en-IN"/>
+              </w:rPr>
+              <w:t xml:space="preserve"> and Front End </w:t>
+            </w:r>
+            <w:r>
+              <w:rPr>
+                <w:rFonts w:ascii="Calibri" w:eastAsia="Times New Roman" w:hAnsi="Calibri" w:cs="Calibri"/>
+                <w:color w:val="000000"/>
+                <w:lang w:val="en-IN" w:eastAsia="en-IN"/>
+              </w:rPr>
+              <w:t xml:space="preserve">related to </w:t>
+            </w:r>
+            <w:r>
+              <w:rPr>
+                <w:rFonts w:ascii="Calibri" w:eastAsia="Times New Roman" w:hAnsi="Calibri" w:cs="Calibri"/>
+                <w:color w:val="000000"/>
+                <w:lang w:val="en-IN" w:eastAsia="en-IN"/>
+              </w:rPr>
+              <w:t>League Competition</w:t>
+            </w:r>
+            <w:r>
+              <w:rPr>
+                <w:rFonts w:ascii="Calibri" w:eastAsia="Times New Roman" w:hAnsi="Calibri" w:cs="Calibri"/>
+                <w:color w:val="000000"/>
+                <w:lang w:val="en-IN" w:eastAsia="en-IN"/>
+              </w:rPr>
+              <w:t xml:space="preserve"> </w:t>
+            </w:r>
+            <w:r>
+              <w:rPr>
+                <w:rFonts w:ascii="Calibri" w:eastAsia="Times New Roman" w:hAnsi="Calibri" w:cs="Calibri"/>
+                <w:color w:val="000000"/>
+                <w:lang w:val="en-IN" w:eastAsia="en-IN"/>
+              </w:rPr>
+              <w:t xml:space="preserve">Interface </w:t>
+            </w:r>
+            <w:r>
+              <w:rPr>
+                <w:rFonts w:ascii="Calibri" w:eastAsia="Times New Roman" w:hAnsi="Calibri" w:cs="Calibri"/>
+                <w:color w:val="000000"/>
+                <w:lang w:val="en-IN" w:eastAsia="en-IN"/>
+              </w:rPr>
+              <w:t>functional behaviours.</w:t>
             </w:r>
           </w:p>
         </w:tc>
@@ -23147,7 +23128,7 @@
                 <w:color w:val="000000"/>
                 <w:lang w:val="en-IN" w:eastAsia="en-IN"/>
               </w:rPr>
-              <w:t>League Competition</w:t>
+              <w:t>App Store</w:t>
             </w:r>
           </w:p>
         </w:tc>
@@ -23185,63 +23166,47 @@
                 <w:color w:val="000000"/>
                 <w:lang w:val="en-IN" w:eastAsia="en-IN"/>
               </w:rPr>
-              <w:t xml:space="preserve">from </w:t>
-            </w:r>
-            <w:r>
-              <w:rPr>
-                <w:rFonts w:ascii="Calibri" w:eastAsia="Times New Roman" w:hAnsi="Calibri" w:cs="Calibri"/>
-                <w:color w:val="000000"/>
-                <w:lang w:val="en-IN" w:eastAsia="en-IN"/>
-              </w:rPr>
-              <w:t>local/remote data services</w:t>
-            </w:r>
-            <w:r>
-              <w:rPr>
-                <w:rFonts w:ascii="Calibri" w:eastAsia="Times New Roman" w:hAnsi="Calibri" w:cs="Calibri"/>
-                <w:color w:val="000000"/>
-                <w:lang w:val="en-IN" w:eastAsia="en-IN"/>
-              </w:rPr>
-              <w:t xml:space="preserve"> and Front End </w:t>
-            </w:r>
-            <w:r>
-              <w:rPr>
-                <w:rFonts w:ascii="Calibri" w:eastAsia="Times New Roman" w:hAnsi="Calibri" w:cs="Calibri"/>
-                <w:color w:val="000000"/>
-                <w:lang w:val="en-IN" w:eastAsia="en-IN"/>
-              </w:rPr>
-              <w:t xml:space="preserve">related to </w:t>
-            </w:r>
-            <w:r>
-              <w:rPr>
-                <w:rFonts w:ascii="Calibri" w:eastAsia="Times New Roman" w:hAnsi="Calibri" w:cs="Calibri"/>
-                <w:color w:val="000000"/>
-                <w:lang w:val="en-IN" w:eastAsia="en-IN"/>
-              </w:rPr>
-              <w:t>League Competition</w:t>
-            </w:r>
-            <w:r>
-              <w:rPr>
-                <w:rFonts w:ascii="Calibri" w:eastAsia="Times New Roman" w:hAnsi="Calibri" w:cs="Calibri"/>
-                <w:color w:val="000000"/>
-                <w:lang w:val="en-IN" w:eastAsia="en-IN"/>
-              </w:rPr>
-              <w:t xml:space="preserve"> </w:t>
-            </w:r>
-            <w:r>
-              <w:rPr>
-                <w:rFonts w:ascii="Calibri" w:eastAsia="Times New Roman" w:hAnsi="Calibri" w:cs="Calibri"/>
-                <w:color w:val="000000"/>
-                <w:lang w:val="en-IN" w:eastAsia="en-IN"/>
-              </w:rPr>
-              <w:t xml:space="preserve">Interface </w:t>
-            </w:r>
-            <w:r>
-              <w:rPr>
-                <w:rFonts w:ascii="Calibri" w:eastAsia="Times New Roman" w:hAnsi="Calibri" w:cs="Calibri"/>
-                <w:color w:val="000000"/>
-                <w:lang w:val="en-IN" w:eastAsia="en-IN"/>
-              </w:rPr>
-              <w:t>functional behaviours.</w:t>
+              <w:t xml:space="preserve">to and from </w:t>
+            </w:r>
+            <w:r>
+              <w:rPr>
+                <w:rFonts w:ascii="Calibri" w:eastAsia="Times New Roman" w:hAnsi="Calibri" w:cs="Calibri"/>
+                <w:color w:val="000000"/>
+                <w:lang w:val="en-IN" w:eastAsia="en-IN"/>
+              </w:rPr>
+              <w:t xml:space="preserve">local/remote data services </w:t>
+            </w:r>
+            <w:r>
+              <w:rPr>
+                <w:rFonts w:ascii="Calibri" w:eastAsia="Times New Roman" w:hAnsi="Calibri" w:cs="Calibri"/>
+                <w:color w:val="000000"/>
+                <w:lang w:val="en-IN" w:eastAsia="en-IN"/>
+              </w:rPr>
+              <w:t>and</w:t>
+            </w:r>
+            <w:r>
+              <w:rPr>
+                <w:rFonts w:ascii="Calibri" w:eastAsia="Times New Roman" w:hAnsi="Calibri" w:cs="Calibri"/>
+                <w:color w:val="000000"/>
+                <w:lang w:val="en-IN" w:eastAsia="en-IN"/>
+              </w:rPr>
+              <w:t xml:space="preserve"> Front End Components related to </w:t>
+            </w:r>
+            <w:r>
+              <w:rPr>
+                <w:rFonts w:ascii="Calibri" w:eastAsia="Times New Roman" w:hAnsi="Calibri" w:cs="Calibri"/>
+                <w:color w:val="000000"/>
+                <w:lang w:val="en-IN" w:eastAsia="en-IN"/>
+              </w:rPr>
+              <w:t>App Store</w:t>
+            </w:r>
+            <w:r>
+              <w:rPr>
+                <w:rFonts w:ascii="Calibri" w:eastAsia="Times New Roman" w:hAnsi="Calibri" w:cs="Calibri"/>
+                <w:color w:val="000000"/>
+                <w:lang w:val="en-IN" w:eastAsia="en-IN"/>
+              </w:rPr>
+              <w:t xml:space="preserve"> Interface functional behaviours.</w:t>
             </w:r>
           </w:p>
         </w:tc>
@@ -23324,7 +23289,7 @@
                 <w:color w:val="000000"/>
                 <w:lang w:val="en-IN" w:eastAsia="en-IN"/>
               </w:rPr>
-              <w:t>App Store</w:t>
+              <w:t>Trophy Room Interface</w:t>
             </w:r>
           </w:p>
         </w:tc>
@@ -23354,65 +23319,15 @@
                 <w:color w:val="000000"/>
                 <w:lang w:val="en-IN" w:eastAsia="en-IN"/>
               </w:rPr>
-              <w:t xml:space="preserve">All methods required to facilitate the passing of requests </w:t>
-            </w:r>
-            <w:r>
-              <w:rPr>
-                <w:rFonts w:ascii="Calibri" w:eastAsia="Times New Roman" w:hAnsi="Calibri" w:cs="Calibri"/>
-                <w:color w:val="000000"/>
-                <w:lang w:val="en-IN" w:eastAsia="en-IN"/>
-              </w:rPr>
-              <w:t xml:space="preserve">to and from </w:t>
-            </w:r>
-            <w:r>
-              <w:rPr>
-                <w:rFonts w:ascii="Calibri" w:eastAsia="Times New Roman" w:hAnsi="Calibri" w:cs="Calibri"/>
-                <w:color w:val="000000"/>
-                <w:lang w:val="en-IN" w:eastAsia="en-IN"/>
-              </w:rPr>
-              <w:t xml:space="preserve">local/remote data services </w:t>
-            </w:r>
-            <w:r>
-              <w:rPr>
-                <w:rFonts w:ascii="Calibri" w:eastAsia="Times New Roman" w:hAnsi="Calibri" w:cs="Calibri"/>
-                <w:color w:val="000000"/>
-                <w:lang w:val="en-IN" w:eastAsia="en-IN"/>
-              </w:rPr>
-              <w:t>and</w:t>
-            </w:r>
-            <w:r>
-              <w:rPr>
-                <w:rFonts w:ascii="Calibri" w:eastAsia="Times New Roman" w:hAnsi="Calibri" w:cs="Calibri"/>
-                <w:color w:val="000000"/>
-                <w:lang w:val="en-IN" w:eastAsia="en-IN"/>
-              </w:rPr>
-              <w:t xml:space="preserve"> </w:t>
-            </w:r>
-            <w:proofErr w:type="gramStart"/>
-            <w:r>
-              <w:rPr>
-                <w:rFonts w:ascii="Calibri" w:eastAsia="Times New Roman" w:hAnsi="Calibri" w:cs="Calibri"/>
-                <w:color w:val="000000"/>
-                <w:lang w:val="en-IN" w:eastAsia="en-IN"/>
-              </w:rPr>
-              <w:t>Front End</w:t>
-            </w:r>
-            <w:proofErr w:type="gramEnd"/>
-            <w:r>
-              <w:rPr>
-                <w:rFonts w:ascii="Calibri" w:eastAsia="Times New Roman" w:hAnsi="Calibri" w:cs="Calibri"/>
-                <w:color w:val="000000"/>
-                <w:lang w:val="en-IN" w:eastAsia="en-IN"/>
-              </w:rPr>
-              <w:t xml:space="preserve"> Components related to </w:t>
-            </w:r>
-            <w:r>
-              <w:rPr>
-                <w:rFonts w:ascii="Calibri" w:eastAsia="Times New Roman" w:hAnsi="Calibri" w:cs="Calibri"/>
-                <w:color w:val="000000"/>
-                <w:lang w:val="en-IN" w:eastAsia="en-IN"/>
-              </w:rPr>
-              <w:t>App Store</w:t>
+              <w:t xml:space="preserve">All methods required to facilitate the passing of requests for local/remote data services from Front End Components related to </w:t>
+            </w:r>
+            <w:r>
+              <w:rPr>
+                <w:rFonts w:ascii="Calibri" w:eastAsia="Times New Roman" w:hAnsi="Calibri" w:cs="Calibri"/>
+                <w:color w:val="000000"/>
+                <w:lang w:val="en-IN" w:eastAsia="en-IN"/>
+              </w:rPr>
+              <w:t>Trophy Room</w:t>
             </w:r>
             <w:r>
               <w:rPr>
@@ -23503,7 +23418,7 @@
                 <w:color w:val="000000"/>
                 <w:lang w:val="en-IN" w:eastAsia="en-IN"/>
               </w:rPr>
-              <w:t>Trophy Room Interface</w:t>
+              <w:t>Data Layer</w:t>
             </w:r>
           </w:p>
         </w:tc>
@@ -23533,23 +23448,23 @@
                 <w:color w:val="000000"/>
                 <w:lang w:val="en-IN" w:eastAsia="en-IN"/>
               </w:rPr>
-              <w:t xml:space="preserve">All methods required to facilitate the passing of requests for local/remote data services from Front End Components related to </w:t>
-            </w:r>
-            <w:r>
-              <w:rPr>
-                <w:rFonts w:ascii="Calibri" w:eastAsia="Times New Roman" w:hAnsi="Calibri" w:cs="Calibri"/>
-                <w:color w:val="000000"/>
-                <w:lang w:val="en-IN" w:eastAsia="en-IN"/>
-              </w:rPr>
-              <w:t>Trophy Room</w:t>
-            </w:r>
-            <w:r>
-              <w:rPr>
-                <w:rFonts w:ascii="Calibri" w:eastAsia="Times New Roman" w:hAnsi="Calibri" w:cs="Calibri"/>
-                <w:color w:val="000000"/>
-                <w:lang w:val="en-IN" w:eastAsia="en-IN"/>
-              </w:rPr>
-              <w:t xml:space="preserve"> Interface functional behaviours.</w:t>
+              <w:t xml:space="preserve">All database instances and services are created by Database </w:t>
+            </w:r>
+            <w:r>
+              <w:rPr>
+                <w:rFonts w:ascii="Calibri" w:eastAsia="Times New Roman" w:hAnsi="Calibri" w:cs="Calibri"/>
+                <w:color w:val="000000"/>
+                <w:lang w:val="en-IN" w:eastAsia="en-IN"/>
+              </w:rPr>
+              <w:t>Designers</w:t>
+            </w:r>
+            <w:r>
+              <w:rPr>
+                <w:rFonts w:ascii="Calibri" w:eastAsia="Times New Roman" w:hAnsi="Calibri" w:cs="Calibri"/>
+                <w:color w:val="000000"/>
+                <w:lang w:val="en-IN" w:eastAsia="en-IN"/>
+              </w:rPr>
+              <w:t>, Database Service Developers and Database Administrators to facilitate the requests sent from Front End via the Middle Layer. All data requested is passed back from appropriate Database via Data Services and translated to Front End Via Middle Layer.</w:t>
             </w:r>
           </w:p>
         </w:tc>
@@ -23632,7 +23547,7 @@
                 <w:color w:val="000000"/>
                 <w:lang w:val="en-IN" w:eastAsia="en-IN"/>
               </w:rPr>
-              <w:t>Data Layer</w:t>
+              <w:t>Cod Review and Sign Off</w:t>
             </w:r>
           </w:p>
         </w:tc>
@@ -23662,23 +23577,7 @@
                 <w:color w:val="000000"/>
                 <w:lang w:val="en-IN" w:eastAsia="en-IN"/>
               </w:rPr>
-              <w:t xml:space="preserve">All database instances and services are created by Database </w:t>
-            </w:r>
-            <w:r>
-              <w:rPr>
-                <w:rFonts w:ascii="Calibri" w:eastAsia="Times New Roman" w:hAnsi="Calibri" w:cs="Calibri"/>
-                <w:color w:val="000000"/>
-                <w:lang w:val="en-IN" w:eastAsia="en-IN"/>
-              </w:rPr>
-              <w:t>Designers</w:t>
-            </w:r>
-            <w:r>
-              <w:rPr>
-                <w:rFonts w:ascii="Calibri" w:eastAsia="Times New Roman" w:hAnsi="Calibri" w:cs="Calibri"/>
-                <w:color w:val="000000"/>
-                <w:lang w:val="en-IN" w:eastAsia="en-IN"/>
-              </w:rPr>
-              <w:t>, Database Service Developers and Database Administrators to facilitate the requests sent from Front End via the Middle Layer. All data requested is passed back from appropriate Database via Data Services and translated to Front End Via Middle Layer.</w:t>
+              <w:t>Code is reviewed for errors and is signed off on if no conflicts exist.</w:t>
             </w:r>
           </w:p>
         </w:tc>
@@ -23695,7 +23594,7 @@
             <w:tcBorders>
               <w:top w:val="nil"/>
               <w:left w:val="single" w:sz="4" w:space="0" w:color="auto"/>
-              <w:bottom w:val="single" w:sz="4" w:space="0" w:color="auto"/>
+              <w:bottom w:val="nil"/>
               <w:right w:val="single" w:sz="4" w:space="0" w:color="auto"/>
             </w:tcBorders>
             <w:shd w:val="clear" w:color="auto" w:fill="auto"/>
@@ -23718,7 +23617,7 @@
             <w:tcBorders>
               <w:top w:val="nil"/>
               <w:left w:val="nil"/>
-              <w:bottom w:val="single" w:sz="4" w:space="0" w:color="auto"/>
+              <w:bottom w:val="nil"/>
               <w:right w:val="single" w:sz="4" w:space="0" w:color="auto"/>
             </w:tcBorders>
             <w:shd w:val="clear" w:color="auto" w:fill="auto"/>
@@ -23741,27 +23640,27 @@
             <w:tcBorders>
               <w:top w:val="nil"/>
               <w:left w:val="nil"/>
-              <w:bottom w:val="single" w:sz="4" w:space="0" w:color="auto"/>
-              <w:right w:val="single" w:sz="4" w:space="0" w:color="auto"/>
-            </w:tcBorders>
-            <w:shd w:val="clear" w:color="auto" w:fill="auto"/>
-          </w:tcPr>
-          <w:p>
-            <w:pPr>
-              <w:spacing w:after="0" w:line="240" w:lineRule="auto"/>
-              <w:rPr>
-                <w:rFonts w:ascii="Calibri" w:eastAsia="Times New Roman" w:hAnsi="Calibri" w:cs="Calibri"/>
-                <w:color w:val="000000"/>
-                <w:lang w:val="en-IN" w:eastAsia="en-IN"/>
-              </w:rPr>
-            </w:pPr>
-            <w:r>
-              <w:rPr>
-                <w:rFonts w:ascii="Calibri" w:eastAsia="Times New Roman" w:hAnsi="Calibri" w:cs="Calibri"/>
-                <w:color w:val="000000"/>
-                <w:lang w:val="en-IN" w:eastAsia="en-IN"/>
-              </w:rPr>
-              <w:t>Cod Review and Sign Off</w:t>
+              <w:bottom w:val="nil"/>
+              <w:right w:val="single" w:sz="4" w:space="0" w:color="auto"/>
+            </w:tcBorders>
+            <w:shd w:val="clear" w:color="auto" w:fill="auto"/>
+          </w:tcPr>
+          <w:p>
+            <w:pPr>
+              <w:spacing w:after="0" w:line="240" w:lineRule="auto"/>
+              <w:rPr>
+                <w:rFonts w:ascii="Calibri" w:eastAsia="Times New Roman" w:hAnsi="Calibri" w:cs="Calibri"/>
+                <w:color w:val="000000"/>
+                <w:lang w:val="en-IN" w:eastAsia="en-IN"/>
+              </w:rPr>
+            </w:pPr>
+            <w:r>
+              <w:rPr>
+                <w:rFonts w:ascii="Calibri" w:eastAsia="Times New Roman" w:hAnsi="Calibri" w:cs="Calibri"/>
+                <w:color w:val="000000"/>
+                <w:lang w:val="en-IN" w:eastAsia="en-IN"/>
+              </w:rPr>
+              <w:t>Software Testing</w:t>
             </w:r>
           </w:p>
         </w:tc>
@@ -23771,27 +23670,43 @@
             <w:tcBorders>
               <w:top w:val="nil"/>
               <w:left w:val="nil"/>
-              <w:bottom w:val="single" w:sz="4" w:space="0" w:color="auto"/>
-              <w:right w:val="single" w:sz="4" w:space="0" w:color="auto"/>
-            </w:tcBorders>
-            <w:shd w:val="clear" w:color="auto" w:fill="auto"/>
-          </w:tcPr>
-          <w:p>
-            <w:pPr>
-              <w:spacing w:after="0" w:line="240" w:lineRule="auto"/>
-              <w:rPr>
-                <w:rFonts w:ascii="Calibri" w:eastAsia="Times New Roman" w:hAnsi="Calibri" w:cs="Calibri"/>
-                <w:color w:val="000000"/>
-                <w:lang w:val="en-IN" w:eastAsia="en-IN"/>
-              </w:rPr>
-            </w:pPr>
-            <w:r>
-              <w:rPr>
-                <w:rFonts w:ascii="Calibri" w:eastAsia="Times New Roman" w:hAnsi="Calibri" w:cs="Calibri"/>
-                <w:color w:val="000000"/>
-                <w:lang w:val="en-IN" w:eastAsia="en-IN"/>
-              </w:rPr>
-              <w:t>Code is reviewed for errors and is signed off on if no conflicts exist.</w:t>
+              <w:bottom w:val="nil"/>
+              <w:right w:val="single" w:sz="4" w:space="0" w:color="auto"/>
+            </w:tcBorders>
+            <w:shd w:val="clear" w:color="auto" w:fill="auto"/>
+          </w:tcPr>
+          <w:p>
+            <w:pPr>
+              <w:spacing w:after="0" w:line="240" w:lineRule="auto"/>
+              <w:rPr>
+                <w:rFonts w:ascii="Calibri" w:eastAsia="Times New Roman" w:hAnsi="Calibri" w:cs="Calibri"/>
+                <w:color w:val="000000"/>
+                <w:lang w:val="en-IN" w:eastAsia="en-IN"/>
+              </w:rPr>
+            </w:pPr>
+            <w:r>
+              <w:rPr>
+                <w:rFonts w:ascii="Calibri" w:eastAsia="Times New Roman" w:hAnsi="Calibri" w:cs="Calibri"/>
+                <w:color w:val="000000"/>
+                <w:lang w:val="en-IN" w:eastAsia="en-IN"/>
+              </w:rPr>
+              <w:t xml:space="preserve">Application is tested on representative sample of </w:t>
+            </w:r>
+            <w:r>
+              <w:rPr>
+                <w:rFonts w:ascii="Calibri" w:eastAsia="Times New Roman" w:hAnsi="Calibri" w:cs="Calibri"/>
+                <w:color w:val="000000"/>
+                <w:lang w:val="en-IN" w:eastAsia="en-IN"/>
+              </w:rPr>
+              <w:t>hardware</w:t>
+            </w:r>
+            <w:r>
+              <w:rPr>
+                <w:rFonts w:ascii="Calibri" w:eastAsia="Times New Roman" w:hAnsi="Calibri" w:cs="Calibri"/>
+                <w:color w:val="000000"/>
+                <w:lang w:val="en-IN" w:eastAsia="en-IN"/>
+              </w:rPr>
+              <w:t xml:space="preserve"> listed in Hardware Requirements</w:t>
             </w:r>
           </w:p>
         </w:tc>
@@ -23808,7 +23723,7 @@
             <w:tcBorders>
               <w:top w:val="nil"/>
               <w:left w:val="single" w:sz="4" w:space="0" w:color="auto"/>
-              <w:bottom w:val="nil"/>
+              <w:bottom w:val="single" w:sz="4" w:space="0" w:color="auto"/>
               <w:right w:val="single" w:sz="4" w:space="0" w:color="auto"/>
             </w:tcBorders>
             <w:shd w:val="clear" w:color="auto" w:fill="auto"/>
@@ -23831,7 +23746,7 @@
             <w:tcBorders>
               <w:top w:val="nil"/>
               <w:left w:val="nil"/>
-              <w:bottom w:val="nil"/>
+              <w:bottom w:val="single" w:sz="4" w:space="0" w:color="auto"/>
               <w:right w:val="single" w:sz="4" w:space="0" w:color="auto"/>
             </w:tcBorders>
             <w:shd w:val="clear" w:color="auto" w:fill="auto"/>
@@ -23854,27 +23769,27 @@
             <w:tcBorders>
               <w:top w:val="nil"/>
               <w:left w:val="nil"/>
-              <w:bottom w:val="nil"/>
-              <w:right w:val="single" w:sz="4" w:space="0" w:color="auto"/>
-            </w:tcBorders>
-            <w:shd w:val="clear" w:color="auto" w:fill="auto"/>
-          </w:tcPr>
-          <w:p>
-            <w:pPr>
-              <w:spacing w:after="0" w:line="240" w:lineRule="auto"/>
-              <w:rPr>
-                <w:rFonts w:ascii="Calibri" w:eastAsia="Times New Roman" w:hAnsi="Calibri" w:cs="Calibri"/>
-                <w:color w:val="000000"/>
-                <w:lang w:val="en-IN" w:eastAsia="en-IN"/>
-              </w:rPr>
-            </w:pPr>
-            <w:r>
-              <w:rPr>
-                <w:rFonts w:ascii="Calibri" w:eastAsia="Times New Roman" w:hAnsi="Calibri" w:cs="Calibri"/>
-                <w:color w:val="000000"/>
-                <w:lang w:val="en-IN" w:eastAsia="en-IN"/>
-              </w:rPr>
-              <w:t>Software Testing</w:t>
+              <w:bottom w:val="single" w:sz="4" w:space="0" w:color="auto"/>
+              <w:right w:val="single" w:sz="4" w:space="0" w:color="auto"/>
+            </w:tcBorders>
+            <w:shd w:val="clear" w:color="auto" w:fill="auto"/>
+          </w:tcPr>
+          <w:p>
+            <w:pPr>
+              <w:spacing w:after="0" w:line="240" w:lineRule="auto"/>
+              <w:rPr>
+                <w:rFonts w:ascii="Calibri" w:eastAsia="Times New Roman" w:hAnsi="Calibri" w:cs="Calibri"/>
+                <w:color w:val="000000"/>
+                <w:lang w:val="en-IN" w:eastAsia="en-IN"/>
+              </w:rPr>
+            </w:pPr>
+            <w:r>
+              <w:rPr>
+                <w:rFonts w:ascii="Calibri" w:eastAsia="Times New Roman" w:hAnsi="Calibri" w:cs="Calibri"/>
+                <w:color w:val="000000"/>
+                <w:lang w:val="en-IN" w:eastAsia="en-IN"/>
+              </w:rPr>
+              <w:t>Unit Testing</w:t>
             </w:r>
           </w:p>
         </w:tc>
@@ -23884,43 +23799,75 @@
             <w:tcBorders>
               <w:top w:val="nil"/>
               <w:left w:val="nil"/>
-              <w:bottom w:val="nil"/>
-              <w:right w:val="single" w:sz="4" w:space="0" w:color="auto"/>
-            </w:tcBorders>
-            <w:shd w:val="clear" w:color="auto" w:fill="auto"/>
-          </w:tcPr>
-          <w:p>
-            <w:pPr>
-              <w:spacing w:after="0" w:line="240" w:lineRule="auto"/>
-              <w:rPr>
-                <w:rFonts w:ascii="Calibri" w:eastAsia="Times New Roman" w:hAnsi="Calibri" w:cs="Calibri"/>
-                <w:color w:val="000000"/>
-                <w:lang w:val="en-IN" w:eastAsia="en-IN"/>
-              </w:rPr>
-            </w:pPr>
-            <w:r>
-              <w:rPr>
-                <w:rFonts w:ascii="Calibri" w:eastAsia="Times New Roman" w:hAnsi="Calibri" w:cs="Calibri"/>
-                <w:color w:val="000000"/>
-                <w:lang w:val="en-IN" w:eastAsia="en-IN"/>
-              </w:rPr>
-              <w:t xml:space="preserve">Application is tested on representative sample of </w:t>
-            </w:r>
-            <w:r>
-              <w:rPr>
-                <w:rFonts w:ascii="Calibri" w:eastAsia="Times New Roman" w:hAnsi="Calibri" w:cs="Calibri"/>
-                <w:color w:val="000000"/>
-                <w:lang w:val="en-IN" w:eastAsia="en-IN"/>
-              </w:rPr>
-              <w:t>hardware</w:t>
-            </w:r>
-            <w:r>
-              <w:rPr>
-                <w:rFonts w:ascii="Calibri" w:eastAsia="Times New Roman" w:hAnsi="Calibri" w:cs="Calibri"/>
-                <w:color w:val="000000"/>
-                <w:lang w:val="en-IN" w:eastAsia="en-IN"/>
-              </w:rPr>
-              <w:t xml:space="preserve"> listed in Hardware Requirements</w:t>
+              <w:bottom w:val="single" w:sz="4" w:space="0" w:color="auto"/>
+              <w:right w:val="single" w:sz="4" w:space="0" w:color="auto"/>
+            </w:tcBorders>
+            <w:shd w:val="clear" w:color="auto" w:fill="auto"/>
+          </w:tcPr>
+          <w:p>
+            <w:pPr>
+              <w:spacing w:after="0" w:line="240" w:lineRule="auto"/>
+              <w:rPr>
+                <w:rFonts w:ascii="Calibri" w:eastAsia="Times New Roman" w:hAnsi="Calibri" w:cs="Calibri"/>
+                <w:color w:val="000000"/>
+                <w:lang w:val="en-IN" w:eastAsia="en-IN"/>
+              </w:rPr>
+            </w:pPr>
+            <w:r>
+              <w:rPr>
+                <w:rFonts w:ascii="Calibri" w:eastAsia="Times New Roman" w:hAnsi="Calibri" w:cs="Calibri"/>
+                <w:color w:val="000000"/>
+                <w:lang w:val="en-IN" w:eastAsia="en-IN"/>
+              </w:rPr>
+              <w:t xml:space="preserve">Testing Team </w:t>
+            </w:r>
+            <w:r>
+              <w:rPr>
+                <w:rFonts w:ascii="Calibri" w:eastAsia="Times New Roman" w:hAnsi="Calibri" w:cs="Calibri"/>
+                <w:color w:val="000000"/>
+                <w:lang w:val="en-IN" w:eastAsia="en-IN"/>
+              </w:rPr>
+              <w:t xml:space="preserve">separately </w:t>
+            </w:r>
+            <w:r>
+              <w:rPr>
+                <w:rFonts w:ascii="Calibri" w:eastAsia="Times New Roman" w:hAnsi="Calibri" w:cs="Calibri"/>
+                <w:color w:val="000000"/>
+                <w:lang w:val="en-IN" w:eastAsia="en-IN"/>
+              </w:rPr>
+              <w:t xml:space="preserve">tests each Functional Requirement </w:t>
+            </w:r>
+            <w:r>
+              <w:rPr>
+                <w:rFonts w:ascii="Calibri" w:eastAsia="Times New Roman" w:hAnsi="Calibri" w:cs="Calibri"/>
+                <w:color w:val="000000"/>
+                <w:lang w:val="en-IN" w:eastAsia="en-IN"/>
+              </w:rPr>
+              <w:t xml:space="preserve">for correct </w:t>
+            </w:r>
+            <w:r>
+              <w:rPr>
+                <w:rFonts w:ascii="Calibri" w:eastAsia="Times New Roman" w:hAnsi="Calibri" w:cs="Calibri"/>
+                <w:color w:val="000000"/>
+                <w:lang w:val="en-IN" w:eastAsia="en-IN"/>
+              </w:rPr>
+              <w:t xml:space="preserve">behaviour and </w:t>
+            </w:r>
+            <w:r>
+              <w:rPr>
+                <w:rFonts w:ascii="Calibri" w:eastAsia="Times New Roman" w:hAnsi="Calibri" w:cs="Calibri"/>
+                <w:color w:val="000000"/>
+                <w:lang w:val="en-IN" w:eastAsia="en-IN"/>
+              </w:rPr>
+              <w:t>f</w:t>
+            </w:r>
+            <w:r>
+              <w:rPr>
+                <w:rFonts w:ascii="Calibri" w:eastAsia="Times New Roman" w:hAnsi="Calibri" w:cs="Calibri"/>
+                <w:color w:val="000000"/>
+                <w:lang w:val="en-IN" w:eastAsia="en-IN"/>
+              </w:rPr>
+              <w:t>unctionality using appropriate use cases.</w:t>
             </w:r>
           </w:p>
         </w:tc>
@@ -24003,7 +23950,7 @@
                 <w:color w:val="000000"/>
                 <w:lang w:val="en-IN" w:eastAsia="en-IN"/>
               </w:rPr>
-              <w:t>Unit Testing</w:t>
+              <w:t>Bug Identification</w:t>
             </w:r>
           </w:p>
         </w:tc>
@@ -24033,55 +23980,7 @@
                 <w:color w:val="000000"/>
                 <w:lang w:val="en-IN" w:eastAsia="en-IN"/>
               </w:rPr>
-              <w:t xml:space="preserve">Testing Team </w:t>
-            </w:r>
-            <w:r>
-              <w:rPr>
-                <w:rFonts w:ascii="Calibri" w:eastAsia="Times New Roman" w:hAnsi="Calibri" w:cs="Calibri"/>
-                <w:color w:val="000000"/>
-                <w:lang w:val="en-IN" w:eastAsia="en-IN"/>
-              </w:rPr>
-              <w:t xml:space="preserve">separately </w:t>
-            </w:r>
-            <w:r>
-              <w:rPr>
-                <w:rFonts w:ascii="Calibri" w:eastAsia="Times New Roman" w:hAnsi="Calibri" w:cs="Calibri"/>
-                <w:color w:val="000000"/>
-                <w:lang w:val="en-IN" w:eastAsia="en-IN"/>
-              </w:rPr>
-              <w:t xml:space="preserve">tests each Functional Requirement </w:t>
-            </w:r>
-            <w:r>
-              <w:rPr>
-                <w:rFonts w:ascii="Calibri" w:eastAsia="Times New Roman" w:hAnsi="Calibri" w:cs="Calibri"/>
-                <w:color w:val="000000"/>
-                <w:lang w:val="en-IN" w:eastAsia="en-IN"/>
-              </w:rPr>
-              <w:t xml:space="preserve">for correct </w:t>
-            </w:r>
-            <w:r>
-              <w:rPr>
-                <w:rFonts w:ascii="Calibri" w:eastAsia="Times New Roman" w:hAnsi="Calibri" w:cs="Calibri"/>
-                <w:color w:val="000000"/>
-                <w:lang w:val="en-IN" w:eastAsia="en-IN"/>
-              </w:rPr>
-              <w:t xml:space="preserve">behaviour and </w:t>
-            </w:r>
-            <w:r>
-              <w:rPr>
-                <w:rFonts w:ascii="Calibri" w:eastAsia="Times New Roman" w:hAnsi="Calibri" w:cs="Calibri"/>
-                <w:color w:val="000000"/>
-                <w:lang w:val="en-IN" w:eastAsia="en-IN"/>
-              </w:rPr>
-              <w:t>f</w:t>
-            </w:r>
-            <w:r>
-              <w:rPr>
-                <w:rFonts w:ascii="Calibri" w:eastAsia="Times New Roman" w:hAnsi="Calibri" w:cs="Calibri"/>
-                <w:color w:val="000000"/>
-                <w:lang w:val="en-IN" w:eastAsia="en-IN"/>
-              </w:rPr>
-              <w:t>unctionality using appropriate use cases.</w:t>
+              <w:t>Bug reports found during Unit Testing are sent to appropriate Development Team Leads</w:t>
             </w:r>
           </w:p>
         </w:tc>
@@ -24164,7 +24063,7 @@
                 <w:color w:val="000000"/>
                 <w:lang w:val="en-IN" w:eastAsia="en-IN"/>
               </w:rPr>
-              <w:t>Bug Identification</w:t>
+              <w:t>Bug Fixing</w:t>
             </w:r>
           </w:p>
         </w:tc>
@@ -24194,7 +24093,7 @@
                 <w:color w:val="000000"/>
                 <w:lang w:val="en-IN" w:eastAsia="en-IN"/>
               </w:rPr>
-              <w:t>Bug reports found during Unit Testing are sent to appropriate Development Team Leads</w:t>
+              <w:t>Correction of all elements of the Bug Report are assigned by Development Team Leads to appropriate Project Development Team members.</w:t>
             </w:r>
           </w:p>
         </w:tc>
@@ -24277,7 +24176,7 @@
                 <w:color w:val="000000"/>
                 <w:lang w:val="en-IN" w:eastAsia="en-IN"/>
               </w:rPr>
-              <w:t>Bug Fixing</w:t>
+              <w:t>Fix Report and Code Update</w:t>
             </w:r>
           </w:p>
         </w:tc>
@@ -24307,7 +24206,7 @@
                 <w:color w:val="000000"/>
                 <w:lang w:val="en-IN" w:eastAsia="en-IN"/>
               </w:rPr>
-              <w:t>Correction of all elements of the Bug Report are assigned by Development Team Leads to appropriate Project Development Team members.</w:t>
+              <w:t>All fixes are documented, updated and re-tested in the Unit Testing Phase.</w:t>
             </w:r>
           </w:p>
         </w:tc>
@@ -24390,7 +24289,7 @@
                 <w:color w:val="000000"/>
                 <w:lang w:val="en-IN" w:eastAsia="en-IN"/>
               </w:rPr>
-              <w:t>Fix Report and Code Update</w:t>
+              <w:t>Integration Testing</w:t>
             </w:r>
           </w:p>
         </w:tc>
@@ -24420,7 +24319,7 @@
                 <w:color w:val="000000"/>
                 <w:lang w:val="en-IN" w:eastAsia="en-IN"/>
               </w:rPr>
-              <w:t>All fixes are documented, updated and re-tested in the Unit Testing Phase.</w:t>
+              <w:t>System Test team applies use cases to full functionality of Application across all modules.</w:t>
             </w:r>
           </w:p>
         </w:tc>
@@ -24503,7 +24402,7 @@
                 <w:color w:val="000000"/>
                 <w:lang w:val="en-IN" w:eastAsia="en-IN"/>
               </w:rPr>
-              <w:t>Integration Testing</w:t>
+              <w:t>Performance Testing</w:t>
             </w:r>
           </w:p>
         </w:tc>
@@ -24533,7 +24432,7 @@
                 <w:color w:val="000000"/>
                 <w:lang w:val="en-IN" w:eastAsia="en-IN"/>
               </w:rPr>
-              <w:t>System Test team applies use cases to full functionality of Application across all modules.</w:t>
+              <w:t>Performance Test team applies performance based use case tests according to Business Team and Stake Holder expectations.</w:t>
             </w:r>
           </w:p>
         </w:tc>
@@ -24616,7 +24515,7 @@
                 <w:color w:val="000000"/>
                 <w:lang w:val="en-IN" w:eastAsia="en-IN"/>
               </w:rPr>
-              <w:t>Performance Testing</w:t>
+              <w:t>Security Testing</w:t>
             </w:r>
           </w:p>
         </w:tc>
@@ -24646,25 +24545,7 @@
                 <w:color w:val="000000"/>
                 <w:lang w:val="en-IN" w:eastAsia="en-IN"/>
               </w:rPr>
-              <w:t xml:space="preserve">Performance Test team applies </w:t>
-            </w:r>
-            <w:proofErr w:type="gramStart"/>
-            <w:r>
-              <w:rPr>
-                <w:rFonts w:ascii="Calibri" w:eastAsia="Times New Roman" w:hAnsi="Calibri" w:cs="Calibri"/>
-                <w:color w:val="000000"/>
-                <w:lang w:val="en-IN" w:eastAsia="en-IN"/>
-              </w:rPr>
-              <w:t>performance based</w:t>
-            </w:r>
-            <w:proofErr w:type="gramEnd"/>
-            <w:r>
-              <w:rPr>
-                <w:rFonts w:ascii="Calibri" w:eastAsia="Times New Roman" w:hAnsi="Calibri" w:cs="Calibri"/>
-                <w:color w:val="000000"/>
-                <w:lang w:val="en-IN" w:eastAsia="en-IN"/>
-              </w:rPr>
-              <w:t xml:space="preserve"> use case tests according to Business Team and Stake Holder expectations.</w:t>
+              <w:t>Security Team applies use case based security tests to ensure Security Policies are all met or exceeded.</w:t>
             </w:r>
           </w:p>
         </w:tc>
@@ -24747,7 +24628,7 @@
                 <w:color w:val="000000"/>
                 <w:lang w:val="en-IN" w:eastAsia="en-IN"/>
               </w:rPr>
-              <w:t>Security Testing</w:t>
+              <w:t>Beta Release</w:t>
             </w:r>
           </w:p>
         </w:tc>
@@ -24777,25 +24658,7 @@
                 <w:color w:val="000000"/>
                 <w:lang w:val="en-IN" w:eastAsia="en-IN"/>
               </w:rPr>
-              <w:t xml:space="preserve">Security Team applies use </w:t>
-            </w:r>
-            <w:proofErr w:type="gramStart"/>
-            <w:r>
-              <w:rPr>
-                <w:rFonts w:ascii="Calibri" w:eastAsia="Times New Roman" w:hAnsi="Calibri" w:cs="Calibri"/>
-                <w:color w:val="000000"/>
-                <w:lang w:val="en-IN" w:eastAsia="en-IN"/>
-              </w:rPr>
-              <w:t>case based</w:t>
-            </w:r>
-            <w:proofErr w:type="gramEnd"/>
-            <w:r>
-              <w:rPr>
-                <w:rFonts w:ascii="Calibri" w:eastAsia="Times New Roman" w:hAnsi="Calibri" w:cs="Calibri"/>
-                <w:color w:val="000000"/>
-                <w:lang w:val="en-IN" w:eastAsia="en-IN"/>
-              </w:rPr>
-              <w:t xml:space="preserve"> security tests to ensure Security Policies are all met or exceeded.</w:t>
+              <w:t xml:space="preserve">User evaluations administered and reviewed by Product Support Team. Product Support Team will assist users in any subsequent evaluations. </w:t>
             </w:r>
           </w:p>
         </w:tc>
@@ -24872,6 +24735,14 @@
                 <w:lang w:val="en-IN" w:eastAsia="en-IN"/>
               </w:rPr>
             </w:pPr>
+            <w:r>
+              <w:rPr>
+                <w:rFonts w:ascii="Calibri" w:eastAsia="Times New Roman" w:hAnsi="Calibri" w:cs="Calibri"/>
+                <w:color w:val="000000"/>
+                <w:lang w:val="en-IN" w:eastAsia="en-IN"/>
+              </w:rPr>
+              <w:t>Enhance Beta</w:t>
+            </w:r>
           </w:p>
         </w:tc>
         <w:tc>
@@ -24894,6 +24765,14 @@
                 <w:lang w:val="en-IN" w:eastAsia="en-IN"/>
               </w:rPr>
             </w:pPr>
+            <w:r>
+              <w:rPr>
+                <w:rFonts w:ascii="Calibri" w:eastAsia="Times New Roman" w:hAnsi="Calibri" w:cs="Calibri"/>
+                <w:color w:val="000000"/>
+                <w:lang w:val="en-IN" w:eastAsia="en-IN"/>
+              </w:rPr>
+              <w:t>User evaluation based enhancements deemed congruent with Business Team and Project Team are implemented.</w:t>
+            </w:r>
           </w:p>
         </w:tc>
       </w:tr>
@@ -24969,6 +24848,14 @@
                 <w:lang w:val="en-IN" w:eastAsia="en-IN"/>
               </w:rPr>
             </w:pPr>
+            <w:r>
+              <w:rPr>
+                <w:rFonts w:ascii="Calibri" w:eastAsia="Times New Roman" w:hAnsi="Calibri" w:cs="Calibri"/>
+                <w:color w:val="000000"/>
+                <w:lang w:val="en-IN" w:eastAsia="en-IN"/>
+              </w:rPr>
+              <w:t>Final Release</w:t>
+            </w:r>
           </w:p>
         </w:tc>
         <w:tc>
@@ -24991,103 +24878,14 @@
                 <w:lang w:val="en-IN" w:eastAsia="en-IN"/>
               </w:rPr>
             </w:pPr>
-          </w:p>
-        </w:tc>
-      </w:tr>
-      <w:tr>
-        <w:trPr>
-          <w:gridAfter w:val="3"/>
-          <w:wAfter w:w="14382" w:type="dxa"/>
-          <w:trHeight w:val="870"/>
-        </w:trPr>
-        <w:tc>
-          <w:tcPr>
-            <w:tcW w:w="988" w:type="dxa"/>
-            <w:tcBorders>
-              <w:top w:val="nil"/>
-              <w:left w:val="single" w:sz="4" w:space="0" w:color="auto"/>
-              <w:bottom w:val="single" w:sz="4" w:space="0" w:color="auto"/>
-              <w:right w:val="single" w:sz="4" w:space="0" w:color="auto"/>
-            </w:tcBorders>
-            <w:shd w:val="clear" w:color="auto" w:fill="auto"/>
-            <w:noWrap/>
-          </w:tcPr>
-          <w:p>
-            <w:pPr>
-              <w:spacing w:after="0" w:line="240" w:lineRule="auto"/>
-              <w:rPr>
-                <w:rFonts w:ascii="Calibri" w:eastAsia="Times New Roman" w:hAnsi="Calibri" w:cs="Calibri"/>
-                <w:color w:val="000000"/>
-                <w:lang w:val="en-IN" w:eastAsia="en-IN"/>
-              </w:rPr>
-            </w:pPr>
-          </w:p>
-        </w:tc>
-        <w:tc>
-          <w:tcPr>
-            <w:tcW w:w="1230" w:type="dxa"/>
-            <w:tcBorders>
-              <w:top w:val="nil"/>
-              <w:left w:val="nil"/>
-              <w:bottom w:val="single" w:sz="4" w:space="0" w:color="auto"/>
-              <w:right w:val="single" w:sz="4" w:space="0" w:color="auto"/>
-            </w:tcBorders>
-            <w:shd w:val="clear" w:color="auto" w:fill="auto"/>
-            <w:noWrap/>
-          </w:tcPr>
-          <w:p>
-            <w:pPr>
-              <w:spacing w:after="0" w:line="240" w:lineRule="auto"/>
-              <w:rPr>
-                <w:rFonts w:ascii="Calibri" w:eastAsia="Times New Roman" w:hAnsi="Calibri" w:cs="Calibri"/>
-                <w:color w:val="000000"/>
-                <w:lang w:val="en-IN" w:eastAsia="en-IN"/>
-              </w:rPr>
-            </w:pPr>
-          </w:p>
-        </w:tc>
-        <w:tc>
-          <w:tcPr>
-            <w:tcW w:w="2406" w:type="dxa"/>
-            <w:tcBorders>
-              <w:top w:val="nil"/>
-              <w:left w:val="nil"/>
-              <w:bottom w:val="single" w:sz="4" w:space="0" w:color="auto"/>
-              <w:right w:val="single" w:sz="4" w:space="0" w:color="auto"/>
-            </w:tcBorders>
-            <w:shd w:val="clear" w:color="auto" w:fill="auto"/>
-          </w:tcPr>
-          <w:p>
-            <w:pPr>
-              <w:spacing w:after="0" w:line="240" w:lineRule="auto"/>
-              <w:rPr>
-                <w:rFonts w:ascii="Calibri" w:eastAsia="Times New Roman" w:hAnsi="Calibri" w:cs="Calibri"/>
-                <w:color w:val="000000"/>
-                <w:lang w:val="en-IN" w:eastAsia="en-IN"/>
-              </w:rPr>
-            </w:pPr>
-          </w:p>
-        </w:tc>
-        <w:tc>
-          <w:tcPr>
-            <w:tcW w:w="4805" w:type="dxa"/>
-            <w:tcBorders>
-              <w:top w:val="nil"/>
-              <w:left w:val="nil"/>
-              <w:bottom w:val="single" w:sz="4" w:space="0" w:color="auto"/>
-              <w:right w:val="single" w:sz="4" w:space="0" w:color="auto"/>
-            </w:tcBorders>
-            <w:shd w:val="clear" w:color="auto" w:fill="auto"/>
-          </w:tcPr>
-          <w:p>
-            <w:pPr>
-              <w:spacing w:after="0" w:line="240" w:lineRule="auto"/>
-              <w:rPr>
-                <w:rFonts w:ascii="Calibri" w:eastAsia="Times New Roman" w:hAnsi="Calibri" w:cs="Calibri"/>
-                <w:color w:val="000000"/>
-                <w:lang w:val="en-IN" w:eastAsia="en-IN"/>
-              </w:rPr>
-            </w:pPr>
+            <w:r>
+              <w:rPr>
+                <w:rFonts w:ascii="Calibri" w:eastAsia="Times New Roman" w:hAnsi="Calibri" w:cs="Calibri"/>
+                <w:color w:val="000000"/>
+                <w:lang w:val="en-IN" w:eastAsia="en-IN"/>
+              </w:rPr>
+              <w:t>Application is distributed to market.</w:t>
+            </w:r>
           </w:p>
         </w:tc>
       </w:tr>
@@ -29767,7 +29565,7 @@
 </file>
 
 <file path=customXml/itemProps1.xml><?xml version="1.0" encoding="utf-8"?>
-<ds:datastoreItem xmlns:ds="http://schemas.openxmlformats.org/officeDocument/2006/customXml" ds:itemID="{0FFC0CF2-83CC-450E-BE85-F5BC17BE9675}">
+<ds:datastoreItem xmlns:ds="http://schemas.openxmlformats.org/officeDocument/2006/customXml" ds:itemID="{B1777C1B-1186-40AE-9773-7EB8AD0F342A}">
   <ds:schemaRefs>
     <ds:schemaRef ds:uri="http://schemas.openxmlformats.org/officeDocument/2006/bibliography"/>
   </ds:schemaRefs>

</xml_diff>

<commit_message>
WBS, RBS and new functional requirements added.
</commit_message>
<xml_diff>
--- a/lts_requirements.docx
+++ b/lts_requirements.docx
@@ -180,7 +180,15 @@
           <w:sz w:val="24"/>
           <w:szCs w:val="24"/>
         </w:rPr>
-        <w:t>3-2019</w:t>
+        <w:t>4</w:t>
+      </w:r>
+      <w:r>
+        <w:rPr>
+          <w:rFonts w:cstheme="minorHAnsi"/>
+          <w:sz w:val="24"/>
+          <w:szCs w:val="24"/>
+        </w:rPr>
+        <w:t>-2019</w:t>
       </w:r>
       <w:r>
         <w:rPr>
@@ -1072,34 +1080,158 @@
           </w:p>
         </w:tc>
       </w:tr>
+      <w:tr>
+        <w:tc>
+          <w:tcPr>
+            <w:tcW w:w="2337" w:type="dxa"/>
+          </w:tcPr>
+          <w:p>
+            <w:pPr>
+              <w:rPr>
+                <w:rFonts w:cstheme="minorHAnsi"/>
+                <w:sz w:val="20"/>
+                <w:szCs w:val="20"/>
+              </w:rPr>
+            </w:pPr>
+            <w:r>
+              <w:rPr>
+                <w:rFonts w:cstheme="minorHAnsi"/>
+                <w:sz w:val="20"/>
+                <w:szCs w:val="20"/>
+              </w:rPr>
+              <w:t>10/14/19</w:t>
+            </w:r>
+          </w:p>
+        </w:tc>
+        <w:tc>
+          <w:tcPr>
+            <w:tcW w:w="2337" w:type="dxa"/>
+          </w:tcPr>
+          <w:p>
+            <w:pPr>
+              <w:rPr>
+                <w:rFonts w:cstheme="minorHAnsi"/>
+                <w:sz w:val="20"/>
+                <w:szCs w:val="20"/>
+              </w:rPr>
+            </w:pPr>
+            <w:r>
+              <w:rPr>
+                <w:rFonts w:cstheme="minorHAnsi"/>
+                <w:sz w:val="20"/>
+                <w:szCs w:val="20"/>
+              </w:rPr>
+              <w:t>4</w:t>
+            </w:r>
+          </w:p>
+        </w:tc>
+        <w:tc>
+          <w:tcPr>
+            <w:tcW w:w="2338" w:type="dxa"/>
+          </w:tcPr>
+          <w:p>
+            <w:pPr>
+              <w:rPr>
+                <w:rFonts w:cstheme="minorHAnsi"/>
+                <w:sz w:val="20"/>
+                <w:szCs w:val="20"/>
+              </w:rPr>
+            </w:pPr>
+            <w:r>
+              <w:rPr>
+                <w:rFonts w:cstheme="minorHAnsi"/>
+                <w:sz w:val="20"/>
+                <w:szCs w:val="20"/>
+              </w:rPr>
+              <w:t>Tanay</w:t>
+            </w:r>
+            <w:r>
+              <w:rPr>
+                <w:rFonts w:cstheme="minorHAnsi"/>
+                <w:sz w:val="20"/>
+                <w:szCs w:val="20"/>
+              </w:rPr>
+              <w:br/>
+              <w:t>Todd</w:t>
+            </w:r>
+            <w:r>
+              <w:rPr>
+                <w:rFonts w:cstheme="minorHAnsi"/>
+                <w:sz w:val="20"/>
+                <w:szCs w:val="20"/>
+              </w:rPr>
+              <w:br/>
+              <w:t>Reneel</w:t>
+            </w:r>
+          </w:p>
+        </w:tc>
+        <w:tc>
+          <w:tcPr>
+            <w:tcW w:w="2338" w:type="dxa"/>
+          </w:tcPr>
+          <w:p>
+            <w:pPr>
+              <w:rPr>
+                <w:rFonts w:cstheme="minorHAnsi"/>
+                <w:sz w:val="20"/>
+                <w:szCs w:val="20"/>
+              </w:rPr>
+            </w:pPr>
+            <w:r>
+              <w:rPr>
+                <w:rFonts w:cstheme="minorHAnsi"/>
+                <w:sz w:val="20"/>
+                <w:szCs w:val="20"/>
+              </w:rPr>
+              <w:t xml:space="preserve">Added – </w:t>
+            </w:r>
+          </w:p>
+          <w:p>
+            <w:pPr>
+              <w:rPr>
+                <w:rFonts w:cstheme="minorHAnsi"/>
+                <w:sz w:val="20"/>
+                <w:szCs w:val="20"/>
+              </w:rPr>
+            </w:pPr>
+            <w:r>
+              <w:rPr>
+                <w:rFonts w:cstheme="minorHAnsi"/>
+                <w:sz w:val="20"/>
+                <w:szCs w:val="20"/>
+              </w:rPr>
+              <w:t>Functional requirements</w:t>
+            </w:r>
+            <w:r>
+              <w:rPr>
+                <w:rFonts w:cstheme="minorHAnsi"/>
+                <w:sz w:val="20"/>
+                <w:szCs w:val="20"/>
+              </w:rPr>
+              <w:br/>
+              <w:t>Work Breakdown Structure</w:t>
+            </w:r>
+          </w:p>
+          <w:p>
+            <w:pPr>
+              <w:rPr>
+                <w:rFonts w:cstheme="minorHAnsi"/>
+                <w:sz w:val="20"/>
+                <w:szCs w:val="20"/>
+              </w:rPr>
+            </w:pPr>
+            <w:r>
+              <w:rPr>
+                <w:rFonts w:cstheme="minorHAnsi"/>
+                <w:sz w:val="20"/>
+                <w:szCs w:val="20"/>
+              </w:rPr>
+              <w:t>Association with RBS</w:t>
+            </w:r>
+          </w:p>
+        </w:tc>
+      </w:tr>
     </w:tbl>
-    <w:p>
-      <w:pPr>
-        <w:rPr>
-          <w:rFonts w:cstheme="minorHAnsi"/>
-          <w:sz w:val="20"/>
-          <w:szCs w:val="20"/>
-        </w:rPr>
-      </w:pPr>
-    </w:p>
-    <w:p>
-      <w:pPr>
-        <w:rPr>
-          <w:rFonts w:cstheme="minorHAnsi"/>
-          <w:sz w:val="20"/>
-          <w:szCs w:val="20"/>
-        </w:rPr>
-      </w:pPr>
-    </w:p>
-    <w:p>
-      <w:pPr>
-        <w:rPr>
-          <w:rFonts w:cstheme="minorHAnsi"/>
-          <w:sz w:val="20"/>
-          <w:szCs w:val="20"/>
-        </w:rPr>
-      </w:pPr>
-    </w:p>
     <w:p>
       <w:pPr>
         <w:rPr>
@@ -1712,42 +1844,6 @@
       <w:pPr>
         <w:rPr>
           <w:rFonts w:cstheme="minorHAnsi"/>
-          <w:sz w:val="20"/>
-          <w:szCs w:val="20"/>
-        </w:rPr>
-      </w:pPr>
-    </w:p>
-    <w:p>
-      <w:pPr>
-        <w:rPr>
-          <w:rFonts w:cstheme="minorHAnsi"/>
-          <w:sz w:val="20"/>
-          <w:szCs w:val="20"/>
-        </w:rPr>
-      </w:pPr>
-    </w:p>
-    <w:p>
-      <w:pPr>
-        <w:rPr>
-          <w:rFonts w:cstheme="minorHAnsi"/>
-          <w:sz w:val="20"/>
-          <w:szCs w:val="20"/>
-        </w:rPr>
-      </w:pPr>
-    </w:p>
-    <w:p>
-      <w:pPr>
-        <w:rPr>
-          <w:rFonts w:cstheme="minorHAnsi"/>
-          <w:sz w:val="20"/>
-          <w:szCs w:val="20"/>
-        </w:rPr>
-      </w:pPr>
-    </w:p>
-    <w:p>
-      <w:pPr>
-        <w:rPr>
-          <w:rFonts w:cstheme="minorHAnsi"/>
           <w:sz w:val="36"/>
           <w:szCs w:val="36"/>
         </w:rPr>
@@ -1758,6 +1854,7 @@
           <w:sz w:val="36"/>
           <w:szCs w:val="36"/>
         </w:rPr>
+        <w:lastRenderedPageBreak/>
         <w:t>Table of Contents</w:t>
       </w:r>
     </w:p>
@@ -2184,33 +2281,6 @@
         </w:rPr>
       </w:pPr>
     </w:p>
-    <w:p>
-      <w:pPr>
-        <w:rPr>
-          <w:rFonts w:cstheme="minorHAnsi"/>
-          <w:sz w:val="20"/>
-          <w:szCs w:val="20"/>
-        </w:rPr>
-      </w:pPr>
-    </w:p>
-    <w:p>
-      <w:pPr>
-        <w:rPr>
-          <w:rFonts w:cstheme="minorHAnsi"/>
-          <w:sz w:val="20"/>
-          <w:szCs w:val="20"/>
-        </w:rPr>
-      </w:pPr>
-    </w:p>
-    <w:p>
-      <w:pPr>
-        <w:rPr>
-          <w:rFonts w:cstheme="minorHAnsi"/>
-          <w:sz w:val="20"/>
-          <w:szCs w:val="20"/>
-        </w:rPr>
-      </w:pPr>
-    </w:p>
     <w:tbl>
       <w:tblPr>
         <w:tblStyle w:val="TableGrid"/>
@@ -2230,7 +2300,6 @@
           </w:tcPr>
           <w:p>
             <w:pPr>
-              <w:jc w:val="center"/>
               <w:rPr>
                 <w:rFonts w:cstheme="minorHAnsi"/>
                 <w:b/>
@@ -2358,7 +2427,16 @@
                 <w:sz w:val="20"/>
                 <w:szCs w:val="20"/>
               </w:rPr>
-              <w:t xml:space="preserve"> Our world is becoming ever increasingly connected across social and business landscapes as a result of internet-based technologies that can bring together individuals from disparate communities which have traditionally been localized according to geographic constraints. Today individuals and business firms are able to connect and interact within a radius of coverage that covers most of the developed world. As a result, communities have become more diverse as people coming from all cultures and locations can more easily connect, interact and transact with one another. While geographical boundaries have been broken via such technologies, there still exists language barriers amongst the many connected individuals who are unable to speak and understand the native tongues of those to whom they are connected.</w:t>
+              <w:t xml:space="preserve"> Our world is becoming ever increasingly connected across social and business landscapes as a result of internet-based technologies that can bring together individuals from disparate communities which have traditionally been localized according to geographic constraints. Today individuals and business firms are </w:t>
+            </w:r>
+            <w:r>
+              <w:rPr>
+                <w:rFonts w:cstheme="minorHAnsi"/>
+                <w:sz w:val="20"/>
+                <w:szCs w:val="20"/>
+              </w:rPr>
+              <w:lastRenderedPageBreak/>
+              <w:t>able to connect and interact within a radius of coverage that covers most of the developed world. As a result, communities have become more diverse as people coming from all cultures and locations can more easily connect, interact and transact with one another. While geographical boundaries have been broken via such technologies, there still exists language barriers amongst the many connected individuals who are unable to speak and understand the native tongues of those to whom they are connected.</w:t>
             </w:r>
           </w:p>
           <w:p>
@@ -2387,6 +2465,7 @@
                 <w:id w:val="1361233841"/>
                 <w:citation/>
               </w:sdtPr>
+              <w:sdtEndPr/>
               <w:sdtContent>
                 <w:r>
                   <w:rPr>
@@ -2441,6 +2520,7 @@
                 <w:id w:val="1179549368"/>
                 <w:citation/>
               </w:sdtPr>
+              <w:sdtEndPr/>
               <w:sdtContent>
                 <w:r>
                   <w:rPr>
@@ -2503,6 +2583,7 @@
                 <w:id w:val="-1175420010"/>
                 <w:citation/>
               </w:sdtPr>
+              <w:sdtEndPr/>
               <w:sdtContent>
                 <w:r>
                   <w:rPr>
@@ -2565,6 +2646,7 @@
                 <w:id w:val="2117017486"/>
                 <w:citation/>
               </w:sdtPr>
+              <w:sdtEndPr/>
               <w:sdtContent>
                 <w:r>
                   <w:rPr>
@@ -2619,6 +2701,7 @@
                 <w:id w:val="-518856110"/>
                 <w:citation/>
               </w:sdtPr>
+              <w:sdtEndPr/>
               <w:sdtContent>
                 <w:r>
                   <w:rPr>
@@ -2681,6 +2764,7 @@
                 <w:id w:val="-1073120394"/>
                 <w:citation/>
               </w:sdtPr>
+              <w:sdtEndPr/>
               <w:sdtContent>
                 <w:r>
                   <w:rPr>
@@ -2743,6 +2827,7 @@
                 <w:id w:val="-1234313701"/>
                 <w:citation/>
               </w:sdtPr>
+              <w:sdtEndPr/>
               <w:sdtContent>
                 <w:r>
                   <w:rPr>
@@ -2805,6 +2890,7 @@
                 <w:id w:val="312230255"/>
                 <w:citation/>
               </w:sdtPr>
+              <w:sdtEndPr/>
               <w:sdtContent>
                 <w:r>
                   <w:rPr>
@@ -2867,6 +2953,7 @@
                 <w:id w:val="-1905600753"/>
                 <w:citation/>
               </w:sdtPr>
+              <w:sdtEndPr/>
               <w:sdtContent>
                 <w:r>
                   <w:rPr>
@@ -2977,6 +3064,7 @@
                 <w:szCs w:val="20"/>
                 <w:u w:val="single"/>
               </w:rPr>
+              <w:lastRenderedPageBreak/>
               <w:t>Goal:</w:t>
             </w:r>
             <w:r>
@@ -3290,7 +3378,6 @@
                 <w:sz w:val="20"/>
                 <w:szCs w:val="20"/>
               </w:rPr>
-              <w:lastRenderedPageBreak/>
               <w:t>Support for in app community connectivity allowing for users to connect, socially interact and compete in user group created learning competitions</w:t>
             </w:r>
           </w:p>
@@ -3370,7 +3457,6 @@
                 <w:szCs w:val="20"/>
                 <w:u w:val="single"/>
               </w:rPr>
-              <w:lastRenderedPageBreak/>
               <w:t xml:space="preserve">Success Criteria: </w:t>
             </w:r>
           </w:p>
@@ -3415,6 +3501,7 @@
                 <w:sz w:val="20"/>
                 <w:szCs w:val="20"/>
               </w:rPr>
+              <w:lastRenderedPageBreak/>
               <w:t>Size of user base compared to current market leaders</w:t>
             </w:r>
           </w:p>
@@ -3551,6 +3638,7 @@
                 <w:szCs w:val="20"/>
                 <w:u w:val="single"/>
               </w:rPr>
+              <w:lastRenderedPageBreak/>
               <w:t>Assumptions:</w:t>
             </w:r>
           </w:p>
@@ -4038,33 +4126,6 @@
     </w:p>
     <w:p>
       <w:pPr>
-        <w:rPr>
-          <w:rFonts w:cstheme="minorHAnsi"/>
-          <w:sz w:val="20"/>
-          <w:szCs w:val="20"/>
-        </w:rPr>
-      </w:pPr>
-    </w:p>
-    <w:p>
-      <w:pPr>
-        <w:rPr>
-          <w:rFonts w:cstheme="minorHAnsi"/>
-          <w:sz w:val="20"/>
-          <w:szCs w:val="20"/>
-        </w:rPr>
-      </w:pPr>
-    </w:p>
-    <w:p>
-      <w:pPr>
-        <w:rPr>
-          <w:rFonts w:cstheme="minorHAnsi"/>
-          <w:sz w:val="20"/>
-          <w:szCs w:val="20"/>
-        </w:rPr>
-      </w:pPr>
-    </w:p>
-    <w:p>
-      <w:pPr>
         <w:pStyle w:val="ListParagraph"/>
         <w:numPr>
           <w:ilvl w:val="0"/>
@@ -4323,6 +4384,7 @@
           <w:sz w:val="36"/>
           <w:szCs w:val="36"/>
         </w:rPr>
+        <w:lastRenderedPageBreak/>
         <w:t>Definitions</w:t>
       </w:r>
     </w:p>
@@ -4414,7 +4476,6 @@
           <w:sz w:val="20"/>
           <w:szCs w:val="20"/>
         </w:rPr>
-        <w:lastRenderedPageBreak/>
         <w:drawing>
           <wp:inline distT="0" distB="0" distL="0" distR="0" wp14:anchorId="1CE6FEEB" wp14:editId="39BB9566">
             <wp:extent cx="2362200" cy="4222750"/>
@@ -7830,7 +7891,23 @@
           <w:sz w:val="20"/>
           <w:szCs w:val="20"/>
         </w:rPr>
-        <w:t>3.5.2 USER may increasing their health score by completing a block of Practice Exercises. One additional health point will be given for each block of exercises completed while answering all Practice Exercises correctly within the block.</w:t>
+        <w:t xml:space="preserve">3.5.2 USER may </w:t>
+      </w:r>
+      <w:r>
+        <w:rPr>
+          <w:rFonts w:cstheme="minorHAnsi"/>
+          <w:sz w:val="20"/>
+          <w:szCs w:val="20"/>
+        </w:rPr>
+        <w:t>increase</w:t>
+      </w:r>
+      <w:r>
+        <w:rPr>
+          <w:rFonts w:cstheme="minorHAnsi"/>
+          <w:sz w:val="20"/>
+          <w:szCs w:val="20"/>
+        </w:rPr>
+        <w:t xml:space="preserve"> their health score by completing a block of Practice Exercises. One additional health point will be given for each block of exercises completed while answering all Practice Exercises correctly within the block.</w:t>
       </w:r>
     </w:p>
     <w:p>
@@ -7956,7 +8033,23 @@
           <w:sz w:val="20"/>
           <w:szCs w:val="20"/>
         </w:rPr>
-        <w:t>3.9 App Store Interface: The App Store interface will present the USER with special privileges that can be received by trading in a given amount of Rewards Points.</w:t>
+        <w:t xml:space="preserve">3.9 App Store Interface: The App Store interface will present the USER with special privileges that can be received by trading </w:t>
+      </w:r>
+      <w:r>
+        <w:rPr>
+          <w:rFonts w:cstheme="minorHAnsi"/>
+          <w:sz w:val="20"/>
+          <w:szCs w:val="20"/>
+        </w:rPr>
+        <w:t>in each</w:t>
+      </w:r>
+      <w:r>
+        <w:rPr>
+          <w:rFonts w:cstheme="minorHAnsi"/>
+          <w:sz w:val="20"/>
+          <w:szCs w:val="20"/>
+        </w:rPr>
+        <w:t xml:space="preserve"> amount of Rewards Points.</w:t>
       </w:r>
     </w:p>
     <w:p>
@@ -10212,49 +10305,121 @@
     <w:p>
       <w:pPr>
         <w:ind w:firstLine="720"/>
-      </w:pPr>
-      <w:r>
-        <w:t xml:space="preserve">The language training system will implement the MVC model wherein the user will interact with the system through a mobile app front end that provides application Views. All application Views will be presented to the user according to the Presentation Logic which provides the implementation of all methods and constraints related to delivering any requested application View. Within the Middle Layer, a Controller will accept message requests from the current application View and call the appropriate local and/or remote data using the appropriate services and pass the completed request back to the User via the application View. Workflows will include the application interface navigation constraints found in functional requirement 3.0.3.4 and the methods constraining the training progression concepts </w:t>
-      </w:r>
-      <w:r>
+        <w:jc w:val="both"/>
+        <w:rPr>
+          <w:sz w:val="20"/>
+          <w:szCs w:val="20"/>
+        </w:rPr>
+      </w:pPr>
+      <w:r>
+        <w:rPr>
+          <w:sz w:val="20"/>
+          <w:szCs w:val="20"/>
+        </w:rPr>
+        <w:t xml:space="preserve">The language training system will implement the MVC model wherein the user will interact with the system through a mobile app front end that provides application Views. All application Views will be presented to the user according to the Presentation Logic which provides the implementation of all methods and constraints related to delivering any requested application View. Within the Middle Layer, a Controller will accept message requests from the current application View and call the appropriate local and/or remote data using the appropriate services and pass the completed request back to the User via the application View. Workflows will include the application interface navigation constraints found in functional requirement 3.0.3.4 and the methods constraining the training progression concepts (functional requirement 3.2.2). All methods connecting the training program interface (functional requirements 3.2.4-3.5) to user data and services will be defined in Components and specific instances </w:t>
+      </w:r>
+      <w:r>
+        <w:rPr>
+          <w:sz w:val="20"/>
+          <w:szCs w:val="20"/>
+        </w:rPr>
         <w:lastRenderedPageBreak/>
-        <w:t>(functional requirement 3.2.2). All methods connecting the training program interface (functional requirements 3.2.4-3.5) to user data and services will be defined in Components and specific instances of those Components will be stored as Entities on the User device. Local Data will consist of all User specific data related to functional requirements 3.2-3.5. Local Data Accessors will interface among Controller requests, Local Data and any Remote Data requested by local Data Services and returned by Remote Data Access functions. Remote Data Services will provide methods for the selection and aggregation of the requested. Data Utilities will ensure that all appropriate Data Service methods are properly constrained.   Common application development based configurations including necessary libraries, global application parameterizations and any other application dependencies will be provided by Configuration. Additionally Security will provide all security policies and security functionalities required in non-functional requirements. Means of all communications between the User via the Front End Views, the Middle Layer and any local/remote data will be contained within communications including all audio codecs used during lessons and/or cognizant tutoring sessions, all network related infrastructure functions/configurations required for accessing Remote Server Data</w:t>
+        <w:t xml:space="preserve">of those Components will be stored as Entities on the User device. Local Data will consist of all User specific data related to functional requirements 3.2-3.5. Local Data Accessors will interface among Controller requests, Local Data and any Remote Data requested by local Data Services and returned by Remote Data Access functions. Remote Data Services will provide methods for the selection and aggregation of the requested. Data Utilities will ensure that all appropriate Data Service methods are properly constrained.   Common application </w:t>
+      </w:r>
+      <w:r>
+        <w:rPr>
+          <w:sz w:val="20"/>
+          <w:szCs w:val="20"/>
+        </w:rPr>
+        <w:t>development-based</w:t>
+      </w:r>
+      <w:r>
+        <w:rPr>
+          <w:sz w:val="20"/>
+          <w:szCs w:val="20"/>
+        </w:rPr>
+        <w:t xml:space="preserve"> configurations including necessary libraries, global application parameterizations and any other application dependencies will be provided by Configuration. Additionally</w:t>
+      </w:r>
+      <w:r>
+        <w:rPr>
+          <w:sz w:val="20"/>
+          <w:szCs w:val="20"/>
+        </w:rPr>
+        <w:t>,</w:t>
+      </w:r>
+      <w:r>
+        <w:rPr>
+          <w:sz w:val="20"/>
+          <w:szCs w:val="20"/>
+        </w:rPr>
+        <w:t xml:space="preserve"> Security will provide all security policies and security functionalities required in non-functional requirements. Means of all communications between the User via the Front End Views, the Middle Layer and any local/remote data will be contained within communications including all audio codecs used during lessons and/or cognizant tutoring sessions, all network related infrastructure functions/configurations required for accessing Remote Server Data</w:t>
       </w:r>
       <w:sdt>
         <w:sdtPr>
+          <w:rPr>
+            <w:sz w:val="20"/>
+            <w:szCs w:val="20"/>
+          </w:rPr>
           <w:id w:val="-952015868"/>
           <w:citation/>
         </w:sdtPr>
+        <w:sdtEndPr/>
         <w:sdtContent>
           <w:r>
+            <w:rPr>
+              <w:sz w:val="20"/>
+              <w:szCs w:val="20"/>
+            </w:rPr>
             <w:fldChar w:fldCharType="begin"/>
           </w:r>
           <w:r>
+            <w:rPr>
+              <w:sz w:val="20"/>
+              <w:szCs w:val="20"/>
+            </w:rPr>
             <w:instrText xml:space="preserve"> CITATION Has \l 1033 </w:instrText>
           </w:r>
           <w:r>
+            <w:rPr>
+              <w:sz w:val="20"/>
+              <w:szCs w:val="20"/>
+            </w:rPr>
             <w:fldChar w:fldCharType="separate"/>
           </w:r>
           <w:r>
             <w:rPr>
               <w:noProof/>
+              <w:sz w:val="20"/>
+              <w:szCs w:val="20"/>
             </w:rPr>
-            <w:t xml:space="preserve"> </w:t>
+            <w:t xml:space="preserve"> [8]</w:t>
           </w:r>
           <w:r>
             <w:rPr>
-              <w:noProof/>
+              <w:sz w:val="20"/>
+              <w:szCs w:val="20"/>
             </w:rPr>
-            <w:t>[8]</w:t>
-          </w:r>
-          <w:r>
             <w:fldChar w:fldCharType="end"/>
           </w:r>
         </w:sdtContent>
       </w:sdt>
       <w:r>
+        <w:rPr>
+          <w:sz w:val="20"/>
+          <w:szCs w:val="20"/>
+        </w:rPr>
         <w:t>.</w:t>
       </w:r>
+    </w:p>
+    <w:p>
+      <w:pPr>
+        <w:ind w:firstLine="720"/>
+        <w:jc w:val="both"/>
+        <w:rPr>
+          <w:sz w:val="20"/>
+          <w:szCs w:val="20"/>
+        </w:rPr>
+      </w:pPr>
     </w:p>
     <w:p>
       <w:pPr>
@@ -10633,7 +10798,6 @@
                 <w:sz w:val="20"/>
                 <w:szCs w:val="20"/>
               </w:rPr>
-              <w:lastRenderedPageBreak/>
               <w:t>If the user chooses to register using either Google or Facebook account, the application registers the user through the social networking platform selected by the user.</w:t>
             </w:r>
             <w:r>
@@ -10664,6 +10828,7 @@
                 <w:sz w:val="20"/>
                 <w:szCs w:val="20"/>
               </w:rPr>
+              <w:lastRenderedPageBreak/>
               <w:t>If the user chooses to register by entering all the details, the user is sent an email verification link to the entered email address. Once the user verifies the email address using the verification link, the user lands on the language selection page. The user will not be able to move ahead with the application unless the email address is verified. If the user launches the application without verifying the email address, he will be shown a message saying, “Please verify the email address to use the application”.</w:t>
             </w:r>
           </w:p>
@@ -10690,7 +10855,6 @@
                 <w:sz w:val="20"/>
                 <w:szCs w:val="20"/>
               </w:rPr>
-              <w:lastRenderedPageBreak/>
               <w:t>Extensions:</w:t>
             </w:r>
           </w:p>
@@ -11599,7 +11763,6 @@
                 <w:sz w:val="20"/>
                 <w:szCs w:val="20"/>
               </w:rPr>
-              <w:lastRenderedPageBreak/>
               <w:t>Extensions:</w:t>
             </w:r>
           </w:p>
@@ -11672,6 +11835,7 @@
                 <w:sz w:val="20"/>
                 <w:szCs w:val="20"/>
               </w:rPr>
+              <w:lastRenderedPageBreak/>
               <w:t>The old password will NOT let the user login.</w:t>
             </w:r>
           </w:p>
@@ -12904,7 +13068,6 @@
                 <w:sz w:val="20"/>
                 <w:szCs w:val="20"/>
               </w:rPr>
-              <w:lastRenderedPageBreak/>
               <w:t>The user can choose to close a lesson in the middle of the challenge. The progress will be saved.</w:t>
             </w:r>
           </w:p>
@@ -12931,7 +13094,6 @@
                 <w:sz w:val="20"/>
                 <w:szCs w:val="20"/>
               </w:rPr>
-              <w:lastRenderedPageBreak/>
               <w:t>Extensions:</w:t>
             </w:r>
           </w:p>
@@ -12958,6 +13120,7 @@
                 <w:sz w:val="20"/>
                 <w:szCs w:val="20"/>
               </w:rPr>
+              <w:lastRenderedPageBreak/>
               <w:t>Post Conditions:</w:t>
             </w:r>
             <w:r>
@@ -16011,7 +16174,6 @@
                 <w:color w:val="000000"/>
                 <w:lang w:val="en-IN" w:eastAsia="en-IN"/>
               </w:rPr>
-              <w:lastRenderedPageBreak/>
               <w:t>3</w:t>
             </w:r>
           </w:p>
@@ -16145,6 +16307,7 @@
                 <w:color w:val="000000"/>
                 <w:lang w:val="en-IN" w:eastAsia="en-IN"/>
               </w:rPr>
+              <w:lastRenderedPageBreak/>
               <w:t>4</w:t>
             </w:r>
           </w:p>
@@ -17880,6 +18043,14 @@
                 <w:lang w:val="en-IN" w:eastAsia="en-IN"/>
               </w:rPr>
             </w:pPr>
+            <w:r>
+              <w:rPr>
+                <w:rFonts w:ascii="Calibri" w:eastAsia="Times New Roman" w:hAnsi="Calibri" w:cs="Calibri"/>
+                <w:color w:val="000000"/>
+                <w:lang w:val="en-IN" w:eastAsia="en-IN"/>
+              </w:rPr>
+              <w:t>2</w:t>
+            </w:r>
           </w:p>
         </w:tc>
         <w:tc>
@@ -19243,8 +19414,6 @@
                 <w:lang w:val="en-IN" w:eastAsia="en-IN"/>
               </w:rPr>
             </w:pPr>
-            <w:bookmarkStart w:id="0" w:name="_GoBack"/>
-            <w:bookmarkEnd w:id="0"/>
           </w:p>
         </w:tc>
         <w:tc>
@@ -19326,7 +19495,23 @@
                 <w:color w:val="000000"/>
                 <w:lang w:val="en-IN" w:eastAsia="en-IN"/>
               </w:rPr>
-              <w:t xml:space="preserve">Language Expert sets the learning goals for the  Language Training Program used to teach the language selected. I.e. Education Specialists from </w:t>
+              <w:t xml:space="preserve">Language Expert sets the learning goals for </w:t>
+            </w:r>
+            <w:r>
+              <w:rPr>
+                <w:rFonts w:ascii="Calibri" w:eastAsia="Times New Roman" w:hAnsi="Calibri" w:cs="Calibri"/>
+                <w:color w:val="000000"/>
+                <w:lang w:val="en-IN" w:eastAsia="en-IN"/>
+              </w:rPr>
+              <w:t>the Language</w:t>
+            </w:r>
+            <w:r>
+              <w:rPr>
+                <w:rFonts w:ascii="Calibri" w:eastAsia="Times New Roman" w:hAnsi="Calibri" w:cs="Calibri"/>
+                <w:color w:val="000000"/>
+                <w:lang w:val="en-IN" w:eastAsia="en-IN"/>
+              </w:rPr>
+              <w:t xml:space="preserve"> Training Program used to teach the language selected. I.e. Education Specialists from </w:t>
             </w:r>
             <w:r>
               <w:rPr>
@@ -19335,7 +19520,23 @@
                 <w:lang w:val="en-IN" w:eastAsia="en-IN"/>
               </w:rPr>
               <w:lastRenderedPageBreak/>
-              <w:t>the Spanish language domain set the high level goals for the USER to achieve.</w:t>
+              <w:t xml:space="preserve">the Spanish language domain set the </w:t>
+            </w:r>
+            <w:r>
+              <w:rPr>
+                <w:rFonts w:ascii="Calibri" w:eastAsia="Times New Roman" w:hAnsi="Calibri" w:cs="Calibri"/>
+                <w:color w:val="000000"/>
+                <w:lang w:val="en-IN" w:eastAsia="en-IN"/>
+              </w:rPr>
+              <w:t>high-level</w:t>
+            </w:r>
+            <w:r>
+              <w:rPr>
+                <w:rFonts w:ascii="Calibri" w:eastAsia="Times New Roman" w:hAnsi="Calibri" w:cs="Calibri"/>
+                <w:color w:val="000000"/>
+                <w:lang w:val="en-IN" w:eastAsia="en-IN"/>
+              </w:rPr>
+              <w:t xml:space="preserve"> goals for the USER to achieve.</w:t>
             </w:r>
           </w:p>
         </w:tc>
@@ -19682,15 +19883,7 @@
                 <w:sz w:val="20"/>
                 <w:szCs w:val="20"/>
               </w:rPr>
-              <w:t>3.2.5.2.2</w:t>
-            </w:r>
-            <w:r>
-              <w:rPr>
-                <w:rFonts w:cstheme="minorHAnsi"/>
-                <w:sz w:val="20"/>
-                <w:szCs w:val="20"/>
-              </w:rPr>
-              <w:t>.</w:t>
+              <w:t>3.2.5.2.2.</w:t>
             </w:r>
           </w:p>
         </w:tc>
@@ -19916,23 +20109,7 @@
                 <w:color w:val="000000"/>
                 <w:lang w:val="en-IN" w:eastAsia="en-IN"/>
               </w:rPr>
-              <w:t xml:space="preserve">Database designers and design backend data base to house all Exercises, Exercise solutions </w:t>
-            </w:r>
-            <w:r>
-              <w:rPr>
-                <w:rFonts w:ascii="Calibri" w:eastAsia="Times New Roman" w:hAnsi="Calibri" w:cs="Calibri"/>
-                <w:color w:val="000000"/>
-                <w:lang w:val="en-IN" w:eastAsia="en-IN"/>
-              </w:rPr>
-              <w:t>according to the required attributes</w:t>
-            </w:r>
-            <w:r>
-              <w:rPr>
-                <w:rFonts w:ascii="Calibri" w:eastAsia="Times New Roman" w:hAnsi="Calibri" w:cs="Calibri"/>
-                <w:color w:val="000000"/>
-                <w:lang w:val="en-IN" w:eastAsia="en-IN"/>
-              </w:rPr>
-              <w:t xml:space="preserve">. </w:t>
+              <w:t xml:space="preserve">Database designers and design backend data base to house all Exercises, Exercise solutions according to the required attributes. </w:t>
             </w:r>
           </w:p>
         </w:tc>
@@ -20015,23 +20192,7 @@
                 <w:color w:val="000000"/>
                 <w:lang w:val="en-IN" w:eastAsia="en-IN"/>
               </w:rPr>
-              <w:t xml:space="preserve">Training Program Exercise bank </w:t>
-            </w:r>
-            <w:r>
-              <w:rPr>
-                <w:rFonts w:ascii="Calibri" w:eastAsia="Times New Roman" w:hAnsi="Calibri" w:cs="Calibri"/>
-                <w:color w:val="000000"/>
-                <w:lang w:val="en-IN" w:eastAsia="en-IN"/>
-              </w:rPr>
-              <w:t>back end S</w:t>
-            </w:r>
-            <w:r>
-              <w:rPr>
-                <w:rFonts w:ascii="Calibri" w:eastAsia="Times New Roman" w:hAnsi="Calibri" w:cs="Calibri"/>
-                <w:color w:val="000000"/>
-                <w:lang w:val="en-IN" w:eastAsia="en-IN"/>
-              </w:rPr>
-              <w:t>ervices</w:t>
+              <w:t>Training Program Exercise bank back end Services</w:t>
             </w:r>
             <w:r>
               <w:rPr>
@@ -20085,39 +20246,23 @@
                 <w:color w:val="000000"/>
                 <w:lang w:val="en-IN" w:eastAsia="en-IN"/>
               </w:rPr>
-              <w:t xml:space="preserve"> the me</w:t>
-            </w:r>
-            <w:r>
-              <w:rPr>
-                <w:rFonts w:ascii="Calibri" w:eastAsia="Times New Roman" w:hAnsi="Calibri" w:cs="Calibri"/>
-                <w:color w:val="000000"/>
-                <w:lang w:val="en-IN" w:eastAsia="en-IN"/>
-              </w:rPr>
-              <w:t>t</w:t>
-            </w:r>
-            <w:r>
-              <w:rPr>
-                <w:rFonts w:ascii="Calibri" w:eastAsia="Times New Roman" w:hAnsi="Calibri" w:cs="Calibri"/>
-                <w:color w:val="000000"/>
-                <w:lang w:val="en-IN" w:eastAsia="en-IN"/>
-              </w:rPr>
-              <w:t>hods required to send the appropriate Exercise to the Front End Exercise View</w:t>
-            </w:r>
-            <w:r>
-              <w:rPr>
-                <w:rFonts w:ascii="Calibri" w:eastAsia="Times New Roman" w:hAnsi="Calibri" w:cs="Calibri"/>
-                <w:color w:val="000000"/>
-                <w:lang w:val="en-IN" w:eastAsia="en-IN"/>
-              </w:rPr>
-              <w:t xml:space="preserve"> when called upon by the Controller during a training lesson</w:t>
-            </w:r>
-            <w:r>
-              <w:rPr>
-                <w:rFonts w:ascii="Calibri" w:eastAsia="Times New Roman" w:hAnsi="Calibri" w:cs="Calibri"/>
-                <w:color w:val="000000"/>
-                <w:lang w:val="en-IN" w:eastAsia="en-IN"/>
-              </w:rPr>
-              <w:t>.</w:t>
+              <w:t xml:space="preserve"> the methods required to send the appropriate Exercise to the </w:t>
+            </w:r>
+            <w:r>
+              <w:rPr>
+                <w:rFonts w:ascii="Calibri" w:eastAsia="Times New Roman" w:hAnsi="Calibri" w:cs="Calibri"/>
+                <w:color w:val="000000"/>
+                <w:lang w:val="en-IN" w:eastAsia="en-IN"/>
+              </w:rPr>
+              <w:t>Front-End</w:t>
+            </w:r>
+            <w:r>
+              <w:rPr>
+                <w:rFonts w:ascii="Calibri" w:eastAsia="Times New Roman" w:hAnsi="Calibri" w:cs="Calibri"/>
+                <w:color w:val="000000"/>
+                <w:lang w:val="en-IN" w:eastAsia="en-IN"/>
+              </w:rPr>
+              <w:t xml:space="preserve"> Exercise View when called upon by the Controller during a training lesson.</w:t>
             </w:r>
           </w:p>
         </w:tc>
@@ -20649,31 +20794,15 @@
                 <w:color w:val="000000"/>
                 <w:lang w:val="en-IN" w:eastAsia="en-IN"/>
               </w:rPr>
-              <w:t>F</w:t>
-            </w:r>
-            <w:r>
-              <w:rPr>
-                <w:rFonts w:ascii="Calibri" w:eastAsia="Times New Roman" w:hAnsi="Calibri" w:cs="Calibri"/>
-                <w:color w:val="000000"/>
-                <w:lang w:val="en-IN" w:eastAsia="en-IN"/>
-              </w:rPr>
-              <w:t xml:space="preserve">ront </w:t>
-            </w:r>
-            <w:r>
-              <w:rPr>
-                <w:rFonts w:ascii="Calibri" w:eastAsia="Times New Roman" w:hAnsi="Calibri" w:cs="Calibri"/>
-                <w:color w:val="000000"/>
-                <w:lang w:val="en-IN" w:eastAsia="en-IN"/>
-              </w:rPr>
-              <w:t>E</w:t>
-            </w:r>
-            <w:r>
-              <w:rPr>
-                <w:rFonts w:ascii="Calibri" w:eastAsia="Times New Roman" w:hAnsi="Calibri" w:cs="Calibri"/>
-                <w:color w:val="000000"/>
-                <w:lang w:val="en-IN" w:eastAsia="en-IN"/>
-              </w:rPr>
-              <w:t xml:space="preserve">nd designs with Development Team to finalize integrability of </w:t>
+              <w:t>Front-End</w:t>
+            </w:r>
+            <w:r>
+              <w:rPr>
+                <w:rFonts w:ascii="Calibri" w:eastAsia="Times New Roman" w:hAnsi="Calibri" w:cs="Calibri"/>
+                <w:color w:val="000000"/>
+                <w:lang w:val="en-IN" w:eastAsia="en-IN"/>
+              </w:rPr>
+              <w:t xml:space="preserve"> designs with Development Team to finalize integrability of </w:t>
             </w:r>
             <w:r>
               <w:rPr>
@@ -20850,31 +20979,15 @@
                 <w:color w:val="000000"/>
                 <w:lang w:val="en-IN" w:eastAsia="en-IN"/>
               </w:rPr>
-              <w:t>F</w:t>
-            </w:r>
-            <w:r>
-              <w:rPr>
-                <w:rFonts w:ascii="Calibri" w:eastAsia="Times New Roman" w:hAnsi="Calibri" w:cs="Calibri"/>
-                <w:color w:val="000000"/>
-                <w:lang w:val="en-IN" w:eastAsia="en-IN"/>
-              </w:rPr>
-              <w:t xml:space="preserve">ront </w:t>
-            </w:r>
-            <w:r>
-              <w:rPr>
-                <w:rFonts w:ascii="Calibri" w:eastAsia="Times New Roman" w:hAnsi="Calibri" w:cs="Calibri"/>
-                <w:color w:val="000000"/>
-                <w:lang w:val="en-IN" w:eastAsia="en-IN"/>
-              </w:rPr>
-              <w:t>E</w:t>
-            </w:r>
-            <w:r>
-              <w:rPr>
-                <w:rFonts w:ascii="Calibri" w:eastAsia="Times New Roman" w:hAnsi="Calibri" w:cs="Calibri"/>
-                <w:color w:val="000000"/>
-                <w:lang w:val="en-IN" w:eastAsia="en-IN"/>
-              </w:rPr>
-              <w:t>nd design.</w:t>
+              <w:t>Front-End</w:t>
+            </w:r>
+            <w:r>
+              <w:rPr>
+                <w:rFonts w:ascii="Calibri" w:eastAsia="Times New Roman" w:hAnsi="Calibri" w:cs="Calibri"/>
+                <w:color w:val="000000"/>
+                <w:lang w:val="en-IN" w:eastAsia="en-IN"/>
+              </w:rPr>
+              <w:t xml:space="preserve"> design.</w:t>
             </w:r>
           </w:p>
         </w:tc>
@@ -20987,7 +21100,23 @@
                 <w:color w:val="000000"/>
                 <w:lang w:val="en-IN" w:eastAsia="en-IN"/>
               </w:rPr>
-              <w:t>Passing of messages from USER to application front end Views, communication of application Front End with local and remote data are described within the context of the USER experience according to Front End View designers’ case based examples.</w:t>
+              <w:t xml:space="preserve">Passing of messages from USER to application front end Views, communication of application Front End with local and remote data are described within the context of the USER experience according to Front End View designers’ </w:t>
+            </w:r>
+            <w:r>
+              <w:rPr>
+                <w:rFonts w:ascii="Calibri" w:eastAsia="Times New Roman" w:hAnsi="Calibri" w:cs="Calibri"/>
+                <w:color w:val="000000"/>
+                <w:lang w:val="en-IN" w:eastAsia="en-IN"/>
+              </w:rPr>
+              <w:t>case-based</w:t>
+            </w:r>
+            <w:r>
+              <w:rPr>
+                <w:rFonts w:ascii="Calibri" w:eastAsia="Times New Roman" w:hAnsi="Calibri" w:cs="Calibri"/>
+                <w:color w:val="000000"/>
+                <w:lang w:val="en-IN" w:eastAsia="en-IN"/>
+              </w:rPr>
+              <w:t xml:space="preserve"> examples.</w:t>
             </w:r>
           </w:p>
         </w:tc>
@@ -22052,23 +22181,7 @@
                 <w:color w:val="000000"/>
                 <w:lang w:val="en-IN" w:eastAsia="en-IN"/>
               </w:rPr>
-              <w:t xml:space="preserve">All button, images, etc. that are required to facilitate the USER </w:t>
-            </w:r>
-            <w:r>
-              <w:rPr>
-                <w:rFonts w:ascii="Calibri" w:eastAsia="Times New Roman" w:hAnsi="Calibri" w:cs="Calibri"/>
-                <w:color w:val="000000"/>
-                <w:lang w:val="en-IN" w:eastAsia="en-IN"/>
-              </w:rPr>
-              <w:t>weekly League Competition</w:t>
-            </w:r>
-            <w:r>
-              <w:rPr>
-                <w:rFonts w:ascii="Calibri" w:eastAsia="Times New Roman" w:hAnsi="Calibri" w:cs="Calibri"/>
-                <w:color w:val="000000"/>
-                <w:lang w:val="en-IN" w:eastAsia="en-IN"/>
-              </w:rPr>
-              <w:t xml:space="preserve"> experience as described in function requirements and Design document are placed.</w:t>
+              <w:t>All button, images, etc. that are required to facilitate the USER weekly League Competition experience as described in function requirements and Design document are placed.</w:t>
             </w:r>
           </w:p>
         </w:tc>
@@ -22181,23 +22294,7 @@
                 <w:color w:val="000000"/>
                 <w:lang w:val="en-IN" w:eastAsia="en-IN"/>
               </w:rPr>
-              <w:t xml:space="preserve">All button, images, etc. that are required to facilitate the USER </w:t>
-            </w:r>
-            <w:r>
-              <w:rPr>
-                <w:rFonts w:ascii="Calibri" w:eastAsia="Times New Roman" w:hAnsi="Calibri" w:cs="Calibri"/>
-                <w:color w:val="000000"/>
-                <w:lang w:val="en-IN" w:eastAsia="en-IN"/>
-              </w:rPr>
-              <w:t>App Store</w:t>
-            </w:r>
-            <w:r>
-              <w:rPr>
-                <w:rFonts w:ascii="Calibri" w:eastAsia="Times New Roman" w:hAnsi="Calibri" w:cs="Calibri"/>
-                <w:color w:val="000000"/>
-                <w:lang w:val="en-IN" w:eastAsia="en-IN"/>
-              </w:rPr>
-              <w:t xml:space="preserve"> experience as described in function requirements and Design document are placed.</w:t>
+              <w:t>All button, images, etc. that are required to facilitate the USER App Store experience as described in function requirements and Design document are placed.</w:t>
             </w:r>
           </w:p>
         </w:tc>
@@ -22310,23 +22407,7 @@
                 <w:color w:val="000000"/>
                 <w:lang w:val="en-IN" w:eastAsia="en-IN"/>
               </w:rPr>
-              <w:t xml:space="preserve">All button, images, etc. that are required to facilitate the USER </w:t>
-            </w:r>
-            <w:r>
-              <w:rPr>
-                <w:rFonts w:ascii="Calibri" w:eastAsia="Times New Roman" w:hAnsi="Calibri" w:cs="Calibri"/>
-                <w:color w:val="000000"/>
-                <w:lang w:val="en-IN" w:eastAsia="en-IN"/>
-              </w:rPr>
-              <w:t>Trophy Room</w:t>
-            </w:r>
-            <w:r>
-              <w:rPr>
-                <w:rFonts w:ascii="Calibri" w:eastAsia="Times New Roman" w:hAnsi="Calibri" w:cs="Calibri"/>
-                <w:color w:val="000000"/>
-                <w:lang w:val="en-IN" w:eastAsia="en-IN"/>
-              </w:rPr>
-              <w:t xml:space="preserve"> experience as described in function requirements and Design document are placed.</w:t>
+              <w:t>All button, images, etc. that are required to facilitate the USER Trophy Room experience as described in function requirements and Design document are placed.</w:t>
             </w:r>
           </w:p>
         </w:tc>
@@ -22699,63 +22780,7 @@
                 <w:color w:val="000000"/>
                 <w:lang w:val="en-IN" w:eastAsia="en-IN"/>
               </w:rPr>
-              <w:t>All requests for access to Module, Lesson and Exercise content is taken from Front End and passed to the appropriate local/remote database services. Appropriate local/remote D</w:t>
-            </w:r>
-            <w:r>
-              <w:rPr>
-                <w:rFonts w:ascii="Calibri" w:eastAsia="Times New Roman" w:hAnsi="Calibri" w:cs="Calibri"/>
-                <w:color w:val="000000"/>
-                <w:lang w:val="en-IN" w:eastAsia="en-IN"/>
-              </w:rPr>
-              <w:t xml:space="preserve">ata </w:t>
-            </w:r>
-            <w:r>
-              <w:rPr>
-                <w:rFonts w:ascii="Calibri" w:eastAsia="Times New Roman" w:hAnsi="Calibri" w:cs="Calibri"/>
-                <w:color w:val="000000"/>
-                <w:lang w:val="en-IN" w:eastAsia="en-IN"/>
-              </w:rPr>
-              <w:t>S</w:t>
-            </w:r>
-            <w:r>
-              <w:rPr>
-                <w:rFonts w:ascii="Calibri" w:eastAsia="Times New Roman" w:hAnsi="Calibri" w:cs="Calibri"/>
-                <w:color w:val="000000"/>
-                <w:lang w:val="en-IN" w:eastAsia="en-IN"/>
-              </w:rPr>
-              <w:t xml:space="preserve">ervices pass back </w:t>
-            </w:r>
-            <w:r>
-              <w:rPr>
-                <w:rFonts w:ascii="Calibri" w:eastAsia="Times New Roman" w:hAnsi="Calibri" w:cs="Calibri"/>
-                <w:color w:val="000000"/>
-                <w:lang w:val="en-IN" w:eastAsia="en-IN"/>
-              </w:rPr>
-              <w:t xml:space="preserve">all requested content </w:t>
-            </w:r>
-            <w:r>
-              <w:rPr>
-                <w:rFonts w:ascii="Calibri" w:eastAsia="Times New Roman" w:hAnsi="Calibri" w:cs="Calibri"/>
-                <w:color w:val="000000"/>
-                <w:lang w:val="en-IN" w:eastAsia="en-IN"/>
-              </w:rPr>
-              <w:t xml:space="preserve">to the Front End </w:t>
-            </w:r>
-            <w:r>
-              <w:rPr>
-                <w:rFonts w:ascii="Calibri" w:eastAsia="Times New Roman" w:hAnsi="Calibri" w:cs="Calibri"/>
-                <w:color w:val="000000"/>
-                <w:lang w:val="en-IN" w:eastAsia="en-IN"/>
-              </w:rPr>
-              <w:t>via Middle Layer</w:t>
-            </w:r>
-            <w:r>
-              <w:rPr>
-                <w:rFonts w:ascii="Calibri" w:eastAsia="Times New Roman" w:hAnsi="Calibri" w:cs="Calibri"/>
-                <w:color w:val="000000"/>
-                <w:lang w:val="en-IN" w:eastAsia="en-IN"/>
-              </w:rPr>
-              <w:t>.</w:t>
+              <w:t>All requests for access to Module, Lesson and Exercise content is taken from Front End and passed to the appropriate local/remote database services. Appropriate local/remote Data Services pass back all requested content to the Front End via Middle Layer.</w:t>
             </w:r>
           </w:p>
         </w:tc>
@@ -22981,71 +23006,7 @@
                 <w:color w:val="000000"/>
                 <w:lang w:val="en-IN" w:eastAsia="en-IN"/>
               </w:rPr>
-              <w:t xml:space="preserve">All methods required to facilitate the passing of requests </w:t>
-            </w:r>
-            <w:r>
-              <w:rPr>
-                <w:rFonts w:ascii="Calibri" w:eastAsia="Times New Roman" w:hAnsi="Calibri" w:cs="Calibri"/>
-                <w:color w:val="000000"/>
-                <w:lang w:val="en-IN" w:eastAsia="en-IN"/>
-              </w:rPr>
-              <w:t xml:space="preserve">from </w:t>
-            </w:r>
-            <w:r>
-              <w:rPr>
-                <w:rFonts w:ascii="Calibri" w:eastAsia="Times New Roman" w:hAnsi="Calibri" w:cs="Calibri"/>
-                <w:color w:val="000000"/>
-                <w:lang w:val="en-IN" w:eastAsia="en-IN"/>
-              </w:rPr>
-              <w:t>local/remote data services</w:t>
-            </w:r>
-            <w:r>
-              <w:rPr>
-                <w:rFonts w:ascii="Calibri" w:eastAsia="Times New Roman" w:hAnsi="Calibri" w:cs="Calibri"/>
-                <w:color w:val="000000"/>
-                <w:lang w:val="en-IN" w:eastAsia="en-IN"/>
-              </w:rPr>
-              <w:t xml:space="preserve"> and Front End </w:t>
-            </w:r>
-            <w:r>
-              <w:rPr>
-                <w:rFonts w:ascii="Calibri" w:eastAsia="Times New Roman" w:hAnsi="Calibri" w:cs="Calibri"/>
-                <w:color w:val="000000"/>
-                <w:lang w:val="en-IN" w:eastAsia="en-IN"/>
-              </w:rPr>
-              <w:t xml:space="preserve">related to </w:t>
-            </w:r>
-            <w:r>
-              <w:rPr>
-                <w:rFonts w:ascii="Calibri" w:eastAsia="Times New Roman" w:hAnsi="Calibri" w:cs="Calibri"/>
-                <w:color w:val="000000"/>
-                <w:lang w:val="en-IN" w:eastAsia="en-IN"/>
-              </w:rPr>
-              <w:t>League Competition</w:t>
-            </w:r>
-            <w:r>
-              <w:rPr>
-                <w:rFonts w:ascii="Calibri" w:eastAsia="Times New Roman" w:hAnsi="Calibri" w:cs="Calibri"/>
-                <w:color w:val="000000"/>
-                <w:lang w:val="en-IN" w:eastAsia="en-IN"/>
-              </w:rPr>
-              <w:t xml:space="preserve"> </w:t>
-            </w:r>
-            <w:r>
-              <w:rPr>
-                <w:rFonts w:ascii="Calibri" w:eastAsia="Times New Roman" w:hAnsi="Calibri" w:cs="Calibri"/>
-                <w:color w:val="000000"/>
-                <w:lang w:val="en-IN" w:eastAsia="en-IN"/>
-              </w:rPr>
-              <w:t xml:space="preserve">Interface </w:t>
-            </w:r>
-            <w:r>
-              <w:rPr>
-                <w:rFonts w:ascii="Calibri" w:eastAsia="Times New Roman" w:hAnsi="Calibri" w:cs="Calibri"/>
-                <w:color w:val="000000"/>
-                <w:lang w:val="en-IN" w:eastAsia="en-IN"/>
-              </w:rPr>
-              <w:t>functional behaviours.</w:t>
+              <w:t>All methods required to facilitate the passing of requests from local/remote data services and Front End related to League Competition Interface functional behaviours.</w:t>
             </w:r>
           </w:p>
         </w:tc>
@@ -23158,55 +23119,23 @@
                 <w:color w:val="000000"/>
                 <w:lang w:val="en-IN" w:eastAsia="en-IN"/>
               </w:rPr>
-              <w:t xml:space="preserve">All methods required to facilitate the passing of requests </w:t>
-            </w:r>
-            <w:r>
-              <w:rPr>
-                <w:rFonts w:ascii="Calibri" w:eastAsia="Times New Roman" w:hAnsi="Calibri" w:cs="Calibri"/>
-                <w:color w:val="000000"/>
-                <w:lang w:val="en-IN" w:eastAsia="en-IN"/>
-              </w:rPr>
-              <w:t xml:space="preserve">to and from </w:t>
-            </w:r>
-            <w:r>
-              <w:rPr>
-                <w:rFonts w:ascii="Calibri" w:eastAsia="Times New Roman" w:hAnsi="Calibri" w:cs="Calibri"/>
-                <w:color w:val="000000"/>
-                <w:lang w:val="en-IN" w:eastAsia="en-IN"/>
-              </w:rPr>
-              <w:t xml:space="preserve">local/remote data services </w:t>
-            </w:r>
-            <w:r>
-              <w:rPr>
-                <w:rFonts w:ascii="Calibri" w:eastAsia="Times New Roman" w:hAnsi="Calibri" w:cs="Calibri"/>
-                <w:color w:val="000000"/>
-                <w:lang w:val="en-IN" w:eastAsia="en-IN"/>
-              </w:rPr>
-              <w:t>and</w:t>
-            </w:r>
-            <w:r>
-              <w:rPr>
-                <w:rFonts w:ascii="Calibri" w:eastAsia="Times New Roman" w:hAnsi="Calibri" w:cs="Calibri"/>
-                <w:color w:val="000000"/>
-                <w:lang w:val="en-IN" w:eastAsia="en-IN"/>
-              </w:rPr>
-              <w:t xml:space="preserve"> Front End Components related to </w:t>
-            </w:r>
-            <w:r>
-              <w:rPr>
-                <w:rFonts w:ascii="Calibri" w:eastAsia="Times New Roman" w:hAnsi="Calibri" w:cs="Calibri"/>
-                <w:color w:val="000000"/>
-                <w:lang w:val="en-IN" w:eastAsia="en-IN"/>
-              </w:rPr>
-              <w:t>App Store</w:t>
-            </w:r>
-            <w:r>
-              <w:rPr>
-                <w:rFonts w:ascii="Calibri" w:eastAsia="Times New Roman" w:hAnsi="Calibri" w:cs="Calibri"/>
-                <w:color w:val="000000"/>
-                <w:lang w:val="en-IN" w:eastAsia="en-IN"/>
-              </w:rPr>
-              <w:t xml:space="preserve"> Interface functional behaviours.</w:t>
+              <w:t xml:space="preserve">All methods required to facilitate the passing of requests to and from local/remote data services and </w:t>
+            </w:r>
+            <w:r>
+              <w:rPr>
+                <w:rFonts w:ascii="Calibri" w:eastAsia="Times New Roman" w:hAnsi="Calibri" w:cs="Calibri"/>
+                <w:color w:val="000000"/>
+                <w:lang w:val="en-IN" w:eastAsia="en-IN"/>
+              </w:rPr>
+              <w:t>Front-End</w:t>
+            </w:r>
+            <w:r>
+              <w:rPr>
+                <w:rFonts w:ascii="Calibri" w:eastAsia="Times New Roman" w:hAnsi="Calibri" w:cs="Calibri"/>
+                <w:color w:val="000000"/>
+                <w:lang w:val="en-IN" w:eastAsia="en-IN"/>
+              </w:rPr>
+              <w:t xml:space="preserve"> Components related to App Store Interface functional behaviours.</w:t>
             </w:r>
           </w:p>
         </w:tc>
@@ -23319,23 +23248,7 @@
                 <w:color w:val="000000"/>
                 <w:lang w:val="en-IN" w:eastAsia="en-IN"/>
               </w:rPr>
-              <w:t xml:space="preserve">All methods required to facilitate the passing of requests for local/remote data services from Front End Components related to </w:t>
-            </w:r>
-            <w:r>
-              <w:rPr>
-                <w:rFonts w:ascii="Calibri" w:eastAsia="Times New Roman" w:hAnsi="Calibri" w:cs="Calibri"/>
-                <w:color w:val="000000"/>
-                <w:lang w:val="en-IN" w:eastAsia="en-IN"/>
-              </w:rPr>
-              <w:t>Trophy Room</w:t>
-            </w:r>
-            <w:r>
-              <w:rPr>
-                <w:rFonts w:ascii="Calibri" w:eastAsia="Times New Roman" w:hAnsi="Calibri" w:cs="Calibri"/>
-                <w:color w:val="000000"/>
-                <w:lang w:val="en-IN" w:eastAsia="en-IN"/>
-              </w:rPr>
-              <w:t xml:space="preserve"> Interface functional behaviours.</w:t>
+              <w:t>All methods required to facilitate the passing of requests for local/remote data services from Front End Components related to Trophy Room Interface functional behaviours.</w:t>
             </w:r>
           </w:p>
         </w:tc>
@@ -24432,7 +24345,23 @@
                 <w:color w:val="000000"/>
                 <w:lang w:val="en-IN" w:eastAsia="en-IN"/>
               </w:rPr>
-              <w:t>Performance Test team applies performance based use case tests according to Business Team and Stake Holder expectations.</w:t>
+              <w:t xml:space="preserve">Performance Test team applies </w:t>
+            </w:r>
+            <w:r>
+              <w:rPr>
+                <w:rFonts w:ascii="Calibri" w:eastAsia="Times New Roman" w:hAnsi="Calibri" w:cs="Calibri"/>
+                <w:color w:val="000000"/>
+                <w:lang w:val="en-IN" w:eastAsia="en-IN"/>
+              </w:rPr>
+              <w:t>performance-based</w:t>
+            </w:r>
+            <w:r>
+              <w:rPr>
+                <w:rFonts w:ascii="Calibri" w:eastAsia="Times New Roman" w:hAnsi="Calibri" w:cs="Calibri"/>
+                <w:color w:val="000000"/>
+                <w:lang w:val="en-IN" w:eastAsia="en-IN"/>
+              </w:rPr>
+              <w:t xml:space="preserve"> use case tests according to Business Team and Stake Holder expectations.</w:t>
             </w:r>
           </w:p>
         </w:tc>
@@ -24545,7 +24474,23 @@
                 <w:color w:val="000000"/>
                 <w:lang w:val="en-IN" w:eastAsia="en-IN"/>
               </w:rPr>
-              <w:t>Security Team applies use case based security tests to ensure Security Policies are all met or exceeded.</w:t>
+              <w:t xml:space="preserve">Security Team applies use </w:t>
+            </w:r>
+            <w:r>
+              <w:rPr>
+                <w:rFonts w:ascii="Calibri" w:eastAsia="Times New Roman" w:hAnsi="Calibri" w:cs="Calibri"/>
+                <w:color w:val="000000"/>
+                <w:lang w:val="en-IN" w:eastAsia="en-IN"/>
+              </w:rPr>
+              <w:t>case-based</w:t>
+            </w:r>
+            <w:r>
+              <w:rPr>
+                <w:rFonts w:ascii="Calibri" w:eastAsia="Times New Roman" w:hAnsi="Calibri" w:cs="Calibri"/>
+                <w:color w:val="000000"/>
+                <w:lang w:val="en-IN" w:eastAsia="en-IN"/>
+              </w:rPr>
+              <w:t xml:space="preserve"> security tests to ensure Security Policies are all met or exceeded.</w:t>
             </w:r>
           </w:p>
         </w:tc>
@@ -24771,7 +24716,23 @@
                 <w:color w:val="000000"/>
                 <w:lang w:val="en-IN" w:eastAsia="en-IN"/>
               </w:rPr>
-              <w:t>User evaluation based enhancements deemed congruent with Business Team and Project Team are implemented.</w:t>
+              <w:t xml:space="preserve">User </w:t>
+            </w:r>
+            <w:r>
+              <w:rPr>
+                <w:rFonts w:ascii="Calibri" w:eastAsia="Times New Roman" w:hAnsi="Calibri" w:cs="Calibri"/>
+                <w:color w:val="000000"/>
+                <w:lang w:val="en-IN" w:eastAsia="en-IN"/>
+              </w:rPr>
+              <w:t>evaluation-based</w:t>
+            </w:r>
+            <w:r>
+              <w:rPr>
+                <w:rFonts w:ascii="Calibri" w:eastAsia="Times New Roman" w:hAnsi="Calibri" w:cs="Calibri"/>
+                <w:color w:val="000000"/>
+                <w:lang w:val="en-IN" w:eastAsia="en-IN"/>
+              </w:rPr>
+              <w:t xml:space="preserve"> enhancements deemed congruent with Business Team and Project Team are implemented.</w:t>
             </w:r>
           </w:p>
         </w:tc>
@@ -24901,14 +24862,1223 @@
     </w:p>
     <w:p>
       <w:pPr>
-        <w:rPr>
-          <w:rFonts w:cstheme="minorHAnsi"/>
-          <w:sz w:val="20"/>
-          <w:szCs w:val="20"/>
-        </w:rPr>
-      </w:pPr>
-    </w:p>
-    <w:bookmarkStart w:id="1" w:name="_Toc21349652" w:displacedByCustomXml="next"/>
+        <w:pStyle w:val="ListParagraph"/>
+        <w:numPr>
+          <w:ilvl w:val="1"/>
+          <w:numId w:val="26"/>
+        </w:numPr>
+        <w:rPr>
+          <w:rFonts w:cstheme="minorHAnsi"/>
+          <w:sz w:val="28"/>
+          <w:szCs w:val="28"/>
+        </w:rPr>
+      </w:pPr>
+      <w:r>
+        <w:rPr>
+          <w:rFonts w:cstheme="minorHAnsi"/>
+          <w:sz w:val="28"/>
+          <w:szCs w:val="28"/>
+        </w:rPr>
+        <w:t xml:space="preserve"> </w:t>
+      </w:r>
+      <w:r>
+        <w:rPr>
+          <w:rFonts w:cstheme="minorHAnsi"/>
+          <w:sz w:val="28"/>
+          <w:szCs w:val="28"/>
+        </w:rPr>
+        <w:t>Association with RBS</w:t>
+      </w:r>
+    </w:p>
+    <w:tbl>
+      <w:tblPr>
+        <w:tblStyle w:val="TableGrid"/>
+        <w:tblW w:w="0" w:type="auto"/>
+        <w:tblLook w:val="04A0" w:firstRow="1" w:lastRow="0" w:firstColumn="1" w:lastColumn="0" w:noHBand="0" w:noVBand="1"/>
+      </w:tblPr>
+      <w:tblGrid>
+        <w:gridCol w:w="2337"/>
+        <w:gridCol w:w="2337"/>
+        <w:gridCol w:w="2338"/>
+        <w:gridCol w:w="2338"/>
+      </w:tblGrid>
+      <w:tr>
+        <w:tc>
+          <w:tcPr>
+            <w:tcW w:w="2337" w:type="dxa"/>
+          </w:tcPr>
+          <w:p>
+            <w:pPr>
+              <w:rPr>
+                <w:rFonts w:cstheme="minorHAnsi"/>
+                <w:b/>
+                <w:bCs/>
+              </w:rPr>
+            </w:pPr>
+            <w:r>
+              <w:rPr>
+                <w:rFonts w:cstheme="minorHAnsi"/>
+                <w:b/>
+                <w:bCs/>
+              </w:rPr>
+              <w:t>Requirement number</w:t>
+            </w:r>
+          </w:p>
+        </w:tc>
+        <w:tc>
+          <w:tcPr>
+            <w:tcW w:w="2337" w:type="dxa"/>
+          </w:tcPr>
+          <w:p>
+            <w:pPr>
+              <w:rPr>
+                <w:rFonts w:cstheme="minorHAnsi"/>
+                <w:b/>
+                <w:bCs/>
+              </w:rPr>
+            </w:pPr>
+            <w:r>
+              <w:rPr>
+                <w:rFonts w:cstheme="minorHAnsi"/>
+                <w:b/>
+                <w:bCs/>
+              </w:rPr>
+              <w:t>Module</w:t>
+            </w:r>
+          </w:p>
+        </w:tc>
+        <w:tc>
+          <w:tcPr>
+            <w:tcW w:w="2338" w:type="dxa"/>
+          </w:tcPr>
+          <w:p>
+            <w:pPr>
+              <w:rPr>
+                <w:rFonts w:cstheme="minorHAnsi"/>
+                <w:b/>
+                <w:bCs/>
+              </w:rPr>
+            </w:pPr>
+            <w:r>
+              <w:rPr>
+                <w:rFonts w:cstheme="minorHAnsi"/>
+                <w:b/>
+                <w:bCs/>
+              </w:rPr>
+              <w:t>Functions</w:t>
+            </w:r>
+          </w:p>
+        </w:tc>
+        <w:tc>
+          <w:tcPr>
+            <w:tcW w:w="2338" w:type="dxa"/>
+          </w:tcPr>
+          <w:p>
+            <w:pPr>
+              <w:rPr>
+                <w:rFonts w:cstheme="minorHAnsi"/>
+                <w:b/>
+                <w:bCs/>
+              </w:rPr>
+            </w:pPr>
+            <w:r>
+              <w:rPr>
+                <w:rFonts w:cstheme="minorHAnsi"/>
+                <w:b/>
+                <w:bCs/>
+              </w:rPr>
+              <w:t>Task Number</w:t>
+            </w:r>
+          </w:p>
+        </w:tc>
+      </w:tr>
+      <w:tr>
+        <w:tc>
+          <w:tcPr>
+            <w:tcW w:w="2337" w:type="dxa"/>
+          </w:tcPr>
+          <w:p>
+            <w:pPr>
+              <w:rPr>
+                <w:rFonts w:cstheme="minorHAnsi"/>
+              </w:rPr>
+            </w:pPr>
+            <w:r>
+              <w:rPr>
+                <w:rFonts w:cstheme="minorHAnsi"/>
+              </w:rPr>
+              <w:t>3.0</w:t>
+            </w:r>
+          </w:p>
+        </w:tc>
+        <w:tc>
+          <w:tcPr>
+            <w:tcW w:w="2337" w:type="dxa"/>
+          </w:tcPr>
+          <w:p>
+            <w:pPr>
+              <w:rPr>
+                <w:rFonts w:cstheme="minorHAnsi"/>
+              </w:rPr>
+            </w:pPr>
+            <w:r>
+              <w:rPr>
+                <w:rFonts w:cstheme="minorHAnsi"/>
+              </w:rPr>
+              <w:t>Application launch and entry point</w:t>
+            </w:r>
+          </w:p>
+        </w:tc>
+        <w:tc>
+          <w:tcPr>
+            <w:tcW w:w="2338" w:type="dxa"/>
+          </w:tcPr>
+          <w:p>
+            <w:pPr>
+              <w:rPr>
+                <w:rFonts w:cstheme="minorHAnsi"/>
+              </w:rPr>
+            </w:pPr>
+          </w:p>
+        </w:tc>
+        <w:tc>
+          <w:tcPr>
+            <w:tcW w:w="2338" w:type="dxa"/>
+          </w:tcPr>
+          <w:p>
+            <w:pPr>
+              <w:rPr>
+                <w:rFonts w:cstheme="minorHAnsi"/>
+              </w:rPr>
+            </w:pPr>
+            <w:r>
+              <w:rPr>
+                <w:rFonts w:cstheme="minorHAnsi"/>
+              </w:rPr>
+              <w:t>1.1</w:t>
+            </w:r>
+            <w:r>
+              <w:rPr>
+                <w:rFonts w:cstheme="minorHAnsi"/>
+              </w:rPr>
+              <w:br/>
+              <w:t>1.2</w:t>
+            </w:r>
+          </w:p>
+        </w:tc>
+      </w:tr>
+      <w:tr>
+        <w:tc>
+          <w:tcPr>
+            <w:tcW w:w="2337" w:type="dxa"/>
+          </w:tcPr>
+          <w:p>
+            <w:pPr>
+              <w:rPr>
+                <w:rFonts w:cstheme="minorHAnsi"/>
+              </w:rPr>
+            </w:pPr>
+            <w:r>
+              <w:rPr>
+                <w:rFonts w:cstheme="minorHAnsi"/>
+              </w:rPr>
+              <w:t>3.1</w:t>
+            </w:r>
+          </w:p>
+        </w:tc>
+        <w:tc>
+          <w:tcPr>
+            <w:tcW w:w="2337" w:type="dxa"/>
+          </w:tcPr>
+          <w:p>
+            <w:pPr>
+              <w:rPr>
+                <w:rFonts w:cstheme="minorHAnsi"/>
+              </w:rPr>
+            </w:pPr>
+            <w:r>
+              <w:rPr>
+                <w:rFonts w:cstheme="minorHAnsi"/>
+              </w:rPr>
+              <w:t>Language selection interface</w:t>
+            </w:r>
+          </w:p>
+        </w:tc>
+        <w:tc>
+          <w:tcPr>
+            <w:tcW w:w="2338" w:type="dxa"/>
+          </w:tcPr>
+          <w:p>
+            <w:pPr>
+              <w:rPr>
+                <w:rFonts w:cstheme="minorHAnsi"/>
+              </w:rPr>
+            </w:pPr>
+          </w:p>
+        </w:tc>
+        <w:tc>
+          <w:tcPr>
+            <w:tcW w:w="2338" w:type="dxa"/>
+          </w:tcPr>
+          <w:p>
+            <w:pPr>
+              <w:rPr>
+                <w:rFonts w:cstheme="minorHAnsi"/>
+              </w:rPr>
+            </w:pPr>
+            <w:r>
+              <w:rPr>
+                <w:rFonts w:cstheme="minorHAnsi"/>
+              </w:rPr>
+              <w:t>1.1</w:t>
+            </w:r>
+            <w:r>
+              <w:rPr>
+                <w:rFonts w:cstheme="minorHAnsi"/>
+              </w:rPr>
+              <w:br/>
+              <w:t>1.2</w:t>
+            </w:r>
+          </w:p>
+        </w:tc>
+      </w:tr>
+      <w:tr>
+        <w:trPr>
+          <w:trHeight w:val="806"/>
+        </w:trPr>
+        <w:tc>
+          <w:tcPr>
+            <w:tcW w:w="2337" w:type="dxa"/>
+          </w:tcPr>
+          <w:p>
+            <w:pPr>
+              <w:rPr>
+                <w:rFonts w:cstheme="minorHAnsi"/>
+              </w:rPr>
+            </w:pPr>
+            <w:r>
+              <w:rPr>
+                <w:rFonts w:cstheme="minorHAnsi"/>
+              </w:rPr>
+              <w:t>3.2.1</w:t>
+            </w:r>
+          </w:p>
+        </w:tc>
+        <w:tc>
+          <w:tcPr>
+            <w:tcW w:w="2337" w:type="dxa"/>
+          </w:tcPr>
+          <w:p>
+            <w:pPr>
+              <w:rPr>
+                <w:rFonts w:cstheme="minorHAnsi"/>
+              </w:rPr>
+            </w:pPr>
+            <w:r>
+              <w:rPr>
+                <w:rFonts w:cstheme="minorHAnsi"/>
+              </w:rPr>
+              <w:t>Training Program Conceptual Organization</w:t>
+            </w:r>
+          </w:p>
+        </w:tc>
+        <w:tc>
+          <w:tcPr>
+            <w:tcW w:w="2338" w:type="dxa"/>
+          </w:tcPr>
+          <w:p>
+            <w:pPr>
+              <w:rPr>
+                <w:rFonts w:cstheme="minorHAnsi"/>
+              </w:rPr>
+            </w:pPr>
+          </w:p>
+        </w:tc>
+        <w:tc>
+          <w:tcPr>
+            <w:tcW w:w="2338" w:type="dxa"/>
+          </w:tcPr>
+          <w:p>
+            <w:pPr>
+              <w:rPr>
+                <w:rFonts w:cstheme="minorHAnsi"/>
+              </w:rPr>
+            </w:pPr>
+            <w:r>
+              <w:rPr>
+                <w:rFonts w:cstheme="minorHAnsi"/>
+              </w:rPr>
+              <w:t>1.1</w:t>
+            </w:r>
+            <w:r>
+              <w:rPr>
+                <w:rFonts w:cstheme="minorHAnsi"/>
+              </w:rPr>
+              <w:br/>
+              <w:t>1.2</w:t>
+            </w:r>
+          </w:p>
+        </w:tc>
+      </w:tr>
+      <w:tr>
+        <w:tc>
+          <w:tcPr>
+            <w:tcW w:w="2337" w:type="dxa"/>
+          </w:tcPr>
+          <w:p>
+            <w:pPr>
+              <w:rPr>
+                <w:rFonts w:cstheme="minorHAnsi"/>
+              </w:rPr>
+            </w:pPr>
+            <w:r>
+              <w:rPr>
+                <w:rFonts w:cstheme="minorHAnsi"/>
+              </w:rPr>
+              <w:t>3.2.2</w:t>
+            </w:r>
+          </w:p>
+        </w:tc>
+        <w:tc>
+          <w:tcPr>
+            <w:tcW w:w="2337" w:type="dxa"/>
+          </w:tcPr>
+          <w:p>
+            <w:pPr>
+              <w:rPr>
+                <w:rFonts w:cstheme="minorHAnsi"/>
+              </w:rPr>
+            </w:pPr>
+            <w:r>
+              <w:rPr>
+                <w:rFonts w:cstheme="minorHAnsi"/>
+              </w:rPr>
+              <w:t>Training program progression concept</w:t>
+            </w:r>
+          </w:p>
+        </w:tc>
+        <w:tc>
+          <w:tcPr>
+            <w:tcW w:w="2338" w:type="dxa"/>
+          </w:tcPr>
+          <w:p>
+            <w:pPr>
+              <w:rPr>
+                <w:rFonts w:cstheme="minorHAnsi"/>
+              </w:rPr>
+            </w:pPr>
+          </w:p>
+        </w:tc>
+        <w:tc>
+          <w:tcPr>
+            <w:tcW w:w="2338" w:type="dxa"/>
+          </w:tcPr>
+          <w:p>
+            <w:pPr>
+              <w:rPr>
+                <w:rFonts w:cstheme="minorHAnsi"/>
+              </w:rPr>
+            </w:pPr>
+            <w:r>
+              <w:rPr>
+                <w:rFonts w:cstheme="minorHAnsi"/>
+              </w:rPr>
+              <w:t>1.1</w:t>
+            </w:r>
+            <w:r>
+              <w:rPr>
+                <w:rFonts w:cstheme="minorHAnsi"/>
+              </w:rPr>
+              <w:br/>
+              <w:t>1.2</w:t>
+            </w:r>
+          </w:p>
+        </w:tc>
+      </w:tr>
+      <w:tr>
+        <w:tc>
+          <w:tcPr>
+            <w:tcW w:w="2337" w:type="dxa"/>
+          </w:tcPr>
+          <w:p>
+            <w:pPr>
+              <w:rPr>
+                <w:rFonts w:cstheme="minorHAnsi"/>
+              </w:rPr>
+            </w:pPr>
+            <w:r>
+              <w:rPr>
+                <w:rFonts w:cstheme="minorHAnsi"/>
+              </w:rPr>
+              <w:lastRenderedPageBreak/>
+              <w:t>3.2.3</w:t>
+            </w:r>
+          </w:p>
+        </w:tc>
+        <w:tc>
+          <w:tcPr>
+            <w:tcW w:w="2337" w:type="dxa"/>
+          </w:tcPr>
+          <w:p>
+            <w:pPr>
+              <w:rPr>
+                <w:rFonts w:cstheme="minorHAnsi"/>
+              </w:rPr>
+            </w:pPr>
+            <w:r>
+              <w:rPr>
+                <w:rFonts w:cstheme="minorHAnsi"/>
+              </w:rPr>
+              <w:t>Graphical representation of training program</w:t>
+            </w:r>
+          </w:p>
+        </w:tc>
+        <w:tc>
+          <w:tcPr>
+            <w:tcW w:w="2338" w:type="dxa"/>
+          </w:tcPr>
+          <w:p>
+            <w:pPr>
+              <w:rPr>
+                <w:rFonts w:cstheme="minorHAnsi"/>
+              </w:rPr>
+            </w:pPr>
+          </w:p>
+        </w:tc>
+        <w:tc>
+          <w:tcPr>
+            <w:tcW w:w="2338" w:type="dxa"/>
+          </w:tcPr>
+          <w:p>
+            <w:pPr>
+              <w:rPr>
+                <w:rFonts w:cstheme="minorHAnsi"/>
+              </w:rPr>
+            </w:pPr>
+            <w:r>
+              <w:rPr>
+                <w:rFonts w:cstheme="minorHAnsi"/>
+              </w:rPr>
+              <w:t>1.1</w:t>
+            </w:r>
+            <w:r>
+              <w:rPr>
+                <w:rFonts w:cstheme="minorHAnsi"/>
+              </w:rPr>
+              <w:br/>
+              <w:t>1.2</w:t>
+            </w:r>
+          </w:p>
+        </w:tc>
+      </w:tr>
+      <w:tr>
+        <w:tc>
+          <w:tcPr>
+            <w:tcW w:w="2337" w:type="dxa"/>
+          </w:tcPr>
+          <w:p>
+            <w:pPr>
+              <w:rPr>
+                <w:rFonts w:cstheme="minorHAnsi"/>
+              </w:rPr>
+            </w:pPr>
+            <w:r>
+              <w:rPr>
+                <w:rFonts w:cstheme="minorHAnsi"/>
+              </w:rPr>
+              <w:t>3.2.4</w:t>
+            </w:r>
+          </w:p>
+        </w:tc>
+        <w:tc>
+          <w:tcPr>
+            <w:tcW w:w="2337" w:type="dxa"/>
+          </w:tcPr>
+          <w:p>
+            <w:pPr>
+              <w:rPr>
+                <w:rFonts w:cstheme="minorHAnsi"/>
+              </w:rPr>
+            </w:pPr>
+            <w:r>
+              <w:t>Training Program Interface Functions and Behaviors</w:t>
+            </w:r>
+          </w:p>
+        </w:tc>
+        <w:tc>
+          <w:tcPr>
+            <w:tcW w:w="2338" w:type="dxa"/>
+          </w:tcPr>
+          <w:p>
+            <w:pPr>
+              <w:rPr>
+                <w:rFonts w:cstheme="minorHAnsi"/>
+              </w:rPr>
+            </w:pPr>
+          </w:p>
+        </w:tc>
+        <w:tc>
+          <w:tcPr>
+            <w:tcW w:w="2338" w:type="dxa"/>
+          </w:tcPr>
+          <w:p>
+            <w:pPr>
+              <w:rPr>
+                <w:rFonts w:cstheme="minorHAnsi"/>
+              </w:rPr>
+            </w:pPr>
+            <w:r>
+              <w:rPr>
+                <w:rFonts w:cstheme="minorHAnsi"/>
+              </w:rPr>
+              <w:t>1.1</w:t>
+            </w:r>
+            <w:r>
+              <w:rPr>
+                <w:rFonts w:cstheme="minorHAnsi"/>
+              </w:rPr>
+              <w:br/>
+              <w:t>1.2</w:t>
+            </w:r>
+          </w:p>
+        </w:tc>
+      </w:tr>
+      <w:tr>
+        <w:tc>
+          <w:tcPr>
+            <w:tcW w:w="2337" w:type="dxa"/>
+          </w:tcPr>
+          <w:p>
+            <w:pPr>
+              <w:rPr>
+                <w:rFonts w:cstheme="minorHAnsi"/>
+              </w:rPr>
+            </w:pPr>
+            <w:r>
+              <w:rPr>
+                <w:rFonts w:cstheme="minorHAnsi"/>
+              </w:rPr>
+              <w:t>3.2.5</w:t>
+            </w:r>
+          </w:p>
+        </w:tc>
+        <w:tc>
+          <w:tcPr>
+            <w:tcW w:w="2337" w:type="dxa"/>
+          </w:tcPr>
+          <w:p>
+            <w:pPr>
+              <w:rPr>
+                <w:rFonts w:cstheme="minorHAnsi"/>
+              </w:rPr>
+            </w:pPr>
+            <w:r>
+              <w:t>Training Program Lesson</w:t>
+            </w:r>
+          </w:p>
+        </w:tc>
+        <w:tc>
+          <w:tcPr>
+            <w:tcW w:w="2338" w:type="dxa"/>
+          </w:tcPr>
+          <w:p>
+            <w:pPr>
+              <w:rPr>
+                <w:rFonts w:cstheme="minorHAnsi"/>
+              </w:rPr>
+            </w:pPr>
+          </w:p>
+        </w:tc>
+        <w:tc>
+          <w:tcPr>
+            <w:tcW w:w="2338" w:type="dxa"/>
+          </w:tcPr>
+          <w:p>
+            <w:pPr>
+              <w:rPr>
+                <w:rFonts w:cstheme="minorHAnsi"/>
+              </w:rPr>
+            </w:pPr>
+            <w:r>
+              <w:rPr>
+                <w:rFonts w:cstheme="minorHAnsi"/>
+              </w:rPr>
+              <w:t>1.1</w:t>
+            </w:r>
+            <w:r>
+              <w:rPr>
+                <w:rFonts w:cstheme="minorHAnsi"/>
+              </w:rPr>
+              <w:br/>
+              <w:t>1.2</w:t>
+            </w:r>
+          </w:p>
+        </w:tc>
+      </w:tr>
+      <w:tr>
+        <w:tc>
+          <w:tcPr>
+            <w:tcW w:w="2337" w:type="dxa"/>
+          </w:tcPr>
+          <w:p>
+            <w:pPr>
+              <w:rPr>
+                <w:rFonts w:cstheme="minorHAnsi"/>
+              </w:rPr>
+            </w:pPr>
+            <w:r>
+              <w:rPr>
+                <w:rFonts w:cstheme="minorHAnsi"/>
+              </w:rPr>
+              <w:t>3.3</w:t>
+            </w:r>
+          </w:p>
+        </w:tc>
+        <w:tc>
+          <w:tcPr>
+            <w:tcW w:w="2337" w:type="dxa"/>
+          </w:tcPr>
+          <w:p>
+            <w:r>
+              <w:t>Trophy Collection Interface</w:t>
+            </w:r>
+          </w:p>
+        </w:tc>
+        <w:tc>
+          <w:tcPr>
+            <w:tcW w:w="2338" w:type="dxa"/>
+          </w:tcPr>
+          <w:p>
+            <w:pPr>
+              <w:rPr>
+                <w:rFonts w:cstheme="minorHAnsi"/>
+              </w:rPr>
+            </w:pPr>
+          </w:p>
+        </w:tc>
+        <w:tc>
+          <w:tcPr>
+            <w:tcW w:w="2338" w:type="dxa"/>
+          </w:tcPr>
+          <w:p>
+            <w:pPr>
+              <w:rPr>
+                <w:rFonts w:cstheme="minorHAnsi"/>
+              </w:rPr>
+            </w:pPr>
+            <w:r>
+              <w:rPr>
+                <w:rFonts w:cstheme="minorHAnsi"/>
+              </w:rPr>
+              <w:t>1.1</w:t>
+            </w:r>
+            <w:r>
+              <w:rPr>
+                <w:rFonts w:cstheme="minorHAnsi"/>
+              </w:rPr>
+              <w:br/>
+              <w:t>1.2</w:t>
+            </w:r>
+          </w:p>
+        </w:tc>
+      </w:tr>
+      <w:tr>
+        <w:tc>
+          <w:tcPr>
+            <w:tcW w:w="2337" w:type="dxa"/>
+          </w:tcPr>
+          <w:p>
+            <w:pPr>
+              <w:rPr>
+                <w:rFonts w:cstheme="minorHAnsi"/>
+              </w:rPr>
+            </w:pPr>
+            <w:r>
+              <w:rPr>
+                <w:rFonts w:cstheme="minorHAnsi"/>
+              </w:rPr>
+              <w:t>3.4</w:t>
+            </w:r>
+          </w:p>
+        </w:tc>
+        <w:tc>
+          <w:tcPr>
+            <w:tcW w:w="2337" w:type="dxa"/>
+          </w:tcPr>
+          <w:p>
+            <w:r>
+              <w:t>League Standing Interface</w:t>
+            </w:r>
+          </w:p>
+        </w:tc>
+        <w:tc>
+          <w:tcPr>
+            <w:tcW w:w="2338" w:type="dxa"/>
+          </w:tcPr>
+          <w:p>
+            <w:pPr>
+              <w:rPr>
+                <w:rFonts w:cstheme="minorHAnsi"/>
+              </w:rPr>
+            </w:pPr>
+          </w:p>
+        </w:tc>
+        <w:tc>
+          <w:tcPr>
+            <w:tcW w:w="2338" w:type="dxa"/>
+          </w:tcPr>
+          <w:p>
+            <w:pPr>
+              <w:rPr>
+                <w:rFonts w:cstheme="minorHAnsi"/>
+              </w:rPr>
+            </w:pPr>
+            <w:r>
+              <w:rPr>
+                <w:rFonts w:cstheme="minorHAnsi"/>
+              </w:rPr>
+              <w:t>1.1</w:t>
+            </w:r>
+            <w:r>
+              <w:rPr>
+                <w:rFonts w:cstheme="minorHAnsi"/>
+              </w:rPr>
+              <w:br/>
+              <w:t>1.2</w:t>
+            </w:r>
+          </w:p>
+        </w:tc>
+      </w:tr>
+      <w:tr>
+        <w:tc>
+          <w:tcPr>
+            <w:tcW w:w="2337" w:type="dxa"/>
+          </w:tcPr>
+          <w:p>
+            <w:pPr>
+              <w:rPr>
+                <w:rFonts w:cstheme="minorHAnsi"/>
+              </w:rPr>
+            </w:pPr>
+            <w:r>
+              <w:rPr>
+                <w:rFonts w:cstheme="minorHAnsi"/>
+              </w:rPr>
+              <w:t>3.5</w:t>
+            </w:r>
+          </w:p>
+        </w:tc>
+        <w:tc>
+          <w:tcPr>
+            <w:tcW w:w="2337" w:type="dxa"/>
+          </w:tcPr>
+          <w:p>
+            <w:r>
+              <w:t>Health and Practice Interface</w:t>
+            </w:r>
+          </w:p>
+        </w:tc>
+        <w:tc>
+          <w:tcPr>
+            <w:tcW w:w="2338" w:type="dxa"/>
+          </w:tcPr>
+          <w:p>
+            <w:pPr>
+              <w:rPr>
+                <w:rFonts w:cstheme="minorHAnsi"/>
+              </w:rPr>
+            </w:pPr>
+          </w:p>
+        </w:tc>
+        <w:tc>
+          <w:tcPr>
+            <w:tcW w:w="2338" w:type="dxa"/>
+          </w:tcPr>
+          <w:p>
+            <w:pPr>
+              <w:rPr>
+                <w:rFonts w:cstheme="minorHAnsi"/>
+              </w:rPr>
+            </w:pPr>
+            <w:r>
+              <w:rPr>
+                <w:rFonts w:cstheme="minorHAnsi"/>
+              </w:rPr>
+              <w:t>1.1</w:t>
+            </w:r>
+            <w:r>
+              <w:rPr>
+                <w:rFonts w:cstheme="minorHAnsi"/>
+              </w:rPr>
+              <w:br/>
+              <w:t>1.2</w:t>
+            </w:r>
+          </w:p>
+        </w:tc>
+      </w:tr>
+      <w:tr>
+        <w:tc>
+          <w:tcPr>
+            <w:tcW w:w="2337" w:type="dxa"/>
+          </w:tcPr>
+          <w:p>
+            <w:pPr>
+              <w:rPr>
+                <w:rFonts w:cstheme="minorHAnsi"/>
+              </w:rPr>
+            </w:pPr>
+            <w:r>
+              <w:rPr>
+                <w:rFonts w:cstheme="minorHAnsi"/>
+              </w:rPr>
+              <w:t>3.6</w:t>
+            </w:r>
+          </w:p>
+        </w:tc>
+        <w:tc>
+          <w:tcPr>
+            <w:tcW w:w="2337" w:type="dxa"/>
+          </w:tcPr>
+          <w:p>
+            <w:r>
+              <w:t>Weekly XP Tracking</w:t>
+            </w:r>
+          </w:p>
+        </w:tc>
+        <w:tc>
+          <w:tcPr>
+            <w:tcW w:w="2338" w:type="dxa"/>
+          </w:tcPr>
+          <w:p>
+            <w:pPr>
+              <w:rPr>
+                <w:rFonts w:cstheme="minorHAnsi"/>
+              </w:rPr>
+            </w:pPr>
+          </w:p>
+        </w:tc>
+        <w:tc>
+          <w:tcPr>
+            <w:tcW w:w="2338" w:type="dxa"/>
+          </w:tcPr>
+          <w:p>
+            <w:pPr>
+              <w:rPr>
+                <w:rFonts w:cstheme="minorHAnsi"/>
+              </w:rPr>
+            </w:pPr>
+            <w:r>
+              <w:rPr>
+                <w:rFonts w:cstheme="minorHAnsi"/>
+              </w:rPr>
+              <w:t>1.1</w:t>
+            </w:r>
+            <w:r>
+              <w:rPr>
+                <w:rFonts w:cstheme="minorHAnsi"/>
+              </w:rPr>
+              <w:br/>
+              <w:t>1.2</w:t>
+            </w:r>
+          </w:p>
+        </w:tc>
+      </w:tr>
+      <w:tr>
+        <w:tc>
+          <w:tcPr>
+            <w:tcW w:w="2337" w:type="dxa"/>
+          </w:tcPr>
+          <w:p>
+            <w:pPr>
+              <w:rPr>
+                <w:rFonts w:cstheme="minorHAnsi"/>
+              </w:rPr>
+            </w:pPr>
+            <w:r>
+              <w:rPr>
+                <w:rFonts w:cstheme="minorHAnsi"/>
+              </w:rPr>
+              <w:t>3.7</w:t>
+            </w:r>
+          </w:p>
+        </w:tc>
+        <w:tc>
+          <w:tcPr>
+            <w:tcW w:w="2337" w:type="dxa"/>
+          </w:tcPr>
+          <w:p>
+            <w:r>
+              <w:t>Rewards Points</w:t>
+            </w:r>
+          </w:p>
+        </w:tc>
+        <w:tc>
+          <w:tcPr>
+            <w:tcW w:w="2338" w:type="dxa"/>
+          </w:tcPr>
+          <w:p>
+            <w:pPr>
+              <w:rPr>
+                <w:rFonts w:cstheme="minorHAnsi"/>
+              </w:rPr>
+            </w:pPr>
+          </w:p>
+        </w:tc>
+        <w:tc>
+          <w:tcPr>
+            <w:tcW w:w="2338" w:type="dxa"/>
+          </w:tcPr>
+          <w:p>
+            <w:pPr>
+              <w:rPr>
+                <w:rFonts w:cstheme="minorHAnsi"/>
+              </w:rPr>
+            </w:pPr>
+            <w:r>
+              <w:rPr>
+                <w:rFonts w:cstheme="minorHAnsi"/>
+              </w:rPr>
+              <w:t>1.1</w:t>
+            </w:r>
+            <w:r>
+              <w:rPr>
+                <w:rFonts w:cstheme="minorHAnsi"/>
+              </w:rPr>
+              <w:br/>
+              <w:t>1.2</w:t>
+            </w:r>
+          </w:p>
+        </w:tc>
+      </w:tr>
+      <w:tr>
+        <w:tc>
+          <w:tcPr>
+            <w:tcW w:w="2337" w:type="dxa"/>
+          </w:tcPr>
+          <w:p>
+            <w:pPr>
+              <w:rPr>
+                <w:rFonts w:cstheme="minorHAnsi"/>
+              </w:rPr>
+            </w:pPr>
+            <w:r>
+              <w:rPr>
+                <w:rFonts w:cstheme="minorHAnsi"/>
+              </w:rPr>
+              <w:t>3.8</w:t>
+            </w:r>
+          </w:p>
+        </w:tc>
+        <w:tc>
+          <w:tcPr>
+            <w:tcW w:w="2337" w:type="dxa"/>
+          </w:tcPr>
+          <w:p>
+            <w:r>
+              <w:t>Advertisements</w:t>
+            </w:r>
+          </w:p>
+        </w:tc>
+        <w:tc>
+          <w:tcPr>
+            <w:tcW w:w="2338" w:type="dxa"/>
+          </w:tcPr>
+          <w:p>
+            <w:pPr>
+              <w:rPr>
+                <w:rFonts w:cstheme="minorHAnsi"/>
+              </w:rPr>
+            </w:pPr>
+          </w:p>
+        </w:tc>
+        <w:tc>
+          <w:tcPr>
+            <w:tcW w:w="2338" w:type="dxa"/>
+          </w:tcPr>
+          <w:p>
+            <w:pPr>
+              <w:rPr>
+                <w:rFonts w:cstheme="minorHAnsi"/>
+              </w:rPr>
+            </w:pPr>
+            <w:r>
+              <w:rPr>
+                <w:rFonts w:cstheme="minorHAnsi"/>
+              </w:rPr>
+              <w:t>1.1</w:t>
+            </w:r>
+            <w:r>
+              <w:rPr>
+                <w:rFonts w:cstheme="minorHAnsi"/>
+              </w:rPr>
+              <w:br/>
+              <w:t>1.2</w:t>
+            </w:r>
+          </w:p>
+        </w:tc>
+      </w:tr>
+      <w:tr>
+        <w:tc>
+          <w:tcPr>
+            <w:tcW w:w="2337" w:type="dxa"/>
+          </w:tcPr>
+          <w:p>
+            <w:pPr>
+              <w:rPr>
+                <w:rFonts w:cstheme="minorHAnsi"/>
+              </w:rPr>
+            </w:pPr>
+            <w:r>
+              <w:rPr>
+                <w:rFonts w:cstheme="minorHAnsi"/>
+              </w:rPr>
+              <w:t>3.9</w:t>
+            </w:r>
+          </w:p>
+        </w:tc>
+        <w:tc>
+          <w:tcPr>
+            <w:tcW w:w="2337" w:type="dxa"/>
+          </w:tcPr>
+          <w:p>
+            <w:r>
+              <w:t>App store interface</w:t>
+            </w:r>
+          </w:p>
+        </w:tc>
+        <w:tc>
+          <w:tcPr>
+            <w:tcW w:w="2338" w:type="dxa"/>
+          </w:tcPr>
+          <w:p>
+            <w:pPr>
+              <w:rPr>
+                <w:rFonts w:cstheme="minorHAnsi"/>
+              </w:rPr>
+            </w:pPr>
+          </w:p>
+        </w:tc>
+        <w:tc>
+          <w:tcPr>
+            <w:tcW w:w="2338" w:type="dxa"/>
+          </w:tcPr>
+          <w:p>
+            <w:pPr>
+              <w:rPr>
+                <w:rFonts w:cstheme="minorHAnsi"/>
+              </w:rPr>
+            </w:pPr>
+            <w:r>
+              <w:rPr>
+                <w:rFonts w:cstheme="minorHAnsi"/>
+              </w:rPr>
+              <w:t>1.1</w:t>
+            </w:r>
+            <w:r>
+              <w:rPr>
+                <w:rFonts w:cstheme="minorHAnsi"/>
+              </w:rPr>
+              <w:br/>
+              <w:t>1.2</w:t>
+            </w:r>
+          </w:p>
+        </w:tc>
+      </w:tr>
+      <w:tr>
+        <w:tc>
+          <w:tcPr>
+            <w:tcW w:w="2337" w:type="dxa"/>
+          </w:tcPr>
+          <w:p>
+            <w:pPr>
+              <w:rPr>
+                <w:rFonts w:cstheme="minorHAnsi"/>
+              </w:rPr>
+            </w:pPr>
+            <w:r>
+              <w:rPr>
+                <w:rFonts w:cstheme="minorHAnsi"/>
+              </w:rPr>
+              <w:t>3.10</w:t>
+            </w:r>
+          </w:p>
+        </w:tc>
+        <w:tc>
+          <w:tcPr>
+            <w:tcW w:w="2337" w:type="dxa"/>
+          </w:tcPr>
+          <w:p>
+            <w:r>
+              <w:t>Cognizant tutor</w:t>
+            </w:r>
+          </w:p>
+        </w:tc>
+        <w:tc>
+          <w:tcPr>
+            <w:tcW w:w="2338" w:type="dxa"/>
+          </w:tcPr>
+          <w:p>
+            <w:pPr>
+              <w:rPr>
+                <w:rFonts w:cstheme="minorHAnsi"/>
+              </w:rPr>
+            </w:pPr>
+          </w:p>
+        </w:tc>
+        <w:tc>
+          <w:tcPr>
+            <w:tcW w:w="2338" w:type="dxa"/>
+          </w:tcPr>
+          <w:p>
+            <w:pPr>
+              <w:rPr>
+                <w:rFonts w:cstheme="minorHAnsi"/>
+              </w:rPr>
+            </w:pPr>
+            <w:r>
+              <w:rPr>
+                <w:rFonts w:cstheme="minorHAnsi"/>
+              </w:rPr>
+              <w:t>1.1</w:t>
+            </w:r>
+            <w:r>
+              <w:rPr>
+                <w:rFonts w:cstheme="minorHAnsi"/>
+              </w:rPr>
+              <w:br/>
+              <w:t>1.2</w:t>
+            </w:r>
+          </w:p>
+        </w:tc>
+      </w:tr>
+    </w:tbl>
+    <w:p>
+      <w:pPr>
+        <w:rPr>
+          <w:rFonts w:cstheme="minorHAnsi"/>
+          <w:sz w:val="28"/>
+          <w:szCs w:val="28"/>
+        </w:rPr>
+      </w:pPr>
+    </w:p>
+    <w:p>
+      <w:pPr>
+        <w:rPr>
+          <w:rFonts w:cstheme="minorHAnsi"/>
+          <w:sz w:val="28"/>
+          <w:szCs w:val="28"/>
+        </w:rPr>
+      </w:pPr>
+      <w:r>
+        <w:rPr>
+          <w:rFonts w:cstheme="minorHAnsi"/>
+          <w:sz w:val="28"/>
+          <w:szCs w:val="28"/>
+        </w:rPr>
+        <w:br w:type="page"/>
+      </w:r>
+    </w:p>
+    <w:bookmarkStart w:id="0" w:name="_Toc21349652" w:displacedByCustomXml="next"/>
     <w:sdt>
       <w:sdtPr>
         <w:rPr>
@@ -24947,9 +26117,20 @@
               <w:sz w:val="36"/>
               <w:szCs w:val="36"/>
             </w:rPr>
-            <w:t>References</w:t>
+            <w:t>Re</w:t>
           </w:r>
+          <w:bookmarkStart w:id="1" w:name="_GoBack"/>
           <w:bookmarkEnd w:id="1"/>
+          <w:r>
+            <w:rPr>
+              <w:rFonts w:asciiTheme="minorHAnsi" w:hAnsiTheme="minorHAnsi" w:cstheme="minorHAnsi"/>
+              <w:color w:val="auto"/>
+              <w:sz w:val="36"/>
+              <w:szCs w:val="36"/>
+            </w:rPr>
+            <w:t>ferences</w:t>
+          </w:r>
+          <w:bookmarkEnd w:id="0"/>
         </w:p>
         <w:sdt>
           <w:sdtPr>
@@ -24961,6 +26142,7 @@
             <w:id w:val="-573587230"/>
             <w:bibliography/>
           </w:sdtPr>
+          <w:sdtEndPr/>
           <w:sdtContent>
             <w:p>
               <w:pPr>
@@ -25123,17 +26305,7 @@
                         <w:sz w:val="20"/>
                         <w:szCs w:val="20"/>
                       </w:rPr>
-                      <w:t>Research and Markets, "Global $8 Bn Cloud-based Language Learning Market 2019-2024: Growing Requirement of Technology-Enabled Tools that can Facilitate User Engagement, Motivation, and Collaboration," Research and Markets, 11 2 2019. [Online]. Available: https://www.prnewswire.com/news-</w:t>
-                    </w:r>
-                    <w:r>
-                      <w:rPr>
-                        <w:rFonts w:cstheme="minorHAnsi"/>
-                        <w:noProof/>
-                        <w:sz w:val="20"/>
-                        <w:szCs w:val="20"/>
-                      </w:rPr>
-                      <w:lastRenderedPageBreak/>
-                      <w:t>releases/global-8-bn-cloud-based-language-learning-market-2019-2024-growing-requirement-of-technology-enabled-tools-that-can-facilitate-user-engagement-motivation-and-collaboration-300793002.html.</w:t>
+                      <w:t>Research and Markets, "Global $8 Bn Cloud-based Language Learning Market 2019-2024: Growing Requirement of Technology-Enabled Tools that can Facilitate User Engagement, Motivation, and Collaboration," Research and Markets, 11 2 2019. [Online]. Available: https://www.prnewswire.com/news-releases/global-8-bn-cloud-based-language-learning-market-2019-2024-growing-requirement-of-technology-enabled-tools-that-can-facilitate-user-engagement-motivation-and-collaboration-300793002.html.</w:t>
                     </w:r>
                   </w:p>
                 </w:tc>
@@ -25165,7 +26337,6 @@
                         <w:sz w:val="20"/>
                         <w:szCs w:val="20"/>
                       </w:rPr>
-                      <w:lastRenderedPageBreak/>
                       <w:t xml:space="preserve">[3] </w:t>
                     </w:r>
                   </w:p>
@@ -25914,9 +27085,9 @@
   </w:abstractNum>
   <w:abstractNum w:abstractNumId="3" w15:restartNumberingAfterBreak="0">
     <w:nsid w:val="18C61B4F"/>
-    <w:multiLevelType w:val="hybridMultilevel"/>
-    <w:tmpl w:val="A51495D2"/>
-    <w:lvl w:ilvl="0" w:tplc="4009000F">
+    <w:multiLevelType w:val="multilevel"/>
+    <w:tmpl w:val="E7C2BD20"/>
+    <w:lvl w:ilvl="0">
       <w:start w:val="1"/>
       <w:numFmt w:val="decimal"/>
       <w:lvlText w:val="%1."/>
@@ -25928,77 +27099,109 @@
         <w:rFonts w:hint="default"/>
       </w:rPr>
     </w:lvl>
-    <w:lvl w:ilvl="1" w:tplc="40090019" w:tentative="1">
-      <w:start w:val="1"/>
-      <w:numFmt w:val="lowerLetter"/>
-      <w:lvlText w:val="%2."/>
+    <w:lvl w:ilvl="1">
+      <w:start w:val="2"/>
+      <w:numFmt w:val="decimal"/>
+      <w:isLgl/>
+      <w:lvlText w:val="%1.%2"/>
       <w:lvlJc w:val="left"/>
       <w:pPr>
-        <w:ind w:left="1440" w:hanging="360"/>
-      </w:pPr>
+        <w:ind w:left="1080" w:hanging="360"/>
+      </w:pPr>
+      <w:rPr>
+        <w:rFonts w:hint="default"/>
+      </w:rPr>
     </w:lvl>
-    <w:lvl w:ilvl="2" w:tplc="4009001B" w:tentative="1">
-      <w:start w:val="1"/>
-      <w:numFmt w:val="lowerRoman"/>
-      <w:lvlText w:val="%3."/>
-      <w:lvlJc w:val="right"/>
-      <w:pPr>
-        <w:ind w:left="2160" w:hanging="180"/>
-      </w:pPr>
-    </w:lvl>
-    <w:lvl w:ilvl="3" w:tplc="4009000F" w:tentative="1">
+    <w:lvl w:ilvl="2">
       <w:start w:val="1"/>
       <w:numFmt w:val="decimal"/>
-      <w:lvlText w:val="%4."/>
+      <w:isLgl/>
+      <w:lvlText w:val="%1.%2.%3"/>
       <w:lvlJc w:val="left"/>
       <w:pPr>
-        <w:ind w:left="2880" w:hanging="360"/>
-      </w:pPr>
+        <w:ind w:left="1800" w:hanging="720"/>
+      </w:pPr>
+      <w:rPr>
+        <w:rFonts w:hint="default"/>
+      </w:rPr>
     </w:lvl>
-    <w:lvl w:ilvl="4" w:tplc="40090019" w:tentative="1">
-      <w:start w:val="1"/>
-      <w:numFmt w:val="lowerLetter"/>
-      <w:lvlText w:val="%5."/>
-      <w:lvlJc w:val="left"/>
-      <w:pPr>
-        <w:ind w:left="3600" w:hanging="360"/>
-      </w:pPr>
-    </w:lvl>
-    <w:lvl w:ilvl="5" w:tplc="4009001B" w:tentative="1">
-      <w:start w:val="1"/>
-      <w:numFmt w:val="lowerRoman"/>
-      <w:lvlText w:val="%6."/>
-      <w:lvlJc w:val="right"/>
-      <w:pPr>
-        <w:ind w:left="4320" w:hanging="180"/>
-      </w:pPr>
-    </w:lvl>
-    <w:lvl w:ilvl="6" w:tplc="4009000F" w:tentative="1">
+    <w:lvl w:ilvl="3">
       <w:start w:val="1"/>
       <w:numFmt w:val="decimal"/>
-      <w:lvlText w:val="%7."/>
+      <w:isLgl/>
+      <w:lvlText w:val="%1.%2.%3.%4"/>
       <w:lvlJc w:val="left"/>
       <w:pPr>
-        <w:ind w:left="5040" w:hanging="360"/>
-      </w:pPr>
+        <w:ind w:left="2520" w:hanging="1080"/>
+      </w:pPr>
+      <w:rPr>
+        <w:rFonts w:hint="default"/>
+      </w:rPr>
     </w:lvl>
-    <w:lvl w:ilvl="7" w:tplc="40090019" w:tentative="1">
+    <w:lvl w:ilvl="4">
       <w:start w:val="1"/>
-      <w:numFmt w:val="lowerLetter"/>
-      <w:lvlText w:val="%8."/>
+      <w:numFmt w:val="decimal"/>
+      <w:isLgl/>
+      <w:lvlText w:val="%1.%2.%3.%4.%5"/>
       <w:lvlJc w:val="left"/>
       <w:pPr>
-        <w:ind w:left="5760" w:hanging="360"/>
-      </w:pPr>
+        <w:ind w:left="2880" w:hanging="1080"/>
+      </w:pPr>
+      <w:rPr>
+        <w:rFonts w:hint="default"/>
+      </w:rPr>
     </w:lvl>
-    <w:lvl w:ilvl="8" w:tplc="4009001B" w:tentative="1">
+    <w:lvl w:ilvl="5">
       <w:start w:val="1"/>
-      <w:numFmt w:val="lowerRoman"/>
-      <w:lvlText w:val="%9."/>
-      <w:lvlJc w:val="right"/>
-      <w:pPr>
-        <w:ind w:left="6480" w:hanging="180"/>
-      </w:pPr>
+      <w:numFmt w:val="decimal"/>
+      <w:isLgl/>
+      <w:lvlText w:val="%1.%2.%3.%4.%5.%6"/>
+      <w:lvlJc w:val="left"/>
+      <w:pPr>
+        <w:ind w:left="3600" w:hanging="1440"/>
+      </w:pPr>
+      <w:rPr>
+        <w:rFonts w:hint="default"/>
+      </w:rPr>
+    </w:lvl>
+    <w:lvl w:ilvl="6">
+      <w:start w:val="1"/>
+      <w:numFmt w:val="decimal"/>
+      <w:isLgl/>
+      <w:lvlText w:val="%1.%2.%3.%4.%5.%6.%7"/>
+      <w:lvlJc w:val="left"/>
+      <w:pPr>
+        <w:ind w:left="3960" w:hanging="1440"/>
+      </w:pPr>
+      <w:rPr>
+        <w:rFonts w:hint="default"/>
+      </w:rPr>
+    </w:lvl>
+    <w:lvl w:ilvl="7">
+      <w:start w:val="1"/>
+      <w:numFmt w:val="decimal"/>
+      <w:isLgl/>
+      <w:lvlText w:val="%1.%2.%3.%4.%5.%6.%7.%8"/>
+      <w:lvlJc w:val="left"/>
+      <w:pPr>
+        <w:ind w:left="4680" w:hanging="1800"/>
+      </w:pPr>
+      <w:rPr>
+        <w:rFonts w:hint="default"/>
+      </w:rPr>
+    </w:lvl>
+    <w:lvl w:ilvl="8">
+      <w:start w:val="1"/>
+      <w:numFmt w:val="decimal"/>
+      <w:isLgl/>
+      <w:lvlText w:val="%1.%2.%3.%4.%5.%6.%7.%8.%9"/>
+      <w:lvlJc w:val="left"/>
+      <w:pPr>
+        <w:ind w:left="5400" w:hanging="2160"/>
+      </w:pPr>
+      <w:rPr>
+        <w:rFonts w:hint="default"/>
+      </w:rPr>
     </w:lvl>
   </w:abstractNum>
   <w:abstractNum w:abstractNumId="4" w15:restartNumberingAfterBreak="0">
@@ -27467,7 +28670,7 @@
         <w:rFonts w:hint="default"/>
       </w:rPr>
     </w:lvl>
-    <w:lvl w:ilvl="1" w:tplc="04090019" w:tentative="1">
+    <w:lvl w:ilvl="1" w:tplc="04090019">
       <w:start w:val="1"/>
       <w:numFmt w:val="lowerLetter"/>
       <w:lvlText w:val="%2."/>
@@ -29565,7 +30768,7 @@
 </file>
 
 <file path=customXml/itemProps1.xml><?xml version="1.0" encoding="utf-8"?>
-<ds:datastoreItem xmlns:ds="http://schemas.openxmlformats.org/officeDocument/2006/customXml" ds:itemID="{B1777C1B-1186-40AE-9773-7EB8AD0F342A}">
+<ds:datastoreItem xmlns:ds="http://schemas.openxmlformats.org/officeDocument/2006/customXml" ds:itemID="{3FD1A80A-EC81-4528-AC80-7EBC6010152D}">
   <ds:schemaRefs>
     <ds:schemaRef ds:uri="http://schemas.openxmlformats.org/officeDocument/2006/bibliography"/>
   </ds:schemaRefs>

</xml_diff>